<commit_message>
Atualizado trabalho sobre Metodologia de Pesquisa Científica
</commit_message>
<xml_diff>
--- a/Documentação/Metodologia de Pesquisa Científica.docx
+++ b/Documentação/Metodologia de Pesquisa Científica.docx
@@ -8,8 +8,6 @@
         <w:spacing w:after="200" w:line="276" w:lineRule="auto"/>
         <w:jc w:val="center"/>
       </w:pPr>
-      <w:bookmarkStart w:id="0" w:name="_GoBack"/>
-      <w:bookmarkEnd w:id="0"/>
       <w:r>
         <w:rPr>
           <w:b/>
@@ -486,6 +484,8 @@
             </w:tabs>
             <w:rPr>
               <w:rFonts w:asciiTheme="minorHAnsi" w:eastAsiaTheme="minorEastAsia" w:hAnsiTheme="minorHAnsi" w:cstheme="minorBidi"/>
+              <w:b/>
+              <w:caps/>
               <w:noProof/>
               <w:color w:val="auto"/>
               <w:sz w:val="22"/>
@@ -501,10 +501,12 @@
           <w:r>
             <w:fldChar w:fldCharType="separate"/>
           </w:r>
-          <w:hyperlink w:anchor="_Toc446365719" w:history="1">
+          <w:hyperlink w:anchor="_Toc446959681" w:history="1">
             <w:r>
               <w:rPr>
                 <w:rStyle w:val="Hyperlink"/>
+                <w:b/>
+                <w:caps/>
                 <w:noProof/>
               </w:rPr>
               <w:t>1.</w:t>
@@ -512,6 +514,8 @@
             <w:r>
               <w:rPr>
                 <w:rFonts w:asciiTheme="minorHAnsi" w:eastAsiaTheme="minorEastAsia" w:hAnsiTheme="minorHAnsi" w:cstheme="minorBidi"/>
+                <w:b/>
+                <w:caps/>
                 <w:noProof/>
                 <w:color w:val="auto"/>
                 <w:sz w:val="22"/>
@@ -522,12 +526,16 @@
             <w:r>
               <w:rPr>
                 <w:rStyle w:val="Hyperlink"/>
-                <w:noProof/>
-              </w:rPr>
-              <w:t>INTRODUÇÃO</w:t>
-            </w:r>
-            <w:r>
-              <w:rPr>
+                <w:b/>
+                <w:caps/>
+                <w:noProof/>
+              </w:rPr>
+              <w:t>Introdução</w:t>
+            </w:r>
+            <w:r>
+              <w:rPr>
+                <w:b/>
+                <w:caps/>
                 <w:noProof/>
                 <w:webHidden/>
               </w:rPr>
@@ -535,6 +543,8 @@
             </w:r>
             <w:r>
               <w:rPr>
+                <w:b/>
+                <w:caps/>
                 <w:noProof/>
                 <w:webHidden/>
               </w:rPr>
@@ -542,19 +552,25 @@
             </w:r>
             <w:r>
               <w:rPr>
-                <w:noProof/>
-                <w:webHidden/>
-              </w:rPr>
-              <w:instrText xml:space="preserve"> PAGEREF _Toc446365719 \h </w:instrText>
-            </w:r>
-            <w:r>
-              <w:rPr>
-                <w:noProof/>
-                <w:webHidden/>
-              </w:rPr>
-            </w:r>
-            <w:r>
-              <w:rPr>
+                <w:b/>
+                <w:caps/>
+                <w:noProof/>
+                <w:webHidden/>
+              </w:rPr>
+              <w:instrText xml:space="preserve"> PAGEREF _Toc446959681 \h </w:instrText>
+            </w:r>
+            <w:r>
+              <w:rPr>
+                <w:b/>
+                <w:caps/>
+                <w:noProof/>
+                <w:webHidden/>
+              </w:rPr>
+            </w:r>
+            <w:r>
+              <w:rPr>
+                <w:b/>
+                <w:caps/>
                 <w:noProof/>
                 <w:webHidden/>
               </w:rPr>
@@ -562,6 +578,8 @@
             </w:r>
             <w:r>
               <w:rPr>
+                <w:b/>
+                <w:caps/>
                 <w:noProof/>
                 <w:webHidden/>
               </w:rPr>
@@ -569,6 +587,8 @@
             </w:r>
             <w:r>
               <w:rPr>
+                <w:b/>
+                <w:caps/>
                 <w:noProof/>
                 <w:webHidden/>
               </w:rPr>
@@ -585,16 +605,20 @@
             </w:tabs>
             <w:rPr>
               <w:rFonts w:asciiTheme="minorHAnsi" w:eastAsiaTheme="minorEastAsia" w:hAnsiTheme="minorHAnsi" w:cstheme="minorBidi"/>
+              <w:b/>
+              <w:caps/>
               <w:noProof/>
               <w:color w:val="auto"/>
               <w:sz w:val="22"/>
               <w:szCs w:val="22"/>
             </w:rPr>
           </w:pPr>
-          <w:hyperlink w:anchor="_Toc446365720" w:history="1">
+          <w:hyperlink w:anchor="_Toc446959682" w:history="1">
             <w:r>
               <w:rPr>
                 <w:rStyle w:val="Hyperlink"/>
+                <w:b/>
+                <w:caps/>
                 <w:noProof/>
               </w:rPr>
               <w:t>2.</w:t>
@@ -602,6 +626,8 @@
             <w:r>
               <w:rPr>
                 <w:rFonts w:asciiTheme="minorHAnsi" w:eastAsiaTheme="minorEastAsia" w:hAnsiTheme="minorHAnsi" w:cstheme="minorBidi"/>
+                <w:b/>
+                <w:caps/>
                 <w:noProof/>
                 <w:color w:val="auto"/>
                 <w:sz w:val="22"/>
@@ -612,12 +638,16 @@
             <w:r>
               <w:rPr>
                 <w:rStyle w:val="Hyperlink"/>
-                <w:noProof/>
-              </w:rPr>
-              <w:t>TEMA</w:t>
-            </w:r>
-            <w:r>
-              <w:rPr>
+                <w:b/>
+                <w:caps/>
+                <w:noProof/>
+              </w:rPr>
+              <w:t>Tema</w:t>
+            </w:r>
+            <w:r>
+              <w:rPr>
+                <w:b/>
+                <w:caps/>
                 <w:noProof/>
                 <w:webHidden/>
               </w:rPr>
@@ -625,6 +655,8 @@
             </w:r>
             <w:r>
               <w:rPr>
+                <w:b/>
+                <w:caps/>
                 <w:noProof/>
                 <w:webHidden/>
               </w:rPr>
@@ -632,19 +664,25 @@
             </w:r>
             <w:r>
               <w:rPr>
-                <w:noProof/>
-                <w:webHidden/>
-              </w:rPr>
-              <w:instrText xml:space="preserve"> PAGEREF _Toc446365720 \h </w:instrText>
-            </w:r>
-            <w:r>
-              <w:rPr>
-                <w:noProof/>
-                <w:webHidden/>
-              </w:rPr>
-            </w:r>
-            <w:r>
-              <w:rPr>
+                <w:b/>
+                <w:caps/>
+                <w:noProof/>
+                <w:webHidden/>
+              </w:rPr>
+              <w:instrText xml:space="preserve"> PAGEREF _Toc446959682 \h </w:instrText>
+            </w:r>
+            <w:r>
+              <w:rPr>
+                <w:b/>
+                <w:caps/>
+                <w:noProof/>
+                <w:webHidden/>
+              </w:rPr>
+            </w:r>
+            <w:r>
+              <w:rPr>
+                <w:b/>
+                <w:caps/>
                 <w:noProof/>
                 <w:webHidden/>
               </w:rPr>
@@ -652,6 +690,8 @@
             </w:r>
             <w:r>
               <w:rPr>
+                <w:b/>
+                <w:caps/>
                 <w:noProof/>
                 <w:webHidden/>
               </w:rPr>
@@ -659,6 +699,8 @@
             </w:r>
             <w:r>
               <w:rPr>
+                <w:b/>
+                <w:caps/>
                 <w:noProof/>
                 <w:webHidden/>
               </w:rPr>
@@ -675,16 +717,20 @@
             </w:tabs>
             <w:rPr>
               <w:rFonts w:asciiTheme="minorHAnsi" w:eastAsiaTheme="minorEastAsia" w:hAnsiTheme="minorHAnsi" w:cstheme="minorBidi"/>
+              <w:b/>
+              <w:caps/>
               <w:noProof/>
               <w:color w:val="auto"/>
               <w:sz w:val="22"/>
               <w:szCs w:val="22"/>
             </w:rPr>
           </w:pPr>
-          <w:hyperlink w:anchor="_Toc446365721" w:history="1">
+          <w:hyperlink w:anchor="_Toc446959683" w:history="1">
             <w:r>
               <w:rPr>
                 <w:rStyle w:val="Hyperlink"/>
+                <w:b/>
+                <w:caps/>
                 <w:noProof/>
               </w:rPr>
               <w:t>3.</w:t>
@@ -692,6 +738,8 @@
             <w:r>
               <w:rPr>
                 <w:rFonts w:asciiTheme="minorHAnsi" w:eastAsiaTheme="minorEastAsia" w:hAnsiTheme="minorHAnsi" w:cstheme="minorBidi"/>
+                <w:b/>
+                <w:caps/>
                 <w:noProof/>
                 <w:color w:val="auto"/>
                 <w:sz w:val="22"/>
@@ -702,12 +750,16 @@
             <w:r>
               <w:rPr>
                 <w:rStyle w:val="Hyperlink"/>
-                <w:noProof/>
-              </w:rPr>
-              <w:t>DELIMITAÇÃO DO TEMA</w:t>
-            </w:r>
-            <w:r>
-              <w:rPr>
+                <w:b/>
+                <w:caps/>
+                <w:noProof/>
+              </w:rPr>
+              <w:t>Delimitação do tema</w:t>
+            </w:r>
+            <w:r>
+              <w:rPr>
+                <w:b/>
+                <w:caps/>
                 <w:noProof/>
                 <w:webHidden/>
               </w:rPr>
@@ -715,6 +767,8 @@
             </w:r>
             <w:r>
               <w:rPr>
+                <w:b/>
+                <w:caps/>
                 <w:noProof/>
                 <w:webHidden/>
               </w:rPr>
@@ -722,19 +776,25 @@
             </w:r>
             <w:r>
               <w:rPr>
-                <w:noProof/>
-                <w:webHidden/>
-              </w:rPr>
-              <w:instrText xml:space="preserve"> PAGEREF _Toc446365721 \h </w:instrText>
-            </w:r>
-            <w:r>
-              <w:rPr>
-                <w:noProof/>
-                <w:webHidden/>
-              </w:rPr>
-            </w:r>
-            <w:r>
-              <w:rPr>
+                <w:b/>
+                <w:caps/>
+                <w:noProof/>
+                <w:webHidden/>
+              </w:rPr>
+              <w:instrText xml:space="preserve"> PAGEREF _Toc446959683 \h </w:instrText>
+            </w:r>
+            <w:r>
+              <w:rPr>
+                <w:b/>
+                <w:caps/>
+                <w:noProof/>
+                <w:webHidden/>
+              </w:rPr>
+            </w:r>
+            <w:r>
+              <w:rPr>
+                <w:b/>
+                <w:caps/>
                 <w:noProof/>
                 <w:webHidden/>
               </w:rPr>
@@ -742,6 +802,8 @@
             </w:r>
             <w:r>
               <w:rPr>
+                <w:b/>
+                <w:caps/>
                 <w:noProof/>
                 <w:webHidden/>
               </w:rPr>
@@ -749,6 +811,8 @@
             </w:r>
             <w:r>
               <w:rPr>
+                <w:b/>
+                <w:caps/>
                 <w:noProof/>
                 <w:webHidden/>
               </w:rPr>
@@ -765,16 +829,20 @@
             </w:tabs>
             <w:rPr>
               <w:rFonts w:asciiTheme="minorHAnsi" w:eastAsiaTheme="minorEastAsia" w:hAnsiTheme="minorHAnsi" w:cstheme="minorBidi"/>
+              <w:b/>
+              <w:caps/>
               <w:noProof/>
               <w:color w:val="auto"/>
               <w:sz w:val="22"/>
               <w:szCs w:val="22"/>
             </w:rPr>
           </w:pPr>
-          <w:hyperlink w:anchor="_Toc446365722" w:history="1">
+          <w:hyperlink w:anchor="_Toc446959684" w:history="1">
             <w:r>
               <w:rPr>
                 <w:rStyle w:val="Hyperlink"/>
+                <w:b/>
+                <w:caps/>
                 <w:noProof/>
               </w:rPr>
               <w:t>4.</w:t>
@@ -782,6 +850,8 @@
             <w:r>
               <w:rPr>
                 <w:rFonts w:asciiTheme="minorHAnsi" w:eastAsiaTheme="minorEastAsia" w:hAnsiTheme="minorHAnsi" w:cstheme="minorBidi"/>
+                <w:b/>
+                <w:caps/>
                 <w:noProof/>
                 <w:color w:val="auto"/>
                 <w:sz w:val="22"/>
@@ -792,12 +862,16 @@
             <w:r>
               <w:rPr>
                 <w:rStyle w:val="Hyperlink"/>
-                <w:noProof/>
-              </w:rPr>
-              <w:t>OBJETIVO GERAL</w:t>
-            </w:r>
-            <w:r>
-              <w:rPr>
+                <w:b/>
+                <w:caps/>
+                <w:noProof/>
+              </w:rPr>
+              <w:t>Objetivo geral</w:t>
+            </w:r>
+            <w:r>
+              <w:rPr>
+                <w:b/>
+                <w:caps/>
                 <w:noProof/>
                 <w:webHidden/>
               </w:rPr>
@@ -805,6 +879,8 @@
             </w:r>
             <w:r>
               <w:rPr>
+                <w:b/>
+                <w:caps/>
                 <w:noProof/>
                 <w:webHidden/>
               </w:rPr>
@@ -812,19 +888,25 @@
             </w:r>
             <w:r>
               <w:rPr>
-                <w:noProof/>
-                <w:webHidden/>
-              </w:rPr>
-              <w:instrText xml:space="preserve"> PAGEREF _Toc446365722 \h </w:instrText>
-            </w:r>
-            <w:r>
-              <w:rPr>
-                <w:noProof/>
-                <w:webHidden/>
-              </w:rPr>
-            </w:r>
-            <w:r>
-              <w:rPr>
+                <w:b/>
+                <w:caps/>
+                <w:noProof/>
+                <w:webHidden/>
+              </w:rPr>
+              <w:instrText xml:space="preserve"> PAGEREF _Toc446959684 \h </w:instrText>
+            </w:r>
+            <w:r>
+              <w:rPr>
+                <w:b/>
+                <w:caps/>
+                <w:noProof/>
+                <w:webHidden/>
+              </w:rPr>
+            </w:r>
+            <w:r>
+              <w:rPr>
+                <w:b/>
+                <w:caps/>
                 <w:noProof/>
                 <w:webHidden/>
               </w:rPr>
@@ -832,6 +914,8 @@
             </w:r>
             <w:r>
               <w:rPr>
+                <w:b/>
+                <w:caps/>
                 <w:noProof/>
                 <w:webHidden/>
               </w:rPr>
@@ -839,6 +923,8 @@
             </w:r>
             <w:r>
               <w:rPr>
+                <w:b/>
+                <w:caps/>
                 <w:noProof/>
                 <w:webHidden/>
               </w:rPr>
@@ -855,16 +941,20 @@
             </w:tabs>
             <w:rPr>
               <w:rFonts w:asciiTheme="minorHAnsi" w:eastAsiaTheme="minorEastAsia" w:hAnsiTheme="minorHAnsi" w:cstheme="minorBidi"/>
+              <w:b/>
+              <w:caps/>
               <w:noProof/>
               <w:color w:val="auto"/>
               <w:sz w:val="22"/>
               <w:szCs w:val="22"/>
             </w:rPr>
           </w:pPr>
-          <w:hyperlink w:anchor="_Toc446365723" w:history="1">
+          <w:hyperlink w:anchor="_Toc446959685" w:history="1">
             <w:r>
               <w:rPr>
                 <w:rStyle w:val="Hyperlink"/>
+                <w:b/>
+                <w:caps/>
                 <w:noProof/>
               </w:rPr>
               <w:t>5.</w:t>
@@ -872,6 +962,8 @@
             <w:r>
               <w:rPr>
                 <w:rFonts w:asciiTheme="minorHAnsi" w:eastAsiaTheme="minorEastAsia" w:hAnsiTheme="minorHAnsi" w:cstheme="minorBidi"/>
+                <w:b/>
+                <w:caps/>
                 <w:noProof/>
                 <w:color w:val="auto"/>
                 <w:sz w:val="22"/>
@@ -882,12 +974,16 @@
             <w:r>
               <w:rPr>
                 <w:rStyle w:val="Hyperlink"/>
-                <w:noProof/>
-              </w:rPr>
-              <w:t>OBJETIVO ESPECÍFICO</w:t>
-            </w:r>
-            <w:r>
-              <w:rPr>
+                <w:b/>
+                <w:caps/>
+                <w:noProof/>
+              </w:rPr>
+              <w:t>Objetivo específico</w:t>
+            </w:r>
+            <w:r>
+              <w:rPr>
+                <w:b/>
+                <w:caps/>
                 <w:noProof/>
                 <w:webHidden/>
               </w:rPr>
@@ -895,6 +991,8 @@
             </w:r>
             <w:r>
               <w:rPr>
+                <w:b/>
+                <w:caps/>
                 <w:noProof/>
                 <w:webHidden/>
               </w:rPr>
@@ -902,19 +1000,25 @@
             </w:r>
             <w:r>
               <w:rPr>
-                <w:noProof/>
-                <w:webHidden/>
-              </w:rPr>
-              <w:instrText xml:space="preserve"> PAGEREF _Toc446365723 \h </w:instrText>
-            </w:r>
-            <w:r>
-              <w:rPr>
-                <w:noProof/>
-                <w:webHidden/>
-              </w:rPr>
-            </w:r>
-            <w:r>
-              <w:rPr>
+                <w:b/>
+                <w:caps/>
+                <w:noProof/>
+                <w:webHidden/>
+              </w:rPr>
+              <w:instrText xml:space="preserve"> PAGEREF _Toc446959685 \h </w:instrText>
+            </w:r>
+            <w:r>
+              <w:rPr>
+                <w:b/>
+                <w:caps/>
+                <w:noProof/>
+                <w:webHidden/>
+              </w:rPr>
+            </w:r>
+            <w:r>
+              <w:rPr>
+                <w:b/>
+                <w:caps/>
                 <w:noProof/>
                 <w:webHidden/>
               </w:rPr>
@@ -922,6 +1026,8 @@
             </w:r>
             <w:r>
               <w:rPr>
+                <w:b/>
+                <w:caps/>
                 <w:noProof/>
                 <w:webHidden/>
               </w:rPr>
@@ -929,96 +1035,8 @@
             </w:r>
             <w:r>
               <w:rPr>
-                <w:noProof/>
-                <w:webHidden/>
-              </w:rPr>
-              <w:fldChar w:fldCharType="end"/>
-            </w:r>
-          </w:hyperlink>
-        </w:p>
-        <w:p>
-          <w:pPr>
-            <w:pStyle w:val="Sumrio1"/>
-            <w:tabs>
-              <w:tab w:val="left" w:pos="440"/>
-              <w:tab w:val="right" w:leader="dot" w:pos="9061"/>
-            </w:tabs>
-            <w:rPr>
-              <w:rFonts w:asciiTheme="minorHAnsi" w:eastAsiaTheme="minorEastAsia" w:hAnsiTheme="minorHAnsi" w:cstheme="minorBidi"/>
-              <w:noProof/>
-              <w:color w:val="auto"/>
-              <w:sz w:val="22"/>
-              <w:szCs w:val="22"/>
-            </w:rPr>
-          </w:pPr>
-          <w:hyperlink w:anchor="_Toc446365724" w:history="1">
-            <w:r>
-              <w:rPr>
-                <w:rStyle w:val="Hyperlink"/>
-                <w:noProof/>
-              </w:rPr>
-              <w:t>6.</w:t>
-            </w:r>
-            <w:r>
-              <w:rPr>
-                <w:rFonts w:asciiTheme="minorHAnsi" w:eastAsiaTheme="minorEastAsia" w:hAnsiTheme="minorHAnsi" w:cstheme="minorBidi"/>
-                <w:noProof/>
-                <w:color w:val="auto"/>
-                <w:sz w:val="22"/>
-                <w:szCs w:val="22"/>
-              </w:rPr>
-              <w:tab/>
-            </w:r>
-            <w:r>
-              <w:rPr>
-                <w:rStyle w:val="Hyperlink"/>
-                <w:noProof/>
-              </w:rPr>
-              <w:t>JUSTIFICATIVA</w:t>
-            </w:r>
-            <w:r>
-              <w:rPr>
-                <w:noProof/>
-                <w:webHidden/>
-              </w:rPr>
-              <w:tab/>
-            </w:r>
-            <w:r>
-              <w:rPr>
-                <w:noProof/>
-                <w:webHidden/>
-              </w:rPr>
-              <w:fldChar w:fldCharType="begin"/>
-            </w:r>
-            <w:r>
-              <w:rPr>
-                <w:noProof/>
-                <w:webHidden/>
-              </w:rPr>
-              <w:instrText xml:space="preserve"> PAGEREF _Toc446365724 \h </w:instrText>
-            </w:r>
-            <w:r>
-              <w:rPr>
-                <w:noProof/>
-                <w:webHidden/>
-              </w:rPr>
-            </w:r>
-            <w:r>
-              <w:rPr>
-                <w:noProof/>
-                <w:webHidden/>
-              </w:rPr>
-              <w:fldChar w:fldCharType="separate"/>
-            </w:r>
-            <w:r>
-              <w:rPr>
-                <w:noProof/>
-                <w:webHidden/>
-              </w:rPr>
-              <w:t>8</w:t>
-            </w:r>
-            <w:r>
-              <w:rPr>
+                <w:b/>
+                <w:caps/>
                 <w:noProof/>
                 <w:webHidden/>
               </w:rPr>
@@ -1040,16 +1058,20 @@
               <w:szCs w:val="22"/>
             </w:rPr>
           </w:pPr>
-          <w:hyperlink w:anchor="_Toc446365725" w:history="1">
+          <w:hyperlink w:anchor="_Toc446959686" w:history="1">
             <w:r>
               <w:rPr>
                 <w:rStyle w:val="Hyperlink"/>
-                <w:noProof/>
-              </w:rPr>
-              <w:t>REFERÊNCIA BIBLIOGRÁFICA</w:t>
-            </w:r>
-            <w:r>
-              <w:rPr>
+                <w:b/>
+                <w:caps/>
+                <w:noProof/>
+              </w:rPr>
+              <w:t>Referência Bibliográfica</w:t>
+            </w:r>
+            <w:r>
+              <w:rPr>
+                <w:b/>
+                <w:caps/>
                 <w:noProof/>
                 <w:webHidden/>
               </w:rPr>
@@ -1057,6 +1079,8 @@
             </w:r>
             <w:r>
               <w:rPr>
+                <w:b/>
+                <w:caps/>
                 <w:noProof/>
                 <w:webHidden/>
               </w:rPr>
@@ -1064,19 +1088,25 @@
             </w:r>
             <w:r>
               <w:rPr>
-                <w:noProof/>
-                <w:webHidden/>
-              </w:rPr>
-              <w:instrText xml:space="preserve"> PAGEREF _Toc446365725 \h </w:instrText>
-            </w:r>
-            <w:r>
-              <w:rPr>
-                <w:noProof/>
-                <w:webHidden/>
-              </w:rPr>
-            </w:r>
-            <w:r>
-              <w:rPr>
+                <w:b/>
+                <w:caps/>
+                <w:noProof/>
+                <w:webHidden/>
+              </w:rPr>
+              <w:instrText xml:space="preserve"> PAGEREF _Toc446959686 \h </w:instrText>
+            </w:r>
+            <w:r>
+              <w:rPr>
+                <w:b/>
+                <w:caps/>
+                <w:noProof/>
+                <w:webHidden/>
+              </w:rPr>
+            </w:r>
+            <w:r>
+              <w:rPr>
+                <w:b/>
+                <w:caps/>
                 <w:noProof/>
                 <w:webHidden/>
               </w:rPr>
@@ -1084,13 +1114,17 @@
             </w:r>
             <w:r>
               <w:rPr>
-                <w:noProof/>
-                <w:webHidden/>
-              </w:rPr>
-              <w:t>9</w:t>
-            </w:r>
-            <w:r>
-              <w:rPr>
+                <w:b/>
+                <w:caps/>
+                <w:noProof/>
+                <w:webHidden/>
+              </w:rPr>
+              <w:t>8</w:t>
+            </w:r>
+            <w:r>
+              <w:rPr>
+                <w:b/>
+                <w:caps/>
                 <w:noProof/>
                 <w:webHidden/>
               </w:rPr>
@@ -1125,6 +1159,8 @@
         </w:rPr>
         <w:tab/>
       </w:r>
+      <w:bookmarkStart w:id="0" w:name="_GoBack"/>
+      <w:bookmarkEnd w:id="0"/>
     </w:p>
     <w:p/>
     <w:p/>
@@ -1144,7 +1180,7 @@
         <w:jc w:val="left"/>
       </w:pPr>
       <w:bookmarkStart w:id="1" w:name="h.gjdgxs" w:colFirst="0" w:colLast="0"/>
-      <w:bookmarkStart w:id="2" w:name="_Toc446365719"/>
+      <w:bookmarkStart w:id="2" w:name="_Toc446959681"/>
       <w:bookmarkEnd w:id="1"/>
       <w:r>
         <w:lastRenderedPageBreak/>
@@ -1189,7 +1225,7 @@
         <w:jc w:val="left"/>
       </w:pPr>
       <w:bookmarkStart w:id="3" w:name="h.30j0zll" w:colFirst="0" w:colLast="0"/>
-      <w:bookmarkStart w:id="4" w:name="_Toc446365720"/>
+      <w:bookmarkStart w:id="4" w:name="_Toc446959682"/>
       <w:bookmarkEnd w:id="3"/>
       <w:r>
         <w:lastRenderedPageBreak/>
@@ -1200,7 +1236,7 @@
     <w:p/>
     <w:p>
       <w:pPr>
-        <w:spacing w:after="240"/>
+        <w:spacing w:after="240" w:line="276" w:lineRule="auto"/>
         <w:ind w:firstLine="360"/>
       </w:pPr>
       <w:r>
@@ -1209,115 +1245,95 @@
     </w:p>
     <w:p>
       <w:pPr>
-        <w:spacing w:after="240"/>
+        <w:spacing w:after="240" w:line="276" w:lineRule="auto"/>
         <w:ind w:firstLine="360"/>
-        <w:rPr>
-          <w:sz w:val="20"/>
-          <w:szCs w:val="20"/>
-        </w:rPr>
-      </w:pPr>
-      <w:r>
-        <w:t>Quanto à explicação de tema para Marconi e Lakatos (2010</w:t>
-      </w:r>
-      <w:r>
-        <w:rPr>
-          <w:sz w:val="20"/>
-          <w:szCs w:val="20"/>
-        </w:rPr>
-        <w:t>):</w:t>
-      </w:r>
-      <w:r>
-        <w:rPr>
-          <w:sz w:val="20"/>
-          <w:szCs w:val="20"/>
-        </w:rPr>
-        <w:t xml:space="preserve"> </w:t>
-      </w:r>
-      <w:r>
-        <w:rPr>
-          <w:sz w:val="20"/>
-          <w:szCs w:val="20"/>
-        </w:rPr>
-        <w:t xml:space="preserve">“É o assunto que se deseja provar ou desenvolver. Pode surgir de uma dificuldade prática [...], da sua curiosidade científica [...] Independentemente de sua origem, o tema é, nessa fase, necessariamente amplo, </w:t>
-      </w:r>
-      <w:r>
-        <w:rPr>
-          <w:sz w:val="20"/>
-          <w:szCs w:val="20"/>
-        </w:rPr>
-        <w:t>precisando bem o assunto geral sobre o qual se deseja realizar a pesquisa”.</w:t>
-      </w:r>
-    </w:p>
-    <w:p>
-      <w:pPr>
-        <w:spacing w:after="240"/>
+      </w:pPr>
+      <w:r>
+        <w:t xml:space="preserve">Conforme </w:t>
+      </w:r>
+      <w:r>
+        <w:t>LAKATOS; MARCONI</w:t>
+      </w:r>
+      <w:r>
+        <w:t xml:space="preserve"> (2010, p. 201), o assunto a ser escolhido, pode surgir de uma dificuldade prática, de uma curiosidade cientifica, independentemente de sua origem, necessariamente deve possuir um caráter amplo e descrever em linhas gerais o assunto que será base para a pesquisa.</w:t>
+      </w:r>
+    </w:p>
+    <w:p>
+      <w:pPr>
+        <w:spacing w:after="240" w:line="276" w:lineRule="auto"/>
         <w:ind w:firstLine="360"/>
       </w:pPr>
       <w:r>
-        <w:t xml:space="preserve">Como explicam Cervo, </w:t>
-      </w:r>
-      <w:proofErr w:type="spellStart"/>
-      <w:r>
-        <w:t>Bervian</w:t>
-      </w:r>
-      <w:proofErr w:type="spellEnd"/>
-      <w:r>
-        <w:t xml:space="preserve"> e Silva (2007): </w:t>
-      </w:r>
+        <w:t>Apesar de ser a primeira etapa do plano da pesquisa cientifica, são encontradas algumas dificuldades em sua elaboração:</w:t>
+      </w:r>
+    </w:p>
+    <w:p>
+      <w:pPr>
+        <w:spacing w:after="240" w:line="276" w:lineRule="auto"/>
+        <w:ind w:left="2160" w:firstLine="360"/>
+      </w:pPr>
       <w:r>
         <w:rPr>
           <w:sz w:val="20"/>
         </w:rPr>
-        <w:t>“[...] A escolha de um tema é o primeiro passo no planejamento da pesquisa, não necessariamente o mais fácil. Não falta, evidentemente, tema para pesquisa: a dificuldade está em decidir-se por um deles. Para muitos pesquisadores, a decisão final é procedida por momentos de verdadeira angústia”.</w:t>
-      </w:r>
-    </w:p>
-    <w:p>
-      <w:pPr>
-        <w:spacing w:after="240"/>
+        <w:t>“[...] A escolha de um tema é o primeiro passo no planejamento da pesquisa, não necessariamente o mais fácil. Não falta, evidentemente, tema para pesquisa: a dificuldade está em decidir-se por um deles. Para muitos pesquisadores, a decisão final é procedida por momentos de verdadeira angústia” (</w:t>
+      </w:r>
+      <w:r>
+        <w:t>CE</w:t>
+      </w:r>
+      <w:r>
+        <w:t>RVO; BERVIAN; SILVA, 2007, p. 66</w:t>
+      </w:r>
+      <w:r>
+        <w:t>).</w:t>
+      </w:r>
+    </w:p>
+    <w:p>
+      <w:pPr>
+        <w:spacing w:after="240" w:line="276" w:lineRule="auto"/>
         <w:ind w:firstLine="360"/>
       </w:pPr>
       <w:r>
-        <w:t xml:space="preserve">Conclui-se que para ter um tema de amplo interesse, todos os envolvidos têm que estar em sintonia e gostar das ideias propostas, pois é a base para realizar pesquisa e ter acesso </w:t>
-      </w:r>
-      <w:r>
-        <w:t>à</w:t>
-      </w:r>
-      <w:r>
-        <w:t>s informações de um assunto a desenvolver.</w:t>
-      </w:r>
-    </w:p>
-    <w:p>
-      <w:pPr>
-        <w:spacing w:after="240"/>
+        <w:t>Conforme as definições acima, c</w:t>
+      </w:r>
+      <w:r>
+        <w:t xml:space="preserve">onclui-se que para ter um tema de amplo interesse, todos os envolvidos têm que estar em sintonia e gostar das ideias propostas, pois </w:t>
+      </w:r>
+      <w:r>
+        <w:t>está será a</w:t>
+      </w:r>
+      <w:r>
+        <w:t xml:space="preserve"> base para realiza</w:t>
+      </w:r>
+      <w:r>
+        <w:t>ção</w:t>
+      </w:r>
+      <w:r>
+        <w:t xml:space="preserve"> </w:t>
+      </w:r>
+      <w:r>
+        <w:t xml:space="preserve">da </w:t>
+      </w:r>
+      <w:r>
+        <w:t>pesquisa.</w:t>
+      </w:r>
+    </w:p>
+    <w:p>
+      <w:pPr>
+        <w:spacing w:after="240" w:line="276" w:lineRule="auto"/>
         <w:ind w:firstLine="360"/>
       </w:pPr>
       <w:r>
-        <w:t xml:space="preserve">Com isso o tema da nossa pesquisa é o desenvolvimento de uma </w:t>
-      </w:r>
-      <w:proofErr w:type="spellStart"/>
-      <w:r>
-        <w:rPr>
-          <w:i/>
-        </w:rPr>
-        <w:t>engine</w:t>
-      </w:r>
-      <w:proofErr w:type="spellEnd"/>
-      <w:r>
-        <w:t xml:space="preserve"> (motor) utilizando lógica paraconsistente para jogos em </w:t>
-      </w:r>
-      <w:proofErr w:type="spellStart"/>
-      <w:r>
-        <w:rPr>
-          <w:i/>
-        </w:rPr>
-        <w:t>Android</w:t>
-      </w:r>
-      <w:proofErr w:type="spellEnd"/>
-      <w:r>
-        <w:rPr>
-          <w:i/>
-        </w:rPr>
-        <w:t xml:space="preserve"> (Sistema Operacional livre para dispositivos móveis).</w:t>
+        <w:t>Com isso o tema da</w:t>
+      </w:r>
+      <w:r>
+        <w:t xml:space="preserve"> pesq</w:t>
+      </w:r>
+      <w:r>
+        <w:t xml:space="preserve">uisa </w:t>
+      </w:r>
+      <w:r>
+        <w:t>a desenvolver, consiste na elaboração de um jogo para a plataforma Android, onde será criado uma engine utilizando Lógica Paraconsistente.</w:t>
       </w:r>
     </w:p>
     <w:p>
@@ -1341,7 +1357,7 @@
         <w:ind w:firstLine="0"/>
         <w:jc w:val="left"/>
       </w:pPr>
-      <w:bookmarkStart w:id="5" w:name="_Toc446365721"/>
+      <w:bookmarkStart w:id="5" w:name="_Toc446959683"/>
       <w:r>
         <w:lastRenderedPageBreak/>
         <w:t>Delimitação do tema</w:t>
@@ -1351,11 +1367,11 @@
     <w:p/>
     <w:p>
       <w:pPr>
-        <w:spacing w:after="240"/>
+        <w:spacing w:after="240" w:line="276" w:lineRule="auto"/>
         <w:ind w:firstLine="360"/>
       </w:pPr>
       <w:r>
-        <w:t xml:space="preserve">A delimitação do tema conforme (DOMINGOS; SANTOS, 1998, p. 209), deverá ser discutida na qual da elaboração do projeto, levando em consideração os objetivos do trabalho, amplos ou restritos e as disponibilidades de recursos </w:t>
+        <w:t xml:space="preserve">A delimitação do tema conforme (DOMINGOS; SANTOS, 1998), deverá ser discutida na qual da elaboração do projeto, levando em consideração os objetivos do trabalho, amplos ou restritos e as disponibilidades de recursos </w:t>
       </w:r>
       <w:r>
         <w:t>matérias</w:t>
@@ -1366,7 +1382,7 @@
     </w:p>
     <w:p>
       <w:pPr>
-        <w:spacing w:after="240"/>
+        <w:spacing w:after="240" w:line="276" w:lineRule="auto"/>
         <w:ind w:firstLine="360"/>
       </w:pPr>
       <w:r>
@@ -1376,32 +1392,38 @@
         <w:t>geográfica</w:t>
       </w:r>
       <w:r>
-        <w:t xml:space="preserve"> e espacial com o objetivo da pesquisa. (MARCONI; LAKATOS, 2010, p. 201).</w:t>
-      </w:r>
-    </w:p>
-    <w:p>
-      <w:pPr>
-        <w:spacing w:after="240"/>
+        <w:t xml:space="preserve"> e espacial com o objetivo da pesquisa.</w:t>
+      </w:r>
+      <w:r>
+        <w:t xml:space="preserve"> (LAKATOS</w:t>
+      </w:r>
+      <w:r>
+        <w:t>; MARCONI</w:t>
+      </w:r>
+      <w:r>
+        <w:t>, 2010</w:t>
+      </w:r>
+      <w:r>
+        <w:t>).</w:t>
+      </w:r>
+    </w:p>
+    <w:p>
+      <w:pPr>
+        <w:spacing w:after="240" w:line="276" w:lineRule="auto"/>
         <w:ind w:firstLine="360"/>
       </w:pPr>
       <w:bookmarkStart w:id="6" w:name="h.1fob9te" w:colFirst="0" w:colLast="0"/>
       <w:bookmarkEnd w:id="6"/>
       <w:r>
-        <w:t xml:space="preserve">Durante esta etapa nota-se que o processo é utilizado para tornar-se um objetivo mais específico, levando-se em conta a dificuldade do tema e/ou a extensão do problema, como descreve Cervo, </w:t>
-      </w:r>
-      <w:proofErr w:type="spellStart"/>
-      <w:r>
-        <w:t>Bervian</w:t>
-      </w:r>
-      <w:proofErr w:type="spellEnd"/>
-      <w:r>
-        <w:t xml:space="preserve"> e Silva (2007):</w:t>
-      </w:r>
-      <w:r>
-        <w:rPr>
-          <w:sz w:val="20"/>
-          <w:szCs w:val="20"/>
-        </w:rPr>
+        <w:t>Durante esta etapa nota-se que o processo é utilizado para tornar-se um objetivo mais específico, levando-se em conta a dificuldade do tema e/ou a extensão do problema, como descreve Cervo, Bervian e Silva (2007</w:t>
+      </w:r>
+      <w:r>
+        <w:t>, p. 67</w:t>
+      </w:r>
+      <w:r>
+        <w:t>):</w:t>
+      </w:r>
+      <w:r>
         <w:t xml:space="preserve"> “[...] Convém superar a dificuldade muito comum de escolher temas, pelo seu nível de dificuldade e tamanho, delimitar é focar em partes para facilitar a operação de tarefas e as definições dos termos</w:t>
       </w:r>
       <w:r>
@@ -1410,7 +1432,7 @@
     </w:p>
     <w:p>
       <w:pPr>
-        <w:spacing w:after="240"/>
+        <w:spacing w:after="240" w:line="276" w:lineRule="auto"/>
         <w:ind w:firstLine="360"/>
       </w:pPr>
       <w:r>
@@ -1425,31 +1447,39 @@
     </w:p>
     <w:p>
       <w:pPr>
-        <w:spacing w:after="240"/>
+        <w:spacing w:after="240" w:line="276" w:lineRule="auto"/>
         <w:ind w:firstLine="360"/>
       </w:pPr>
       <w:r>
-        <w:t xml:space="preserve">Visando que nosso tema é uma </w:t>
-      </w:r>
-      <w:proofErr w:type="spellStart"/>
-      <w:r>
-        <w:rPr>
-          <w:i/>
-        </w:rPr>
+        <w:t xml:space="preserve">Visando que </w:t>
+      </w:r>
+      <w:r>
+        <w:t>a delimitação do tema</w:t>
+      </w:r>
+      <w:r>
+        <w:t xml:space="preserve"> é uma </w:t>
+      </w:r>
+      <w:r>
         <w:t>engine</w:t>
       </w:r>
-      <w:proofErr w:type="spellEnd"/>
-      <w:r>
-        <w:t xml:space="preserve"> utilizando lógica paraconsistente para jogos em </w:t>
-      </w:r>
-      <w:proofErr w:type="spellStart"/>
-      <w:r>
-        <w:rPr>
-          <w:i/>
-        </w:rPr>
+      <w:r>
+        <w:t xml:space="preserve"> utilizando </w:t>
+      </w:r>
+      <w:r>
+        <w:t>L</w:t>
+      </w:r>
+      <w:r>
+        <w:t xml:space="preserve">ógica </w:t>
+      </w:r>
+      <w:r>
+        <w:t>P</w:t>
+      </w:r>
+      <w:r>
+        <w:t xml:space="preserve">araconsistente para jogos em </w:t>
+      </w:r>
+      <w:r>
         <w:t>Android</w:t>
       </w:r>
-      <w:proofErr w:type="spellEnd"/>
       <w:r>
         <w:t>, o foco será desenvolver um jogo de gerenciamento de corrida de carros.</w:t>
       </w:r>
@@ -1469,7 +1499,7 @@
         <w:ind w:firstLine="0"/>
         <w:jc w:val="left"/>
       </w:pPr>
-      <w:bookmarkStart w:id="7" w:name="_Toc446365722"/>
+      <w:bookmarkStart w:id="7" w:name="_Toc446959684"/>
       <w:r>
         <w:lastRenderedPageBreak/>
         <w:t>Objetivo geral</w:t>
@@ -1483,60 +1513,144 @@
     </w:p>
     <w:p>
       <w:pPr>
-        <w:spacing w:after="200"/>
+        <w:spacing w:after="240" w:line="276" w:lineRule="auto"/>
         <w:ind w:firstLine="360"/>
       </w:pPr>
       <w:r>
-        <w:t>Quanto ao objetivo geral, o pesquisador deve dar uma visão global sobre o assunto pesquisado, e [...] ”mostrar a importância do assunto, tendo em vista o conhecimento geral do mesmo e a temática proposta. [...]” (DOMINGOS; SANTOS, 1998, p. 210).</w:t>
-      </w:r>
-    </w:p>
-    <w:p>
-      <w:pPr>
-        <w:spacing w:after="200"/>
+        <w:t>Quanto ao objetivo geral, o pesquisador deve dar uma visão global sobre</w:t>
+      </w:r>
+      <w:r>
+        <w:t xml:space="preserve"> o assunto pesquisado, e “[...] </w:t>
+      </w:r>
+      <w:r>
+        <w:t>mostrar a importância do assunto, tendo em vista o conhecimento geral do mesmo e a temática proposta [...]” (DOMINGOS; SANTOS, 1998, p. 210).</w:t>
+      </w:r>
+    </w:p>
+    <w:p>
+      <w:pPr>
+        <w:spacing w:after="240" w:line="276" w:lineRule="auto"/>
         <w:ind w:firstLine="360"/>
       </w:pPr>
       <w:r>
-        <w:t>Segundo MARCONI; LAKATOS (2010): [...] “Relaciona-se com o conteúdo intrínseco, quer dos fenômenos e eventos, quer das ideias estudadas. Vincula-se diretamente à própria significação da tese proposta pelo projeto” (MARCONI; LAKATOS, 2010, p. 202).</w:t>
-      </w:r>
-    </w:p>
-    <w:p>
-      <w:pPr>
-        <w:spacing w:after="200"/>
+        <w:t>Segundo LAKATOS</w:t>
+      </w:r>
+      <w:r>
+        <w:t xml:space="preserve">; </w:t>
+      </w:r>
+      <w:r>
+        <w:t>MARCONI</w:t>
+      </w:r>
+      <w:r>
+        <w:t xml:space="preserve"> (2010</w:t>
+      </w:r>
+      <w:r>
+        <w:t>, p. 202</w:t>
+      </w:r>
+      <w:r>
+        <w:t xml:space="preserve">): </w:t>
+      </w:r>
+      <w:r>
+        <w:t>“</w:t>
+      </w:r>
+      <w:proofErr w:type="gramStart"/>
+      <w:r>
+        <w:t xml:space="preserve">[...] </w:t>
+      </w:r>
+      <w:r>
+        <w:t>Relaciona-se</w:t>
+      </w:r>
+      <w:proofErr w:type="gramEnd"/>
+      <w:r>
+        <w:t xml:space="preserve"> com o conteúdo intrínseco, quer dos fenômenos e eventos, quer das ideias estudadas. Vincula-se diretamente à própria significação da tese proposta pelo projeto”.</w:t>
+      </w:r>
+    </w:p>
+    <w:p>
+      <w:pPr>
+        <w:spacing w:after="240" w:line="276" w:lineRule="auto"/>
         <w:ind w:firstLine="360"/>
       </w:pPr>
       <w:r>
-        <w:t xml:space="preserve">Quanto ao objetivo geral explicam Cervo, </w:t>
-      </w:r>
-      <w:proofErr w:type="spellStart"/>
-      <w:r>
-        <w:t>Bervian</w:t>
-      </w:r>
-      <w:proofErr w:type="spellEnd"/>
-      <w:r>
-        <w:t xml:space="preserve"> e Silva (2007): [...]”Deve-se estar atento ao fato de que, em pesquisa bibliográfica em nível de graduação, os propósitos são essencialmente acadêmicos” (CERVO; BERVIAN; SILVA, 2007, p. 75).</w:t>
-      </w:r>
-    </w:p>
-    <w:p>
-      <w:r>
-        <w:t xml:space="preserve">    Conclui-se que objetivo geral é dar uma visão global e abrangente mostrando a importância e a significação da pesquisa com propósitos acadêmicos.</w:t>
-      </w:r>
-    </w:p>
-    <w:p>
-      <w:pPr>
-        <w:spacing w:after="200"/>
+        <w:t>Deve possuir propósitos acadêmicos como</w:t>
+      </w:r>
+      <w:r>
+        <w:t xml:space="preserve"> explicam Cervo, Bervian e Silva (2007</w:t>
+      </w:r>
+      <w:r>
+        <w:t>, p. 75</w:t>
+      </w:r>
+      <w:r>
+        <w:t>): [...]”Deve-se estar atento ao fato de que, em pesquisa bibliográfica em nível de graduação, os propósitos são essencialmente acadêmicos”.</w:t>
+      </w:r>
+    </w:p>
+    <w:p>
+      <w:pPr>
+        <w:spacing w:after="240" w:line="276" w:lineRule="auto"/>
         <w:ind w:firstLine="360"/>
       </w:pPr>
       <w:r>
-        <w:t>Quanto ao objetivo geral da pesquisa é realizar um levantamento sobre lógica paraconsistente e aplic</w:t>
+        <w:t xml:space="preserve">    Conclui-se que objetivo geral é dar uma visão global</w:t>
+      </w:r>
+      <w:r>
+        <w:t xml:space="preserve"> mostrando a importância do assunto proposto, visando que a pesquisa bibliográfica deverá conter propósitos acadêmicos, conectando se a tese do projeto elaborado.</w:t>
+      </w:r>
+    </w:p>
+    <w:p>
+      <w:pPr>
+        <w:spacing w:after="240" w:line="276" w:lineRule="auto"/>
+        <w:ind w:firstLine="360"/>
+      </w:pPr>
+      <w:r>
+        <w:t xml:space="preserve">O </w:t>
+      </w:r>
+      <w:r>
+        <w:t xml:space="preserve">objetivo geral da pesquisa é realizar um levantamento sobre </w:t>
+      </w:r>
+      <w:r>
+        <w:t>L</w:t>
+      </w:r>
+      <w:r>
+        <w:t xml:space="preserve">ógica </w:t>
+      </w:r>
+      <w:r>
+        <w:t>P</w:t>
+      </w:r>
+      <w:r>
+        <w:t>araconsistente e aplic</w:t>
       </w:r>
       <w:r>
         <w:t>á</w:t>
       </w:r>
       <w:r>
-        <w:t xml:space="preserve">-la como mecanismo de gerenciamento para a melhor </w:t>
-      </w:r>
-      <w:r>
-        <w:t>probabilidade em um jogo de corrida.</w:t>
+        <w:t xml:space="preserve">-la como mecanismo de gerenciamento </w:t>
+      </w:r>
+      <w:r>
+        <w:t>de ações levando em conta a</w:t>
+      </w:r>
+      <w:r>
+        <w:t xml:space="preserve"> </w:t>
+      </w:r>
+      <w:r>
+        <w:t>probabilidade</w:t>
+      </w:r>
+      <w:r>
+        <w:t xml:space="preserve"> destas ocorrerem</w:t>
+      </w:r>
+      <w:r>
+        <w:t xml:space="preserve"> em um jogo de corrida</w:t>
+      </w:r>
+      <w:r>
+        <w:t xml:space="preserve">, como por exemplo, durante o jogo surgirá perguntas que influenciaram diretamente no jogo, tais como ultrapassagem em curva, troca de pneus em determinado momento, entre outros, será trabalho da engine calcular o quanto a decisão tomada pelo jogador influenciara na </w:t>
+      </w:r>
+      <w:proofErr w:type="gramStart"/>
+      <w:r>
+        <w:t>corrida</w:t>
+      </w:r>
+      <w:proofErr w:type="gramEnd"/>
+      <w:r>
+        <w:t>, garantindo a ele ultrapassagens bem sucedida, colisões, avarias no carro, etc</w:t>
+      </w:r>
+      <w:r>
+        <w:t>.</w:t>
       </w:r>
     </w:p>
     <w:p>
@@ -1554,7 +1668,7 @@
         <w:ind w:firstLine="0"/>
         <w:jc w:val="left"/>
       </w:pPr>
-      <w:bookmarkStart w:id="8" w:name="_Toc446365723"/>
+      <w:bookmarkStart w:id="8" w:name="_Toc446959685"/>
       <w:r>
         <w:lastRenderedPageBreak/>
         <w:t>Objetivo específico</w:t>
@@ -1598,15 +1712,7 @@
         <w:ind w:firstLine="360"/>
       </w:pPr>
       <w:r>
-        <w:t xml:space="preserve">Conforme Cervo, </w:t>
-      </w:r>
-      <w:proofErr w:type="spellStart"/>
-      <w:r>
-        <w:t>Bervian</w:t>
-      </w:r>
-      <w:proofErr w:type="spellEnd"/>
-      <w:r>
-        <w:t xml:space="preserve"> e Silva (2007) os objetivos específicos são aprofundamentos das intenções expressas nos objetivos gerais, onde o propósito dos estudantes são mapear, identificar, levantar, diagnosticar ou historiar sobre determinado assunto.</w:t>
+        <w:t>Conforme Cervo, Bervian e Silva (2007) os objetivos específicos são aprofundamentos das intenções expressas nos objetivos gerais, onde o propósito dos estudantes são mapear, identificar, levantar, diagnosticar ou historiar sobre determinado assunto.</w:t>
       </w:r>
     </w:p>
     <w:p>
@@ -1615,10 +1721,10 @@
         <w:ind w:firstLine="360"/>
       </w:pPr>
       <w:r>
-        <w:t>Com isso conclui-se que o objetivo específico, são os passos necessários para que se alcance a completude do objetivo geral, que por sua vez é uma visão macro do que se deseja pesquisar</w:t>
-      </w:r>
-      <w:r>
-        <w:t>.</w:t>
+        <w:t xml:space="preserve">Com isso conclui-se que o objetivo específico são os passos necessários para que se alcance a completude do objetivo geral, </w:t>
+      </w:r>
+      <w:r>
+        <w:t>do trabalho (incluindo a verificação da hipótese).</w:t>
       </w:r>
     </w:p>
     <w:p>
@@ -1647,17 +1753,13 @@
     <w:p>
       <w:pPr>
         <w:pStyle w:val="Ttulo1"/>
-        <w:numPr>
-          <w:ilvl w:val="0"/>
-          <w:numId w:val="1"/>
-        </w:numPr>
-        <w:ind w:firstLine="0"/>
-        <w:jc w:val="left"/>
-      </w:pPr>
-      <w:bookmarkStart w:id="9" w:name="_Toc446365724"/>
+        <w:ind w:left="720" w:firstLine="0"/>
+        <w:jc w:val="center"/>
+      </w:pPr>
+      <w:bookmarkStart w:id="9" w:name="_Toc446959686"/>
       <w:r>
         <w:lastRenderedPageBreak/>
-        <w:t>Justificativa</w:t>
+        <w:t>Referência Bibliográfica</w:t>
       </w:r>
       <w:bookmarkEnd w:id="9"/>
     </w:p>
@@ -1668,21 +1770,15 @@
         <w:ind w:firstLine="360"/>
       </w:pPr>
       <w:r>
-        <w:t xml:space="preserve">Em relação à justificativa, DOMINGOS e SANTOS (1998) expõem: </w:t>
-      </w:r>
-      <w:r>
-        <w:rPr>
-          <w:sz w:val="20"/>
-          <w:szCs w:val="20"/>
-        </w:rPr>
-        <w:t xml:space="preserve">“Como todo pesquisador normalmente trabalha ou é financiado por instituições, ele tem que justificar as razões para a realização do trabalho. Essa justificativa servirá também para mostrar o porquê de prováveis limitações à </w:t>
-      </w:r>
-      <w:r>
-        <w:rPr>
-          <w:sz w:val="20"/>
-          <w:szCs w:val="20"/>
-        </w:rPr>
-        <w:t>proposta de trabalho [...]”.</w:t>
+        <w:t xml:space="preserve">Fundamentos de metodologia cientifica LAKATOS, E </w:t>
+      </w:r>
+      <w:proofErr w:type="gramStart"/>
+      <w:r>
+        <w:t>M ;</w:t>
+      </w:r>
+      <w:proofErr w:type="gramEnd"/>
+      <w:r>
+        <w:t xml:space="preserve"> MARCONI, M de A Ed. Atlas 7ª ed. 2010</w:t>
       </w:r>
     </w:p>
     <w:p>
@@ -1691,13 +1787,15 @@
         <w:ind w:firstLine="360"/>
       </w:pPr>
       <w:r>
-        <w:t xml:space="preserve">Já MARCONI E LAKATOS dizem que: </w:t>
-      </w:r>
-      <w:r>
-        <w:t xml:space="preserve">“É o único item do projeto que apresenta respostas à questão por </w:t>
-      </w:r>
-      <w:r>
-        <w:t xml:space="preserve">quê? ”, uma vez que expõe de forma sucinta, porém completa, as razões teóricas e os motivos práticos que dão a importância da realização da pesquisa. </w:t>
+        <w:t xml:space="preserve">Metodologia cientifica SANTOS, J </w:t>
+      </w:r>
+      <w:proofErr w:type="gramStart"/>
+      <w:r>
+        <w:t>A ;</w:t>
+      </w:r>
+      <w:proofErr w:type="gramEnd"/>
+      <w:r>
+        <w:t xml:space="preserve"> PARRA FILHO, D Ed. Futura 2ª ed. 1998</w:t>
       </w:r>
     </w:p>
     <w:p>
@@ -1705,130 +1803,16 @@
         <w:spacing w:after="240"/>
         <w:ind w:firstLine="360"/>
       </w:pPr>
-      <w:bookmarkStart w:id="10" w:name="h.3znysh7" w:colFirst="0" w:colLast="0"/>
-      <w:bookmarkEnd w:id="10"/>
-      <w:r>
-        <w:t xml:space="preserve">Conforme Cervo, </w:t>
-      </w:r>
-      <w:proofErr w:type="spellStart"/>
-      <w:r>
-        <w:t>Bervian</w:t>
-      </w:r>
-      <w:proofErr w:type="spellEnd"/>
-      <w:r>
-        <w:t xml:space="preserve"> e Silva (2007) é na</w:t>
-      </w:r>
-      <w:r>
-        <w:t xml:space="preserve"> justificativa que temos a clare</w:t>
-      </w:r>
-      <w:r>
-        <w:t xml:space="preserve">za daquilo que será realizado ao longo do trabalho, tanto </w:t>
-      </w:r>
-      <w:r>
-        <w:t>das questões teórica como prática</w:t>
-      </w:r>
-      <w:r>
-        <w:t>“</w:t>
-      </w:r>
-      <w:r>
-        <w:t>.</w:t>
-      </w:r>
-    </w:p>
-    <w:p>
-      <w:pPr>
-        <w:spacing w:after="240"/>
-        <w:ind w:firstLine="360"/>
-      </w:pPr>
-      <w:r>
-        <w:t>Com isso pode-se dizer que a justificativa é o motivo pelo qual se justifica as razões para a realização da pesquisa.</w:t>
-      </w:r>
-    </w:p>
-    <w:p>
-      <w:pPr>
-        <w:spacing w:after="240"/>
-        <w:ind w:firstLine="360"/>
-      </w:pPr>
-      <w:r>
-        <w:t>Entre as justificativas para a realização da pesquisa, pode-se expor as seguintes premissas: Utiliza-se lógica paraconsistente, uma área nova dentro do ramo da ciência da computação, onde será utilizada para desenvolver jogos com uma inteligência melhor e mais eficaz do que as utilizadas atualmente.</w:t>
-      </w:r>
-    </w:p>
-    <w:p>
-      <w:r>
-        <w:br w:type="page"/>
-      </w:r>
-    </w:p>
-    <w:p>
-      <w:pPr>
-        <w:pStyle w:val="Ttulo1"/>
-        <w:ind w:left="720" w:firstLine="0"/>
-        <w:jc w:val="center"/>
-      </w:pPr>
-      <w:bookmarkStart w:id="11" w:name="_Toc446365725"/>
-      <w:r>
-        <w:lastRenderedPageBreak/>
-        <w:t>Referência Bibliográfica</w:t>
-      </w:r>
-      <w:bookmarkEnd w:id="11"/>
-    </w:p>
-    <w:p/>
-    <w:p>
-      <w:pPr>
-        <w:spacing w:after="240"/>
-        <w:ind w:firstLine="360"/>
-      </w:pPr>
-      <w:r>
-        <w:t xml:space="preserve">Fundamentos de metodologia cientifica LAKATOS, E </w:t>
+      <w:r>
+        <w:t xml:space="preserve">Metodologia cientifica SILVA, R </w:t>
       </w:r>
       <w:proofErr w:type="gramStart"/>
       <w:r>
-        <w:t>M ;</w:t>
+        <w:t>da ;</w:t>
       </w:r>
       <w:proofErr w:type="gramEnd"/>
       <w:r>
-        <w:t xml:space="preserve"> MARCONI, M de A Ed. Atlas 7ª ed.</w:t>
-      </w:r>
-      <w:r>
-        <w:t xml:space="preserve"> 2010</w:t>
-      </w:r>
-    </w:p>
-    <w:p>
-      <w:pPr>
-        <w:spacing w:after="240"/>
-        <w:ind w:firstLine="360"/>
-      </w:pPr>
-      <w:r>
-        <w:t xml:space="preserve">Metodologia cientifica SANTOS, J </w:t>
-      </w:r>
-      <w:proofErr w:type="gramStart"/>
-      <w:r>
-        <w:t>A ;</w:t>
-      </w:r>
-      <w:proofErr w:type="gramEnd"/>
-      <w:r>
-        <w:t xml:space="preserve"> </w:t>
-      </w:r>
-      <w:r>
-        <w:t>PARRA FILHO, D Ed. Futura 2ª ed. 1998</w:t>
-      </w:r>
-    </w:p>
-    <w:p>
-      <w:pPr>
-        <w:spacing w:after="240"/>
-        <w:ind w:firstLine="360"/>
-      </w:pPr>
-      <w:r>
-        <w:t xml:space="preserve">Metodologia cientifica SILVA, R </w:t>
-      </w:r>
-      <w:proofErr w:type="gramStart"/>
-      <w:r>
-        <w:t>da ;</w:t>
-      </w:r>
-      <w:proofErr w:type="gramEnd"/>
-      <w:r>
-        <w:t xml:space="preserve"> BERVIAN, P A ; CERVO, A L Ed. Pearson Prentice Hall 6ª ed.</w:t>
-      </w:r>
-      <w:r>
-        <w:t xml:space="preserve"> 2007</w:t>
+        <w:t xml:space="preserve"> BERVIAN, P A ; CERVO, A L Ed. Pearson Prentice Hall 6ª ed. 2007</w:t>
       </w:r>
     </w:p>
     <w:sectPr>
@@ -1898,7 +1882,7 @@
           <w:rPr>
             <w:noProof/>
           </w:rPr>
-          <w:t>8</w:t>
+          <w:t>2</w:t>
         </w:r>
         <w:r>
           <w:fldChar w:fldCharType="end"/>
@@ -1969,7 +1953,7 @@
           <w:rPr>
             <w:noProof/>
           </w:rPr>
-          <w:t>9</w:t>
+          <w:t>7</w:t>
         </w:r>
         <w:r>
           <w:fldChar w:fldCharType="end"/>
@@ -3003,7 +2987,7 @@
 </file>
 
 <file path=customXml/itemProps1.xml><?xml version="1.0" encoding="utf-8"?>
-<ds:datastoreItem xmlns:ds="http://schemas.openxmlformats.org/officeDocument/2006/customXml" ds:itemID="{7A21D80E-43F2-4E3B-B4EA-6BF43EDCCF33}">
+<ds:datastoreItem xmlns:ds="http://schemas.openxmlformats.org/officeDocument/2006/customXml" ds:itemID="{A9E92CC4-EF34-4224-9BF4-579224445043}">
   <ds:schemaRefs>
     <ds:schemaRef ds:uri="http://schemas.openxmlformats.org/officeDocument/2006/bibliography"/>
   </ds:schemaRefs>

</xml_diff>

<commit_message>
Atualizado doc conforme solicitacao Amanda, - bibliografia
</commit_message>
<xml_diff>
--- a/Documentação/Metodologia de Pesquisa Científica.docx
+++ b/Documentação/Metodologia de Pesquisa Científica.docx
@@ -1,6 +1,6 @@
 
 <file path=word/document.xml><?xml version="1.0" encoding="utf-8"?>
-<w:document xmlns:wpc="http://schemas.microsoft.com/office/word/2010/wordprocessingCanvas" xmlns:mc="http://schemas.openxmlformats.org/markup-compatibility/2006" xmlns:o="urn:schemas-microsoft-com:office:office" xmlns:r="http://schemas.openxmlformats.org/officeDocument/2006/relationships" xmlns:m="http://schemas.openxmlformats.org/officeDocument/2006/math" xmlns:v="urn:schemas-microsoft-com:vml" xmlns:wp14="http://schemas.microsoft.com/office/word/2010/wordprocessingDrawing" xmlns:wp="http://schemas.openxmlformats.org/drawingml/2006/wordprocessingDrawing" xmlns:w10="urn:schemas-microsoft-com:office:word" xmlns:w="http://schemas.openxmlformats.org/wordprocessingml/2006/main" xmlns:w14="http://schemas.microsoft.com/office/word/2010/wordml" xmlns:w15="http://schemas.microsoft.com/office/word/2012/wordml" xmlns:wpg="http://schemas.microsoft.com/office/word/2010/wordprocessingGroup" xmlns:wpi="http://schemas.microsoft.com/office/word/2010/wordprocessingInk" xmlns:wne="http://schemas.microsoft.com/office/word/2006/wordml" xmlns:wps="http://schemas.microsoft.com/office/word/2010/wordprocessingShape" mc:Ignorable="w14 w15 wp14">
+<w:document xmlns:wpc="http://schemas.microsoft.com/office/word/2010/wordprocessingCanvas" xmlns:mc="http://schemas.openxmlformats.org/markup-compatibility/2006" xmlns:o="urn:schemas-microsoft-com:office:office" xmlns:r="http://schemas.openxmlformats.org/officeDocument/2006/relationships" xmlns:m="http://schemas.openxmlformats.org/officeDocument/2006/math" xmlns:v="urn:schemas-microsoft-com:vml" xmlns:wp14="http://schemas.microsoft.com/office/word/2010/wordprocessingDrawing" xmlns:wp="http://schemas.openxmlformats.org/drawingml/2006/wordprocessingDrawing" xmlns:w10="urn:schemas-microsoft-com:office:word" xmlns:w="http://schemas.openxmlformats.org/wordprocessingml/2006/main" xmlns:w14="http://schemas.microsoft.com/office/word/2010/wordml" xmlns:wpg="http://schemas.microsoft.com/office/word/2010/wordprocessingGroup" xmlns:wpi="http://schemas.microsoft.com/office/word/2010/wordprocessingInk" xmlns:wne="http://schemas.microsoft.com/office/word/2006/wordml" xmlns:wps="http://schemas.microsoft.com/office/word/2010/wordprocessingShape" mc:Ignorable="w14 wp14">
   <w:background w:color="FFFFFF"/>
   <w:body>
     <w:p>
@@ -72,7 +72,19 @@
         <w:rPr>
           <w:b/>
         </w:rPr>
-        <w:t>NILTON LÚCIO CORREIA</w:t>
+        <w:t>NILTON L</w:t>
+      </w:r>
+      <w:r>
+        <w:rPr>
+          <w:b/>
+        </w:rPr>
+        <w:t>U</w:t>
+      </w:r>
+      <w:r>
+        <w:rPr>
+          <w:b/>
+        </w:rPr>
+        <w:t>CIO CORREIA</w:t>
       </w:r>
     </w:p>
     <w:p>
@@ -127,12 +139,16 @@
       <w:pPr>
         <w:spacing w:after="200" w:line="276" w:lineRule="auto"/>
         <w:jc w:val="center"/>
-      </w:pPr>
-      <w:r>
         <w:rPr>
           <w:b/>
           <w:smallCaps/>
         </w:rPr>
+      </w:pPr>
+      <w:r>
+        <w:rPr>
+          <w:b/>
+          <w:smallCaps/>
+        </w:rPr>
         <w:t>METODOLOGIA DO TRABALHO ACADÊMICO</w:t>
       </w:r>
     </w:p>
@@ -141,12 +157,9 @@
         <w:spacing w:after="200" w:line="276" w:lineRule="auto"/>
         <w:jc w:val="center"/>
       </w:pPr>
-    </w:p>
-    <w:p>
-      <w:pPr>
-        <w:spacing w:after="200" w:line="276" w:lineRule="auto"/>
-        <w:jc w:val="center"/>
-      </w:pPr>
+      <w:r>
+        <w:t>Engine com Lógica Paraconsistente</w:t>
+      </w:r>
     </w:p>
     <w:p>
       <w:pPr>
@@ -223,8 +236,8 @@
           <w:smallCaps/>
         </w:rPr>
         <w:sectPr>
-          <w:headerReference w:type="default" r:id="rId8"/>
-          <w:footerReference w:type="even" r:id="rId9"/>
+          <w:headerReference w:type="default" r:id="rId9"/>
+          <w:footerReference w:type="even" r:id="rId10"/>
           <w:pgSz w:w="11906" w:h="16838"/>
           <w:pgMar w:top="1701" w:right="1134" w:bottom="1134" w:left="1701" w:header="720" w:footer="720" w:gutter="0"/>
           <w:pgNumType w:start="3"/>
@@ -291,7 +304,19 @@
         <w:rPr>
           <w:b/>
         </w:rPr>
-        <w:t>NILTON LÚCIO CORREIA</w:t>
+        <w:t>NILTON L</w:t>
+      </w:r>
+      <w:r>
+        <w:rPr>
+          <w:b/>
+        </w:rPr>
+        <w:t>U</w:t>
+      </w:r>
+      <w:r>
+        <w:rPr>
+          <w:b/>
+        </w:rPr>
+        <w:t>CIO CORREIA</w:t>
       </w:r>
     </w:p>
     <w:p>
@@ -305,11 +330,6 @@
         </w:rPr>
         <w:t>RODOLFO GONÇALVES MACHADO</w:t>
       </w:r>
-    </w:p>
-    <w:p>
-      <w:pPr>
-        <w:spacing w:after="200" w:line="276" w:lineRule="auto"/>
-      </w:pPr>
     </w:p>
     <w:p>
       <w:pPr>
@@ -357,7 +377,11 @@
     <w:p>
       <w:pPr>
         <w:spacing w:after="200" w:line="276" w:lineRule="auto"/>
-      </w:pPr>
+        <w:jc w:val="center"/>
+      </w:pPr>
+      <w:r>
+        <w:t>Engine com Lógica Paraconsistente</w:t>
+      </w:r>
     </w:p>
     <w:p>
       <w:pPr>
@@ -374,7 +398,13 @@
         <w:ind w:left="5040"/>
       </w:pPr>
       <w:r>
-        <w:t>Trabalho de metodologia do trabalho acadêmico, para obtenção de nota parcial da disciplina, apresentado a professora Amanda Luiza Pereira.</w:t>
+        <w:t>Trabalho de metodologia do trabalho acadêmico, para obtenção de nota parcial da disciplina, apresentado a professora</w:t>
+      </w:r>
+      <w:r>
+        <w:t xml:space="preserve"> mestre</w:t>
+      </w:r>
+      <w:r>
+        <w:t xml:space="preserve"> Amanda Luiza Pereira.</w:t>
       </w:r>
     </w:p>
     <w:p>
@@ -388,15 +418,16 @@
         <w:ind w:left="5040"/>
       </w:pPr>
       <w:r>
-        <w:t xml:space="preserve">Orientadora: </w:t>
-      </w:r>
-      <w:proofErr w:type="spellStart"/>
-      <w:r>
-        <w:t>Profª</w:t>
-      </w:r>
-      <w:proofErr w:type="spellEnd"/>
-      <w:r>
-        <w:t>. Mª. Amanda Luiza Pereira</w:t>
+        <w:t>Orientadora: Profª. M</w:t>
+      </w:r>
+      <w:r>
+        <w:t>e</w:t>
+      </w:r>
+      <w:r>
+        <w:t>. Amanda Luiza Pereira</w:t>
+      </w:r>
+      <w:r>
+        <w:t>.</w:t>
       </w:r>
     </w:p>
     <w:p>
@@ -472,12 +503,12 @@
       <w:sdtContent>
         <w:p>
           <w:pPr>
-            <w:pStyle w:val="CabealhodoSumrio"/>
+            <w:pStyle w:val="TOCHeading"/>
           </w:pPr>
         </w:p>
         <w:p>
           <w:pPr>
-            <w:pStyle w:val="Sumrio1"/>
+            <w:pStyle w:val="TOC1"/>
             <w:tabs>
               <w:tab w:val="left" w:pos="440"/>
               <w:tab w:val="right" w:leader="dot" w:pos="9061"/>
@@ -598,7 +629,7 @@
         </w:p>
         <w:p>
           <w:pPr>
-            <w:pStyle w:val="Sumrio1"/>
+            <w:pStyle w:val="TOC1"/>
             <w:tabs>
               <w:tab w:val="left" w:pos="440"/>
               <w:tab w:val="right" w:leader="dot" w:pos="9061"/>
@@ -710,7 +741,7 @@
         </w:p>
         <w:p>
           <w:pPr>
-            <w:pStyle w:val="Sumrio1"/>
+            <w:pStyle w:val="TOC1"/>
             <w:tabs>
               <w:tab w:val="left" w:pos="440"/>
               <w:tab w:val="right" w:leader="dot" w:pos="9061"/>
@@ -822,7 +853,7 @@
         </w:p>
         <w:p>
           <w:pPr>
-            <w:pStyle w:val="Sumrio1"/>
+            <w:pStyle w:val="TOC1"/>
             <w:tabs>
               <w:tab w:val="left" w:pos="440"/>
               <w:tab w:val="right" w:leader="dot" w:pos="9061"/>
@@ -934,7 +965,7 @@
         </w:p>
         <w:p>
           <w:pPr>
-            <w:pStyle w:val="Sumrio1"/>
+            <w:pStyle w:val="TOC1"/>
             <w:tabs>
               <w:tab w:val="left" w:pos="440"/>
               <w:tab w:val="right" w:leader="dot" w:pos="9061"/>
@@ -1046,7 +1077,7 @@
         </w:p>
         <w:p>
           <w:pPr>
-            <w:pStyle w:val="Sumrio1"/>
+            <w:pStyle w:val="TOC1"/>
             <w:tabs>
               <w:tab w:val="right" w:leader="dot" w:pos="9061"/>
             </w:tabs>
@@ -1159,8 +1190,6 @@
         </w:rPr>
         <w:tab/>
       </w:r>
-      <w:bookmarkStart w:id="0" w:name="_GoBack"/>
-      <w:bookmarkEnd w:id="0"/>
     </w:p>
     <w:p/>
     <w:p/>
@@ -1171,7 +1200,7 @@
     </w:p>
     <w:p>
       <w:pPr>
-        <w:pStyle w:val="Ttulo1"/>
+        <w:pStyle w:val="Heading1"/>
         <w:numPr>
           <w:ilvl w:val="0"/>
           <w:numId w:val="1"/>
@@ -1179,14 +1208,14 @@
         <w:ind w:firstLine="0"/>
         <w:jc w:val="left"/>
       </w:pPr>
-      <w:bookmarkStart w:id="1" w:name="h.gjdgxs" w:colFirst="0" w:colLast="0"/>
-      <w:bookmarkStart w:id="2" w:name="_Toc446959681"/>
-      <w:bookmarkEnd w:id="1"/>
+      <w:bookmarkStart w:id="0" w:name="h.gjdgxs" w:colFirst="0" w:colLast="0"/>
+      <w:bookmarkStart w:id="1" w:name="_Toc446959681"/>
+      <w:bookmarkEnd w:id="0"/>
       <w:r>
         <w:lastRenderedPageBreak/>
         <w:t>Introdução</w:t>
       </w:r>
-      <w:bookmarkEnd w:id="2"/>
+      <w:bookmarkEnd w:id="1"/>
     </w:p>
     <w:p/>
     <w:p>
@@ -1216,7 +1245,7 @@
     </w:p>
     <w:p>
       <w:pPr>
-        <w:pStyle w:val="Ttulo1"/>
+        <w:pStyle w:val="Heading1"/>
         <w:numPr>
           <w:ilvl w:val="0"/>
           <w:numId w:val="1"/>
@@ -1224,14 +1253,14 @@
         <w:ind w:firstLine="0"/>
         <w:jc w:val="left"/>
       </w:pPr>
-      <w:bookmarkStart w:id="3" w:name="h.30j0zll" w:colFirst="0" w:colLast="0"/>
-      <w:bookmarkStart w:id="4" w:name="_Toc446959682"/>
-      <w:bookmarkEnd w:id="3"/>
+      <w:bookmarkStart w:id="2" w:name="h.30j0zll" w:colFirst="0" w:colLast="0"/>
+      <w:bookmarkStart w:id="3" w:name="_Toc446959682"/>
+      <w:bookmarkEnd w:id="2"/>
       <w:r>
         <w:lastRenderedPageBreak/>
         <w:t>Tema</w:t>
       </w:r>
-      <w:bookmarkEnd w:id="4"/>
+      <w:bookmarkEnd w:id="3"/>
     </w:p>
     <w:p/>
     <w:p>
@@ -1252,10 +1281,37 @@
         <w:t xml:space="preserve">Conforme </w:t>
       </w:r>
       <w:r>
-        <w:t>LAKATOS; MARCONI</w:t>
-      </w:r>
-      <w:r>
-        <w:t xml:space="preserve"> (2010, p. 201), o assunto a ser escolhido, pode surgir de uma dificuldade prática, de uma curiosidade cientifica, independentemente de sua origem, necessariamente deve possuir um caráter amplo e descrever em linhas gerais o assunto que será base para a pesquisa.</w:t>
+        <w:t>L</w:t>
+      </w:r>
+      <w:r>
+        <w:t>akatos e</w:t>
+      </w:r>
+      <w:r>
+        <w:t xml:space="preserve"> M</w:t>
+      </w:r>
+      <w:r>
+        <w:t>arconi</w:t>
+      </w:r>
+      <w:r>
+        <w:t xml:space="preserve"> (2010, p. 201), </w:t>
+      </w:r>
+      <w:r>
+        <w:t>“</w:t>
+      </w:r>
+      <w:r>
+        <w:t>o assunto a ser escolhido, pode surgir de uma dificuldade pr</w:t>
+      </w:r>
+      <w:r>
+        <w:t>ática, de uma curiosidade cientí</w:t>
+      </w:r>
+      <w:r>
+        <w:t>fica, independentemente de sua origem, necessariamente deve possuir um caráter amplo e descrever em linhas gerais o assunto que será base para a pesquisa</w:t>
+      </w:r>
+      <w:r>
+        <w:t>”</w:t>
+      </w:r>
+      <w:r>
+        <w:t>.</w:t>
       </w:r>
     </w:p>
     <w:p>
@@ -1264,19 +1320,37 @@
         <w:ind w:firstLine="360"/>
       </w:pPr>
       <w:r>
-        <w:t>Apesar de ser a primeira etapa do plano da pesquisa cientifica, são encontradas algumas dificuldades em sua elaboração:</w:t>
+        <w:t xml:space="preserve">Apesar de ser a primeira etapa </w:t>
+      </w:r>
+      <w:r>
+        <w:t>do plano da pesquisa científica</w:t>
+      </w:r>
+      <w:r>
+        <w:t xml:space="preserve"> são encontradas algumas dificuldades em sua elaboração:</w:t>
       </w:r>
     </w:p>
     <w:p>
       <w:pPr>
         <w:spacing w:after="240" w:line="276" w:lineRule="auto"/>
-        <w:ind w:left="2160" w:firstLine="360"/>
+        <w:ind w:left="2160"/>
       </w:pPr>
       <w:r>
         <w:rPr>
           <w:sz w:val="20"/>
         </w:rPr>
-        <w:t>“[...] A escolha de um tema é o primeiro passo no planejamento da pesquisa, não necessariamente o mais fácil. Não falta, evidentemente, tema para pesquisa: a dificuldade está em decidir-se por um deles. Para muitos pesquisadores, a decisão final é procedida por momentos de verdadeira angústia” (</w:t>
+        <w:t xml:space="preserve">[...] A escolha de um tema é o primeiro passo no planejamento da pesquisa, não necessariamente o mais fácil. Não falta, evidentemente, tema para pesquisa: a dificuldade está em decidir-se por um deles. Para muitos pesquisadores, a decisão final é procedida por </w:t>
+      </w:r>
+      <w:r>
+        <w:rPr>
+          <w:sz w:val="20"/>
+        </w:rPr>
+        <w:t>momentos de verdadeira angústia</w:t>
+      </w:r>
+      <w:r>
+        <w:rPr>
+          <w:sz w:val="20"/>
+        </w:rPr>
+        <w:t xml:space="preserve"> (</w:t>
       </w:r>
       <w:r>
         <w:t>CE</w:t>
@@ -1294,7 +1368,10 @@
         <w:ind w:firstLine="360"/>
       </w:pPr>
       <w:r>
-        <w:t>Conforme as definições acima, c</w:t>
+        <w:t>De acordo com</w:t>
+      </w:r>
+      <w:r>
+        <w:t xml:space="preserve"> as definições acima, c</w:t>
       </w:r>
       <w:r>
         <w:t xml:space="preserve">onclui-se que para ter um tema de amplo interesse, todos os envolvidos têm que estar em sintonia e gostar das ideias propostas, pois </w:t>
@@ -1333,7 +1410,40 @@
         <w:t xml:space="preserve">uisa </w:t>
       </w:r>
       <w:r>
-        <w:t>a desenvolver, consiste na elaboração de um jogo para a plataforma Android, onde será criado uma engine utilizando Lógica Paraconsistente.</w:t>
+        <w:t>é o</w:t>
+      </w:r>
+      <w:r>
+        <w:t xml:space="preserve"> desenvolv</w:t>
+      </w:r>
+      <w:r>
+        <w:t>imento de</w:t>
+      </w:r>
+      <w:r>
+        <w:t xml:space="preserve"> uma </w:t>
+      </w:r>
+      <w:r>
+        <w:rPr>
+          <w:i/>
+        </w:rPr>
+        <w:t>engine</w:t>
+      </w:r>
+      <w:r>
+        <w:t xml:space="preserve"> (motor)</w:t>
+      </w:r>
+      <w:r>
+        <w:t xml:space="preserve"> ut</w:t>
+      </w:r>
+      <w:r>
+        <w:t xml:space="preserve">ilizando Lógica Paraconsistente para jogos em </w:t>
+      </w:r>
+      <w:r>
+        <w:rPr>
+          <w:i/>
+        </w:rPr>
+        <w:t>Android</w:t>
+      </w:r>
+      <w:r>
+        <w:t xml:space="preserve"> (Plataforma para tecnologia para dispositivos moveis).</w:t>
       </w:r>
     </w:p>
     <w:p>
@@ -1349,7 +1459,7 @@
     </w:p>
     <w:p>
       <w:pPr>
-        <w:pStyle w:val="Ttulo1"/>
+        <w:pStyle w:val="Heading1"/>
         <w:numPr>
           <w:ilvl w:val="0"/>
           <w:numId w:val="1"/>
@@ -1357,12 +1467,12 @@
         <w:ind w:firstLine="0"/>
         <w:jc w:val="left"/>
       </w:pPr>
-      <w:bookmarkStart w:id="5" w:name="_Toc446959683"/>
+      <w:bookmarkStart w:id="4" w:name="_Toc446959683"/>
       <w:r>
         <w:lastRenderedPageBreak/>
         <w:t>Delimitação do tema</w:t>
       </w:r>
-      <w:bookmarkEnd w:id="5"/>
+      <w:bookmarkEnd w:id="4"/>
     </w:p>
     <w:p/>
     <w:p>
@@ -1371,13 +1481,28 @@
         <w:ind w:firstLine="360"/>
       </w:pPr>
       <w:r>
-        <w:t xml:space="preserve">A delimitação do tema conforme (DOMINGOS; SANTOS, 1998), deverá ser discutida na qual da elaboração do projeto, levando em consideração os objetivos do trabalho, amplos ou restritos e as disponibilidades de recursos </w:t>
-      </w:r>
-      <w:r>
-        <w:t>matérias</w:t>
-      </w:r>
-      <w:r>
-        <w:t xml:space="preserve"> e humanos.</w:t>
+        <w:t>A delimitação do tema conforme D</w:t>
+      </w:r>
+      <w:r>
+        <w:t>omingos e</w:t>
+      </w:r>
+      <w:r>
+        <w:t xml:space="preserve"> S</w:t>
+      </w:r>
+      <w:r>
+        <w:t>antos</w:t>
+      </w:r>
+      <w:r>
+        <w:t xml:space="preserve"> </w:t>
+      </w:r>
+      <w:r>
+        <w:t>(</w:t>
+      </w:r>
+      <w:r>
+        <w:t xml:space="preserve">1998), </w:t>
+      </w:r>
+      <w:r>
+        <w:t>deve ser discutida levando em consideração os objetivos do trabalho, amplos ou restritos em conjunto com a disponibilidade de recursos materiais e humanos.</w:t>
       </w:r>
     </w:p>
     <w:p>
@@ -1392,7 +1517,10 @@
         <w:t>geográfica</w:t>
       </w:r>
       <w:r>
-        <w:t xml:space="preserve"> e espacial com o objetivo da pesquisa.</w:t>
+        <w:t xml:space="preserve"> e espa</w:t>
+      </w:r>
+      <w:r>
+        <w:t>cial com o objetivo da pesquisa</w:t>
       </w:r>
       <w:r>
         <w:t xml:space="preserve"> (LAKATOS</w:t>
@@ -1412,19 +1540,25 @@
         <w:spacing w:after="240" w:line="276" w:lineRule="auto"/>
         <w:ind w:firstLine="360"/>
       </w:pPr>
-      <w:bookmarkStart w:id="6" w:name="h.1fob9te" w:colFirst="0" w:colLast="0"/>
-      <w:bookmarkEnd w:id="6"/>
-      <w:r>
-        <w:t>Durante esta etapa nota-se que o processo é utilizado para tornar-se um objetivo mais específico, levando-se em conta a dificuldade do tema e/ou a extensão do problema, como descreve Cervo, Bervian e Silva (2007</w:t>
+      <w:bookmarkStart w:id="5" w:name="h.1fob9te" w:colFirst="0" w:colLast="0"/>
+      <w:bookmarkEnd w:id="5"/>
+      <w:r>
+        <w:t>Durante esta etapa nota-se que o processo é utilizado para tornar-se um objetivo mais específico, levando-se em conta a dificuldade do tema e/ou a extensão do problema, como descreve</w:t>
+      </w:r>
+      <w:r>
+        <w:t>m</w:t>
+      </w:r>
+      <w:r>
+        <w:t xml:space="preserve"> Cervo, Bervian e Silva (2007</w:t>
       </w:r>
       <w:r>
         <w:t>, p. 67</w:t>
       </w:r>
       <w:r>
-        <w:t>):</w:t>
-      </w:r>
-      <w:r>
-        <w:t xml:space="preserve"> “[...] Convém superar a dificuldade muito comum de escolher temas, pelo seu nível de dificuldade e tamanho, delimitar é focar em partes para facilitar a operação de tarefas e as definições dos termos</w:t>
+        <w:t>), “[...] c</w:t>
+      </w:r>
+      <w:r>
+        <w:t>onvém superar a dificuldade muito comum de escolher temas, pelo seu nível de dificuldade e tamanho, delimitar é focar em partes para facilitar a operação de tarefas e as definições dos termos</w:t>
       </w:r>
       <w:r>
         <w:t>”.</w:t>
@@ -1436,7 +1570,16 @@
         <w:ind w:firstLine="360"/>
       </w:pPr>
       <w:r>
-        <w:t xml:space="preserve">Desta forma se observa que a delimitação do tema tem o intuito de, partindo de um tema geral, auxiliar os pesquisadores a focar em um ou mais temas </w:t>
+        <w:t>Dess</w:t>
+      </w:r>
+      <w:r>
+        <w:t>a forma</w:t>
+      </w:r>
+      <w:r>
+        <w:t>,</w:t>
+      </w:r>
+      <w:r>
+        <w:t xml:space="preserve"> se observa que a delimitação do tema tem o intuito de, partindo de um tema geral, auxiliar os pesquisadores a focar em um ou mais temas </w:t>
       </w:r>
       <w:r>
         <w:t>específicos</w:t>
@@ -1460,6 +1603,9 @@
         <w:t xml:space="preserve"> é uma </w:t>
       </w:r>
       <w:r>
+        <w:rPr>
+          <w:i/>
+        </w:rPr>
         <w:t>engine</w:t>
       </w:r>
       <w:r>
@@ -1469,13 +1615,10 @@
         <w:t>L</w:t>
       </w:r>
       <w:r>
-        <w:t xml:space="preserve">ógica </w:t>
-      </w:r>
-      <w:r>
-        <w:t>P</w:t>
-      </w:r>
-      <w:r>
-        <w:t xml:space="preserve">araconsistente para jogos em </w:t>
+        <w:t>PA</w:t>
+      </w:r>
+      <w:r>
+        <w:t xml:space="preserve"> para jogos em </w:t>
       </w:r>
       <w:r>
         <w:t>Android</w:t>
@@ -1491,7 +1634,7 @@
     </w:p>
     <w:p>
       <w:pPr>
-        <w:pStyle w:val="Ttulo1"/>
+        <w:pStyle w:val="Heading1"/>
         <w:numPr>
           <w:ilvl w:val="0"/>
           <w:numId w:val="1"/>
@@ -1499,12 +1642,12 @@
         <w:ind w:firstLine="0"/>
         <w:jc w:val="left"/>
       </w:pPr>
-      <w:bookmarkStart w:id="7" w:name="_Toc446959684"/>
+      <w:bookmarkStart w:id="6" w:name="_Toc446959684"/>
       <w:r>
         <w:lastRenderedPageBreak/>
         <w:t>Objetivo geral</w:t>
       </w:r>
-      <w:bookmarkEnd w:id="7"/>
+      <w:bookmarkEnd w:id="6"/>
     </w:p>
     <w:p>
       <w:pPr>
@@ -1532,13 +1675,16 @@
         <w:ind w:firstLine="360"/>
       </w:pPr>
       <w:r>
-        <w:t>Segundo LAKATOS</w:t>
-      </w:r>
-      <w:r>
-        <w:t xml:space="preserve">; </w:t>
-      </w:r>
-      <w:r>
-        <w:t>MARCONI</w:t>
+        <w:t>Segundo L</w:t>
+      </w:r>
+      <w:r>
+        <w:t>akatos</w:t>
+      </w:r>
+      <w:r>
+        <w:t>; M</w:t>
+      </w:r>
+      <w:r>
+        <w:t>arconi</w:t>
       </w:r>
       <w:r>
         <w:t xml:space="preserve"> (2010</w:t>
@@ -1550,18 +1696,10 @@
         <w:t xml:space="preserve">): </w:t>
       </w:r>
       <w:r>
-        <w:t>“</w:t>
-      </w:r>
-      <w:proofErr w:type="gramStart"/>
-      <w:r>
-        <w:t xml:space="preserve">[...] </w:t>
-      </w:r>
-      <w:r>
-        <w:t>Relaciona-se</w:t>
-      </w:r>
-      <w:proofErr w:type="gramEnd"/>
-      <w:r>
-        <w:t xml:space="preserve"> com o conteúdo intrínseco, quer dos fenômenos e eventos, quer das ideias estudadas. Vincula-se diretamente à própria significação da tese proposta pelo projeto”.</w:t>
+        <w:t xml:space="preserve">“[...] </w:t>
+      </w:r>
+      <w:r>
+        <w:t>Relaciona-se com o conteúdo intrínseco, quer dos fenômenos e eventos, quer das ideias estudadas. Vincula-se diretamente à própria significação da tese proposta pelo projeto”.</w:t>
       </w:r>
     </w:p>
     <w:p>
@@ -1579,7 +1717,10 @@
         <w:t>, p. 75</w:t>
       </w:r>
       <w:r>
-        <w:t>): [...]”Deve-se estar atento ao fato de que, em pesquisa bibliográfica em nível de graduação, os propósitos são essencialmente acadêmicos”.</w:t>
+        <w:t>)” [...] d</w:t>
+      </w:r>
+      <w:r>
+        <w:t>eve-se estar atento ao fato de que, em pesquisa bibliográfica em nível de graduação, os propósitos são essencialmente acadêmicos”.</w:t>
       </w:r>
     </w:p>
     <w:p>
@@ -1591,7 +1732,13 @@
         <w:t xml:space="preserve">    Conclui-se que objetivo geral é dar uma visão global</w:t>
       </w:r>
       <w:r>
-        <w:t xml:space="preserve"> mostrando a importância do assunto proposto, visando que a pesquisa bibliográfica deverá conter propósitos acadêmicos, conectando se a tese do projeto elaborado.</w:t>
+        <w:t xml:space="preserve"> mostrando a importância do assunto proposto, visando que a pesquisa bibliográfica deverá conter propósitos acadêmicos, conectan</w:t>
+      </w:r>
+      <w:r>
+        <w:t>do se a</w:t>
+      </w:r>
+      <w:r>
+        <w:t>o projeto elaborado.</w:t>
       </w:r>
     </w:p>
     <w:p>
@@ -1603,64 +1750,164 @@
         <w:t xml:space="preserve">O </w:t>
       </w:r>
       <w:r>
-        <w:t xml:space="preserve">objetivo geral da pesquisa é realizar um levantamento sobre </w:t>
+        <w:t>objetivo geral desta</w:t>
+      </w:r>
+      <w:r>
+        <w:t xml:space="preserve"> p</w:t>
+      </w:r>
+      <w:r>
+        <w:t>roposta</w:t>
+      </w:r>
+      <w:r>
+        <w:t xml:space="preserve"> é sobre </w:t>
       </w:r>
       <w:r>
         <w:t>L</w:t>
       </w:r>
       <w:r>
-        <w:t xml:space="preserve">ógica </w:t>
-      </w:r>
-      <w:r>
-        <w:t>P</w:t>
-      </w:r>
-      <w:r>
-        <w:t>araconsistente e aplic</w:t>
-      </w:r>
-      <w:r>
-        <w:t>á</w:t>
-      </w:r>
-      <w:r>
-        <w:t xml:space="preserve">-la como mecanismo de gerenciamento </w:t>
-      </w:r>
-      <w:r>
-        <w:t>de ações levando em conta a</w:t>
+        <w:t>PA</w:t>
       </w:r>
       <w:r>
         <w:t xml:space="preserve"> </w:t>
       </w:r>
       <w:r>
+        <w:t>aplicada</w:t>
+      </w:r>
+      <w:r>
+        <w:t xml:space="preserve"> como mecanismo de gerenciamento </w:t>
+      </w:r>
+      <w:r>
+        <w:t>de ações</w:t>
+      </w:r>
+      <w:r>
+        <w:t>,</w:t>
+      </w:r>
+      <w:r>
+        <w:t xml:space="preserve"> levando em conta a</w:t>
+      </w:r>
+      <w:r>
+        <w:t xml:space="preserve"> </w:t>
+      </w:r>
+      <w:r>
         <w:t>probabilidade</w:t>
       </w:r>
       <w:r>
-        <w:t xml:space="preserve"> destas ocorrerem</w:t>
+        <w:t xml:space="preserve"> des</w:t>
+      </w:r>
+      <w:r>
+        <w:t>s</w:t>
+      </w:r>
+      <w:r>
+        <w:t>as ocorrerem</w:t>
       </w:r>
       <w:r>
         <w:t xml:space="preserve"> em um jogo de corrida</w:t>
       </w:r>
       <w:r>
-        <w:t xml:space="preserve">, como por exemplo, durante o jogo surgirá perguntas que influenciaram diretamente no jogo, tais como ultrapassagem em curva, troca de pneus em determinado momento, entre outros, será trabalho da engine calcular o quanto a decisão tomada pelo jogador influenciara na </w:t>
-      </w:r>
-      <w:proofErr w:type="gramStart"/>
-      <w:r>
-        <w:t>corrida</w:t>
-      </w:r>
-      <w:proofErr w:type="gramEnd"/>
-      <w:r>
-        <w:t>, garantindo a ele ultrapassagens bem sucedida, colisões, avarias no carro, etc</w:t>
+        <w:t>, como por exemplo</w:t>
+      </w:r>
+      <w:r>
+        <w:t>:</w:t>
+      </w:r>
+    </w:p>
+    <w:p>
+      <w:pPr>
+        <w:pStyle w:val="ListParagraph"/>
+        <w:numPr>
+          <w:ilvl w:val="0"/>
+          <w:numId w:val="2"/>
+        </w:numPr>
+        <w:spacing w:after="240" w:line="276" w:lineRule="auto"/>
+      </w:pPr>
+      <w:r>
+        <w:t>Perguntas durante o jogo que influenciaram no decorrer do mesm</w:t>
+      </w:r>
+      <w:r>
+        <w:t>o, tais como:</w:t>
+      </w:r>
+    </w:p>
+    <w:p>
+      <w:pPr>
+        <w:pStyle w:val="ListParagraph"/>
+        <w:numPr>
+          <w:ilvl w:val="1"/>
+          <w:numId w:val="2"/>
+        </w:numPr>
+        <w:spacing w:after="240" w:line="276" w:lineRule="auto"/>
+      </w:pPr>
+      <w:r>
+        <w:t>Ultrapassagem em curva;</w:t>
+      </w:r>
+    </w:p>
+    <w:p>
+      <w:pPr>
+        <w:pStyle w:val="ListParagraph"/>
+        <w:numPr>
+          <w:ilvl w:val="1"/>
+          <w:numId w:val="2"/>
+        </w:numPr>
+        <w:spacing w:after="240" w:line="276" w:lineRule="auto"/>
+      </w:pPr>
+      <w:r>
+        <w:t>Troca de pneus;</w:t>
+      </w:r>
+    </w:p>
+    <w:p>
+      <w:pPr>
+        <w:pStyle w:val="ListParagraph"/>
+        <w:numPr>
+          <w:ilvl w:val="1"/>
+          <w:numId w:val="2"/>
+        </w:numPr>
+        <w:spacing w:after="240" w:line="276" w:lineRule="auto"/>
+      </w:pPr>
+      <w:r>
+        <w:t>Decisões mediante a possivel colisões.</w:t>
+      </w:r>
+    </w:p>
+    <w:p>
+      <w:pPr>
+        <w:pStyle w:val="ListParagraph"/>
+        <w:numPr>
+          <w:ilvl w:val="1"/>
+          <w:numId w:val="2"/>
+        </w:numPr>
+        <w:spacing w:after="240" w:line="276" w:lineRule="auto"/>
+      </w:pPr>
+      <w:r>
+        <w:t xml:space="preserve">Momento de realizar o </w:t>
+      </w:r>
+      <w:r>
+        <w:rPr>
+          <w:i/>
+        </w:rPr>
+        <w:t>pit-stop</w:t>
       </w:r>
       <w:r>
         <w:t>.</w:t>
       </w:r>
     </w:p>
     <w:p>
+      <w:pPr>
+        <w:pStyle w:val="ListParagraph"/>
+        <w:numPr>
+          <w:ilvl w:val="0"/>
+          <w:numId w:val="2"/>
+        </w:numPr>
+        <w:spacing w:after="240" w:line="276" w:lineRule="auto"/>
+      </w:pPr>
+      <w:r>
+        <w:t>E ações tomadas pelos outros jogadores (jogadores controlados pela LPA).</w:t>
+      </w:r>
+    </w:p>
+    <w:p>
       <w:r>
         <w:br w:type="page"/>
       </w:r>
     </w:p>
     <w:p>
       <w:pPr>
-        <w:pStyle w:val="Ttulo1"/>
+        <w:pStyle w:val="Heading1"/>
         <w:numPr>
           <w:ilvl w:val="0"/>
           <w:numId w:val="1"/>
@@ -1668,12 +1915,12 @@
         <w:ind w:firstLine="0"/>
         <w:jc w:val="left"/>
       </w:pPr>
-      <w:bookmarkStart w:id="8" w:name="_Toc446959685"/>
+      <w:bookmarkStart w:id="7" w:name="_Toc446959685"/>
       <w:r>
         <w:lastRenderedPageBreak/>
         <w:t>Objetivo específico</w:t>
       </w:r>
-      <w:bookmarkEnd w:id="8"/>
+      <w:bookmarkEnd w:id="7"/>
     </w:p>
     <w:p/>
     <w:p>
@@ -1688,7 +1935,10 @@
         <w:t>ivo</w:t>
       </w:r>
       <w:r>
-        <w:t xml:space="preserve"> específico ele se dá da seguinte forma: “[...] define o ponto central do trabalho. Isso quer dizer que, dentro de uma ideia geral do trabalho, deve-se ressaltar a ideia específica a ser desenvolvida. [...]” (DOMINGOS; SANTOS, 1998, p. 210).</w:t>
+        <w:t xml:space="preserve"> específico ele ocorre</w:t>
+      </w:r>
+      <w:r>
+        <w:t xml:space="preserve"> seguinte forma: “[...] define o ponto central do trabalho. Isso quer dizer que, dentro de uma ideia geral do trabalho, deve-se ressaltar a ideia específica a ser desenvolvida. [...]” (DOMINGOS; SANTOS, 1998, p. 210).</w:t>
       </w:r>
     </w:p>
     <w:p>
@@ -1697,7 +1947,13 @@
         <w:ind w:firstLine="360"/>
       </w:pPr>
       <w:r>
-        <w:t xml:space="preserve">Já MARCONI e LAKATOS (2010) dizem que os objetivos específicos são intrínsecos ao objetivo geral e ao </w:t>
+        <w:t xml:space="preserve">Já </w:t>
+      </w:r>
+      <w:r>
+        <w:t>Lakatos e Marconi</w:t>
+      </w:r>
+      <w:r>
+        <w:t xml:space="preserve"> (2010) dizem que os objetivos específicos são intrínsecos ao objetivo geral e ao </w:t>
       </w:r>
       <w:r>
         <w:t>tema,</w:t>
@@ -1721,7 +1977,13 @@
         <w:ind w:firstLine="360"/>
       </w:pPr>
       <w:r>
-        <w:t xml:space="preserve">Com isso conclui-se que o objetivo específico são os passos necessários para que se alcance a completude do objetivo geral, </w:t>
+        <w:t>Com isso conclui-se que o objetivo específico são os passos necessários para que se alcance a completude do objetivo geral</w:t>
+      </w:r>
+      <w:r>
+        <w:t xml:space="preserve"> e</w:t>
+      </w:r>
+      <w:r>
+        <w:t xml:space="preserve"> </w:t>
       </w:r>
       <w:r>
         <w:t>do trabalho (incluindo a verificação da hipótese).</w:t>
@@ -1733,16 +1995,273 @@
         <w:ind w:firstLine="360"/>
       </w:pPr>
       <w:r>
-        <w:t xml:space="preserve">Entre os objetivos específicos estão: compreender a lógica paraconsistente, como ela se comporta, quais suas aplicações práticas e teóricas; Além dos assuntos:  automobilismo, gerenciamento de corridas e desenvolvimento em ambiente </w:t>
-      </w:r>
-      <w:r>
+        <w:t xml:space="preserve">Entre </w:t>
+      </w:r>
+      <w:r>
+        <w:t>os objetivos específicos estão, realizar pesquisa sobre:</w:t>
+      </w:r>
+    </w:p>
+    <w:p>
+      <w:pPr>
+        <w:pStyle w:val="ListParagraph"/>
+        <w:numPr>
+          <w:ilvl w:val="0"/>
+          <w:numId w:val="3"/>
+        </w:numPr>
+        <w:spacing w:after="240"/>
+      </w:pPr>
+      <w:r>
+        <w:t>Lógica;</w:t>
+      </w:r>
+    </w:p>
+    <w:p>
+      <w:pPr>
+        <w:pStyle w:val="ListParagraph"/>
+        <w:numPr>
+          <w:ilvl w:val="0"/>
+          <w:numId w:val="3"/>
+        </w:numPr>
+        <w:spacing w:after="240"/>
+      </w:pPr>
+      <w:r>
+        <w:t>Lógica clássica;</w:t>
+      </w:r>
+    </w:p>
+    <w:p>
+      <w:pPr>
+        <w:pStyle w:val="ListParagraph"/>
+        <w:numPr>
+          <w:ilvl w:val="0"/>
+          <w:numId w:val="3"/>
+        </w:numPr>
+        <w:spacing w:after="240"/>
+      </w:pPr>
+      <w:r>
+        <w:t>Lógica não clássica;</w:t>
+      </w:r>
+    </w:p>
+    <w:p>
+      <w:pPr>
+        <w:pStyle w:val="ListParagraph"/>
+        <w:numPr>
+          <w:ilvl w:val="0"/>
+          <w:numId w:val="3"/>
+        </w:numPr>
+        <w:spacing w:after="240"/>
+      </w:pPr>
+      <w:r>
+        <w:t>Inteligência;</w:t>
+      </w:r>
+    </w:p>
+    <w:p>
+      <w:pPr>
+        <w:pStyle w:val="ListParagraph"/>
+        <w:numPr>
+          <w:ilvl w:val="0"/>
+          <w:numId w:val="3"/>
+        </w:numPr>
+        <w:spacing w:after="240"/>
+      </w:pPr>
+      <w:r>
+        <w:t>Inteligência Artificial;</w:t>
+      </w:r>
+    </w:p>
+    <w:p>
+      <w:pPr>
+        <w:pStyle w:val="ListParagraph"/>
+        <w:numPr>
+          <w:ilvl w:val="0"/>
+          <w:numId w:val="3"/>
+        </w:numPr>
+        <w:spacing w:after="240"/>
+      </w:pPr>
+      <w:r>
+        <w:t>Lógica Paraconsistente;</w:t>
+      </w:r>
+    </w:p>
+    <w:p>
+      <w:pPr>
+        <w:pStyle w:val="ListParagraph"/>
+        <w:numPr>
+          <w:ilvl w:val="0"/>
+          <w:numId w:val="3"/>
+        </w:numPr>
+        <w:spacing w:after="240"/>
+      </w:pPr>
+      <w:r>
+        <w:t>Linguagem de Programação;</w:t>
+      </w:r>
+    </w:p>
+    <w:p>
+      <w:pPr>
+        <w:pStyle w:val="ListParagraph"/>
+        <w:numPr>
+          <w:ilvl w:val="0"/>
+          <w:numId w:val="3"/>
+        </w:numPr>
+        <w:spacing w:after="240"/>
+      </w:pPr>
+      <w:r>
+        <w:t>Java;</w:t>
+      </w:r>
+    </w:p>
+    <w:p>
+      <w:pPr>
+        <w:pStyle w:val="ListParagraph"/>
+        <w:numPr>
+          <w:ilvl w:val="0"/>
+          <w:numId w:val="3"/>
+        </w:numPr>
+        <w:spacing w:after="240"/>
         <w:rPr>
           <w:i/>
         </w:rPr>
+      </w:pPr>
+      <w:r>
+        <w:rPr>
+          <w:i/>
+        </w:rPr>
+        <w:t>Android;</w:t>
+      </w:r>
+    </w:p>
+    <w:p>
+      <w:pPr>
+        <w:pStyle w:val="ListParagraph"/>
+        <w:numPr>
+          <w:ilvl w:val="0"/>
+          <w:numId w:val="3"/>
+        </w:numPr>
+        <w:spacing w:after="240"/>
+      </w:pPr>
+      <w:r>
+        <w:rPr>
+          <w:i/>
+        </w:rPr>
+        <w:t>Mobile</w:t>
+      </w:r>
+      <w:r>
+        <w:t>;</w:t>
+      </w:r>
+    </w:p>
+    <w:p>
+      <w:pPr>
+        <w:pStyle w:val="ListParagraph"/>
+        <w:numPr>
+          <w:ilvl w:val="0"/>
+          <w:numId w:val="3"/>
+        </w:numPr>
+        <w:spacing w:after="240"/>
+      </w:pPr>
+      <w:r>
+        <w:rPr>
+          <w:i/>
+        </w:rPr>
+        <w:t>Engine</w:t>
+      </w:r>
+      <w:r>
+        <w:t>;</w:t>
+      </w:r>
+    </w:p>
+    <w:p>
+      <w:pPr>
+        <w:pStyle w:val="ListParagraph"/>
+        <w:numPr>
+          <w:ilvl w:val="0"/>
+          <w:numId w:val="3"/>
+        </w:numPr>
+        <w:spacing w:after="240"/>
+      </w:pPr>
+      <w:r>
+        <w:rPr>
+          <w:i/>
+        </w:rPr>
+        <w:t>Cocos 2</w:t>
+      </w:r>
+      <w:r>
+        <w:t>d;</w:t>
+      </w:r>
+    </w:p>
+    <w:p>
+      <w:pPr>
+        <w:pStyle w:val="ListParagraph"/>
+        <w:numPr>
+          <w:ilvl w:val="0"/>
+          <w:numId w:val="3"/>
+        </w:numPr>
+        <w:spacing w:after="240"/>
+      </w:pPr>
+      <w:r>
+        <w:lastRenderedPageBreak/>
+        <w:t>A</w:t>
+      </w:r>
+      <w:r>
+        <w:t>utomobilismo</w:t>
+      </w:r>
+      <w:r>
+        <w:t>;</w:t>
+      </w:r>
+    </w:p>
+    <w:p>
+      <w:pPr>
+        <w:pStyle w:val="ListParagraph"/>
+        <w:numPr>
+          <w:ilvl w:val="0"/>
+          <w:numId w:val="3"/>
+        </w:numPr>
+        <w:spacing w:after="240"/>
+      </w:pPr>
+      <w:r>
+        <w:t>G</w:t>
+      </w:r>
+      <w:r>
+        <w:t>erenciamento de corridas</w:t>
+      </w:r>
+      <w:r>
+        <w:t>;</w:t>
+      </w:r>
+    </w:p>
+    <w:p>
+      <w:pPr>
+        <w:pStyle w:val="ListParagraph"/>
+        <w:numPr>
+          <w:ilvl w:val="0"/>
+          <w:numId w:val="3"/>
+        </w:numPr>
+        <w:spacing w:after="240"/>
+      </w:pPr>
+      <w:r>
+        <w:t>D</w:t>
+      </w:r>
+      <w:r>
+        <w:t>esenvolvimento</w:t>
+      </w:r>
+      <w:r>
+        <w:t xml:space="preserve"> de aplicação</w:t>
+      </w:r>
+      <w:r>
+        <w:t xml:space="preserve"> em ambiente </w:t>
+      </w:r>
+      <w:r>
+        <w:rPr>
+          <w:i/>
+        </w:rPr>
         <w:t>mobile</w:t>
       </w:r>
       <w:r>
-        <w:t xml:space="preserve"> (dispositivos móveis).</w:t>
+        <w:t xml:space="preserve"> (dispositivos móveis);</w:t>
+      </w:r>
+    </w:p>
+    <w:p>
+      <w:pPr>
+        <w:pStyle w:val="ListParagraph"/>
+        <w:numPr>
+          <w:ilvl w:val="0"/>
+          <w:numId w:val="3"/>
+        </w:numPr>
+        <w:spacing w:after="240"/>
+      </w:pPr>
+      <w:r>
+        <w:t>Jogos.</w:t>
       </w:r>
     </w:p>
     <w:p>
@@ -1752,16 +2271,16 @@
     </w:p>
     <w:p>
       <w:pPr>
-        <w:pStyle w:val="Ttulo1"/>
+        <w:pStyle w:val="Heading1"/>
         <w:ind w:left="720" w:firstLine="0"/>
         <w:jc w:val="center"/>
       </w:pPr>
-      <w:bookmarkStart w:id="9" w:name="_Toc446959686"/>
+      <w:bookmarkStart w:id="8" w:name="_Toc446959686"/>
       <w:r>
         <w:lastRenderedPageBreak/>
         <w:t>Referência Bibliográfica</w:t>
       </w:r>
-      <w:bookmarkEnd w:id="9"/>
+      <w:bookmarkEnd w:id="8"/>
     </w:p>
     <w:p/>
     <w:p>
@@ -1770,15 +2289,7 @@
         <w:ind w:firstLine="360"/>
       </w:pPr>
       <w:r>
-        <w:t xml:space="preserve">Fundamentos de metodologia cientifica LAKATOS, E </w:t>
-      </w:r>
-      <w:proofErr w:type="gramStart"/>
-      <w:r>
-        <w:t>M ;</w:t>
-      </w:r>
-      <w:proofErr w:type="gramEnd"/>
-      <w:r>
-        <w:t xml:space="preserve"> MARCONI, M de A Ed. Atlas 7ª ed. 2010</w:t>
+        <w:t>Fundamentos de metodologia cientifica LAKATOS, E M ; MARCONI, M de A Ed. Atlas 7ª ed. 2010</w:t>
       </w:r>
     </w:p>
     <w:p>
@@ -1787,15 +2298,7 @@
         <w:ind w:firstLine="360"/>
       </w:pPr>
       <w:r>
-        <w:t xml:space="preserve">Metodologia cientifica SANTOS, J </w:t>
-      </w:r>
-      <w:proofErr w:type="gramStart"/>
-      <w:r>
-        <w:t>A ;</w:t>
-      </w:r>
-      <w:proofErr w:type="gramEnd"/>
-      <w:r>
-        <w:t xml:space="preserve"> PARRA FILHO, D Ed. Futura 2ª ed. 1998</w:t>
+        <w:t>Metodologia cientifica SANTOS, J A ; PARRA FILHO, D Ed. Futura 2ª ed. 1998</w:t>
       </w:r>
     </w:p>
     <w:p>
@@ -1804,15 +2307,12 @@
         <w:ind w:firstLine="360"/>
       </w:pPr>
       <w:r>
-        <w:t xml:space="preserve">Metodologia cientifica SILVA, R </w:t>
-      </w:r>
-      <w:proofErr w:type="gramStart"/>
-      <w:r>
-        <w:t>da ;</w:t>
-      </w:r>
-      <w:proofErr w:type="gramEnd"/>
-      <w:r>
-        <w:t xml:space="preserve"> BERVIAN, P A ; CERVO, A L Ed. Pearson Prentice Hall 6ª ed. 2007</w:t>
+        <w:t xml:space="preserve">Metodologia cientifica SILVA, R da ; BERVIAN, P A ; CERVO, A L Ed. Pearson </w:t>
+      </w:r>
+      <w:bookmarkStart w:id="9" w:name="_GoBack"/>
+      <w:bookmarkEnd w:id="9"/>
+      <w:r>
+        <w:t>Prentice Hall 6ª ed. 2007</w:t>
       </w:r>
     </w:p>
     <w:sectPr>
@@ -1828,7 +2328,7 @@
 </file>
 
 <file path=word/endnotes.xml><?xml version="1.0" encoding="utf-8"?>
-<w:endnotes xmlns:wpc="http://schemas.microsoft.com/office/word/2010/wordprocessingCanvas" xmlns:mc="http://schemas.openxmlformats.org/markup-compatibility/2006" xmlns:o="urn:schemas-microsoft-com:office:office" xmlns:r="http://schemas.openxmlformats.org/officeDocument/2006/relationships" xmlns:m="http://schemas.openxmlformats.org/officeDocument/2006/math" xmlns:v="urn:schemas-microsoft-com:vml" xmlns:wp14="http://schemas.microsoft.com/office/word/2010/wordprocessingDrawing" xmlns:wp="http://schemas.openxmlformats.org/drawingml/2006/wordprocessingDrawing" xmlns:w10="urn:schemas-microsoft-com:office:word" xmlns:w="http://schemas.openxmlformats.org/wordprocessingml/2006/main" xmlns:w14="http://schemas.microsoft.com/office/word/2010/wordml" xmlns:w15="http://schemas.microsoft.com/office/word/2012/wordml" xmlns:wpg="http://schemas.microsoft.com/office/word/2010/wordprocessingGroup" xmlns:wpi="http://schemas.microsoft.com/office/word/2010/wordprocessingInk" xmlns:wne="http://schemas.microsoft.com/office/word/2006/wordml" xmlns:wps="http://schemas.microsoft.com/office/word/2010/wordprocessingShape" mc:Ignorable="w14 w15 wp14">
+<w:endnotes xmlns:wpc="http://schemas.microsoft.com/office/word/2010/wordprocessingCanvas" xmlns:mc="http://schemas.openxmlformats.org/markup-compatibility/2006" xmlns:o="urn:schemas-microsoft-com:office:office" xmlns:r="http://schemas.openxmlformats.org/officeDocument/2006/relationships" xmlns:m="http://schemas.openxmlformats.org/officeDocument/2006/math" xmlns:v="urn:schemas-microsoft-com:vml" xmlns:wp14="http://schemas.microsoft.com/office/word/2010/wordprocessingDrawing" xmlns:wp="http://schemas.openxmlformats.org/drawingml/2006/wordprocessingDrawing" xmlns:w10="urn:schemas-microsoft-com:office:word" xmlns:w="http://schemas.openxmlformats.org/wordprocessingml/2006/main" xmlns:w14="http://schemas.microsoft.com/office/word/2010/wordml" xmlns:wpg="http://schemas.microsoft.com/office/word/2010/wordprocessingGroup" xmlns:wpi="http://schemas.microsoft.com/office/word/2010/wordprocessingInk" xmlns:wne="http://schemas.microsoft.com/office/word/2006/wordml" xmlns:wps="http://schemas.microsoft.com/office/word/2010/wordprocessingShape" mc:Ignorable="w14 wp14">
   <w:endnote w:type="separator" w:id="-1">
     <w:p>
       <w:pPr>
@@ -1853,7 +2353,7 @@
 </file>
 
 <file path=word/footer1.xml><?xml version="1.0" encoding="utf-8"?>
-<w:ftr xmlns:wpc="http://schemas.microsoft.com/office/word/2010/wordprocessingCanvas" xmlns:mc="http://schemas.openxmlformats.org/markup-compatibility/2006" xmlns:o="urn:schemas-microsoft-com:office:office" xmlns:r="http://schemas.openxmlformats.org/officeDocument/2006/relationships" xmlns:m="http://schemas.openxmlformats.org/officeDocument/2006/math" xmlns:v="urn:schemas-microsoft-com:vml" xmlns:wp14="http://schemas.microsoft.com/office/word/2010/wordprocessingDrawing" xmlns:wp="http://schemas.openxmlformats.org/drawingml/2006/wordprocessingDrawing" xmlns:w10="urn:schemas-microsoft-com:office:word" xmlns:w="http://schemas.openxmlformats.org/wordprocessingml/2006/main" xmlns:w14="http://schemas.microsoft.com/office/word/2010/wordml" xmlns:w15="http://schemas.microsoft.com/office/word/2012/wordml" xmlns:wpg="http://schemas.microsoft.com/office/word/2010/wordprocessingGroup" xmlns:wpi="http://schemas.microsoft.com/office/word/2010/wordprocessingInk" xmlns:wne="http://schemas.microsoft.com/office/word/2006/wordml" xmlns:wps="http://schemas.microsoft.com/office/word/2010/wordprocessingShape" mc:Ignorable="w14 w15 wp14">
+<w:ftr xmlns:wpc="http://schemas.microsoft.com/office/word/2010/wordprocessingCanvas" xmlns:mc="http://schemas.openxmlformats.org/markup-compatibility/2006" xmlns:o="urn:schemas-microsoft-com:office:office" xmlns:r="http://schemas.openxmlformats.org/officeDocument/2006/relationships" xmlns:m="http://schemas.openxmlformats.org/officeDocument/2006/math" xmlns:v="urn:schemas-microsoft-com:vml" xmlns:wp14="http://schemas.microsoft.com/office/word/2010/wordprocessingDrawing" xmlns:wp="http://schemas.openxmlformats.org/drawingml/2006/wordprocessingDrawing" xmlns:w10="urn:schemas-microsoft-com:office:word" xmlns:w="http://schemas.openxmlformats.org/wordprocessingml/2006/main" xmlns:w14="http://schemas.microsoft.com/office/word/2010/wordml" xmlns:wpg="http://schemas.microsoft.com/office/word/2010/wordprocessingGroup" xmlns:wpi="http://schemas.microsoft.com/office/word/2010/wordprocessingInk" xmlns:wne="http://schemas.microsoft.com/office/word/2006/wordml" xmlns:wps="http://schemas.microsoft.com/office/word/2010/wordprocessingShape" mc:Ignorable="w14 wp14">
   <w:sdt>
     <w:sdtPr>
       <w:id w:val="-1276942555"/>
@@ -1862,11 +2362,10 @@
         <w:docPartUnique/>
       </w:docPartObj>
     </w:sdtPr>
-    <w:sdtEndPr/>
     <w:sdtContent>
       <w:p>
         <w:pPr>
-          <w:pStyle w:val="Rodap"/>
+          <w:pStyle w:val="Footer"/>
           <w:jc w:val="right"/>
         </w:pPr>
         <w:r>
@@ -1882,7 +2381,7 @@
           <w:rPr>
             <w:noProof/>
           </w:rPr>
-          <w:t>2</w:t>
+          <w:t>8</w:t>
         </w:r>
         <w:r>
           <w:fldChar w:fldCharType="end"/>
@@ -1892,14 +2391,14 @@
   </w:sdt>
   <w:p>
     <w:pPr>
-      <w:pStyle w:val="Rodap"/>
+      <w:pStyle w:val="Footer"/>
     </w:pPr>
   </w:p>
 </w:ftr>
 </file>
 
 <file path=word/footnotes.xml><?xml version="1.0" encoding="utf-8"?>
-<w:footnotes xmlns:wpc="http://schemas.microsoft.com/office/word/2010/wordprocessingCanvas" xmlns:mc="http://schemas.openxmlformats.org/markup-compatibility/2006" xmlns:o="urn:schemas-microsoft-com:office:office" xmlns:r="http://schemas.openxmlformats.org/officeDocument/2006/relationships" xmlns:m="http://schemas.openxmlformats.org/officeDocument/2006/math" xmlns:v="urn:schemas-microsoft-com:vml" xmlns:wp14="http://schemas.microsoft.com/office/word/2010/wordprocessingDrawing" xmlns:wp="http://schemas.openxmlformats.org/drawingml/2006/wordprocessingDrawing" xmlns:w10="urn:schemas-microsoft-com:office:word" xmlns:w="http://schemas.openxmlformats.org/wordprocessingml/2006/main" xmlns:w14="http://schemas.microsoft.com/office/word/2010/wordml" xmlns:w15="http://schemas.microsoft.com/office/word/2012/wordml" xmlns:wpg="http://schemas.microsoft.com/office/word/2010/wordprocessingGroup" xmlns:wpi="http://schemas.microsoft.com/office/word/2010/wordprocessingInk" xmlns:wne="http://schemas.microsoft.com/office/word/2006/wordml" xmlns:wps="http://schemas.microsoft.com/office/word/2010/wordprocessingShape" mc:Ignorable="w14 w15 wp14">
+<w:footnotes xmlns:wpc="http://schemas.microsoft.com/office/word/2010/wordprocessingCanvas" xmlns:mc="http://schemas.openxmlformats.org/markup-compatibility/2006" xmlns:o="urn:schemas-microsoft-com:office:office" xmlns:r="http://schemas.openxmlformats.org/officeDocument/2006/relationships" xmlns:m="http://schemas.openxmlformats.org/officeDocument/2006/math" xmlns:v="urn:schemas-microsoft-com:vml" xmlns:wp14="http://schemas.microsoft.com/office/word/2010/wordprocessingDrawing" xmlns:wp="http://schemas.openxmlformats.org/drawingml/2006/wordprocessingDrawing" xmlns:w10="urn:schemas-microsoft-com:office:word" xmlns:w="http://schemas.openxmlformats.org/wordprocessingml/2006/main" xmlns:w14="http://schemas.microsoft.com/office/word/2010/wordml" xmlns:wpg="http://schemas.microsoft.com/office/word/2010/wordprocessingGroup" xmlns:wpi="http://schemas.microsoft.com/office/word/2010/wordprocessingInk" xmlns:wne="http://schemas.microsoft.com/office/word/2006/wordml" xmlns:wps="http://schemas.microsoft.com/office/word/2010/wordprocessingShape" mc:Ignorable="w14 wp14">
   <w:footnote w:type="separator" w:id="-1">
     <w:p>
       <w:pPr>
@@ -1924,7 +2423,7 @@
 </file>
 
 <file path=word/header1.xml><?xml version="1.0" encoding="utf-8"?>
-<w:hdr xmlns:wpc="http://schemas.microsoft.com/office/word/2010/wordprocessingCanvas" xmlns:mc="http://schemas.openxmlformats.org/markup-compatibility/2006" xmlns:o="urn:schemas-microsoft-com:office:office" xmlns:r="http://schemas.openxmlformats.org/officeDocument/2006/relationships" xmlns:m="http://schemas.openxmlformats.org/officeDocument/2006/math" xmlns:v="urn:schemas-microsoft-com:vml" xmlns:wp14="http://schemas.microsoft.com/office/word/2010/wordprocessingDrawing" xmlns:wp="http://schemas.openxmlformats.org/drawingml/2006/wordprocessingDrawing" xmlns:w10="urn:schemas-microsoft-com:office:word" xmlns:w="http://schemas.openxmlformats.org/wordprocessingml/2006/main" xmlns:w14="http://schemas.microsoft.com/office/word/2010/wordml" xmlns:w15="http://schemas.microsoft.com/office/word/2012/wordml" xmlns:wpg="http://schemas.microsoft.com/office/word/2010/wordprocessingGroup" xmlns:wpi="http://schemas.microsoft.com/office/word/2010/wordprocessingInk" xmlns:wne="http://schemas.microsoft.com/office/word/2006/wordml" xmlns:wps="http://schemas.microsoft.com/office/word/2010/wordprocessingShape" mc:Ignorable="w14 w15 wp14">
+<w:hdr xmlns:wpc="http://schemas.microsoft.com/office/word/2010/wordprocessingCanvas" xmlns:mc="http://schemas.openxmlformats.org/markup-compatibility/2006" xmlns:o="urn:schemas-microsoft-com:office:office" xmlns:r="http://schemas.openxmlformats.org/officeDocument/2006/relationships" xmlns:m="http://schemas.openxmlformats.org/officeDocument/2006/math" xmlns:v="urn:schemas-microsoft-com:vml" xmlns:wp14="http://schemas.microsoft.com/office/word/2010/wordprocessingDrawing" xmlns:wp="http://schemas.openxmlformats.org/drawingml/2006/wordprocessingDrawing" xmlns:w10="urn:schemas-microsoft-com:office:word" xmlns:w="http://schemas.openxmlformats.org/wordprocessingml/2006/main" xmlns:w14="http://schemas.microsoft.com/office/word/2010/wordml" xmlns:wpg="http://schemas.microsoft.com/office/word/2010/wordprocessingGroup" xmlns:wpi="http://schemas.microsoft.com/office/word/2010/wordprocessingInk" xmlns:wne="http://schemas.microsoft.com/office/word/2006/wordml" xmlns:wps="http://schemas.microsoft.com/office/word/2010/wordprocessingShape" mc:Ignorable="w14 wp14">
   <w:sdt>
     <w:sdtPr>
       <w:id w:val="1585265853"/>
@@ -1933,11 +2432,10 @@
         <w:docPartUnique/>
       </w:docPartObj>
     </w:sdtPr>
-    <w:sdtEndPr/>
     <w:sdtContent>
       <w:p>
         <w:pPr>
-          <w:pStyle w:val="Cabealho"/>
+          <w:pStyle w:val="Header"/>
           <w:jc w:val="right"/>
         </w:pPr>
         <w:r>
@@ -1953,7 +2451,7 @@
           <w:rPr>
             <w:noProof/>
           </w:rPr>
-          <w:t>7</w:t>
+          <w:t>9</w:t>
         </w:r>
         <w:r>
           <w:fldChar w:fldCharType="end"/>
@@ -1974,8 +2472,8 @@
 </file>
 
 <file path=word/numbering.xml><?xml version="1.0" encoding="utf-8"?>
-<w:numbering xmlns:wpc="http://schemas.microsoft.com/office/word/2010/wordprocessingCanvas" xmlns:mc="http://schemas.openxmlformats.org/markup-compatibility/2006" xmlns:o="urn:schemas-microsoft-com:office:office" xmlns:r="http://schemas.openxmlformats.org/officeDocument/2006/relationships" xmlns:m="http://schemas.openxmlformats.org/officeDocument/2006/math" xmlns:v="urn:schemas-microsoft-com:vml" xmlns:wp14="http://schemas.microsoft.com/office/word/2010/wordprocessingDrawing" xmlns:wp="http://schemas.openxmlformats.org/drawingml/2006/wordprocessingDrawing" xmlns:w10="urn:schemas-microsoft-com:office:word" xmlns:w="http://schemas.openxmlformats.org/wordprocessingml/2006/main" xmlns:w14="http://schemas.microsoft.com/office/word/2010/wordml" xmlns:w15="http://schemas.microsoft.com/office/word/2012/wordml" xmlns:wpg="http://schemas.microsoft.com/office/word/2010/wordprocessingGroup" xmlns:wpi="http://schemas.microsoft.com/office/word/2010/wordprocessingInk" xmlns:wne="http://schemas.microsoft.com/office/word/2006/wordml" xmlns:wps="http://schemas.microsoft.com/office/word/2010/wordprocessingShape" mc:Ignorable="w14 w15 wp14">
-  <w:abstractNum w:abstractNumId="0" w15:restartNumberingAfterBreak="0">
+<w:numbering xmlns:wpc="http://schemas.microsoft.com/office/word/2010/wordprocessingCanvas" xmlns:mc="http://schemas.openxmlformats.org/markup-compatibility/2006" xmlns:o="urn:schemas-microsoft-com:office:office" xmlns:r="http://schemas.openxmlformats.org/officeDocument/2006/relationships" xmlns:m="http://schemas.openxmlformats.org/officeDocument/2006/math" xmlns:v="urn:schemas-microsoft-com:vml" xmlns:wp14="http://schemas.microsoft.com/office/word/2010/wordprocessingDrawing" xmlns:wp="http://schemas.openxmlformats.org/drawingml/2006/wordprocessingDrawing" xmlns:w10="urn:schemas-microsoft-com:office:word" xmlns:w="http://schemas.openxmlformats.org/wordprocessingml/2006/main" xmlns:w14="http://schemas.microsoft.com/office/word/2010/wordml" xmlns:wpg="http://schemas.microsoft.com/office/word/2010/wordprocessingGroup" xmlns:wpi="http://schemas.microsoft.com/office/word/2010/wordprocessingInk" xmlns:wne="http://schemas.microsoft.com/office/word/2006/wordml" xmlns:wps="http://schemas.microsoft.com/office/word/2010/wordprocessingShape" mc:Ignorable="w14 wp14">
+  <w:abstractNum w:abstractNumId="0">
     <w:nsid w:val="2EB5121F"/>
     <w:multiLevelType w:val="multilevel"/>
     <w:tmpl w:val="CBC61C66"/>
@@ -2061,14 +2559,246 @@
       </w:pPr>
     </w:lvl>
   </w:abstractNum>
+  <w:abstractNum w:abstractNumId="1">
+    <w:nsid w:val="46520239"/>
+    <w:multiLevelType w:val="hybridMultilevel"/>
+    <w:tmpl w:val="04825DEA"/>
+    <w:lvl w:ilvl="0" w:tplc="04160001">
+      <w:start w:val="1"/>
+      <w:numFmt w:val="bullet"/>
+      <w:lvlText w:val=""/>
+      <w:lvlJc w:val="left"/>
+      <w:pPr>
+        <w:ind w:left="1080" w:hanging="360"/>
+      </w:pPr>
+      <w:rPr>
+        <w:rFonts w:ascii="Symbol" w:hAnsi="Symbol" w:hint="default"/>
+      </w:rPr>
+    </w:lvl>
+    <w:lvl w:ilvl="1" w:tplc="04160003" w:tentative="1">
+      <w:start w:val="1"/>
+      <w:numFmt w:val="bullet"/>
+      <w:lvlText w:val="o"/>
+      <w:lvlJc w:val="left"/>
+      <w:pPr>
+        <w:ind w:left="1800" w:hanging="360"/>
+      </w:pPr>
+      <w:rPr>
+        <w:rFonts w:ascii="Courier New" w:hAnsi="Courier New" w:cs="Courier New" w:hint="default"/>
+      </w:rPr>
+    </w:lvl>
+    <w:lvl w:ilvl="2" w:tplc="04160005" w:tentative="1">
+      <w:start w:val="1"/>
+      <w:numFmt w:val="bullet"/>
+      <w:lvlText w:val=""/>
+      <w:lvlJc w:val="left"/>
+      <w:pPr>
+        <w:ind w:left="2520" w:hanging="360"/>
+      </w:pPr>
+      <w:rPr>
+        <w:rFonts w:ascii="Wingdings" w:hAnsi="Wingdings" w:hint="default"/>
+      </w:rPr>
+    </w:lvl>
+    <w:lvl w:ilvl="3" w:tplc="04160001" w:tentative="1">
+      <w:start w:val="1"/>
+      <w:numFmt w:val="bullet"/>
+      <w:lvlText w:val=""/>
+      <w:lvlJc w:val="left"/>
+      <w:pPr>
+        <w:ind w:left="3240" w:hanging="360"/>
+      </w:pPr>
+      <w:rPr>
+        <w:rFonts w:ascii="Symbol" w:hAnsi="Symbol" w:hint="default"/>
+      </w:rPr>
+    </w:lvl>
+    <w:lvl w:ilvl="4" w:tplc="04160003" w:tentative="1">
+      <w:start w:val="1"/>
+      <w:numFmt w:val="bullet"/>
+      <w:lvlText w:val="o"/>
+      <w:lvlJc w:val="left"/>
+      <w:pPr>
+        <w:ind w:left="3960" w:hanging="360"/>
+      </w:pPr>
+      <w:rPr>
+        <w:rFonts w:ascii="Courier New" w:hAnsi="Courier New" w:cs="Courier New" w:hint="default"/>
+      </w:rPr>
+    </w:lvl>
+    <w:lvl w:ilvl="5" w:tplc="04160005" w:tentative="1">
+      <w:start w:val="1"/>
+      <w:numFmt w:val="bullet"/>
+      <w:lvlText w:val=""/>
+      <w:lvlJc w:val="left"/>
+      <w:pPr>
+        <w:ind w:left="4680" w:hanging="360"/>
+      </w:pPr>
+      <w:rPr>
+        <w:rFonts w:ascii="Wingdings" w:hAnsi="Wingdings" w:hint="default"/>
+      </w:rPr>
+    </w:lvl>
+    <w:lvl w:ilvl="6" w:tplc="04160001" w:tentative="1">
+      <w:start w:val="1"/>
+      <w:numFmt w:val="bullet"/>
+      <w:lvlText w:val=""/>
+      <w:lvlJc w:val="left"/>
+      <w:pPr>
+        <w:ind w:left="5400" w:hanging="360"/>
+      </w:pPr>
+      <w:rPr>
+        <w:rFonts w:ascii="Symbol" w:hAnsi="Symbol" w:hint="default"/>
+      </w:rPr>
+    </w:lvl>
+    <w:lvl w:ilvl="7" w:tplc="04160003" w:tentative="1">
+      <w:start w:val="1"/>
+      <w:numFmt w:val="bullet"/>
+      <w:lvlText w:val="o"/>
+      <w:lvlJc w:val="left"/>
+      <w:pPr>
+        <w:ind w:left="6120" w:hanging="360"/>
+      </w:pPr>
+      <w:rPr>
+        <w:rFonts w:ascii="Courier New" w:hAnsi="Courier New" w:cs="Courier New" w:hint="default"/>
+      </w:rPr>
+    </w:lvl>
+    <w:lvl w:ilvl="8" w:tplc="04160005" w:tentative="1">
+      <w:start w:val="1"/>
+      <w:numFmt w:val="bullet"/>
+      <w:lvlText w:val=""/>
+      <w:lvlJc w:val="left"/>
+      <w:pPr>
+        <w:ind w:left="6840" w:hanging="360"/>
+      </w:pPr>
+      <w:rPr>
+        <w:rFonts w:ascii="Wingdings" w:hAnsi="Wingdings" w:hint="default"/>
+      </w:rPr>
+    </w:lvl>
+  </w:abstractNum>
+  <w:abstractNum w:abstractNumId="2">
+    <w:nsid w:val="7A637306"/>
+    <w:multiLevelType w:val="hybridMultilevel"/>
+    <w:tmpl w:val="D58A97D4"/>
+    <w:lvl w:ilvl="0" w:tplc="04160001">
+      <w:start w:val="1"/>
+      <w:numFmt w:val="bullet"/>
+      <w:lvlText w:val=""/>
+      <w:lvlJc w:val="left"/>
+      <w:pPr>
+        <w:ind w:left="1080" w:hanging="360"/>
+      </w:pPr>
+      <w:rPr>
+        <w:rFonts w:ascii="Symbol" w:hAnsi="Symbol" w:hint="default"/>
+      </w:rPr>
+    </w:lvl>
+    <w:lvl w:ilvl="1" w:tplc="04160003">
+      <w:start w:val="1"/>
+      <w:numFmt w:val="bullet"/>
+      <w:lvlText w:val="o"/>
+      <w:lvlJc w:val="left"/>
+      <w:pPr>
+        <w:ind w:left="1800" w:hanging="360"/>
+      </w:pPr>
+      <w:rPr>
+        <w:rFonts w:ascii="Courier New" w:hAnsi="Courier New" w:cs="Courier New" w:hint="default"/>
+      </w:rPr>
+    </w:lvl>
+    <w:lvl w:ilvl="2" w:tplc="04160005" w:tentative="1">
+      <w:start w:val="1"/>
+      <w:numFmt w:val="bullet"/>
+      <w:lvlText w:val=""/>
+      <w:lvlJc w:val="left"/>
+      <w:pPr>
+        <w:ind w:left="2520" w:hanging="360"/>
+      </w:pPr>
+      <w:rPr>
+        <w:rFonts w:ascii="Wingdings" w:hAnsi="Wingdings" w:hint="default"/>
+      </w:rPr>
+    </w:lvl>
+    <w:lvl w:ilvl="3" w:tplc="04160001" w:tentative="1">
+      <w:start w:val="1"/>
+      <w:numFmt w:val="bullet"/>
+      <w:lvlText w:val=""/>
+      <w:lvlJc w:val="left"/>
+      <w:pPr>
+        <w:ind w:left="3240" w:hanging="360"/>
+      </w:pPr>
+      <w:rPr>
+        <w:rFonts w:ascii="Symbol" w:hAnsi="Symbol" w:hint="default"/>
+      </w:rPr>
+    </w:lvl>
+    <w:lvl w:ilvl="4" w:tplc="04160003" w:tentative="1">
+      <w:start w:val="1"/>
+      <w:numFmt w:val="bullet"/>
+      <w:lvlText w:val="o"/>
+      <w:lvlJc w:val="left"/>
+      <w:pPr>
+        <w:ind w:left="3960" w:hanging="360"/>
+      </w:pPr>
+      <w:rPr>
+        <w:rFonts w:ascii="Courier New" w:hAnsi="Courier New" w:cs="Courier New" w:hint="default"/>
+      </w:rPr>
+    </w:lvl>
+    <w:lvl w:ilvl="5" w:tplc="04160005" w:tentative="1">
+      <w:start w:val="1"/>
+      <w:numFmt w:val="bullet"/>
+      <w:lvlText w:val=""/>
+      <w:lvlJc w:val="left"/>
+      <w:pPr>
+        <w:ind w:left="4680" w:hanging="360"/>
+      </w:pPr>
+      <w:rPr>
+        <w:rFonts w:ascii="Wingdings" w:hAnsi="Wingdings" w:hint="default"/>
+      </w:rPr>
+    </w:lvl>
+    <w:lvl w:ilvl="6" w:tplc="04160001" w:tentative="1">
+      <w:start w:val="1"/>
+      <w:numFmt w:val="bullet"/>
+      <w:lvlText w:val=""/>
+      <w:lvlJc w:val="left"/>
+      <w:pPr>
+        <w:ind w:left="5400" w:hanging="360"/>
+      </w:pPr>
+      <w:rPr>
+        <w:rFonts w:ascii="Symbol" w:hAnsi="Symbol" w:hint="default"/>
+      </w:rPr>
+    </w:lvl>
+    <w:lvl w:ilvl="7" w:tplc="04160003" w:tentative="1">
+      <w:start w:val="1"/>
+      <w:numFmt w:val="bullet"/>
+      <w:lvlText w:val="o"/>
+      <w:lvlJc w:val="left"/>
+      <w:pPr>
+        <w:ind w:left="6120" w:hanging="360"/>
+      </w:pPr>
+      <w:rPr>
+        <w:rFonts w:ascii="Courier New" w:hAnsi="Courier New" w:cs="Courier New" w:hint="default"/>
+      </w:rPr>
+    </w:lvl>
+    <w:lvl w:ilvl="8" w:tplc="04160005" w:tentative="1">
+      <w:start w:val="1"/>
+      <w:numFmt w:val="bullet"/>
+      <w:lvlText w:val=""/>
+      <w:lvlJc w:val="left"/>
+      <w:pPr>
+        <w:ind w:left="6840" w:hanging="360"/>
+      </w:pPr>
+      <w:rPr>
+        <w:rFonts w:ascii="Wingdings" w:hAnsi="Wingdings" w:hint="default"/>
+      </w:rPr>
+    </w:lvl>
+  </w:abstractNum>
   <w:num w:numId="1">
     <w:abstractNumId w:val="0"/>
+  </w:num>
+  <w:num w:numId="2">
+    <w:abstractNumId w:val="2"/>
+  </w:num>
+  <w:num w:numId="3">
+    <w:abstractNumId w:val="1"/>
   </w:num>
 </w:numbering>
 </file>
 
 <file path=word/styles.xml><?xml version="1.0" encoding="utf-8"?>
-<w:styles xmlns:mc="http://schemas.openxmlformats.org/markup-compatibility/2006" xmlns:r="http://schemas.openxmlformats.org/officeDocument/2006/relationships" xmlns:w="http://schemas.openxmlformats.org/wordprocessingml/2006/main" xmlns:w14="http://schemas.microsoft.com/office/word/2010/wordml" xmlns:w15="http://schemas.microsoft.com/office/word/2012/wordml" mc:Ignorable="w14 w15">
+<w:styles xmlns:mc="http://schemas.openxmlformats.org/markup-compatibility/2006" xmlns:r="http://schemas.openxmlformats.org/officeDocument/2006/relationships" xmlns:w="http://schemas.openxmlformats.org/wordprocessingml/2006/main" xmlns:w14="http://schemas.microsoft.com/office/word/2010/wordml" mc:Ignorable="w14">
   <w:docDefaults>
     <w:rPrDefault>
       <w:rPr>
@@ -2086,384 +2816,150 @@
       </w:pPr>
     </w:pPrDefault>
   </w:docDefaults>
-  <w:latentStyles w:defLockedState="0" w:defUIPriority="99" w:defSemiHidden="0" w:defUnhideWhenUsed="0" w:defQFormat="0" w:count="371">
-    <w:lsdException w:name="Normal" w:uiPriority="0" w:qFormat="1"/>
-    <w:lsdException w:name="heading 1" w:uiPriority="0" w:qFormat="1"/>
-    <w:lsdException w:name="heading 2" w:semiHidden="1" w:uiPriority="9" w:unhideWhenUsed="1" w:qFormat="1"/>
-    <w:lsdException w:name="heading 3" w:semiHidden="1" w:uiPriority="9" w:unhideWhenUsed="1" w:qFormat="1"/>
-    <w:lsdException w:name="heading 4" w:semiHidden="1" w:uiPriority="9" w:unhideWhenUsed="1" w:qFormat="1"/>
-    <w:lsdException w:name="heading 5" w:semiHidden="1" w:uiPriority="9" w:unhideWhenUsed="1" w:qFormat="1"/>
-    <w:lsdException w:name="heading 6" w:semiHidden="1" w:uiPriority="9" w:unhideWhenUsed="1" w:qFormat="1"/>
-    <w:lsdException w:name="heading 7" w:semiHidden="1" w:uiPriority="9" w:unhideWhenUsed="1" w:qFormat="1"/>
-    <w:lsdException w:name="heading 8" w:semiHidden="1" w:uiPriority="9" w:unhideWhenUsed="1" w:qFormat="1"/>
-    <w:lsdException w:name="heading 9" w:semiHidden="1" w:uiPriority="9" w:unhideWhenUsed="1" w:qFormat="1"/>
-    <w:lsdException w:name="index 1" w:semiHidden="1" w:unhideWhenUsed="1"/>
-    <w:lsdException w:name="index 2" w:semiHidden="1" w:unhideWhenUsed="1"/>
-    <w:lsdException w:name="index 3" w:semiHidden="1" w:unhideWhenUsed="1"/>
-    <w:lsdException w:name="index 4" w:semiHidden="1" w:unhideWhenUsed="1"/>
-    <w:lsdException w:name="index 5" w:semiHidden="1" w:unhideWhenUsed="1"/>
-    <w:lsdException w:name="index 6" w:semiHidden="1" w:unhideWhenUsed="1"/>
-    <w:lsdException w:name="index 7" w:semiHidden="1" w:unhideWhenUsed="1"/>
-    <w:lsdException w:name="index 8" w:semiHidden="1" w:unhideWhenUsed="1"/>
-    <w:lsdException w:name="index 9" w:semiHidden="1" w:unhideWhenUsed="1"/>
-    <w:lsdException w:name="toc 1" w:semiHidden="1" w:uiPriority="39" w:unhideWhenUsed="1"/>
-    <w:lsdException w:name="toc 2" w:semiHidden="1" w:uiPriority="39" w:unhideWhenUsed="1"/>
-    <w:lsdException w:name="toc 3" w:semiHidden="1" w:uiPriority="39" w:unhideWhenUsed="1"/>
-    <w:lsdException w:name="toc 4" w:semiHidden="1" w:uiPriority="39" w:unhideWhenUsed="1"/>
-    <w:lsdException w:name="toc 5" w:semiHidden="1" w:uiPriority="39" w:unhideWhenUsed="1"/>
-    <w:lsdException w:name="toc 6" w:semiHidden="1" w:uiPriority="39" w:unhideWhenUsed="1"/>
-    <w:lsdException w:name="toc 7" w:semiHidden="1" w:uiPriority="39" w:unhideWhenUsed="1"/>
-    <w:lsdException w:name="toc 8" w:semiHidden="1" w:uiPriority="39" w:unhideWhenUsed="1"/>
-    <w:lsdException w:name="toc 9" w:semiHidden="1" w:uiPriority="39" w:unhideWhenUsed="1"/>
-    <w:lsdException w:name="Normal Indent" w:semiHidden="1" w:unhideWhenUsed="1"/>
-    <w:lsdException w:name="footnote text" w:semiHidden="1" w:unhideWhenUsed="1"/>
-    <w:lsdException w:name="annotation text" w:semiHidden="1" w:unhideWhenUsed="1"/>
-    <w:lsdException w:name="header" w:semiHidden="1" w:unhideWhenUsed="1"/>
-    <w:lsdException w:name="footer" w:semiHidden="1" w:unhideWhenUsed="1"/>
-    <w:lsdException w:name="index heading" w:semiHidden="1" w:unhideWhenUsed="1"/>
-    <w:lsdException w:name="caption" w:semiHidden="1" w:uiPriority="35" w:unhideWhenUsed="1" w:qFormat="1"/>
-    <w:lsdException w:name="table of figures" w:semiHidden="1" w:unhideWhenUsed="1"/>
-    <w:lsdException w:name="envelope address" w:semiHidden="1" w:unhideWhenUsed="1"/>
-    <w:lsdException w:name="envelope return" w:semiHidden="1" w:unhideWhenUsed="1"/>
-    <w:lsdException w:name="footnote reference" w:semiHidden="1" w:unhideWhenUsed="1"/>
-    <w:lsdException w:name="annotation reference" w:semiHidden="1" w:unhideWhenUsed="1"/>
-    <w:lsdException w:name="line number" w:semiHidden="1" w:unhideWhenUsed="1"/>
-    <w:lsdException w:name="page number" w:semiHidden="1" w:unhideWhenUsed="1"/>
-    <w:lsdException w:name="endnote reference" w:semiHidden="1" w:unhideWhenUsed="1"/>
-    <w:lsdException w:name="endnote text" w:semiHidden="1" w:unhideWhenUsed="1"/>
-    <w:lsdException w:name="table of authorities" w:semiHidden="1" w:unhideWhenUsed="1"/>
-    <w:lsdException w:name="macro" w:semiHidden="1" w:unhideWhenUsed="1"/>
-    <w:lsdException w:name="toa heading" w:semiHidden="1" w:unhideWhenUsed="1"/>
-    <w:lsdException w:name="List" w:semiHidden="1" w:unhideWhenUsed="1"/>
-    <w:lsdException w:name="List Bullet" w:semiHidden="1" w:unhideWhenUsed="1"/>
-    <w:lsdException w:name="List Number" w:semiHidden="1" w:unhideWhenUsed="1"/>
-    <w:lsdException w:name="List 2" w:semiHidden="1" w:unhideWhenUsed="1"/>
-    <w:lsdException w:name="List 3" w:semiHidden="1" w:unhideWhenUsed="1"/>
-    <w:lsdException w:name="List 4" w:semiHidden="1" w:unhideWhenUsed="1"/>
-    <w:lsdException w:name="List 5" w:semiHidden="1" w:unhideWhenUsed="1"/>
-    <w:lsdException w:name="List Bullet 2" w:semiHidden="1" w:unhideWhenUsed="1"/>
-    <w:lsdException w:name="List Bullet 3" w:semiHidden="1" w:unhideWhenUsed="1"/>
-    <w:lsdException w:name="List Bullet 4" w:semiHidden="1" w:unhideWhenUsed="1"/>
-    <w:lsdException w:name="List Bullet 5" w:semiHidden="1" w:unhideWhenUsed="1"/>
-    <w:lsdException w:name="List Number 2" w:semiHidden="1" w:unhideWhenUsed="1"/>
-    <w:lsdException w:name="List Number 3" w:semiHidden="1" w:unhideWhenUsed="1"/>
-    <w:lsdException w:name="List Number 4" w:semiHidden="1" w:unhideWhenUsed="1"/>
-    <w:lsdException w:name="List Number 5" w:semiHidden="1" w:unhideWhenUsed="1"/>
-    <w:lsdException w:name="Title" w:uiPriority="10" w:qFormat="1"/>
-    <w:lsdException w:name="Closing" w:semiHidden="1" w:unhideWhenUsed="1"/>
-    <w:lsdException w:name="Signature" w:semiHidden="1" w:unhideWhenUsed="1"/>
-    <w:lsdException w:name="Default Paragraph Font" w:semiHidden="1" w:uiPriority="1" w:unhideWhenUsed="1"/>
-    <w:lsdException w:name="Body Text" w:semiHidden="1" w:unhideWhenUsed="1"/>
-    <w:lsdException w:name="Body Text Indent" w:semiHidden="1" w:unhideWhenUsed="1"/>
-    <w:lsdException w:name="List Continue" w:semiHidden="1" w:unhideWhenUsed="1"/>
-    <w:lsdException w:name="List Continue 2" w:semiHidden="1" w:unhideWhenUsed="1"/>
-    <w:lsdException w:name="List Continue 3" w:semiHidden="1" w:unhideWhenUsed="1"/>
-    <w:lsdException w:name="List Continue 4" w:semiHidden="1" w:unhideWhenUsed="1"/>
-    <w:lsdException w:name="List Continue 5" w:semiHidden="1" w:unhideWhenUsed="1"/>
-    <w:lsdException w:name="Message Header" w:semiHidden="1" w:unhideWhenUsed="1"/>
-    <w:lsdException w:name="Subtitle" w:uiPriority="11" w:qFormat="1"/>
-    <w:lsdException w:name="Salutation" w:semiHidden="1" w:unhideWhenUsed="1"/>
-    <w:lsdException w:name="Date" w:semiHidden="1" w:unhideWhenUsed="1"/>
-    <w:lsdException w:name="Body Text First Indent" w:semiHidden="1" w:unhideWhenUsed="1"/>
-    <w:lsdException w:name="Body Text First Indent 2" w:semiHidden="1" w:unhideWhenUsed="1"/>
-    <w:lsdException w:name="Note Heading" w:semiHidden="1" w:unhideWhenUsed="1"/>
-    <w:lsdException w:name="Body Text 2" w:semiHidden="1" w:unhideWhenUsed="1"/>
-    <w:lsdException w:name="Body Text 3" w:semiHidden="1" w:unhideWhenUsed="1"/>
-    <w:lsdException w:name="Body Text Indent 2" w:semiHidden="1" w:unhideWhenUsed="1"/>
-    <w:lsdException w:name="Body Text Indent 3" w:semiHidden="1" w:unhideWhenUsed="1"/>
-    <w:lsdException w:name="Block Text" w:semiHidden="1" w:unhideWhenUsed="1"/>
-    <w:lsdException w:name="Hyperlink" w:semiHidden="1" w:unhideWhenUsed="1"/>
-    <w:lsdException w:name="FollowedHyperlink" w:semiHidden="1" w:unhideWhenUsed="1"/>
-    <w:lsdException w:name="Strong" w:uiPriority="22" w:qFormat="1"/>
-    <w:lsdException w:name="Emphasis" w:uiPriority="20" w:qFormat="1"/>
-    <w:lsdException w:name="Document Map" w:semiHidden="1" w:unhideWhenUsed="1"/>
-    <w:lsdException w:name="Plain Text" w:semiHidden="1" w:unhideWhenUsed="1"/>
-    <w:lsdException w:name="E-mail Signature" w:semiHidden="1" w:unhideWhenUsed="1"/>
-    <w:lsdException w:name="HTML Top of Form" w:semiHidden="1" w:unhideWhenUsed="1"/>
-    <w:lsdException w:name="HTML Bottom of Form" w:semiHidden="1" w:unhideWhenUsed="1"/>
-    <w:lsdException w:name="Normal (Web)" w:semiHidden="1" w:unhideWhenUsed="1"/>
-    <w:lsdException w:name="HTML Acronym" w:semiHidden="1" w:unhideWhenUsed="1"/>
-    <w:lsdException w:name="HTML Address" w:semiHidden="1" w:unhideWhenUsed="1"/>
-    <w:lsdException w:name="HTML Cite" w:semiHidden="1" w:unhideWhenUsed="1"/>
-    <w:lsdException w:name="HTML Code" w:semiHidden="1" w:unhideWhenUsed="1"/>
-    <w:lsdException w:name="HTML Definition" w:semiHidden="1" w:unhideWhenUsed="1"/>
-    <w:lsdException w:name="HTML Keyboard" w:semiHidden="1" w:unhideWhenUsed="1"/>
-    <w:lsdException w:name="HTML Preformatted" w:semiHidden="1" w:unhideWhenUsed="1"/>
-    <w:lsdException w:name="HTML Sample" w:semiHidden="1" w:unhideWhenUsed="1"/>
-    <w:lsdException w:name="HTML Typewriter" w:semiHidden="1" w:unhideWhenUsed="1"/>
-    <w:lsdException w:name="HTML Variable" w:semiHidden="1" w:unhideWhenUsed="1"/>
-    <w:lsdException w:name="Normal Table" w:semiHidden="1" w:unhideWhenUsed="1"/>
-    <w:lsdException w:name="annotation subject" w:semiHidden="1" w:unhideWhenUsed="1"/>
-    <w:lsdException w:name="No List" w:semiHidden="1" w:unhideWhenUsed="1"/>
-    <w:lsdException w:name="Outline List 1" w:semiHidden="1" w:unhideWhenUsed="1"/>
-    <w:lsdException w:name="Outline List 2" w:semiHidden="1" w:unhideWhenUsed="1"/>
-    <w:lsdException w:name="Outline List 3" w:semiHidden="1" w:unhideWhenUsed="1"/>
-    <w:lsdException w:name="Table Simple 1" w:semiHidden="1" w:unhideWhenUsed="1"/>
-    <w:lsdException w:name="Table Simple 2" w:semiHidden="1" w:unhideWhenUsed="1"/>
-    <w:lsdException w:name="Table Simple 3" w:semiHidden="1" w:unhideWhenUsed="1"/>
-    <w:lsdException w:name="Table Classic 1" w:semiHidden="1" w:unhideWhenUsed="1"/>
-    <w:lsdException w:name="Table Classic 2" w:semiHidden="1" w:unhideWhenUsed="1"/>
-    <w:lsdException w:name="Table Classic 3" w:semiHidden="1" w:unhideWhenUsed="1"/>
-    <w:lsdException w:name="Table Classic 4" w:semiHidden="1" w:unhideWhenUsed="1"/>
-    <w:lsdException w:name="Table Colorful 1" w:semiHidden="1" w:unhideWhenUsed="1"/>
-    <w:lsdException w:name="Table Colorful 2" w:semiHidden="1" w:unhideWhenUsed="1"/>
-    <w:lsdException w:name="Table Colorful 3" w:semiHidden="1" w:unhideWhenUsed="1"/>
-    <w:lsdException w:name="Table Columns 1" w:semiHidden="1" w:unhideWhenUsed="1"/>
-    <w:lsdException w:name="Table Columns 2" w:semiHidden="1" w:unhideWhenUsed="1"/>
-    <w:lsdException w:name="Table Columns 3" w:semiHidden="1" w:unhideWhenUsed="1"/>
-    <w:lsdException w:name="Table Columns 4" w:semiHidden="1" w:unhideWhenUsed="1"/>
-    <w:lsdException w:name="Table Columns 5" w:semiHidden="1" w:unhideWhenUsed="1"/>
-    <w:lsdException w:name="Table Grid 1" w:semiHidden="1" w:unhideWhenUsed="1"/>
-    <w:lsdException w:name="Table Grid 2" w:semiHidden="1" w:unhideWhenUsed="1"/>
-    <w:lsdException w:name="Table Grid 3" w:semiHidden="1" w:unhideWhenUsed="1"/>
-    <w:lsdException w:name="Table Grid 4" w:semiHidden="1" w:unhideWhenUsed="1"/>
-    <w:lsdException w:name="Table Grid 5" w:semiHidden="1" w:unhideWhenUsed="1"/>
-    <w:lsdException w:name="Table Grid 6" w:semiHidden="1" w:unhideWhenUsed="1"/>
-    <w:lsdException w:name="Table Grid 7" w:semiHidden="1" w:unhideWhenUsed="1"/>
-    <w:lsdException w:name="Table Grid 8" w:semiHidden="1" w:unhideWhenUsed="1"/>
-    <w:lsdException w:name="Table List 1" w:semiHidden="1" w:unhideWhenUsed="1"/>
-    <w:lsdException w:name="Table List 2" w:semiHidden="1" w:unhideWhenUsed="1"/>
-    <w:lsdException w:name="Table List 3" w:semiHidden="1" w:unhideWhenUsed="1"/>
-    <w:lsdException w:name="Table List 4" w:semiHidden="1" w:unhideWhenUsed="1"/>
-    <w:lsdException w:name="Table List 5" w:semiHidden="1" w:unhideWhenUsed="1"/>
-    <w:lsdException w:name="Table List 6" w:semiHidden="1" w:unhideWhenUsed="1"/>
-    <w:lsdException w:name="Table List 7" w:semiHidden="1" w:unhideWhenUsed="1"/>
-    <w:lsdException w:name="Table List 8" w:semiHidden="1" w:unhideWhenUsed="1"/>
-    <w:lsdException w:name="Table 3D effects 1" w:semiHidden="1" w:unhideWhenUsed="1"/>
-    <w:lsdException w:name="Table 3D effects 2" w:semiHidden="1" w:unhideWhenUsed="1"/>
-    <w:lsdException w:name="Table 3D effects 3" w:semiHidden="1" w:unhideWhenUsed="1"/>
-    <w:lsdException w:name="Table Contemporary" w:semiHidden="1" w:unhideWhenUsed="1"/>
-    <w:lsdException w:name="Table Elegant" w:semiHidden="1" w:unhideWhenUsed="1"/>
-    <w:lsdException w:name="Table Professional" w:semiHidden="1" w:unhideWhenUsed="1"/>
-    <w:lsdException w:name="Table Subtle 1" w:semiHidden="1" w:unhideWhenUsed="1"/>
-    <w:lsdException w:name="Table Subtle 2" w:semiHidden="1" w:unhideWhenUsed="1"/>
-    <w:lsdException w:name="Table Web 1" w:semiHidden="1" w:unhideWhenUsed="1"/>
-    <w:lsdException w:name="Table Web 2" w:semiHidden="1" w:unhideWhenUsed="1"/>
-    <w:lsdException w:name="Table Web 3" w:semiHidden="1" w:unhideWhenUsed="1"/>
-    <w:lsdException w:name="Balloon Text" w:semiHidden="1" w:unhideWhenUsed="1"/>
-    <w:lsdException w:name="Table Grid" w:uiPriority="39"/>
-    <w:lsdException w:name="Table Theme" w:semiHidden="1" w:unhideWhenUsed="1"/>
-    <w:lsdException w:name="Placeholder Text" w:semiHidden="1"/>
-    <w:lsdException w:name="No Spacing" w:uiPriority="1" w:qFormat="1"/>
-    <w:lsdException w:name="Light Shading" w:uiPriority="60"/>
-    <w:lsdException w:name="Light List" w:uiPriority="61"/>
-    <w:lsdException w:name="Light Grid" w:uiPriority="62"/>
-    <w:lsdException w:name="Medium Shading 1" w:uiPriority="63"/>
-    <w:lsdException w:name="Medium Shading 2" w:uiPriority="64"/>
-    <w:lsdException w:name="Medium List 1" w:uiPriority="65"/>
-    <w:lsdException w:name="Medium List 2" w:uiPriority="66"/>
-    <w:lsdException w:name="Medium Grid 1" w:uiPriority="67"/>
-    <w:lsdException w:name="Medium Grid 2" w:uiPriority="68"/>
-    <w:lsdException w:name="Medium Grid 3" w:uiPriority="69"/>
-    <w:lsdException w:name="Dark List" w:uiPriority="70"/>
-    <w:lsdException w:name="Colorful Shading" w:uiPriority="71"/>
-    <w:lsdException w:name="Colorful List" w:uiPriority="72"/>
-    <w:lsdException w:name="Colorful Grid" w:uiPriority="73"/>
-    <w:lsdException w:name="Light Shading Accent 1" w:uiPriority="60"/>
-    <w:lsdException w:name="Light List Accent 1" w:uiPriority="61"/>
-    <w:lsdException w:name="Light Grid Accent 1" w:uiPriority="62"/>
-    <w:lsdException w:name="Medium Shading 1 Accent 1" w:uiPriority="63"/>
-    <w:lsdException w:name="Medium Shading 2 Accent 1" w:uiPriority="64"/>
-    <w:lsdException w:name="Medium List 1 Accent 1" w:uiPriority="65"/>
-    <w:lsdException w:name="Revision" w:semiHidden="1"/>
-    <w:lsdException w:name="List Paragraph" w:uiPriority="34" w:qFormat="1"/>
-    <w:lsdException w:name="Quote" w:uiPriority="29" w:qFormat="1"/>
-    <w:lsdException w:name="Intense Quote" w:uiPriority="30" w:qFormat="1"/>
-    <w:lsdException w:name="Medium List 2 Accent 1" w:uiPriority="66"/>
-    <w:lsdException w:name="Medium Grid 1 Accent 1" w:uiPriority="67"/>
-    <w:lsdException w:name="Medium Grid 2 Accent 1" w:uiPriority="68"/>
-    <w:lsdException w:name="Medium Grid 3 Accent 1" w:uiPriority="69"/>
-    <w:lsdException w:name="Dark List Accent 1" w:uiPriority="70"/>
-    <w:lsdException w:name="Colorful Shading Accent 1" w:uiPriority="71"/>
-    <w:lsdException w:name="Colorful List Accent 1" w:uiPriority="72"/>
-    <w:lsdException w:name="Colorful Grid Accent 1" w:uiPriority="73"/>
-    <w:lsdException w:name="Light Shading Accent 2" w:uiPriority="60"/>
-    <w:lsdException w:name="Light List Accent 2" w:uiPriority="61"/>
-    <w:lsdException w:name="Light Grid Accent 2" w:uiPriority="62"/>
-    <w:lsdException w:name="Medium Shading 1 Accent 2" w:uiPriority="63"/>
-    <w:lsdException w:name="Medium Shading 2 Accent 2" w:uiPriority="64"/>
-    <w:lsdException w:name="Medium List 1 Accent 2" w:uiPriority="65"/>
-    <w:lsdException w:name="Medium List 2 Accent 2" w:uiPriority="66"/>
-    <w:lsdException w:name="Medium Grid 1 Accent 2" w:uiPriority="67"/>
-    <w:lsdException w:name="Medium Grid 2 Accent 2" w:uiPriority="68"/>
-    <w:lsdException w:name="Medium Grid 3 Accent 2" w:uiPriority="69"/>
-    <w:lsdException w:name="Dark List Accent 2" w:uiPriority="70"/>
-    <w:lsdException w:name="Colorful Shading Accent 2" w:uiPriority="71"/>
-    <w:lsdException w:name="Colorful List Accent 2" w:uiPriority="72"/>
-    <w:lsdException w:name="Colorful Grid Accent 2" w:uiPriority="73"/>
-    <w:lsdException w:name="Light Shading Accent 3" w:uiPriority="60"/>
-    <w:lsdException w:name="Light List Accent 3" w:uiPriority="61"/>
-    <w:lsdException w:name="Light Grid Accent 3" w:uiPriority="62"/>
-    <w:lsdException w:name="Medium Shading 1 Accent 3" w:uiPriority="63"/>
-    <w:lsdException w:name="Medium Shading 2 Accent 3" w:uiPriority="64"/>
-    <w:lsdException w:name="Medium List 1 Accent 3" w:uiPriority="65"/>
-    <w:lsdException w:name="Medium List 2 Accent 3" w:uiPriority="66"/>
-    <w:lsdException w:name="Medium Grid 1 Accent 3" w:uiPriority="67"/>
-    <w:lsdException w:name="Medium Grid 2 Accent 3" w:uiPriority="68"/>
-    <w:lsdException w:name="Medium Grid 3 Accent 3" w:uiPriority="69"/>
-    <w:lsdException w:name="Dark List Accent 3" w:uiPriority="70"/>
-    <w:lsdException w:name="Colorful Shading Accent 3" w:uiPriority="71"/>
-    <w:lsdException w:name="Colorful List Accent 3" w:uiPriority="72"/>
-    <w:lsdException w:name="Colorful Grid Accent 3" w:uiPriority="73"/>
-    <w:lsdException w:name="Light Shading Accent 4" w:uiPriority="60"/>
-    <w:lsdException w:name="Light List Accent 4" w:uiPriority="61"/>
-    <w:lsdException w:name="Light Grid Accent 4" w:uiPriority="62"/>
-    <w:lsdException w:name="Medium Shading 1 Accent 4" w:uiPriority="63"/>
-    <w:lsdException w:name="Medium Shading 2 Accent 4" w:uiPriority="64"/>
-    <w:lsdException w:name="Medium List 1 Accent 4" w:uiPriority="65"/>
-    <w:lsdException w:name="Medium List 2 Accent 4" w:uiPriority="66"/>
-    <w:lsdException w:name="Medium Grid 1 Accent 4" w:uiPriority="67"/>
-    <w:lsdException w:name="Medium Grid 2 Accent 4" w:uiPriority="68"/>
-    <w:lsdException w:name="Medium Grid 3 Accent 4" w:uiPriority="69"/>
-    <w:lsdException w:name="Dark List Accent 4" w:uiPriority="70"/>
-    <w:lsdException w:name="Colorful Shading Accent 4" w:uiPriority="71"/>
-    <w:lsdException w:name="Colorful List Accent 4" w:uiPriority="72"/>
-    <w:lsdException w:name="Colorful Grid Accent 4" w:uiPriority="73"/>
-    <w:lsdException w:name="Light Shading Accent 5" w:uiPriority="60"/>
-    <w:lsdException w:name="Light List Accent 5" w:uiPriority="61"/>
-    <w:lsdException w:name="Light Grid Accent 5" w:uiPriority="62"/>
-    <w:lsdException w:name="Medium Shading 1 Accent 5" w:uiPriority="63"/>
-    <w:lsdException w:name="Medium Shading 2 Accent 5" w:uiPriority="64"/>
-    <w:lsdException w:name="Medium List 1 Accent 5" w:uiPriority="65"/>
-    <w:lsdException w:name="Medium List 2 Accent 5" w:uiPriority="66"/>
-    <w:lsdException w:name="Medium Grid 1 Accent 5" w:uiPriority="67"/>
-    <w:lsdException w:name="Medium Grid 2 Accent 5" w:uiPriority="68"/>
-    <w:lsdException w:name="Medium Grid 3 Accent 5" w:uiPriority="69"/>
-    <w:lsdException w:name="Dark List Accent 5" w:uiPriority="70"/>
-    <w:lsdException w:name="Colorful Shading Accent 5" w:uiPriority="71"/>
-    <w:lsdException w:name="Colorful List Accent 5" w:uiPriority="72"/>
-    <w:lsdException w:name="Colorful Grid Accent 5" w:uiPriority="73"/>
-    <w:lsdException w:name="Light Shading Accent 6" w:uiPriority="60"/>
-    <w:lsdException w:name="Light List Accent 6" w:uiPriority="61"/>
-    <w:lsdException w:name="Light Grid Accent 6" w:uiPriority="62"/>
-    <w:lsdException w:name="Medium Shading 1 Accent 6" w:uiPriority="63"/>
-    <w:lsdException w:name="Medium Shading 2 Accent 6" w:uiPriority="64"/>
-    <w:lsdException w:name="Medium List 1 Accent 6" w:uiPriority="65"/>
-    <w:lsdException w:name="Medium List 2 Accent 6" w:uiPriority="66"/>
-    <w:lsdException w:name="Medium Grid 1 Accent 6" w:uiPriority="67"/>
-    <w:lsdException w:name="Medium Grid 2 Accent 6" w:uiPriority="68"/>
-    <w:lsdException w:name="Medium Grid 3 Accent 6" w:uiPriority="69"/>
-    <w:lsdException w:name="Dark List Accent 6" w:uiPriority="70"/>
-    <w:lsdException w:name="Colorful Shading Accent 6" w:uiPriority="71"/>
-    <w:lsdException w:name="Colorful List Accent 6" w:uiPriority="72"/>
-    <w:lsdException w:name="Colorful Grid Accent 6" w:uiPriority="73"/>
-    <w:lsdException w:name="Subtle Emphasis" w:uiPriority="19" w:qFormat="1"/>
-    <w:lsdException w:name="Intense Emphasis" w:uiPriority="21" w:qFormat="1"/>
-    <w:lsdException w:name="Subtle Reference" w:uiPriority="31" w:qFormat="1"/>
-    <w:lsdException w:name="Intense Reference" w:uiPriority="32" w:qFormat="1"/>
-    <w:lsdException w:name="Book Title" w:uiPriority="33" w:qFormat="1"/>
-    <w:lsdException w:name="Bibliography" w:semiHidden="1" w:uiPriority="37" w:unhideWhenUsed="1"/>
-    <w:lsdException w:name="TOC Heading" w:semiHidden="1" w:uiPriority="39" w:unhideWhenUsed="1" w:qFormat="1"/>
-    <w:lsdException w:name="Plain Table 1" w:uiPriority="41"/>
-    <w:lsdException w:name="Plain Table 2" w:uiPriority="42"/>
-    <w:lsdException w:name="Plain Table 3" w:uiPriority="43"/>
-    <w:lsdException w:name="Plain Table 4" w:uiPriority="44"/>
-    <w:lsdException w:name="Plain Table 5" w:uiPriority="45"/>
-    <w:lsdException w:name="Grid Table Light" w:uiPriority="40"/>
-    <w:lsdException w:name="Grid Table 1 Light" w:uiPriority="46"/>
-    <w:lsdException w:name="Grid Table 2" w:uiPriority="47"/>
-    <w:lsdException w:name="Grid Table 3" w:uiPriority="48"/>
-    <w:lsdException w:name="Grid Table 4" w:uiPriority="49"/>
-    <w:lsdException w:name="Grid Table 5 Dark" w:uiPriority="50"/>
-    <w:lsdException w:name="Grid Table 6 Colorful" w:uiPriority="51"/>
-    <w:lsdException w:name="Grid Table 7 Colorful" w:uiPriority="52"/>
-    <w:lsdException w:name="Grid Table 1 Light Accent 1" w:uiPriority="46"/>
-    <w:lsdException w:name="Grid Table 2 Accent 1" w:uiPriority="47"/>
-    <w:lsdException w:name="Grid Table 3 Accent 1" w:uiPriority="48"/>
-    <w:lsdException w:name="Grid Table 4 Accent 1" w:uiPriority="49"/>
-    <w:lsdException w:name="Grid Table 5 Dark Accent 1" w:uiPriority="50"/>
-    <w:lsdException w:name="Grid Table 6 Colorful Accent 1" w:uiPriority="51"/>
-    <w:lsdException w:name="Grid Table 7 Colorful Accent 1" w:uiPriority="52"/>
-    <w:lsdException w:name="Grid Table 1 Light Accent 2" w:uiPriority="46"/>
-    <w:lsdException w:name="Grid Table 2 Accent 2" w:uiPriority="47"/>
-    <w:lsdException w:name="Grid Table 3 Accent 2" w:uiPriority="48"/>
-    <w:lsdException w:name="Grid Table 4 Accent 2" w:uiPriority="49"/>
-    <w:lsdException w:name="Grid Table 5 Dark Accent 2" w:uiPriority="50"/>
-    <w:lsdException w:name="Grid Table 6 Colorful Accent 2" w:uiPriority="51"/>
-    <w:lsdException w:name="Grid Table 7 Colorful Accent 2" w:uiPriority="52"/>
-    <w:lsdException w:name="Grid Table 1 Light Accent 3" w:uiPriority="46"/>
-    <w:lsdException w:name="Grid Table 2 Accent 3" w:uiPriority="47"/>
-    <w:lsdException w:name="Grid Table 3 Accent 3" w:uiPriority="48"/>
-    <w:lsdException w:name="Grid Table 4 Accent 3" w:uiPriority="49"/>
-    <w:lsdException w:name="Grid Table 5 Dark Accent 3" w:uiPriority="50"/>
-    <w:lsdException w:name="Grid Table 6 Colorful Accent 3" w:uiPriority="51"/>
-    <w:lsdException w:name="Grid Table 7 Colorful Accent 3" w:uiPriority="52"/>
-    <w:lsdException w:name="Grid Table 1 Light Accent 4" w:uiPriority="46"/>
-    <w:lsdException w:name="Grid Table 2 Accent 4" w:uiPriority="47"/>
-    <w:lsdException w:name="Grid Table 3 Accent 4" w:uiPriority="48"/>
-    <w:lsdException w:name="Grid Table 4 Accent 4" w:uiPriority="49"/>
-    <w:lsdException w:name="Grid Table 5 Dark Accent 4" w:uiPriority="50"/>
-    <w:lsdException w:name="Grid Table 6 Colorful Accent 4" w:uiPriority="51"/>
-    <w:lsdException w:name="Grid Table 7 Colorful Accent 4" w:uiPriority="52"/>
-    <w:lsdException w:name="Grid Table 1 Light Accent 5" w:uiPriority="46"/>
-    <w:lsdException w:name="Grid Table 2 Accent 5" w:uiPriority="47"/>
-    <w:lsdException w:name="Grid Table 3 Accent 5" w:uiPriority="48"/>
-    <w:lsdException w:name="Grid Table 4 Accent 5" w:uiPriority="49"/>
-    <w:lsdException w:name="Grid Table 5 Dark Accent 5" w:uiPriority="50"/>
-    <w:lsdException w:name="Grid Table 6 Colorful Accent 5" w:uiPriority="51"/>
-    <w:lsdException w:name="Grid Table 7 Colorful Accent 5" w:uiPriority="52"/>
-    <w:lsdException w:name="Grid Table 1 Light Accent 6" w:uiPriority="46"/>
-    <w:lsdException w:name="Grid Table 2 Accent 6" w:uiPriority="47"/>
-    <w:lsdException w:name="Grid Table 3 Accent 6" w:uiPriority="48"/>
-    <w:lsdException w:name="Grid Table 4 Accent 6" w:uiPriority="49"/>
-    <w:lsdException w:name="Grid Table 5 Dark Accent 6" w:uiPriority="50"/>
-    <w:lsdException w:name="Grid Table 6 Colorful Accent 6" w:uiPriority="51"/>
-    <w:lsdException w:name="Grid Table 7 Colorful Accent 6" w:uiPriority="52"/>
-    <w:lsdException w:name="List Table 1 Light" w:uiPriority="46"/>
-    <w:lsdException w:name="List Table 2" w:uiPriority="47"/>
-    <w:lsdException w:name="List Table 3" w:uiPriority="48"/>
-    <w:lsdException w:name="List Table 4" w:uiPriority="49"/>
-    <w:lsdException w:name="List Table 5 Dark" w:uiPriority="50"/>
-    <w:lsdException w:name="List Table 6 Colorful" w:uiPriority="51"/>
-    <w:lsdException w:name="List Table 7 Colorful" w:uiPriority="52"/>
-    <w:lsdException w:name="List Table 1 Light Accent 1" w:uiPriority="46"/>
-    <w:lsdException w:name="List Table 2 Accent 1" w:uiPriority="47"/>
-    <w:lsdException w:name="List Table 3 Accent 1" w:uiPriority="48"/>
-    <w:lsdException w:name="List Table 4 Accent 1" w:uiPriority="49"/>
-    <w:lsdException w:name="List Table 5 Dark Accent 1" w:uiPriority="50"/>
-    <w:lsdException w:name="List Table 6 Colorful Accent 1" w:uiPriority="51"/>
-    <w:lsdException w:name="List Table 7 Colorful Accent 1" w:uiPriority="52"/>
-    <w:lsdException w:name="List Table 1 Light Accent 2" w:uiPriority="46"/>
-    <w:lsdException w:name="List Table 2 Accent 2" w:uiPriority="47"/>
-    <w:lsdException w:name="List Table 3 Accent 2" w:uiPriority="48"/>
-    <w:lsdException w:name="List Table 4 Accent 2" w:uiPriority="49"/>
-    <w:lsdException w:name="List Table 5 Dark Accent 2" w:uiPriority="50"/>
-    <w:lsdException w:name="List Table 6 Colorful Accent 2" w:uiPriority="51"/>
-    <w:lsdException w:name="List Table 7 Colorful Accent 2" w:uiPriority="52"/>
-    <w:lsdException w:name="List Table 1 Light Accent 3" w:uiPriority="46"/>
-    <w:lsdException w:name="List Table 2 Accent 3" w:uiPriority="47"/>
-    <w:lsdException w:name="List Table 3 Accent 3" w:uiPriority="48"/>
-    <w:lsdException w:name="List Table 4 Accent 3" w:uiPriority="49"/>
-    <w:lsdException w:name="List Table 5 Dark Accent 3" w:uiPriority="50"/>
-    <w:lsdException w:name="List Table 6 Colorful Accent 3" w:uiPriority="51"/>
-    <w:lsdException w:name="List Table 7 Colorful Accent 3" w:uiPriority="52"/>
-    <w:lsdException w:name="List Table 1 Light Accent 4" w:uiPriority="46"/>
-    <w:lsdException w:name="List Table 2 Accent 4" w:uiPriority="47"/>
-    <w:lsdException w:name="List Table 3 Accent 4" w:uiPriority="48"/>
-    <w:lsdException w:name="List Table 4 Accent 4" w:uiPriority="49"/>
-    <w:lsdException w:name="List Table 5 Dark Accent 4" w:uiPriority="50"/>
-    <w:lsdException w:name="List Table 6 Colorful Accent 4" w:uiPriority="51"/>
-    <w:lsdException w:name="List Table 7 Colorful Accent 4" w:uiPriority="52"/>
-    <w:lsdException w:name="List Table 1 Light Accent 5" w:uiPriority="46"/>
-    <w:lsdException w:name="List Table 2 Accent 5" w:uiPriority="47"/>
-    <w:lsdException w:name="List Table 3 Accent 5" w:uiPriority="48"/>
-    <w:lsdException w:name="List Table 4 Accent 5" w:uiPriority="49"/>
-    <w:lsdException w:name="List Table 5 Dark Accent 5" w:uiPriority="50"/>
-    <w:lsdException w:name="List Table 6 Colorful Accent 5" w:uiPriority="51"/>
-    <w:lsdException w:name="List Table 7 Colorful Accent 5" w:uiPriority="52"/>
-    <w:lsdException w:name="List Table 1 Light Accent 6" w:uiPriority="46"/>
-    <w:lsdException w:name="List Table 2 Accent 6" w:uiPriority="47"/>
-    <w:lsdException w:name="List Table 3 Accent 6" w:uiPriority="48"/>
-    <w:lsdException w:name="List Table 4 Accent 6" w:uiPriority="49"/>
-    <w:lsdException w:name="List Table 5 Dark Accent 6" w:uiPriority="50"/>
-    <w:lsdException w:name="List Table 6 Colorful Accent 6" w:uiPriority="51"/>
-    <w:lsdException w:name="List Table 7 Colorful Accent 6" w:uiPriority="52"/>
+  <w:latentStyles w:defLockedState="0" w:defUIPriority="99" w:defSemiHidden="1" w:defUnhideWhenUsed="1" w:defQFormat="0" w:count="267">
+    <w:lsdException w:name="Normal" w:semiHidden="0" w:uiPriority="0" w:unhideWhenUsed="0" w:qFormat="1"/>
+    <w:lsdException w:name="heading 1" w:semiHidden="0" w:uiPriority="0" w:unhideWhenUsed="0" w:qFormat="1"/>
+    <w:lsdException w:name="heading 2" w:uiPriority="9" w:qFormat="1"/>
+    <w:lsdException w:name="heading 3" w:uiPriority="9" w:qFormat="1"/>
+    <w:lsdException w:name="heading 4" w:uiPriority="9" w:qFormat="1"/>
+    <w:lsdException w:name="heading 5" w:uiPriority="9" w:qFormat="1"/>
+    <w:lsdException w:name="heading 6" w:uiPriority="9" w:qFormat="1"/>
+    <w:lsdException w:name="heading 7" w:uiPriority="9" w:qFormat="1"/>
+    <w:lsdException w:name="heading 8" w:uiPriority="9" w:qFormat="1"/>
+    <w:lsdException w:name="heading 9" w:uiPriority="9" w:qFormat="1"/>
+    <w:lsdException w:name="toc 1" w:uiPriority="39"/>
+    <w:lsdException w:name="toc 2" w:uiPriority="39"/>
+    <w:lsdException w:name="toc 3" w:uiPriority="39"/>
+    <w:lsdException w:name="toc 4" w:uiPriority="39"/>
+    <w:lsdException w:name="toc 5" w:uiPriority="39"/>
+    <w:lsdException w:name="toc 6" w:uiPriority="39"/>
+    <w:lsdException w:name="toc 7" w:uiPriority="39"/>
+    <w:lsdException w:name="toc 8" w:uiPriority="39"/>
+    <w:lsdException w:name="toc 9" w:uiPriority="39"/>
+    <w:lsdException w:name="caption" w:uiPriority="35" w:qFormat="1"/>
+    <w:lsdException w:name="Title" w:semiHidden="0" w:uiPriority="10" w:unhideWhenUsed="0" w:qFormat="1"/>
+    <w:lsdException w:name="Default Paragraph Font" w:uiPriority="1"/>
+    <w:lsdException w:name="Subtitle" w:semiHidden="0" w:uiPriority="11" w:unhideWhenUsed="0" w:qFormat="1"/>
+    <w:lsdException w:name="Strong" w:semiHidden="0" w:uiPriority="22" w:unhideWhenUsed="0" w:qFormat="1"/>
+    <w:lsdException w:name="Emphasis" w:semiHidden="0" w:uiPriority="20" w:unhideWhenUsed="0" w:qFormat="1"/>
+    <w:lsdException w:name="Table Grid" w:semiHidden="0" w:uiPriority="39" w:unhideWhenUsed="0"/>
+    <w:lsdException w:name="Placeholder Text" w:unhideWhenUsed="0"/>
+    <w:lsdException w:name="No Spacing" w:semiHidden="0" w:uiPriority="1" w:unhideWhenUsed="0" w:qFormat="1"/>
+    <w:lsdException w:name="Light Shading" w:semiHidden="0" w:uiPriority="60" w:unhideWhenUsed="0"/>
+    <w:lsdException w:name="Light List" w:semiHidden="0" w:uiPriority="61" w:unhideWhenUsed="0"/>
+    <w:lsdException w:name="Light Grid" w:semiHidden="0" w:uiPriority="62" w:unhideWhenUsed="0"/>
+    <w:lsdException w:name="Medium Shading 1" w:semiHidden="0" w:uiPriority="63" w:unhideWhenUsed="0"/>
+    <w:lsdException w:name="Medium Shading 2" w:semiHidden="0" w:uiPriority="64" w:unhideWhenUsed="0"/>
+    <w:lsdException w:name="Medium List 1" w:semiHidden="0" w:uiPriority="65" w:unhideWhenUsed="0"/>
+    <w:lsdException w:name="Medium List 2" w:semiHidden="0" w:uiPriority="66" w:unhideWhenUsed="0"/>
+    <w:lsdException w:name="Medium Grid 1" w:semiHidden="0" w:uiPriority="67" w:unhideWhenUsed="0"/>
+    <w:lsdException w:name="Medium Grid 2" w:semiHidden="0" w:uiPriority="68" w:unhideWhenUsed="0"/>
+    <w:lsdException w:name="Medium Grid 3" w:semiHidden="0" w:uiPriority="69" w:unhideWhenUsed="0"/>
+    <w:lsdException w:name="Dark List" w:semiHidden="0" w:uiPriority="70" w:unhideWhenUsed="0"/>
+    <w:lsdException w:name="Colorful Shading" w:semiHidden="0" w:uiPriority="71" w:unhideWhenUsed="0"/>
+    <w:lsdException w:name="Colorful List" w:semiHidden="0" w:uiPriority="72" w:unhideWhenUsed="0"/>
+    <w:lsdException w:name="Colorful Grid" w:semiHidden="0" w:uiPriority="73" w:unhideWhenUsed="0"/>
+    <w:lsdException w:name="Light Shading Accent 1" w:semiHidden="0" w:uiPriority="60" w:unhideWhenUsed="0"/>
+    <w:lsdException w:name="Light List Accent 1" w:semiHidden="0" w:uiPriority="61" w:unhideWhenUsed="0"/>
+    <w:lsdException w:name="Light Grid Accent 1" w:semiHidden="0" w:uiPriority="62" w:unhideWhenUsed="0"/>
+    <w:lsdException w:name="Medium Shading 1 Accent 1" w:semiHidden="0" w:uiPriority="63" w:unhideWhenUsed="0"/>
+    <w:lsdException w:name="Medium Shading 2 Accent 1" w:semiHidden="0" w:uiPriority="64" w:unhideWhenUsed="0"/>
+    <w:lsdException w:name="Medium List 1 Accent 1" w:semiHidden="0" w:uiPriority="65" w:unhideWhenUsed="0"/>
+    <w:lsdException w:name="Revision" w:unhideWhenUsed="0"/>
+    <w:lsdException w:name="List Paragraph" w:semiHidden="0" w:uiPriority="34" w:unhideWhenUsed="0" w:qFormat="1"/>
+    <w:lsdException w:name="Quote" w:semiHidden="0" w:uiPriority="29" w:unhideWhenUsed="0" w:qFormat="1"/>
+    <w:lsdException w:name="Intense Quote" w:semiHidden="0" w:uiPriority="30" w:unhideWhenUsed="0" w:qFormat="1"/>
+    <w:lsdException w:name="Medium List 2 Accent 1" w:semiHidden="0" w:uiPriority="66" w:unhideWhenUsed="0"/>
+    <w:lsdException w:name="Medium Grid 1 Accent 1" w:semiHidden="0" w:uiPriority="67" w:unhideWhenUsed="0"/>
+    <w:lsdException w:name="Medium Grid 2 Accent 1" w:semiHidden="0" w:uiPriority="68" w:unhideWhenUsed="0"/>
+    <w:lsdException w:name="Medium Grid 3 Accent 1" w:semiHidden="0" w:uiPriority="69" w:unhideWhenUsed="0"/>
+    <w:lsdException w:name="Dark List Accent 1" w:semiHidden="0" w:uiPriority="70" w:unhideWhenUsed="0"/>
+    <w:lsdException w:name="Colorful Shading Accent 1" w:semiHidden="0" w:uiPriority="71" w:unhideWhenUsed="0"/>
+    <w:lsdException w:name="Colorful List Accent 1" w:semiHidden="0" w:uiPriority="72" w:unhideWhenUsed="0"/>
+    <w:lsdException w:name="Colorful Grid Accent 1" w:semiHidden="0" w:uiPriority="73" w:unhideWhenUsed="0"/>
+    <w:lsdException w:name="Light Shading Accent 2" w:semiHidden="0" w:uiPriority="60" w:unhideWhenUsed="0"/>
+    <w:lsdException w:name="Light List Accent 2" w:semiHidden="0" w:uiPriority="61" w:unhideWhenUsed="0"/>
+    <w:lsdException w:name="Light Grid Accent 2" w:semiHidden="0" w:uiPriority="62" w:unhideWhenUsed="0"/>
+    <w:lsdException w:name="Medium Shading 1 Accent 2" w:semiHidden="0" w:uiPriority="63" w:unhideWhenUsed="0"/>
+    <w:lsdException w:name="Medium Shading 2 Accent 2" w:semiHidden="0" w:uiPriority="64" w:unhideWhenUsed="0"/>
+    <w:lsdException w:name="Medium List 1 Accent 2" w:semiHidden="0" w:uiPriority="65" w:unhideWhenUsed="0"/>
+    <w:lsdException w:name="Medium List 2 Accent 2" w:semiHidden="0" w:uiPriority="66" w:unhideWhenUsed="0"/>
+    <w:lsdException w:name="Medium Grid 1 Accent 2" w:semiHidden="0" w:uiPriority="67" w:unhideWhenUsed="0"/>
+    <w:lsdException w:name="Medium Grid 2 Accent 2" w:semiHidden="0" w:uiPriority="68" w:unhideWhenUsed="0"/>
+    <w:lsdException w:name="Medium Grid 3 Accent 2" w:semiHidden="0" w:uiPriority="69" w:unhideWhenUsed="0"/>
+    <w:lsdException w:name="Dark List Accent 2" w:semiHidden="0" w:uiPriority="70" w:unhideWhenUsed="0"/>
+    <w:lsdException w:name="Colorful Shading Accent 2" w:semiHidden="0" w:uiPriority="71" w:unhideWhenUsed="0"/>
+    <w:lsdException w:name="Colorful List Accent 2" w:semiHidden="0" w:uiPriority="72" w:unhideWhenUsed="0"/>
+    <w:lsdException w:name="Colorful Grid Accent 2" w:semiHidden="0" w:uiPriority="73" w:unhideWhenUsed="0"/>
+    <w:lsdException w:name="Light Shading Accent 3" w:semiHidden="0" w:uiPriority="60" w:unhideWhenUsed="0"/>
+    <w:lsdException w:name="Light List Accent 3" w:semiHidden="0" w:uiPriority="61" w:unhideWhenUsed="0"/>
+    <w:lsdException w:name="Light Grid Accent 3" w:semiHidden="0" w:uiPriority="62" w:unhideWhenUsed="0"/>
+    <w:lsdException w:name="Medium Shading 1 Accent 3" w:semiHidden="0" w:uiPriority="63" w:unhideWhenUsed="0"/>
+    <w:lsdException w:name="Medium Shading 2 Accent 3" w:semiHidden="0" w:uiPriority="64" w:unhideWhenUsed="0"/>
+    <w:lsdException w:name="Medium List 1 Accent 3" w:semiHidden="0" w:uiPriority="65" w:unhideWhenUsed="0"/>
+    <w:lsdException w:name="Medium List 2 Accent 3" w:semiHidden="0" w:uiPriority="66" w:unhideWhenUsed="0"/>
+    <w:lsdException w:name="Medium Grid 1 Accent 3" w:semiHidden="0" w:uiPriority="67" w:unhideWhenUsed="0"/>
+    <w:lsdException w:name="Medium Grid 2 Accent 3" w:semiHidden="0" w:uiPriority="68" w:unhideWhenUsed="0"/>
+    <w:lsdException w:name="Medium Grid 3 Accent 3" w:semiHidden="0" w:uiPriority="69" w:unhideWhenUsed="0"/>
+    <w:lsdException w:name="Dark List Accent 3" w:semiHidden="0" w:uiPriority="70" w:unhideWhenUsed="0"/>
+    <w:lsdException w:name="Colorful Shading Accent 3" w:semiHidden="0" w:uiPriority="71" w:unhideWhenUsed="0"/>
+    <w:lsdException w:name="Colorful List Accent 3" w:semiHidden="0" w:uiPriority="72" w:unhideWhenUsed="0"/>
+    <w:lsdException w:name="Colorful Grid Accent 3" w:semiHidden="0" w:uiPriority="73" w:unhideWhenUsed="0"/>
+    <w:lsdException w:name="Light Shading Accent 4" w:semiHidden="0" w:uiPriority="60" w:unhideWhenUsed="0"/>
+    <w:lsdException w:name="Light List Accent 4" w:semiHidden="0" w:uiPriority="61" w:unhideWhenUsed="0"/>
+    <w:lsdException w:name="Light Grid Accent 4" w:semiHidden="0" w:uiPriority="62" w:unhideWhenUsed="0"/>
+    <w:lsdException w:name="Medium Shading 1 Accent 4" w:semiHidden="0" w:uiPriority="63" w:unhideWhenUsed="0"/>
+    <w:lsdException w:name="Medium Shading 2 Accent 4" w:semiHidden="0" w:uiPriority="64" w:unhideWhenUsed="0"/>
+    <w:lsdException w:name="Medium List 1 Accent 4" w:semiHidden="0" w:uiPriority="65" w:unhideWhenUsed="0"/>
+    <w:lsdException w:name="Medium List 2 Accent 4" w:semiHidden="0" w:uiPriority="66" w:unhideWhenUsed="0"/>
+    <w:lsdException w:name="Medium Grid 1 Accent 4" w:semiHidden="0" w:uiPriority="67" w:unhideWhenUsed="0"/>
+    <w:lsdException w:name="Medium Grid 2 Accent 4" w:semiHidden="0" w:uiPriority="68" w:unhideWhenUsed="0"/>
+    <w:lsdException w:name="Medium Grid 3 Accent 4" w:semiHidden="0" w:uiPriority="69" w:unhideWhenUsed="0"/>
+    <w:lsdException w:name="Dark List Accent 4" w:semiHidden="0" w:uiPriority="70" w:unhideWhenUsed="0"/>
+    <w:lsdException w:name="Colorful Shading Accent 4" w:semiHidden="0" w:uiPriority="71" w:unhideWhenUsed="0"/>
+    <w:lsdException w:name="Colorful List Accent 4" w:semiHidden="0" w:uiPriority="72" w:unhideWhenUsed="0"/>
+    <w:lsdException w:name="Colorful Grid Accent 4" w:semiHidden="0" w:uiPriority="73" w:unhideWhenUsed="0"/>
+    <w:lsdException w:name="Light Shading Accent 5" w:semiHidden="0" w:uiPriority="60" w:unhideWhenUsed="0"/>
+    <w:lsdException w:name="Light List Accent 5" w:semiHidden="0" w:uiPriority="61" w:unhideWhenUsed="0"/>
+    <w:lsdException w:name="Light Grid Accent 5" w:semiHidden="0" w:uiPriority="62" w:unhideWhenUsed="0"/>
+    <w:lsdException w:name="Medium Shading 1 Accent 5" w:semiHidden="0" w:uiPriority="63" w:unhideWhenUsed="0"/>
+    <w:lsdException w:name="Medium Shading 2 Accent 5" w:semiHidden="0" w:uiPriority="64" w:unhideWhenUsed="0"/>
+    <w:lsdException w:name="Medium List 1 Accent 5" w:semiHidden="0" w:uiPriority="65" w:unhideWhenUsed="0"/>
+    <w:lsdException w:name="Medium List 2 Accent 5" w:semiHidden="0" w:uiPriority="66" w:unhideWhenUsed="0"/>
+    <w:lsdException w:name="Medium Grid 1 Accent 5" w:semiHidden="0" w:uiPriority="67" w:unhideWhenUsed="0"/>
+    <w:lsdException w:name="Medium Grid 2 Accent 5" w:semiHidden="0" w:uiPriority="68" w:unhideWhenUsed="0"/>
+    <w:lsdException w:name="Medium Grid 3 Accent 5" w:semiHidden="0" w:uiPriority="69" w:unhideWhenUsed="0"/>
+    <w:lsdException w:name="Dark List Accent 5" w:semiHidden="0" w:uiPriority="70" w:unhideWhenUsed="0"/>
+    <w:lsdException w:name="Colorful Shading Accent 5" w:semiHidden="0" w:uiPriority="71" w:unhideWhenUsed="0"/>
+    <w:lsdException w:name="Colorful List Accent 5" w:semiHidden="0" w:uiPriority="72" w:unhideWhenUsed="0"/>
+    <w:lsdException w:name="Colorful Grid Accent 5" w:semiHidden="0" w:uiPriority="73" w:unhideWhenUsed="0"/>
+    <w:lsdException w:name="Light Shading Accent 6" w:semiHidden="0" w:uiPriority="60" w:unhideWhenUsed="0"/>
+    <w:lsdException w:name="Light List Accent 6" w:semiHidden="0" w:uiPriority="61" w:unhideWhenUsed="0"/>
+    <w:lsdException w:name="Light Grid Accent 6" w:semiHidden="0" w:uiPriority="62" w:unhideWhenUsed="0"/>
+    <w:lsdException w:name="Medium Shading 1 Accent 6" w:semiHidden="0" w:uiPriority="63" w:unhideWhenUsed="0"/>
+    <w:lsdException w:name="Medium Shading 2 Accent 6" w:semiHidden="0" w:uiPriority="64" w:unhideWhenUsed="0"/>
+    <w:lsdException w:name="Medium List 1 Accent 6" w:semiHidden="0" w:uiPriority="65" w:unhideWhenUsed="0"/>
+    <w:lsdException w:name="Medium List 2 Accent 6" w:semiHidden="0" w:uiPriority="66" w:unhideWhenUsed="0"/>
+    <w:lsdException w:name="Medium Grid 1 Accent 6" w:semiHidden="0" w:uiPriority="67" w:unhideWhenUsed="0"/>
+    <w:lsdException w:name="Medium Grid 2 Accent 6" w:semiHidden="0" w:uiPriority="68" w:unhideWhenUsed="0"/>
+    <w:lsdException w:name="Medium Grid 3 Accent 6" w:semiHidden="0" w:uiPriority="69" w:unhideWhenUsed="0"/>
+    <w:lsdException w:name="Dark List Accent 6" w:semiHidden="0" w:uiPriority="70" w:unhideWhenUsed="0"/>
+    <w:lsdException w:name="Colorful Shading Accent 6" w:semiHidden="0" w:uiPriority="71" w:unhideWhenUsed="0"/>
+    <w:lsdException w:name="Colorful List Accent 6" w:semiHidden="0" w:uiPriority="72" w:unhideWhenUsed="0"/>
+    <w:lsdException w:name="Colorful Grid Accent 6" w:semiHidden="0" w:uiPriority="73" w:unhideWhenUsed="0"/>
+    <w:lsdException w:name="Subtle Emphasis" w:semiHidden="0" w:uiPriority="19" w:unhideWhenUsed="0" w:qFormat="1"/>
+    <w:lsdException w:name="Intense Emphasis" w:semiHidden="0" w:uiPriority="21" w:unhideWhenUsed="0" w:qFormat="1"/>
+    <w:lsdException w:name="Subtle Reference" w:semiHidden="0" w:uiPriority="31" w:unhideWhenUsed="0" w:qFormat="1"/>
+    <w:lsdException w:name="Intense Reference" w:semiHidden="0" w:uiPriority="32" w:unhideWhenUsed="0" w:qFormat="1"/>
+    <w:lsdException w:name="Book Title" w:semiHidden="0" w:uiPriority="33" w:unhideWhenUsed="0" w:qFormat="1"/>
+    <w:lsdException w:name="Bibliography" w:uiPriority="37"/>
+    <w:lsdException w:name="TOC Heading" w:uiPriority="39" w:qFormat="1"/>
   </w:latentStyles>
   <w:style w:type="paragraph" w:default="1" w:styleId="Normal">
     <w:name w:val="Normal"/>
     <w:rsid w:val="00983456"/>
   </w:style>
-  <w:style w:type="paragraph" w:styleId="Ttulo1">
+  <w:style w:type="paragraph" w:styleId="Heading1">
     <w:name w:val="heading 1"/>
     <w:basedOn w:val="Normal"/>
     <w:next w:val="Normal"/>
@@ -2479,7 +2975,7 @@
       <w:smallCaps/>
     </w:rPr>
   </w:style>
-  <w:style w:type="paragraph" w:styleId="Ttulo2">
+  <w:style w:type="paragraph" w:styleId="Heading2">
     <w:name w:val="heading 2"/>
     <w:basedOn w:val="Normal"/>
     <w:next w:val="Normal"/>
@@ -2497,7 +2993,7 @@
       <w:szCs w:val="26"/>
     </w:rPr>
   </w:style>
-  <w:style w:type="paragraph" w:styleId="Ttulo3">
+  <w:style w:type="paragraph" w:styleId="Heading3">
     <w:name w:val="heading 3"/>
     <w:basedOn w:val="Normal"/>
     <w:next w:val="Normal"/>
@@ -2513,7 +3009,7 @@
       <w:color w:val="4F81BD"/>
     </w:rPr>
   </w:style>
-  <w:style w:type="paragraph" w:styleId="Ttulo4">
+  <w:style w:type="paragraph" w:styleId="Heading4">
     <w:name w:val="heading 4"/>
     <w:basedOn w:val="Normal"/>
     <w:next w:val="Normal"/>
@@ -2530,7 +3026,7 @@
       <w:color w:val="4F81BD"/>
     </w:rPr>
   </w:style>
-  <w:style w:type="paragraph" w:styleId="Ttulo5">
+  <w:style w:type="paragraph" w:styleId="Heading5">
     <w:name w:val="heading 5"/>
     <w:basedOn w:val="Normal"/>
     <w:next w:val="Normal"/>
@@ -2545,7 +3041,7 @@
       <w:color w:val="243F61"/>
     </w:rPr>
   </w:style>
-  <w:style w:type="paragraph" w:styleId="Ttulo6">
+  <w:style w:type="paragraph" w:styleId="Heading6">
     <w:name w:val="heading 6"/>
     <w:basedOn w:val="Normal"/>
     <w:next w:val="Normal"/>
@@ -2561,13 +3057,13 @@
       <w:color w:val="243F61"/>
     </w:rPr>
   </w:style>
-  <w:style w:type="character" w:default="1" w:styleId="Fontepargpadro">
+  <w:style w:type="character" w:default="1" w:styleId="DefaultParagraphFont">
     <w:name w:val="Default Paragraph Font"/>
     <w:uiPriority w:val="1"/>
     <w:semiHidden/>
     <w:unhideWhenUsed/>
   </w:style>
-  <w:style w:type="table" w:default="1" w:styleId="Tabelanormal">
+  <w:style w:type="table" w:default="1" w:styleId="TableNormal">
     <w:name w:val="Normal Table"/>
     <w:uiPriority w:val="99"/>
     <w:semiHidden/>
@@ -2582,14 +3078,14 @@
       </w:tblCellMar>
     </w:tblPr>
   </w:style>
-  <w:style w:type="numbering" w:default="1" w:styleId="Semlista">
+  <w:style w:type="numbering" w:default="1" w:styleId="NoList">
     <w:name w:val="No List"/>
     <w:uiPriority w:val="99"/>
     <w:semiHidden/>
     <w:unhideWhenUsed/>
   </w:style>
-  <w:style w:type="table" w:customStyle="1" w:styleId="TableNormal">
-    <w:name w:val="Table Normal"/>
+  <w:style w:type="table" w:customStyle="1" w:styleId="TableNormal1">
+    <w:name w:val="Table Normal1"/>
     <w:tblPr>
       <w:tblCellMar>
         <w:top w:w="0" w:type="dxa"/>
@@ -2599,7 +3095,7 @@
       </w:tblCellMar>
     </w:tblPr>
   </w:style>
-  <w:style w:type="paragraph" w:styleId="Ttulo">
+  <w:style w:type="paragraph" w:styleId="Title">
     <w:name w:val="Title"/>
     <w:basedOn w:val="Normal"/>
     <w:next w:val="Normal"/>
@@ -2614,7 +3110,7 @@
       <w:szCs w:val="52"/>
     </w:rPr>
   </w:style>
-  <w:style w:type="paragraph" w:styleId="Subttulo">
+  <w:style w:type="paragraph" w:styleId="Subtitle">
     <w:name w:val="Subtitle"/>
     <w:basedOn w:val="Normal"/>
     <w:next w:val="Normal"/>
@@ -2628,10 +3124,10 @@
       <w:color w:val="4F81BD"/>
     </w:rPr>
   </w:style>
-  <w:style w:type="paragraph" w:styleId="Cabealho">
+  <w:style w:type="paragraph" w:styleId="Header">
     <w:name w:val="header"/>
     <w:basedOn w:val="Normal"/>
-    <w:link w:val="CabealhoChar"/>
+    <w:link w:val="HeaderChar"/>
     <w:uiPriority w:val="99"/>
     <w:unhideWhenUsed/>
     <w:rsid w:val="00F55761"/>
@@ -2643,17 +3139,17 @@
       <w:spacing w:line="240" w:lineRule="auto"/>
     </w:pPr>
   </w:style>
-  <w:style w:type="character" w:customStyle="1" w:styleId="CabealhoChar">
-    <w:name w:val="Cabeçalho Char"/>
-    <w:basedOn w:val="Fontepargpadro"/>
-    <w:link w:val="Cabealho"/>
+  <w:style w:type="character" w:customStyle="1" w:styleId="HeaderChar">
+    <w:name w:val="Header Char"/>
+    <w:basedOn w:val="DefaultParagraphFont"/>
+    <w:link w:val="Header"/>
     <w:uiPriority w:val="99"/>
     <w:rsid w:val="00F55761"/>
   </w:style>
-  <w:style w:type="paragraph" w:styleId="Rodap">
+  <w:style w:type="paragraph" w:styleId="Footer">
     <w:name w:val="footer"/>
     <w:basedOn w:val="Normal"/>
-    <w:link w:val="RodapChar"/>
+    <w:link w:val="FooterChar"/>
     <w:uiPriority w:val="99"/>
     <w:unhideWhenUsed/>
     <w:rsid w:val="00F55761"/>
@@ -2665,16 +3161,16 @@
       <w:spacing w:line="240" w:lineRule="auto"/>
     </w:pPr>
   </w:style>
-  <w:style w:type="character" w:customStyle="1" w:styleId="RodapChar">
-    <w:name w:val="Rodapé Char"/>
-    <w:basedOn w:val="Fontepargpadro"/>
-    <w:link w:val="Rodap"/>
+  <w:style w:type="character" w:customStyle="1" w:styleId="FooterChar">
+    <w:name w:val="Footer Char"/>
+    <w:basedOn w:val="DefaultParagraphFont"/>
+    <w:link w:val="Footer"/>
     <w:uiPriority w:val="99"/>
     <w:rsid w:val="00F55761"/>
   </w:style>
-  <w:style w:type="paragraph" w:styleId="CabealhodoSumrio">
+  <w:style w:type="paragraph" w:styleId="TOCHeading">
     <w:name w:val="TOC Heading"/>
-    <w:basedOn w:val="Ttulo1"/>
+    <w:basedOn w:val="Heading1"/>
     <w:next w:val="Normal"/>
     <w:uiPriority w:val="39"/>
     <w:unhideWhenUsed/>
@@ -2695,7 +3191,7 @@
       <w:szCs w:val="32"/>
     </w:rPr>
   </w:style>
-  <w:style w:type="paragraph" w:styleId="Sumrio1">
+  <w:style w:type="paragraph" w:styleId="TOC1">
     <w:name w:val="toc 1"/>
     <w:basedOn w:val="Normal"/>
     <w:next w:val="Normal"/>
@@ -2709,7 +3205,7 @@
   </w:style>
   <w:style w:type="character" w:styleId="Hyperlink">
     <w:name w:val="Hyperlink"/>
-    <w:basedOn w:val="Fontepargpadro"/>
+    <w:basedOn w:val="DefaultParagraphFont"/>
     <w:uiPriority w:val="99"/>
     <w:unhideWhenUsed/>
     <w:rsid w:val="008F00EB"/>
@@ -2717,6 +3213,508 @@
       <w:color w:val="0563C1" w:themeColor="hyperlink"/>
       <w:u w:val="single"/>
     </w:rPr>
+  </w:style>
+  <w:style w:type="paragraph" w:styleId="BalloonText">
+    <w:name w:val="Balloon Text"/>
+    <w:basedOn w:val="Normal"/>
+    <w:link w:val="BalloonTextChar"/>
+    <w:uiPriority w:val="99"/>
+    <w:semiHidden/>
+    <w:unhideWhenUsed/>
+    <w:rsid w:val="005C6338"/>
+    <w:pPr>
+      <w:spacing w:line="240" w:lineRule="auto"/>
+    </w:pPr>
+    <w:rPr>
+      <w:rFonts w:ascii="Tahoma" w:hAnsi="Tahoma" w:cs="Tahoma"/>
+      <w:sz w:val="16"/>
+      <w:szCs w:val="16"/>
+    </w:rPr>
+  </w:style>
+  <w:style w:type="character" w:customStyle="1" w:styleId="BalloonTextChar">
+    <w:name w:val="Balloon Text Char"/>
+    <w:basedOn w:val="DefaultParagraphFont"/>
+    <w:link w:val="BalloonText"/>
+    <w:uiPriority w:val="99"/>
+    <w:semiHidden/>
+    <w:rsid w:val="005C6338"/>
+    <w:rPr>
+      <w:rFonts w:ascii="Tahoma" w:hAnsi="Tahoma" w:cs="Tahoma"/>
+      <w:sz w:val="16"/>
+      <w:szCs w:val="16"/>
+    </w:rPr>
+  </w:style>
+  <w:style w:type="paragraph" w:styleId="ListParagraph">
+    <w:name w:val="List Paragraph"/>
+    <w:basedOn w:val="Normal"/>
+    <w:uiPriority w:val="34"/>
+    <w:qFormat/>
+    <w:rsid w:val="003D4385"/>
+    <w:pPr>
+      <w:ind w:left="720"/>
+      <w:contextualSpacing/>
+    </w:pPr>
+  </w:style>
+</w:styles>
+</file>
+
+<file path=word/stylesWithEffects.xml><?xml version="1.0" encoding="utf-8"?>
+<w:styles xmlns:wpc="http://schemas.microsoft.com/office/word/2010/wordprocessingCanvas" xmlns:mc="http://schemas.openxmlformats.org/markup-compatibility/2006" xmlns:o="urn:schemas-microsoft-com:office:office" xmlns:r="http://schemas.openxmlformats.org/officeDocument/2006/relationships" xmlns:m="http://schemas.openxmlformats.org/officeDocument/2006/math" xmlns:v="urn:schemas-microsoft-com:vml" xmlns:wp14="http://schemas.microsoft.com/office/word/2010/wordprocessingDrawing" xmlns:wp="http://schemas.openxmlformats.org/drawingml/2006/wordprocessingDrawing" xmlns:w10="urn:schemas-microsoft-com:office:word" xmlns:w="http://schemas.openxmlformats.org/wordprocessingml/2006/main" xmlns:w14="http://schemas.microsoft.com/office/word/2010/wordml" xmlns:wpg="http://schemas.microsoft.com/office/word/2010/wordprocessingGroup" xmlns:wpi="http://schemas.microsoft.com/office/word/2010/wordprocessingInk" xmlns:wne="http://schemas.microsoft.com/office/word/2006/wordml" xmlns:wps="http://schemas.microsoft.com/office/word/2010/wordprocessingShape" mc:Ignorable="w14 wp14">
+  <w:docDefaults>
+    <w:rPrDefault>
+      <w:rPr>
+        <w:rFonts w:ascii="Arial" w:eastAsia="Arial" w:hAnsi="Arial" w:cs="Arial"/>
+        <w:color w:val="000000"/>
+        <w:sz w:val="24"/>
+        <w:szCs w:val="24"/>
+        <w:lang w:val="pt-BR" w:eastAsia="pt-BR" w:bidi="ar-SA"/>
+      </w:rPr>
+    </w:rPrDefault>
+    <w:pPrDefault>
+      <w:pPr>
+        <w:spacing w:line="360" w:lineRule="auto"/>
+        <w:jc w:val="both"/>
+      </w:pPr>
+    </w:pPrDefault>
+  </w:docDefaults>
+  <w:latentStyles w:defLockedState="0" w:defUIPriority="99" w:defSemiHidden="1" w:defUnhideWhenUsed="1" w:defQFormat="0" w:count="267">
+    <w:lsdException w:name="Normal" w:semiHidden="0" w:uiPriority="0" w:unhideWhenUsed="0" w:qFormat="1"/>
+    <w:lsdException w:name="heading 1" w:semiHidden="0" w:uiPriority="0" w:unhideWhenUsed="0" w:qFormat="1"/>
+    <w:lsdException w:name="heading 2" w:uiPriority="9" w:qFormat="1"/>
+    <w:lsdException w:name="heading 3" w:uiPriority="9" w:qFormat="1"/>
+    <w:lsdException w:name="heading 4" w:uiPriority="9" w:qFormat="1"/>
+    <w:lsdException w:name="heading 5" w:uiPriority="9" w:qFormat="1"/>
+    <w:lsdException w:name="heading 6" w:uiPriority="9" w:qFormat="1"/>
+    <w:lsdException w:name="heading 7" w:uiPriority="9" w:qFormat="1"/>
+    <w:lsdException w:name="heading 8" w:uiPriority="9" w:qFormat="1"/>
+    <w:lsdException w:name="heading 9" w:uiPriority="9" w:qFormat="1"/>
+    <w:lsdException w:name="toc 1" w:uiPriority="39"/>
+    <w:lsdException w:name="toc 2" w:uiPriority="39"/>
+    <w:lsdException w:name="toc 3" w:uiPriority="39"/>
+    <w:lsdException w:name="toc 4" w:uiPriority="39"/>
+    <w:lsdException w:name="toc 5" w:uiPriority="39"/>
+    <w:lsdException w:name="toc 6" w:uiPriority="39"/>
+    <w:lsdException w:name="toc 7" w:uiPriority="39"/>
+    <w:lsdException w:name="toc 8" w:uiPriority="39"/>
+    <w:lsdException w:name="toc 9" w:uiPriority="39"/>
+    <w:lsdException w:name="caption" w:uiPriority="35" w:qFormat="1"/>
+    <w:lsdException w:name="Title" w:semiHidden="0" w:uiPriority="10" w:unhideWhenUsed="0" w:qFormat="1"/>
+    <w:lsdException w:name="Default Paragraph Font" w:uiPriority="1"/>
+    <w:lsdException w:name="Subtitle" w:semiHidden="0" w:uiPriority="11" w:unhideWhenUsed="0" w:qFormat="1"/>
+    <w:lsdException w:name="Strong" w:semiHidden="0" w:uiPriority="22" w:unhideWhenUsed="0" w:qFormat="1"/>
+    <w:lsdException w:name="Emphasis" w:semiHidden="0" w:uiPriority="20" w:unhideWhenUsed="0" w:qFormat="1"/>
+    <w:lsdException w:name="Table Grid" w:semiHidden="0" w:uiPriority="39" w:unhideWhenUsed="0"/>
+    <w:lsdException w:name="Placeholder Text" w:unhideWhenUsed="0"/>
+    <w:lsdException w:name="No Spacing" w:semiHidden="0" w:uiPriority="1" w:unhideWhenUsed="0" w:qFormat="1"/>
+    <w:lsdException w:name="Light Shading" w:semiHidden="0" w:uiPriority="60" w:unhideWhenUsed="0"/>
+    <w:lsdException w:name="Light List" w:semiHidden="0" w:uiPriority="61" w:unhideWhenUsed="0"/>
+    <w:lsdException w:name="Light Grid" w:semiHidden="0" w:uiPriority="62" w:unhideWhenUsed="0"/>
+    <w:lsdException w:name="Medium Shading 1" w:semiHidden="0" w:uiPriority="63" w:unhideWhenUsed="0"/>
+    <w:lsdException w:name="Medium Shading 2" w:semiHidden="0" w:uiPriority="64" w:unhideWhenUsed="0"/>
+    <w:lsdException w:name="Medium List 1" w:semiHidden="0" w:uiPriority="65" w:unhideWhenUsed="0"/>
+    <w:lsdException w:name="Medium List 2" w:semiHidden="0" w:uiPriority="66" w:unhideWhenUsed="0"/>
+    <w:lsdException w:name="Medium Grid 1" w:semiHidden="0" w:uiPriority="67" w:unhideWhenUsed="0"/>
+    <w:lsdException w:name="Medium Grid 2" w:semiHidden="0" w:uiPriority="68" w:unhideWhenUsed="0"/>
+    <w:lsdException w:name="Medium Grid 3" w:semiHidden="0" w:uiPriority="69" w:unhideWhenUsed="0"/>
+    <w:lsdException w:name="Dark List" w:semiHidden="0" w:uiPriority="70" w:unhideWhenUsed="0"/>
+    <w:lsdException w:name="Colorful Shading" w:semiHidden="0" w:uiPriority="71" w:unhideWhenUsed="0"/>
+    <w:lsdException w:name="Colorful List" w:semiHidden="0" w:uiPriority="72" w:unhideWhenUsed="0"/>
+    <w:lsdException w:name="Colorful Grid" w:semiHidden="0" w:uiPriority="73" w:unhideWhenUsed="0"/>
+    <w:lsdException w:name="Light Shading Accent 1" w:semiHidden="0" w:uiPriority="60" w:unhideWhenUsed="0"/>
+    <w:lsdException w:name="Light List Accent 1" w:semiHidden="0" w:uiPriority="61" w:unhideWhenUsed="0"/>
+    <w:lsdException w:name="Light Grid Accent 1" w:semiHidden="0" w:uiPriority="62" w:unhideWhenUsed="0"/>
+    <w:lsdException w:name="Medium Shading 1 Accent 1" w:semiHidden="0" w:uiPriority="63" w:unhideWhenUsed="0"/>
+    <w:lsdException w:name="Medium Shading 2 Accent 1" w:semiHidden="0" w:uiPriority="64" w:unhideWhenUsed="0"/>
+    <w:lsdException w:name="Medium List 1 Accent 1" w:semiHidden="0" w:uiPriority="65" w:unhideWhenUsed="0"/>
+    <w:lsdException w:name="Revision" w:unhideWhenUsed="0"/>
+    <w:lsdException w:name="List Paragraph" w:semiHidden="0" w:uiPriority="34" w:unhideWhenUsed="0" w:qFormat="1"/>
+    <w:lsdException w:name="Quote" w:semiHidden="0" w:uiPriority="29" w:unhideWhenUsed="0" w:qFormat="1"/>
+    <w:lsdException w:name="Intense Quote" w:semiHidden="0" w:uiPriority="30" w:unhideWhenUsed="0" w:qFormat="1"/>
+    <w:lsdException w:name="Medium List 2 Accent 1" w:semiHidden="0" w:uiPriority="66" w:unhideWhenUsed="0"/>
+    <w:lsdException w:name="Medium Grid 1 Accent 1" w:semiHidden="0" w:uiPriority="67" w:unhideWhenUsed="0"/>
+    <w:lsdException w:name="Medium Grid 2 Accent 1" w:semiHidden="0" w:uiPriority="68" w:unhideWhenUsed="0"/>
+    <w:lsdException w:name="Medium Grid 3 Accent 1" w:semiHidden="0" w:uiPriority="69" w:unhideWhenUsed="0"/>
+    <w:lsdException w:name="Dark List Accent 1" w:semiHidden="0" w:uiPriority="70" w:unhideWhenUsed="0"/>
+    <w:lsdException w:name="Colorful Shading Accent 1" w:semiHidden="0" w:uiPriority="71" w:unhideWhenUsed="0"/>
+    <w:lsdException w:name="Colorful List Accent 1" w:semiHidden="0" w:uiPriority="72" w:unhideWhenUsed="0"/>
+    <w:lsdException w:name="Colorful Grid Accent 1" w:semiHidden="0" w:uiPriority="73" w:unhideWhenUsed="0"/>
+    <w:lsdException w:name="Light Shading Accent 2" w:semiHidden="0" w:uiPriority="60" w:unhideWhenUsed="0"/>
+    <w:lsdException w:name="Light List Accent 2" w:semiHidden="0" w:uiPriority="61" w:unhideWhenUsed="0"/>
+    <w:lsdException w:name="Light Grid Accent 2" w:semiHidden="0" w:uiPriority="62" w:unhideWhenUsed="0"/>
+    <w:lsdException w:name="Medium Shading 1 Accent 2" w:semiHidden="0" w:uiPriority="63" w:unhideWhenUsed="0"/>
+    <w:lsdException w:name="Medium Shading 2 Accent 2" w:semiHidden="0" w:uiPriority="64" w:unhideWhenUsed="0"/>
+    <w:lsdException w:name="Medium List 1 Accent 2" w:semiHidden="0" w:uiPriority="65" w:unhideWhenUsed="0"/>
+    <w:lsdException w:name="Medium List 2 Accent 2" w:semiHidden="0" w:uiPriority="66" w:unhideWhenUsed="0"/>
+    <w:lsdException w:name="Medium Grid 1 Accent 2" w:semiHidden="0" w:uiPriority="67" w:unhideWhenUsed="0"/>
+    <w:lsdException w:name="Medium Grid 2 Accent 2" w:semiHidden="0" w:uiPriority="68" w:unhideWhenUsed="0"/>
+    <w:lsdException w:name="Medium Grid 3 Accent 2" w:semiHidden="0" w:uiPriority="69" w:unhideWhenUsed="0"/>
+    <w:lsdException w:name="Dark List Accent 2" w:semiHidden="0" w:uiPriority="70" w:unhideWhenUsed="0"/>
+    <w:lsdException w:name="Colorful Shading Accent 2" w:semiHidden="0" w:uiPriority="71" w:unhideWhenUsed="0"/>
+    <w:lsdException w:name="Colorful List Accent 2" w:semiHidden="0" w:uiPriority="72" w:unhideWhenUsed="0"/>
+    <w:lsdException w:name="Colorful Grid Accent 2" w:semiHidden="0" w:uiPriority="73" w:unhideWhenUsed="0"/>
+    <w:lsdException w:name="Light Shading Accent 3" w:semiHidden="0" w:uiPriority="60" w:unhideWhenUsed="0"/>
+    <w:lsdException w:name="Light List Accent 3" w:semiHidden="0" w:uiPriority="61" w:unhideWhenUsed="0"/>
+    <w:lsdException w:name="Light Grid Accent 3" w:semiHidden="0" w:uiPriority="62" w:unhideWhenUsed="0"/>
+    <w:lsdException w:name="Medium Shading 1 Accent 3" w:semiHidden="0" w:uiPriority="63" w:unhideWhenUsed="0"/>
+    <w:lsdException w:name="Medium Shading 2 Accent 3" w:semiHidden="0" w:uiPriority="64" w:unhideWhenUsed="0"/>
+    <w:lsdException w:name="Medium List 1 Accent 3" w:semiHidden="0" w:uiPriority="65" w:unhideWhenUsed="0"/>
+    <w:lsdException w:name="Medium List 2 Accent 3" w:semiHidden="0" w:uiPriority="66" w:unhideWhenUsed="0"/>
+    <w:lsdException w:name="Medium Grid 1 Accent 3" w:semiHidden="0" w:uiPriority="67" w:unhideWhenUsed="0"/>
+    <w:lsdException w:name="Medium Grid 2 Accent 3" w:semiHidden="0" w:uiPriority="68" w:unhideWhenUsed="0"/>
+    <w:lsdException w:name="Medium Grid 3 Accent 3" w:semiHidden="0" w:uiPriority="69" w:unhideWhenUsed="0"/>
+    <w:lsdException w:name="Dark List Accent 3" w:semiHidden="0" w:uiPriority="70" w:unhideWhenUsed="0"/>
+    <w:lsdException w:name="Colorful Shading Accent 3" w:semiHidden="0" w:uiPriority="71" w:unhideWhenUsed="0"/>
+    <w:lsdException w:name="Colorful List Accent 3" w:semiHidden="0" w:uiPriority="72" w:unhideWhenUsed="0"/>
+    <w:lsdException w:name="Colorful Grid Accent 3" w:semiHidden="0" w:uiPriority="73" w:unhideWhenUsed="0"/>
+    <w:lsdException w:name="Light Shading Accent 4" w:semiHidden="0" w:uiPriority="60" w:unhideWhenUsed="0"/>
+    <w:lsdException w:name="Light List Accent 4" w:semiHidden="0" w:uiPriority="61" w:unhideWhenUsed="0"/>
+    <w:lsdException w:name="Light Grid Accent 4" w:semiHidden="0" w:uiPriority="62" w:unhideWhenUsed="0"/>
+    <w:lsdException w:name="Medium Shading 1 Accent 4" w:semiHidden="0" w:uiPriority="63" w:unhideWhenUsed="0"/>
+    <w:lsdException w:name="Medium Shading 2 Accent 4" w:semiHidden="0" w:uiPriority="64" w:unhideWhenUsed="0"/>
+    <w:lsdException w:name="Medium List 1 Accent 4" w:semiHidden="0" w:uiPriority="65" w:unhideWhenUsed="0"/>
+    <w:lsdException w:name="Medium List 2 Accent 4" w:semiHidden="0" w:uiPriority="66" w:unhideWhenUsed="0"/>
+    <w:lsdException w:name="Medium Grid 1 Accent 4" w:semiHidden="0" w:uiPriority="67" w:unhideWhenUsed="0"/>
+    <w:lsdException w:name="Medium Grid 2 Accent 4" w:semiHidden="0" w:uiPriority="68" w:unhideWhenUsed="0"/>
+    <w:lsdException w:name="Medium Grid 3 Accent 4" w:semiHidden="0" w:uiPriority="69" w:unhideWhenUsed="0"/>
+    <w:lsdException w:name="Dark List Accent 4" w:semiHidden="0" w:uiPriority="70" w:unhideWhenUsed="0"/>
+    <w:lsdException w:name="Colorful Shading Accent 4" w:semiHidden="0" w:uiPriority="71" w:unhideWhenUsed="0"/>
+    <w:lsdException w:name="Colorful List Accent 4" w:semiHidden="0" w:uiPriority="72" w:unhideWhenUsed="0"/>
+    <w:lsdException w:name="Colorful Grid Accent 4" w:semiHidden="0" w:uiPriority="73" w:unhideWhenUsed="0"/>
+    <w:lsdException w:name="Light Shading Accent 5" w:semiHidden="0" w:uiPriority="60" w:unhideWhenUsed="0"/>
+    <w:lsdException w:name="Light List Accent 5" w:semiHidden="0" w:uiPriority="61" w:unhideWhenUsed="0"/>
+    <w:lsdException w:name="Light Grid Accent 5" w:semiHidden="0" w:uiPriority="62" w:unhideWhenUsed="0"/>
+    <w:lsdException w:name="Medium Shading 1 Accent 5" w:semiHidden="0" w:uiPriority="63" w:unhideWhenUsed="0"/>
+    <w:lsdException w:name="Medium Shading 2 Accent 5" w:semiHidden="0" w:uiPriority="64" w:unhideWhenUsed="0"/>
+    <w:lsdException w:name="Medium List 1 Accent 5" w:semiHidden="0" w:uiPriority="65" w:unhideWhenUsed="0"/>
+    <w:lsdException w:name="Medium List 2 Accent 5" w:semiHidden="0" w:uiPriority="66" w:unhideWhenUsed="0"/>
+    <w:lsdException w:name="Medium Grid 1 Accent 5" w:semiHidden="0" w:uiPriority="67" w:unhideWhenUsed="0"/>
+    <w:lsdException w:name="Medium Grid 2 Accent 5" w:semiHidden="0" w:uiPriority="68" w:unhideWhenUsed="0"/>
+    <w:lsdException w:name="Medium Grid 3 Accent 5" w:semiHidden="0" w:uiPriority="69" w:unhideWhenUsed="0"/>
+    <w:lsdException w:name="Dark List Accent 5" w:semiHidden="0" w:uiPriority="70" w:unhideWhenUsed="0"/>
+    <w:lsdException w:name="Colorful Shading Accent 5" w:semiHidden="0" w:uiPriority="71" w:unhideWhenUsed="0"/>
+    <w:lsdException w:name="Colorful List Accent 5" w:semiHidden="0" w:uiPriority="72" w:unhideWhenUsed="0"/>
+    <w:lsdException w:name="Colorful Grid Accent 5" w:semiHidden="0" w:uiPriority="73" w:unhideWhenUsed="0"/>
+    <w:lsdException w:name="Light Shading Accent 6" w:semiHidden="0" w:uiPriority="60" w:unhideWhenUsed="0"/>
+    <w:lsdException w:name="Light List Accent 6" w:semiHidden="0" w:uiPriority="61" w:unhideWhenUsed="0"/>
+    <w:lsdException w:name="Light Grid Accent 6" w:semiHidden="0" w:uiPriority="62" w:unhideWhenUsed="0"/>
+    <w:lsdException w:name="Medium Shading 1 Accent 6" w:semiHidden="0" w:uiPriority="63" w:unhideWhenUsed="0"/>
+    <w:lsdException w:name="Medium Shading 2 Accent 6" w:semiHidden="0" w:uiPriority="64" w:unhideWhenUsed="0"/>
+    <w:lsdException w:name="Medium List 1 Accent 6" w:semiHidden="0" w:uiPriority="65" w:unhideWhenUsed="0"/>
+    <w:lsdException w:name="Medium List 2 Accent 6" w:semiHidden="0" w:uiPriority="66" w:unhideWhenUsed="0"/>
+    <w:lsdException w:name="Medium Grid 1 Accent 6" w:semiHidden="0" w:uiPriority="67" w:unhideWhenUsed="0"/>
+    <w:lsdException w:name="Medium Grid 2 Accent 6" w:semiHidden="0" w:uiPriority="68" w:unhideWhenUsed="0"/>
+    <w:lsdException w:name="Medium Grid 3 Accent 6" w:semiHidden="0" w:uiPriority="69" w:unhideWhenUsed="0"/>
+    <w:lsdException w:name="Dark List Accent 6" w:semiHidden="0" w:uiPriority="70" w:unhideWhenUsed="0"/>
+    <w:lsdException w:name="Colorful Shading Accent 6" w:semiHidden="0" w:uiPriority="71" w:unhideWhenUsed="0"/>
+    <w:lsdException w:name="Colorful List Accent 6" w:semiHidden="0" w:uiPriority="72" w:unhideWhenUsed="0"/>
+    <w:lsdException w:name="Colorful Grid Accent 6" w:semiHidden="0" w:uiPriority="73" w:unhideWhenUsed="0"/>
+    <w:lsdException w:name="Subtle Emphasis" w:semiHidden="0" w:uiPriority="19" w:unhideWhenUsed="0" w:qFormat="1"/>
+    <w:lsdException w:name="Intense Emphasis" w:semiHidden="0" w:uiPriority="21" w:unhideWhenUsed="0" w:qFormat="1"/>
+    <w:lsdException w:name="Subtle Reference" w:semiHidden="0" w:uiPriority="31" w:unhideWhenUsed="0" w:qFormat="1"/>
+    <w:lsdException w:name="Intense Reference" w:semiHidden="0" w:uiPriority="32" w:unhideWhenUsed="0" w:qFormat="1"/>
+    <w:lsdException w:name="Book Title" w:semiHidden="0" w:uiPriority="33" w:unhideWhenUsed="0" w:qFormat="1"/>
+    <w:lsdException w:name="Bibliography" w:uiPriority="37"/>
+    <w:lsdException w:name="TOC Heading" w:uiPriority="39" w:qFormat="1"/>
+  </w:latentStyles>
+  <w:style w:type="paragraph" w:default="1" w:styleId="Normal">
+    <w:name w:val="Normal"/>
+    <w:rsid w:val="00983456"/>
+  </w:style>
+  <w:style w:type="paragraph" w:styleId="Heading1">
+    <w:name w:val="heading 1"/>
+    <w:basedOn w:val="Normal"/>
+    <w:next w:val="Normal"/>
+    <w:pPr>
+      <w:keepNext/>
+      <w:keepLines/>
+      <w:spacing w:before="480"/>
+      <w:ind w:left="360" w:hanging="360"/>
+      <w:outlineLvl w:val="0"/>
+    </w:pPr>
+    <w:rPr>
+      <w:b/>
+      <w:smallCaps/>
+    </w:rPr>
+  </w:style>
+  <w:style w:type="paragraph" w:styleId="Heading2">
+    <w:name w:val="heading 2"/>
+    <w:basedOn w:val="Normal"/>
+    <w:next w:val="Normal"/>
+    <w:pPr>
+      <w:keepNext/>
+      <w:keepLines/>
+      <w:spacing w:before="200"/>
+      <w:outlineLvl w:val="1"/>
+    </w:pPr>
+    <w:rPr>
+      <w:rFonts w:ascii="Cambria" w:eastAsia="Cambria" w:hAnsi="Cambria" w:cs="Cambria"/>
+      <w:b/>
+      <w:color w:val="4F81BD"/>
+      <w:sz w:val="26"/>
+      <w:szCs w:val="26"/>
+    </w:rPr>
+  </w:style>
+  <w:style w:type="paragraph" w:styleId="Heading3">
+    <w:name w:val="heading 3"/>
+    <w:basedOn w:val="Normal"/>
+    <w:next w:val="Normal"/>
+    <w:pPr>
+      <w:keepNext/>
+      <w:keepLines/>
+      <w:spacing w:before="200"/>
+      <w:outlineLvl w:val="2"/>
+    </w:pPr>
+    <w:rPr>
+      <w:rFonts w:ascii="Cambria" w:eastAsia="Cambria" w:hAnsi="Cambria" w:cs="Cambria"/>
+      <w:b/>
+      <w:color w:val="4F81BD"/>
+    </w:rPr>
+  </w:style>
+  <w:style w:type="paragraph" w:styleId="Heading4">
+    <w:name w:val="heading 4"/>
+    <w:basedOn w:val="Normal"/>
+    <w:next w:val="Normal"/>
+    <w:pPr>
+      <w:keepNext/>
+      <w:keepLines/>
+      <w:spacing w:before="200"/>
+      <w:outlineLvl w:val="3"/>
+    </w:pPr>
+    <w:rPr>
+      <w:rFonts w:ascii="Cambria" w:eastAsia="Cambria" w:hAnsi="Cambria" w:cs="Cambria"/>
+      <w:b/>
+      <w:i/>
+      <w:color w:val="4F81BD"/>
+    </w:rPr>
+  </w:style>
+  <w:style w:type="paragraph" w:styleId="Heading5">
+    <w:name w:val="heading 5"/>
+    <w:basedOn w:val="Normal"/>
+    <w:next w:val="Normal"/>
+    <w:pPr>
+      <w:keepNext/>
+      <w:keepLines/>
+      <w:spacing w:before="200"/>
+      <w:outlineLvl w:val="4"/>
+    </w:pPr>
+    <w:rPr>
+      <w:rFonts w:ascii="Cambria" w:eastAsia="Cambria" w:hAnsi="Cambria" w:cs="Cambria"/>
+      <w:color w:val="243F61"/>
+    </w:rPr>
+  </w:style>
+  <w:style w:type="paragraph" w:styleId="Heading6">
+    <w:name w:val="heading 6"/>
+    <w:basedOn w:val="Normal"/>
+    <w:next w:val="Normal"/>
+    <w:pPr>
+      <w:keepNext/>
+      <w:keepLines/>
+      <w:spacing w:before="200"/>
+      <w:outlineLvl w:val="5"/>
+    </w:pPr>
+    <w:rPr>
+      <w:rFonts w:ascii="Cambria" w:eastAsia="Cambria" w:hAnsi="Cambria" w:cs="Cambria"/>
+      <w:i/>
+      <w:color w:val="243F61"/>
+    </w:rPr>
+  </w:style>
+  <w:style w:type="character" w:default="1" w:styleId="DefaultParagraphFont">
+    <w:name w:val="Default Paragraph Font"/>
+    <w:uiPriority w:val="1"/>
+    <w:semiHidden/>
+    <w:unhideWhenUsed/>
+  </w:style>
+  <w:style w:type="table" w:default="1" w:styleId="TableNormal">
+    <w:name w:val="Normal Table"/>
+    <w:uiPriority w:val="99"/>
+    <w:semiHidden/>
+    <w:unhideWhenUsed/>
+    <w:tblPr>
+      <w:tblInd w:w="0" w:type="dxa"/>
+      <w:tblCellMar>
+        <w:top w:w="0" w:type="dxa"/>
+        <w:left w:w="108" w:type="dxa"/>
+        <w:bottom w:w="0" w:type="dxa"/>
+        <w:right w:w="108" w:type="dxa"/>
+      </w:tblCellMar>
+    </w:tblPr>
+  </w:style>
+  <w:style w:type="numbering" w:default="1" w:styleId="NoList">
+    <w:name w:val="No List"/>
+    <w:uiPriority w:val="99"/>
+    <w:semiHidden/>
+    <w:unhideWhenUsed/>
+  </w:style>
+  <w:style w:type="table" w:customStyle="1" w:styleId="TableNormal1">
+    <w:name w:val="Table Normal1"/>
+    <w:tblPr>
+      <w:tblCellMar>
+        <w:top w:w="0" w:type="dxa"/>
+        <w:left w:w="0" w:type="dxa"/>
+        <w:bottom w:w="0" w:type="dxa"/>
+        <w:right w:w="0" w:type="dxa"/>
+      </w:tblCellMar>
+    </w:tblPr>
+  </w:style>
+  <w:style w:type="paragraph" w:styleId="Title">
+    <w:name w:val="Title"/>
+    <w:basedOn w:val="Normal"/>
+    <w:next w:val="Normal"/>
+    <w:pPr>
+      <w:keepNext/>
+      <w:keepLines/>
+      <w:spacing w:after="300" w:line="240" w:lineRule="auto"/>
+    </w:pPr>
+    <w:rPr>
+      <w:rFonts w:ascii="Cambria" w:eastAsia="Cambria" w:hAnsi="Cambria" w:cs="Cambria"/>
+      <w:sz w:val="52"/>
+      <w:szCs w:val="52"/>
+    </w:rPr>
+  </w:style>
+  <w:style w:type="paragraph" w:styleId="Subtitle">
+    <w:name w:val="Subtitle"/>
+    <w:basedOn w:val="Normal"/>
+    <w:next w:val="Normal"/>
+    <w:pPr>
+      <w:keepNext/>
+      <w:keepLines/>
+    </w:pPr>
+    <w:rPr>
+      <w:rFonts w:ascii="Cambria" w:eastAsia="Cambria" w:hAnsi="Cambria" w:cs="Cambria"/>
+      <w:i/>
+      <w:color w:val="4F81BD"/>
+    </w:rPr>
+  </w:style>
+  <w:style w:type="paragraph" w:styleId="Header">
+    <w:name w:val="header"/>
+    <w:basedOn w:val="Normal"/>
+    <w:link w:val="HeaderChar"/>
+    <w:uiPriority w:val="99"/>
+    <w:unhideWhenUsed/>
+    <w:rsid w:val="00F55761"/>
+    <w:pPr>
+      <w:tabs>
+        <w:tab w:val="center" w:pos="4252"/>
+        <w:tab w:val="right" w:pos="8504"/>
+      </w:tabs>
+      <w:spacing w:line="240" w:lineRule="auto"/>
+    </w:pPr>
+  </w:style>
+  <w:style w:type="character" w:customStyle="1" w:styleId="HeaderChar">
+    <w:name w:val="Header Char"/>
+    <w:basedOn w:val="DefaultParagraphFont"/>
+    <w:link w:val="Header"/>
+    <w:uiPriority w:val="99"/>
+    <w:rsid w:val="00F55761"/>
+  </w:style>
+  <w:style w:type="paragraph" w:styleId="Footer">
+    <w:name w:val="footer"/>
+    <w:basedOn w:val="Normal"/>
+    <w:link w:val="FooterChar"/>
+    <w:uiPriority w:val="99"/>
+    <w:unhideWhenUsed/>
+    <w:rsid w:val="00F55761"/>
+    <w:pPr>
+      <w:tabs>
+        <w:tab w:val="center" w:pos="4252"/>
+        <w:tab w:val="right" w:pos="8504"/>
+      </w:tabs>
+      <w:spacing w:line="240" w:lineRule="auto"/>
+    </w:pPr>
+  </w:style>
+  <w:style w:type="character" w:customStyle="1" w:styleId="FooterChar">
+    <w:name w:val="Footer Char"/>
+    <w:basedOn w:val="DefaultParagraphFont"/>
+    <w:link w:val="Footer"/>
+    <w:uiPriority w:val="99"/>
+    <w:rsid w:val="00F55761"/>
+  </w:style>
+  <w:style w:type="paragraph" w:styleId="TOCHeading">
+    <w:name w:val="TOC Heading"/>
+    <w:basedOn w:val="Heading1"/>
+    <w:next w:val="Normal"/>
+    <w:uiPriority w:val="39"/>
+    <w:unhideWhenUsed/>
+    <w:qFormat/>
+    <w:rsid w:val="008F00EB"/>
+    <w:pPr>
+      <w:spacing w:before="240" w:line="259" w:lineRule="auto"/>
+      <w:ind w:left="0" w:firstLine="0"/>
+      <w:jc w:val="left"/>
+      <w:outlineLvl w:val="9"/>
+    </w:pPr>
+    <w:rPr>
+      <w:rFonts w:asciiTheme="majorHAnsi" w:eastAsiaTheme="majorEastAsia" w:hAnsiTheme="majorHAnsi" w:cstheme="majorBidi"/>
+      <w:b w:val="0"/>
+      <w:smallCaps w:val="0"/>
+      <w:color w:val="2E74B5" w:themeColor="accent1" w:themeShade="BF"/>
+      <w:sz w:val="32"/>
+      <w:szCs w:val="32"/>
+    </w:rPr>
+  </w:style>
+  <w:style w:type="paragraph" w:styleId="TOC1">
+    <w:name w:val="toc 1"/>
+    <w:basedOn w:val="Normal"/>
+    <w:next w:val="Normal"/>
+    <w:autoRedefine/>
+    <w:uiPriority w:val="39"/>
+    <w:unhideWhenUsed/>
+    <w:rsid w:val="008F00EB"/>
+    <w:pPr>
+      <w:spacing w:after="100"/>
+    </w:pPr>
+  </w:style>
+  <w:style w:type="character" w:styleId="Hyperlink">
+    <w:name w:val="Hyperlink"/>
+    <w:basedOn w:val="DefaultParagraphFont"/>
+    <w:uiPriority w:val="99"/>
+    <w:unhideWhenUsed/>
+    <w:rsid w:val="008F00EB"/>
+    <w:rPr>
+      <w:color w:val="0563C1" w:themeColor="hyperlink"/>
+      <w:u w:val="single"/>
+    </w:rPr>
+  </w:style>
+  <w:style w:type="paragraph" w:styleId="BalloonText">
+    <w:name w:val="Balloon Text"/>
+    <w:basedOn w:val="Normal"/>
+    <w:link w:val="BalloonTextChar"/>
+    <w:uiPriority w:val="99"/>
+    <w:semiHidden/>
+    <w:unhideWhenUsed/>
+    <w:rsid w:val="005C6338"/>
+    <w:pPr>
+      <w:spacing w:line="240" w:lineRule="auto"/>
+    </w:pPr>
+    <w:rPr>
+      <w:rFonts w:ascii="Tahoma" w:hAnsi="Tahoma" w:cs="Tahoma"/>
+      <w:sz w:val="16"/>
+      <w:szCs w:val="16"/>
+    </w:rPr>
+  </w:style>
+  <w:style w:type="character" w:customStyle="1" w:styleId="BalloonTextChar">
+    <w:name w:val="Balloon Text Char"/>
+    <w:basedOn w:val="DefaultParagraphFont"/>
+    <w:link w:val="BalloonText"/>
+    <w:uiPriority w:val="99"/>
+    <w:semiHidden/>
+    <w:rsid w:val="005C6338"/>
+    <w:rPr>
+      <w:rFonts w:ascii="Tahoma" w:hAnsi="Tahoma" w:cs="Tahoma"/>
+      <w:sz w:val="16"/>
+      <w:szCs w:val="16"/>
+    </w:rPr>
+  </w:style>
+  <w:style w:type="paragraph" w:styleId="ListParagraph">
+    <w:name w:val="List Paragraph"/>
+    <w:basedOn w:val="Normal"/>
+    <w:uiPriority w:val="34"/>
+    <w:qFormat/>
+    <w:rsid w:val="003D4385"/>
+    <w:pPr>
+      <w:ind w:left="720"/>
+      <w:contextualSpacing/>
+    </w:pPr>
   </w:style>
 </w:styles>
 </file>
@@ -2764,7 +3762,7 @@
     </a:clrScheme>
     <a:fontScheme name="Escritório">
       <a:majorFont>
-        <a:latin typeface="Calibri Light" panose="020F0302020204030204"/>
+        <a:latin typeface="Calibri Light"/>
         <a:ea typeface=""/>
         <a:cs typeface=""/>
         <a:font script="Jpan" typeface="ＭＳ ゴシック"/>
@@ -2799,7 +3797,7 @@
         <a:font script="Geor" typeface="Sylfaen"/>
       </a:majorFont>
       <a:minorFont>
-        <a:latin typeface="Calibri" panose="020F0502020204030204"/>
+        <a:latin typeface="Calibri"/>
         <a:ea typeface=""/>
         <a:cs typeface=""/>
         <a:font script="Jpan" typeface="ＭＳ 明朝"/>
@@ -2976,7 +3974,7 @@
   <a:extraClrSchemeLst/>
   <a:extLst>
     <a:ext uri="{05A4C25C-085E-4340-85A3-A5531E510DB2}">
-      <thm15:themeFamily xmlns:thm15="http://schemas.microsoft.com/office/thememl/2012/main" name="Office Theme" id="{62F939B6-93AF-4DB8-9C6B-D6C7DFDC589F}" vid="{4A3C46E8-61CC-4603-A589-7422A47A8E4A}"/>
+      <thm15:themeFamily xmlns="" xmlns:thm15="http://schemas.microsoft.com/office/thememl/2012/main" name="Office Theme" id="{62F939B6-93AF-4DB8-9C6B-D6C7DFDC589F}" vid="{4A3C46E8-61CC-4603-A589-7422A47A8E4A}"/>
     </a:ext>
   </a:extLst>
 </a:theme>
@@ -2987,7 +3985,7 @@
 </file>
 
 <file path=customXml/itemProps1.xml><?xml version="1.0" encoding="utf-8"?>
-<ds:datastoreItem xmlns:ds="http://schemas.openxmlformats.org/officeDocument/2006/customXml" ds:itemID="{A9E92CC4-EF34-4224-9BF4-579224445043}">
+<ds:datastoreItem xmlns:ds="http://schemas.openxmlformats.org/officeDocument/2006/customXml" ds:itemID="{27ABD2D9-EE5D-468D-AF3E-82CDBAC4B421}">
   <ds:schemaRefs>
     <ds:schemaRef ds:uri="http://schemas.openxmlformats.org/officeDocument/2006/bibliography"/>
   </ds:schemaRefs>

</xml_diff>

<commit_message>
Mudanças assertivas do trabalho
</commit_message>
<xml_diff>
--- a/Documentação/Metodologia de Pesquisa Científica.docx
+++ b/Documentação/Metodologia de Pesquisa Científica.docx
@@ -1,6 +1,6 @@
 
 <file path=word/document.xml><?xml version="1.0" encoding="utf-8"?>
-<w:document xmlns:wpc="http://schemas.microsoft.com/office/word/2010/wordprocessingCanvas" xmlns:mc="http://schemas.openxmlformats.org/markup-compatibility/2006" xmlns:o="urn:schemas-microsoft-com:office:office" xmlns:r="http://schemas.openxmlformats.org/officeDocument/2006/relationships" xmlns:m="http://schemas.openxmlformats.org/officeDocument/2006/math" xmlns:v="urn:schemas-microsoft-com:vml" xmlns:wp14="http://schemas.microsoft.com/office/word/2010/wordprocessingDrawing" xmlns:wp="http://schemas.openxmlformats.org/drawingml/2006/wordprocessingDrawing" xmlns:w10="urn:schemas-microsoft-com:office:word" xmlns:w="http://schemas.openxmlformats.org/wordprocessingml/2006/main" xmlns:w14="http://schemas.microsoft.com/office/word/2010/wordml" xmlns:wpg="http://schemas.microsoft.com/office/word/2010/wordprocessingGroup" xmlns:wpi="http://schemas.microsoft.com/office/word/2010/wordprocessingInk" xmlns:wne="http://schemas.microsoft.com/office/word/2006/wordml" xmlns:wps="http://schemas.microsoft.com/office/word/2010/wordprocessingShape" mc:Ignorable="w14 wp14">
+<w:document xmlns:wpc="http://schemas.microsoft.com/office/word/2010/wordprocessingCanvas" xmlns:cx="http://schemas.microsoft.com/office/drawing/2014/chartex" xmlns:cx1="http://schemas.microsoft.com/office/drawing/2015/9/8/chartex" xmlns:cx2="http://schemas.microsoft.com/office/drawing/2015/10/21/chartex" xmlns:mc="http://schemas.openxmlformats.org/markup-compatibility/2006" xmlns:o="urn:schemas-microsoft-com:office:office" xmlns:r="http://schemas.openxmlformats.org/officeDocument/2006/relationships" xmlns:m="http://schemas.openxmlformats.org/officeDocument/2006/math" xmlns:v="urn:schemas-microsoft-com:vml" xmlns:wp14="http://schemas.microsoft.com/office/word/2010/wordprocessingDrawing" xmlns:wp="http://schemas.openxmlformats.org/drawingml/2006/wordprocessingDrawing" xmlns:w10="urn:schemas-microsoft-com:office:word" xmlns:w="http://schemas.openxmlformats.org/wordprocessingml/2006/main" xmlns:w14="http://schemas.microsoft.com/office/word/2010/wordml" xmlns:w15="http://schemas.microsoft.com/office/word/2012/wordml" xmlns:w16se="http://schemas.microsoft.com/office/word/2015/wordml/symex" xmlns:wpg="http://schemas.microsoft.com/office/word/2010/wordprocessingGroup" xmlns:wpi="http://schemas.microsoft.com/office/word/2010/wordprocessingInk" xmlns:wne="http://schemas.microsoft.com/office/word/2006/wordml" xmlns:wps="http://schemas.microsoft.com/office/word/2010/wordprocessingShape" mc:Ignorable="w14 w15 w16se wp14">
   <w:background w:color="FFFFFF"/>
   <w:body>
     <w:p>
@@ -149,7 +149,7 @@
           <w:b/>
           <w:smallCaps/>
         </w:rPr>
-        <w:t>METODOLOGIA DO TRABALHO ACADÊMICO</w:t>
+        <w:t>PROJETO DE PESQUISA</w:t>
       </w:r>
     </w:p>
     <w:p>
@@ -158,7 +158,13 @@
         <w:jc w:val="center"/>
       </w:pPr>
       <w:r>
-        <w:t>Engine com Lógica Paraconsistente</w:t>
+        <w:rPr>
+          <w:i/>
+        </w:rPr>
+        <w:t>Engine</w:t>
+      </w:r>
+      <w:r>
+        <w:t xml:space="preserve"> com Lógica Paraconsistente</w:t>
       </w:r>
     </w:p>
     <w:p>
@@ -235,16 +241,6 @@
           <w:b/>
           <w:smallCaps/>
         </w:rPr>
-        <w:sectPr>
-          <w:headerReference w:type="default" r:id="rId9"/>
-          <w:footerReference w:type="even" r:id="rId10"/>
-          <w:pgSz w:w="11906" w:h="16838"/>
-          <w:pgMar w:top="1701" w:right="1134" w:bottom="1134" w:left="1701" w:header="720" w:footer="720" w:gutter="0"/>
-          <w:pgNumType w:start="3"/>
-          <w:cols w:space="720"/>
-          <w:titlePg/>
-          <w:docGrid w:linePitch="326"/>
-        </w:sectPr>
       </w:pPr>
       <w:r>
         <w:rPr>
@@ -257,17 +253,19 @@
     <w:p>
       <w:pPr>
         <w:spacing w:after="200" w:line="276" w:lineRule="auto"/>
-      </w:pPr>
-    </w:p>
-    <w:p>
-      <w:pPr>
-        <w:spacing w:after="200" w:line="276" w:lineRule="auto"/>
         <w:jc w:val="center"/>
       </w:pPr>
+    </w:p>
+    <w:p>
+      <w:pPr>
+        <w:spacing w:after="200" w:line="276" w:lineRule="auto"/>
+        <w:jc w:val="center"/>
+      </w:pPr>
       <w:r>
         <w:rPr>
           <w:b/>
         </w:rPr>
+        <w:lastRenderedPageBreak/>
         <w:t>CAIQUE SANTOS AMARAL</w:t>
       </w:r>
     </w:p>
@@ -364,14 +362,28 @@
     <w:p>
       <w:pPr>
         <w:spacing w:after="200" w:line="276" w:lineRule="auto"/>
+      </w:pPr>
+    </w:p>
+    <w:p>
+      <w:pPr>
+        <w:spacing w:after="200" w:line="276" w:lineRule="auto"/>
+      </w:pPr>
+    </w:p>
+    <w:p>
+      <w:pPr>
+        <w:spacing w:after="200" w:line="276" w:lineRule="auto"/>
         <w:jc w:val="center"/>
-      </w:pPr>
-      <w:r>
         <w:rPr>
           <w:b/>
           <w:smallCaps/>
         </w:rPr>
-        <w:t>METODOLOGIA DO TRABALHO ACADÊMICO</w:t>
+      </w:pPr>
+      <w:r>
+        <w:rPr>
+          <w:b/>
+          <w:smallCaps/>
+        </w:rPr>
+        <w:t>PROJETO DE PESQUISA</w:t>
       </w:r>
     </w:p>
     <w:p>
@@ -380,41 +392,48 @@
         <w:jc w:val="center"/>
       </w:pPr>
       <w:r>
-        <w:t>Engine com Lógica Paraconsistente</w:t>
-      </w:r>
-    </w:p>
-    <w:p>
-      <w:pPr>
-        <w:spacing w:after="200" w:line="276" w:lineRule="auto"/>
-      </w:pPr>
-    </w:p>
-    <w:p>
-      <w:pPr>
-        <w:spacing w:after="200" w:line="276" w:lineRule="auto"/>
-      </w:pPr>
-    </w:p>
-    <w:p>
-      <w:pPr>
+        <w:rPr>
+          <w:i/>
+        </w:rPr>
+        <w:t>Engine</w:t>
+      </w:r>
+      <w:r>
+        <w:t xml:space="preserve"> com Lógica Paraconsistente</w:t>
+      </w:r>
+    </w:p>
+    <w:p>
+      <w:pPr>
+        <w:spacing w:after="200" w:line="276" w:lineRule="auto"/>
+      </w:pPr>
+    </w:p>
+    <w:p>
+      <w:pPr>
+        <w:spacing w:after="200" w:line="276" w:lineRule="auto"/>
+      </w:pPr>
+    </w:p>
+    <w:p>
+      <w:pPr>
+        <w:spacing w:line="240" w:lineRule="auto"/>
         <w:ind w:left="5040"/>
       </w:pPr>
       <w:r>
-        <w:t>Trabalho de metodologia do trabalho acadêmico, para obtenção de nota parcial da disciplina, apresentado a professora</w:t>
-      </w:r>
-      <w:r>
-        <w:t xml:space="preserve"> mestre</w:t>
-      </w:r>
-      <w:r>
-        <w:t xml:space="preserve"> Amanda Luiza Pereira.</w:t>
-      </w:r>
-    </w:p>
-    <w:p>
-      <w:pPr>
-        <w:spacing w:after="200" w:line="276" w:lineRule="auto"/>
-      </w:pPr>
-    </w:p>
-    <w:p>
-      <w:pPr>
-        <w:spacing w:after="200" w:line="276" w:lineRule="auto"/>
+        <w:t>Trabalho de Curso I</w:t>
+      </w:r>
+      <w:r>
+        <w:t xml:space="preserve">, para obtenção de nota parcial da disciplina, apresentado </w:t>
+      </w:r>
+      <w:r>
+        <w:t>ao curso Ciência da Computação, campus Cidade Universitária – UNIP.</w:t>
+      </w:r>
+    </w:p>
+    <w:p>
+      <w:pPr>
+        <w:spacing w:after="200" w:line="240" w:lineRule="auto"/>
+      </w:pPr>
+    </w:p>
+    <w:p>
+      <w:pPr>
+        <w:spacing w:after="200" w:line="240" w:lineRule="auto"/>
         <w:ind w:left="5040"/>
       </w:pPr>
       <w:r>
@@ -429,6 +448,11 @@
       <w:r>
         <w:t>.</w:t>
       </w:r>
+    </w:p>
+    <w:p>
+      <w:pPr>
+        <w:spacing w:after="200" w:line="276" w:lineRule="auto"/>
+      </w:pPr>
     </w:p>
     <w:p>
       <w:pPr>
@@ -503,12 +527,12 @@
       <w:sdtContent>
         <w:p>
           <w:pPr>
-            <w:pStyle w:val="TOCHeading"/>
+            <w:pStyle w:val="CabealhodoSumrio"/>
           </w:pPr>
         </w:p>
         <w:p>
           <w:pPr>
-            <w:pStyle w:val="TOC1"/>
+            <w:pStyle w:val="Sumrio1"/>
             <w:tabs>
               <w:tab w:val="left" w:pos="440"/>
               <w:tab w:val="right" w:leader="dot" w:pos="9061"/>
@@ -532,7 +556,7 @@
           <w:r>
             <w:fldChar w:fldCharType="separate"/>
           </w:r>
-          <w:hyperlink w:anchor="_Toc446959681" w:history="1">
+          <w:hyperlink w:anchor="_Toc447563079" w:history="1">
             <w:r>
               <w:rPr>
                 <w:rStyle w:val="Hyperlink"/>
@@ -588,7 +612,7 @@
                 <w:noProof/>
                 <w:webHidden/>
               </w:rPr>
-              <w:instrText xml:space="preserve"> PAGEREF _Toc446959681 \h </w:instrText>
+              <w:instrText xml:space="preserve"> PAGEREF _Toc447563079 \h </w:instrText>
             </w:r>
             <w:r>
               <w:rPr>
@@ -614,7 +638,7 @@
                 <w:noProof/>
                 <w:webHidden/>
               </w:rPr>
-              <w:t>3</w:t>
+              <w:t>4</w:t>
             </w:r>
             <w:r>
               <w:rPr>
@@ -629,7 +653,7 @@
         </w:p>
         <w:p>
           <w:pPr>
-            <w:pStyle w:val="TOC1"/>
+            <w:pStyle w:val="Sumrio1"/>
             <w:tabs>
               <w:tab w:val="left" w:pos="440"/>
               <w:tab w:val="right" w:leader="dot" w:pos="9061"/>
@@ -644,7 +668,7 @@
               <w:szCs w:val="22"/>
             </w:rPr>
           </w:pPr>
-          <w:hyperlink w:anchor="_Toc446959682" w:history="1">
+          <w:hyperlink w:anchor="_Toc447563080" w:history="1">
             <w:r>
               <w:rPr>
                 <w:rStyle w:val="Hyperlink"/>
@@ -700,7 +724,7 @@
                 <w:noProof/>
                 <w:webHidden/>
               </w:rPr>
-              <w:instrText xml:space="preserve"> PAGEREF _Toc446959682 \h </w:instrText>
+              <w:instrText xml:space="preserve"> PAGEREF _Toc447563080 \h </w:instrText>
             </w:r>
             <w:r>
               <w:rPr>
@@ -726,7 +750,7 @@
                 <w:noProof/>
                 <w:webHidden/>
               </w:rPr>
-              <w:t>4</w:t>
+              <w:t>5</w:t>
             </w:r>
             <w:r>
               <w:rPr>
@@ -741,7 +765,7 @@
         </w:p>
         <w:p>
           <w:pPr>
-            <w:pStyle w:val="TOC1"/>
+            <w:pStyle w:val="Sumrio1"/>
             <w:tabs>
               <w:tab w:val="left" w:pos="440"/>
               <w:tab w:val="right" w:leader="dot" w:pos="9061"/>
@@ -756,7 +780,7 @@
               <w:szCs w:val="22"/>
             </w:rPr>
           </w:pPr>
-          <w:hyperlink w:anchor="_Toc446959683" w:history="1">
+          <w:hyperlink w:anchor="_Toc447563081" w:history="1">
             <w:r>
               <w:rPr>
                 <w:rStyle w:val="Hyperlink"/>
@@ -812,7 +836,7 @@
                 <w:noProof/>
                 <w:webHidden/>
               </w:rPr>
-              <w:instrText xml:space="preserve"> PAGEREF _Toc446959683 \h </w:instrText>
+              <w:instrText xml:space="preserve"> PAGEREF _Toc447563081 \h </w:instrText>
             </w:r>
             <w:r>
               <w:rPr>
@@ -838,7 +862,7 @@
                 <w:noProof/>
                 <w:webHidden/>
               </w:rPr>
-              <w:t>5</w:t>
+              <w:t>6</w:t>
             </w:r>
             <w:r>
               <w:rPr>
@@ -853,7 +877,7 @@
         </w:p>
         <w:p>
           <w:pPr>
-            <w:pStyle w:val="TOC1"/>
+            <w:pStyle w:val="Sumrio1"/>
             <w:tabs>
               <w:tab w:val="left" w:pos="440"/>
               <w:tab w:val="right" w:leader="dot" w:pos="9061"/>
@@ -868,7 +892,7 @@
               <w:szCs w:val="22"/>
             </w:rPr>
           </w:pPr>
-          <w:hyperlink w:anchor="_Toc446959684" w:history="1">
+          <w:hyperlink w:anchor="_Toc447563082" w:history="1">
             <w:r>
               <w:rPr>
                 <w:rStyle w:val="Hyperlink"/>
@@ -924,7 +948,7 @@
                 <w:noProof/>
                 <w:webHidden/>
               </w:rPr>
-              <w:instrText xml:space="preserve"> PAGEREF _Toc446959684 \h </w:instrText>
+              <w:instrText xml:space="preserve"> PAGEREF _Toc447563082 \h </w:instrText>
             </w:r>
             <w:r>
               <w:rPr>
@@ -950,7 +974,7 @@
                 <w:noProof/>
                 <w:webHidden/>
               </w:rPr>
-              <w:t>6</w:t>
+              <w:t>7</w:t>
             </w:r>
             <w:r>
               <w:rPr>
@@ -965,7 +989,7 @@
         </w:p>
         <w:p>
           <w:pPr>
-            <w:pStyle w:val="TOC1"/>
+            <w:pStyle w:val="Sumrio1"/>
             <w:tabs>
               <w:tab w:val="left" w:pos="440"/>
               <w:tab w:val="right" w:leader="dot" w:pos="9061"/>
@@ -980,7 +1004,7 @@
               <w:szCs w:val="22"/>
             </w:rPr>
           </w:pPr>
-          <w:hyperlink w:anchor="_Toc446959685" w:history="1">
+          <w:hyperlink w:anchor="_Toc447563083" w:history="1">
             <w:r>
               <w:rPr>
                 <w:rStyle w:val="Hyperlink"/>
@@ -1036,7 +1060,7 @@
                 <w:noProof/>
                 <w:webHidden/>
               </w:rPr>
-              <w:instrText xml:space="preserve"> PAGEREF _Toc446959685 \h </w:instrText>
+              <w:instrText xml:space="preserve"> PAGEREF _Toc447563083 \h </w:instrText>
             </w:r>
             <w:r>
               <w:rPr>
@@ -1062,7 +1086,7 @@
                 <w:noProof/>
                 <w:webHidden/>
               </w:rPr>
-              <w:t>7</w:t>
+              <w:t>8</w:t>
             </w:r>
             <w:r>
               <w:rPr>
@@ -1077,7 +1101,7 @@
         </w:p>
         <w:p>
           <w:pPr>
-            <w:pStyle w:val="TOC1"/>
+            <w:pStyle w:val="Sumrio1"/>
             <w:tabs>
               <w:tab w:val="right" w:leader="dot" w:pos="9061"/>
             </w:tabs>
@@ -1089,7 +1113,7 @@
               <w:szCs w:val="22"/>
             </w:rPr>
           </w:pPr>
-          <w:hyperlink w:anchor="_Toc446959686" w:history="1">
+          <w:hyperlink w:anchor="_Toc447563084" w:history="1">
             <w:r>
               <w:rPr>
                 <w:rStyle w:val="Hyperlink"/>
@@ -1124,7 +1148,7 @@
                 <w:noProof/>
                 <w:webHidden/>
               </w:rPr>
-              <w:instrText xml:space="preserve"> PAGEREF _Toc446959686 \h </w:instrText>
+              <w:instrText xml:space="preserve"> PAGEREF _Toc447563084 \h </w:instrText>
             </w:r>
             <w:r>
               <w:rPr>
@@ -1150,7 +1174,7 @@
                 <w:noProof/>
                 <w:webHidden/>
               </w:rPr>
-              <w:t>8</w:t>
+              <w:t>10</w:t>
             </w:r>
             <w:r>
               <w:rPr>
@@ -1200,18 +1224,22 @@
     </w:p>
     <w:p>
       <w:pPr>
-        <w:pStyle w:val="Heading1"/>
-        <w:numPr>
-          <w:ilvl w:val="0"/>
-          <w:numId w:val="1"/>
-        </w:numPr>
+        <w:pStyle w:val="Ttulo1"/>
         <w:ind w:firstLine="0"/>
         <w:jc w:val="left"/>
+        <w:rPr>
+          <w:caps/>
+          <w:smallCaps w:val="0"/>
+        </w:rPr>
       </w:pPr>
       <w:bookmarkStart w:id="0" w:name="h.gjdgxs" w:colFirst="0" w:colLast="0"/>
-      <w:bookmarkStart w:id="1" w:name="_Toc446959681"/>
+      <w:bookmarkStart w:id="1" w:name="_Toc447563079"/>
       <w:bookmarkEnd w:id="0"/>
       <w:r>
+        <w:rPr>
+          <w:caps/>
+          <w:smallCaps w:val="0"/>
+        </w:rPr>
         <w:lastRenderedPageBreak/>
         <w:t>Introdução</w:t>
       </w:r>
@@ -1245,19 +1273,25 @@
     </w:p>
     <w:p>
       <w:pPr>
-        <w:pStyle w:val="Heading1"/>
+        <w:pStyle w:val="Estilo1"/>
+      </w:pPr>
+      <w:bookmarkStart w:id="2" w:name="h.30j0zll" w:colFirst="0" w:colLast="0"/>
+      <w:bookmarkStart w:id="3" w:name="_Toc447563080"/>
+      <w:bookmarkEnd w:id="2"/>
+      <w:r>
+        <w:lastRenderedPageBreak/>
+        <w:t>Projeto DE pesquisa</w:t>
+      </w:r>
+    </w:p>
+    <w:p>
+      <w:pPr>
+        <w:pStyle w:val="Estilo1"/>
         <w:numPr>
-          <w:ilvl w:val="0"/>
-          <w:numId w:val="1"/>
+          <w:ilvl w:val="1"/>
+          <w:numId w:val="4"/>
         </w:numPr>
-        <w:ind w:firstLine="0"/>
-        <w:jc w:val="left"/>
-      </w:pPr>
-      <w:bookmarkStart w:id="2" w:name="h.30j0zll" w:colFirst="0" w:colLast="0"/>
-      <w:bookmarkStart w:id="3" w:name="_Toc446959682"/>
-      <w:bookmarkEnd w:id="2"/>
-      <w:r>
-        <w:lastRenderedPageBreak/>
+      </w:pPr>
+      <w:r>
         <w:t>Tema</w:t>
       </w:r>
       <w:bookmarkEnd w:id="3"/>
@@ -1443,7 +1477,13 @@
         <w:t>Android</w:t>
       </w:r>
       <w:r>
-        <w:t xml:space="preserve"> (Plataforma para tecnologia para dispositivos moveis).</w:t>
+        <w:t xml:space="preserve"> (Plataforma para</w:t>
+      </w:r>
+      <w:r>
+        <w:t xml:space="preserve"> tecnologia para dispositivos mó</w:t>
+      </w:r>
+      <w:r>
+        <w:t>veis).</w:t>
       </w:r>
     </w:p>
     <w:p>
@@ -1459,15 +1499,13 @@
     </w:p>
     <w:p>
       <w:pPr>
-        <w:pStyle w:val="Heading1"/>
+        <w:pStyle w:val="Estilo1"/>
         <w:numPr>
-          <w:ilvl w:val="0"/>
-          <w:numId w:val="1"/>
+          <w:ilvl w:val="1"/>
+          <w:numId w:val="4"/>
         </w:numPr>
-        <w:ind w:firstLine="0"/>
-        <w:jc w:val="left"/>
-      </w:pPr>
-      <w:bookmarkStart w:id="4" w:name="_Toc446959683"/>
+      </w:pPr>
+      <w:bookmarkStart w:id="4" w:name="_Toc447563081"/>
       <w:r>
         <w:lastRenderedPageBreak/>
         <w:t>Delimitação do tema</w:t>
@@ -1634,15 +1672,13 @@
     </w:p>
     <w:p>
       <w:pPr>
-        <w:pStyle w:val="Heading1"/>
+        <w:pStyle w:val="Estilo1"/>
         <w:numPr>
-          <w:ilvl w:val="0"/>
-          <w:numId w:val="1"/>
+          <w:ilvl w:val="1"/>
+          <w:numId w:val="4"/>
         </w:numPr>
-        <w:ind w:firstLine="0"/>
-        <w:jc w:val="left"/>
-      </w:pPr>
-      <w:bookmarkStart w:id="6" w:name="_Toc446959684"/>
+      </w:pPr>
+      <w:bookmarkStart w:id="6" w:name="_Toc447563082"/>
       <w:r>
         <w:lastRenderedPageBreak/>
         <w:t>Objetivo geral</w:t>
@@ -1663,7 +1699,7 @@
         <w:t>Quanto ao objetivo geral, o pesquisador deve dar uma visão global sobre</w:t>
       </w:r>
       <w:r>
-        <w:t xml:space="preserve"> o assunto pesquisado, e “[...] </w:t>
+        <w:t xml:space="preserve"> o assunto pesquisado, e “[...]</w:t>
       </w:r>
       <w:r>
         <w:t>mostrar a importância do assunto, tendo em vista o conhecimento geral do mesmo e a temática proposta [...]” (DOMINGOS; SANTOS, 1998, p. 210).</w:t>
@@ -1681,7 +1717,10 @@
         <w:t>akatos</w:t>
       </w:r>
       <w:r>
-        <w:t>; M</w:t>
+        <w:t xml:space="preserve"> e</w:t>
+      </w:r>
+      <w:r>
+        <w:t xml:space="preserve"> M</w:t>
       </w:r>
       <w:r>
         <w:t>arconi</w:t>
@@ -1696,10 +1735,10 @@
         <w:t xml:space="preserve">): </w:t>
       </w:r>
       <w:r>
-        <w:t xml:space="preserve">“[...] </w:t>
-      </w:r>
-      <w:r>
-        <w:t>Relaciona-se com o conteúdo intrínseco, quer dos fenômenos e eventos, quer das ideias estudadas. Vincula-se diretamente à própria significação da tese proposta pelo projeto”.</w:t>
+        <w:t>“[...]r</w:t>
+      </w:r>
+      <w:r>
+        <w:t>elaciona-se com o conteúdo intrínseco, quer dos fenômenos e eventos, quer das ideias estudadas. Vincula-se diretamente à própria significação da tese proposta pelo projeto”.</w:t>
       </w:r>
     </w:p>
     <w:p>
@@ -1717,7 +1756,16 @@
         <w:t>, p. 75</w:t>
       </w:r>
       <w:r>
-        <w:t>)” [...] d</w:t>
+        <w:t>)</w:t>
+      </w:r>
+      <w:r>
+        <w:t xml:space="preserve"> </w:t>
+      </w:r>
+      <w:r>
+        <w:t>“</w:t>
+      </w:r>
+      <w:r>
+        <w:t>[...] d</w:t>
       </w:r>
       <w:r>
         <w:t>eve-se estar atento ao fato de que, em pesquisa bibliográfica em nível de graduação, os propósitos são essencialmente acadêmicos”.</w:t>
@@ -1804,7 +1852,16 @@
         <w:t xml:space="preserve"> em um jogo de corrida</w:t>
       </w:r>
       <w:r>
-        <w:t>, como por exemplo</w:t>
+        <w:t xml:space="preserve"> e</w:t>
+      </w:r>
+      <w:r>
+        <w:t xml:space="preserve"> como</w:t>
+      </w:r>
+      <w:r>
+        <w:t>,</w:t>
+      </w:r>
+      <w:r>
+        <w:t xml:space="preserve"> por exemplo</w:t>
       </w:r>
       <w:r>
         <w:t>:</w:t>
@@ -1812,7 +1869,7 @@
     </w:p>
     <w:p>
       <w:pPr>
-        <w:pStyle w:val="ListParagraph"/>
+        <w:pStyle w:val="PargrafodaLista"/>
         <w:numPr>
           <w:ilvl w:val="0"/>
           <w:numId w:val="2"/>
@@ -1828,7 +1885,7 @@
     </w:p>
     <w:p>
       <w:pPr>
-        <w:pStyle w:val="ListParagraph"/>
+        <w:pStyle w:val="PargrafodaLista"/>
         <w:numPr>
           <w:ilvl w:val="1"/>
           <w:numId w:val="2"/>
@@ -1841,7 +1898,7 @@
     </w:p>
     <w:p>
       <w:pPr>
-        <w:pStyle w:val="ListParagraph"/>
+        <w:pStyle w:val="PargrafodaLista"/>
         <w:numPr>
           <w:ilvl w:val="1"/>
           <w:numId w:val="2"/>
@@ -1854,7 +1911,7 @@
     </w:p>
     <w:p>
       <w:pPr>
-        <w:pStyle w:val="ListParagraph"/>
+        <w:pStyle w:val="PargrafodaLista"/>
         <w:numPr>
           <w:ilvl w:val="1"/>
           <w:numId w:val="2"/>
@@ -1862,12 +1919,18 @@
         <w:spacing w:after="240" w:line="276" w:lineRule="auto"/>
       </w:pPr>
       <w:r>
-        <w:t>Decisões mediante a possivel colisões.</w:t>
-      </w:r>
-    </w:p>
-    <w:p>
-      <w:pPr>
-        <w:pStyle w:val="ListParagraph"/>
+        <w:t xml:space="preserve">Decisões mediante a </w:t>
+      </w:r>
+      <w:r>
+        <w:t>possível</w:t>
+      </w:r>
+      <w:r>
+        <w:t xml:space="preserve"> colisões.</w:t>
+      </w:r>
+    </w:p>
+    <w:p>
+      <w:pPr>
+        <w:pStyle w:val="PargrafodaLista"/>
         <w:numPr>
           <w:ilvl w:val="1"/>
           <w:numId w:val="2"/>
@@ -1889,7 +1952,7 @@
     </w:p>
     <w:p>
       <w:pPr>
-        <w:pStyle w:val="ListParagraph"/>
+        <w:pStyle w:val="PargrafodaLista"/>
         <w:numPr>
           <w:ilvl w:val="0"/>
           <w:numId w:val="2"/>
@@ -1907,15 +1970,13 @@
     </w:p>
     <w:p>
       <w:pPr>
-        <w:pStyle w:val="Heading1"/>
+        <w:pStyle w:val="Estilo1"/>
         <w:numPr>
-          <w:ilvl w:val="0"/>
-          <w:numId w:val="1"/>
+          <w:ilvl w:val="1"/>
+          <w:numId w:val="4"/>
         </w:numPr>
-        <w:ind w:firstLine="0"/>
-        <w:jc w:val="left"/>
-      </w:pPr>
-      <w:bookmarkStart w:id="7" w:name="_Toc446959685"/>
+      </w:pPr>
+      <w:bookmarkStart w:id="7" w:name="_Toc447563083"/>
       <w:r>
         <w:lastRenderedPageBreak/>
         <w:t>Objetivo específico</w:t>
@@ -2003,7 +2064,7 @@
     </w:p>
     <w:p>
       <w:pPr>
-        <w:pStyle w:val="ListParagraph"/>
+        <w:pStyle w:val="PargrafodaLista"/>
         <w:numPr>
           <w:ilvl w:val="0"/>
           <w:numId w:val="3"/>
@@ -2016,7 +2077,7 @@
     </w:p>
     <w:p>
       <w:pPr>
-        <w:pStyle w:val="ListParagraph"/>
+        <w:pStyle w:val="PargrafodaLista"/>
         <w:numPr>
           <w:ilvl w:val="0"/>
           <w:numId w:val="3"/>
@@ -2029,7 +2090,7 @@
     </w:p>
     <w:p>
       <w:pPr>
-        <w:pStyle w:val="ListParagraph"/>
+        <w:pStyle w:val="PargrafodaLista"/>
         <w:numPr>
           <w:ilvl w:val="0"/>
           <w:numId w:val="3"/>
@@ -2042,7 +2103,7 @@
     </w:p>
     <w:p>
       <w:pPr>
-        <w:pStyle w:val="ListParagraph"/>
+        <w:pStyle w:val="PargrafodaLista"/>
         <w:numPr>
           <w:ilvl w:val="0"/>
           <w:numId w:val="3"/>
@@ -2055,7 +2116,7 @@
     </w:p>
     <w:p>
       <w:pPr>
-        <w:pStyle w:val="ListParagraph"/>
+        <w:pStyle w:val="PargrafodaLista"/>
         <w:numPr>
           <w:ilvl w:val="0"/>
           <w:numId w:val="3"/>
@@ -2068,7 +2129,7 @@
     </w:p>
     <w:p>
       <w:pPr>
-        <w:pStyle w:val="ListParagraph"/>
+        <w:pStyle w:val="PargrafodaLista"/>
         <w:numPr>
           <w:ilvl w:val="0"/>
           <w:numId w:val="3"/>
@@ -2081,7 +2142,7 @@
     </w:p>
     <w:p>
       <w:pPr>
-        <w:pStyle w:val="ListParagraph"/>
+        <w:pStyle w:val="PargrafodaLista"/>
         <w:numPr>
           <w:ilvl w:val="0"/>
           <w:numId w:val="3"/>
@@ -2094,7 +2155,7 @@
     </w:p>
     <w:p>
       <w:pPr>
-        <w:pStyle w:val="ListParagraph"/>
+        <w:pStyle w:val="PargrafodaLista"/>
         <w:numPr>
           <w:ilvl w:val="0"/>
           <w:numId w:val="3"/>
@@ -2107,7 +2168,7 @@
     </w:p>
     <w:p>
       <w:pPr>
-        <w:pStyle w:val="ListParagraph"/>
+        <w:pStyle w:val="PargrafodaLista"/>
         <w:numPr>
           <w:ilvl w:val="0"/>
           <w:numId w:val="3"/>
@@ -2126,7 +2187,7 @@
     </w:p>
     <w:p>
       <w:pPr>
-        <w:pStyle w:val="ListParagraph"/>
+        <w:pStyle w:val="PargrafodaLista"/>
         <w:numPr>
           <w:ilvl w:val="0"/>
           <w:numId w:val="3"/>
@@ -2145,7 +2206,7 @@
     </w:p>
     <w:p>
       <w:pPr>
-        <w:pStyle w:val="ListParagraph"/>
+        <w:pStyle w:val="PargrafodaLista"/>
         <w:numPr>
           <w:ilvl w:val="0"/>
           <w:numId w:val="3"/>
@@ -2164,7 +2225,7 @@
     </w:p>
     <w:p>
       <w:pPr>
-        <w:pStyle w:val="ListParagraph"/>
+        <w:pStyle w:val="PargrafodaLista"/>
         <w:numPr>
           <w:ilvl w:val="0"/>
           <w:numId w:val="3"/>
@@ -2183,7 +2244,7 @@
     </w:p>
     <w:p>
       <w:pPr>
-        <w:pStyle w:val="ListParagraph"/>
+        <w:pStyle w:val="PargrafodaLista"/>
         <w:numPr>
           <w:ilvl w:val="0"/>
           <w:numId w:val="3"/>
@@ -2203,7 +2264,7 @@
     </w:p>
     <w:p>
       <w:pPr>
-        <w:pStyle w:val="ListParagraph"/>
+        <w:pStyle w:val="PargrafodaLista"/>
         <w:numPr>
           <w:ilvl w:val="0"/>
           <w:numId w:val="3"/>
@@ -2222,7 +2283,7 @@
     </w:p>
     <w:p>
       <w:pPr>
-        <w:pStyle w:val="ListParagraph"/>
+        <w:pStyle w:val="PargrafodaLista"/>
         <w:numPr>
           <w:ilvl w:val="0"/>
           <w:numId w:val="3"/>
@@ -2253,7 +2314,7 @@
     </w:p>
     <w:p>
       <w:pPr>
-        <w:pStyle w:val="ListParagraph"/>
+        <w:pStyle w:val="PargrafodaLista"/>
         <w:numPr>
           <w:ilvl w:val="0"/>
           <w:numId w:val="3"/>
@@ -2265,19 +2326,68 @@
       </w:r>
     </w:p>
     <w:p>
-      <w:r>
-        <w:br w:type="page"/>
-      </w:r>
-    </w:p>
-    <w:p>
-      <w:pPr>
-        <w:pStyle w:val="Heading1"/>
-        <w:ind w:left="720" w:firstLine="0"/>
-        <w:jc w:val="center"/>
-      </w:pPr>
-      <w:bookmarkStart w:id="8" w:name="_Toc446959686"/>
-      <w:r>
-        <w:lastRenderedPageBreak/>
+      <w:pPr>
+        <w:pStyle w:val="Estilo1"/>
+        <w:numPr>
+          <w:ilvl w:val="1"/>
+          <w:numId w:val="4"/>
+        </w:numPr>
+      </w:pPr>
+      <w:r>
+        <w:t>JusTIFICATIVA DO TRABALHO</w:t>
+      </w:r>
+    </w:p>
+    <w:p>
+      <w:pPr>
+        <w:pStyle w:val="Estilo1"/>
+        <w:numPr>
+          <w:ilvl w:val="1"/>
+          <w:numId w:val="4"/>
+        </w:numPr>
+      </w:pPr>
+      <w:r>
+        <w:t>ESTADO DA ARTE</w:t>
+      </w:r>
+    </w:p>
+    <w:p>
+      <w:pPr>
+        <w:pStyle w:val="Estilo1"/>
+      </w:pPr>
+      <w:r>
+        <w:t>Estágio atual de pesquisas bibliográficas</w:t>
+      </w:r>
+    </w:p>
+    <w:p>
+      <w:pPr>
+        <w:pStyle w:val="Estilo1"/>
+      </w:pPr>
+      <w:r>
+        <w:t>previsão do desenvolvimento</w:t>
+      </w:r>
+    </w:p>
+    <w:p>
+      <w:pPr>
+        <w:pStyle w:val="Estilo1"/>
+      </w:pPr>
+      <w:r>
+        <w:t>considerações finais</w:t>
+      </w:r>
+    </w:p>
+    <w:p>
+      <w:pPr>
+        <w:pStyle w:val="Estilo1"/>
+      </w:pPr>
+      <w:r>
+        <w:t>apêndice</w:t>
+      </w:r>
+    </w:p>
+    <w:p/>
+    <w:p>
+      <w:pPr>
+        <w:pStyle w:val="TITULOSEMNUMERAO"/>
+      </w:pPr>
+      <w:bookmarkStart w:id="8" w:name="_Toc447563084"/>
+      <w:r>
         <w:t>Referência Bibliográfica</w:t>
       </w:r>
       <w:bookmarkEnd w:id="8"/>
@@ -2289,7 +2399,30 @@
         <w:ind w:firstLine="360"/>
       </w:pPr>
       <w:r>
-        <w:t>Fundamentos de metodologia cientifica LAKATOS, E M ; MARCONI, M de A Ed. Atlas 7ª ed. 2010</w:t>
+        <w:t>CERV</w:t>
+      </w:r>
+      <w:r>
+        <w:t>O, Amado Luiz; SILVA, Roberto</w:t>
+      </w:r>
+      <w:bookmarkStart w:id="9" w:name="_GoBack"/>
+      <w:bookmarkEnd w:id="9"/>
+      <w:r>
+        <w:t xml:space="preserve">; BERVIAN, Pedro A. </w:t>
+      </w:r>
+      <w:r>
+        <w:rPr>
+          <w:b/>
+        </w:rPr>
+        <w:t>Metodologia científica</w:t>
+      </w:r>
+      <w:r>
+        <w:t xml:space="preserve">. 6. ed. São Paulo: </w:t>
+      </w:r>
+      <w:r>
+        <w:t> Pearson Prentice. Hall</w:t>
+      </w:r>
+      <w:r>
+        <w:t>, 2007.</w:t>
       </w:r>
     </w:p>
     <w:p>
@@ -2298,7 +2431,58 @@
         <w:ind w:firstLine="360"/>
       </w:pPr>
       <w:r>
-        <w:t>Metodologia cientifica SANTOS, J A ; PARRA FILHO, D Ed. Futura 2ª ed. 1998</w:t>
+        <w:t>LAKATOS</w:t>
+      </w:r>
+      <w:r>
+        <w:t>, E</w:t>
+      </w:r>
+      <w:r>
+        <w:t>va Maria</w:t>
+      </w:r>
+      <w:r>
+        <w:t>; MARCONI, M</w:t>
+      </w:r>
+      <w:r>
+        <w:t>arina</w:t>
+      </w:r>
+      <w:r>
+        <w:t xml:space="preserve"> de A</w:t>
+      </w:r>
+      <w:r>
+        <w:t>ndrade</w:t>
+      </w:r>
+      <w:r>
+        <w:t>.</w:t>
+      </w:r>
+      <w:r>
+        <w:t xml:space="preserve"> </w:t>
+      </w:r>
+      <w:r>
+        <w:rPr>
+          <w:b/>
+        </w:rPr>
+        <w:t>Fundamento</w:t>
+      </w:r>
+      <w:r>
+        <w:rPr>
+          <w:b/>
+        </w:rPr>
+        <w:t>s</w:t>
+      </w:r>
+      <w:r>
+        <w:rPr>
+          <w:b/>
+        </w:rPr>
+        <w:t xml:space="preserve"> de metodologia cientifica</w:t>
+      </w:r>
+      <w:r>
+        <w:rPr>
+          <w:b/>
+        </w:rPr>
+        <w:t xml:space="preserve">. </w:t>
+      </w:r>
+      <w:r>
+        <w:t>7. ed. São Paulo: Atlas, 2010.</w:t>
       </w:r>
     </w:p>
     <w:p>
@@ -2307,15 +2491,30 @@
         <w:ind w:firstLine="360"/>
       </w:pPr>
       <w:r>
-        <w:t xml:space="preserve">Metodologia cientifica SILVA, R da ; BERVIAN, P A ; CERVO, A L Ed. Pearson </w:t>
-      </w:r>
-      <w:bookmarkStart w:id="9" w:name="_GoBack"/>
-      <w:bookmarkEnd w:id="9"/>
-      <w:r>
-        <w:t>Prentice Hall 6ª ed. 2007</w:t>
+        <w:t>SANTOS, Antonio Raimundo</w:t>
+      </w:r>
+      <w:r>
+        <w:t xml:space="preserve">. </w:t>
+      </w:r>
+      <w:r>
+        <w:rPr>
+          <w:b/>
+        </w:rPr>
+        <w:t xml:space="preserve">Metodologia científica: </w:t>
+      </w:r>
+      <w:r>
+        <w:t>a co</w:t>
+      </w:r>
+      <w:r>
+        <w:t>nstrução do conhecimento. 2. ed</w:t>
+      </w:r>
+      <w:r>
+        <w:t>. Rio de Janeiro: Futura, 1998.</w:t>
       </w:r>
     </w:p>
     <w:sectPr>
+      <w:headerReference w:type="default" r:id="rId8"/>
+      <w:footerReference w:type="even" r:id="rId9"/>
       <w:pgSz w:w="11906" w:h="16838"/>
       <w:pgMar w:top="1701" w:right="1134" w:bottom="1134" w:left="1701" w:header="720" w:footer="720" w:gutter="0"/>
       <w:pgNumType w:start="1"/>
@@ -2328,7 +2527,7 @@
 </file>
 
 <file path=word/endnotes.xml><?xml version="1.0" encoding="utf-8"?>
-<w:endnotes xmlns:wpc="http://schemas.microsoft.com/office/word/2010/wordprocessingCanvas" xmlns:mc="http://schemas.openxmlformats.org/markup-compatibility/2006" xmlns:o="urn:schemas-microsoft-com:office:office" xmlns:r="http://schemas.openxmlformats.org/officeDocument/2006/relationships" xmlns:m="http://schemas.openxmlformats.org/officeDocument/2006/math" xmlns:v="urn:schemas-microsoft-com:vml" xmlns:wp14="http://schemas.microsoft.com/office/word/2010/wordprocessingDrawing" xmlns:wp="http://schemas.openxmlformats.org/drawingml/2006/wordprocessingDrawing" xmlns:w10="urn:schemas-microsoft-com:office:word" xmlns:w="http://schemas.openxmlformats.org/wordprocessingml/2006/main" xmlns:w14="http://schemas.microsoft.com/office/word/2010/wordml" xmlns:wpg="http://schemas.microsoft.com/office/word/2010/wordprocessingGroup" xmlns:wpi="http://schemas.microsoft.com/office/word/2010/wordprocessingInk" xmlns:wne="http://schemas.microsoft.com/office/word/2006/wordml" xmlns:wps="http://schemas.microsoft.com/office/word/2010/wordprocessingShape" mc:Ignorable="w14 wp14">
+<w:endnotes xmlns:wpc="http://schemas.microsoft.com/office/word/2010/wordprocessingCanvas" xmlns:cx="http://schemas.microsoft.com/office/drawing/2014/chartex" xmlns:cx1="http://schemas.microsoft.com/office/drawing/2015/9/8/chartex" xmlns:cx2="http://schemas.microsoft.com/office/drawing/2015/10/21/chartex" xmlns:mc="http://schemas.openxmlformats.org/markup-compatibility/2006" xmlns:o="urn:schemas-microsoft-com:office:office" xmlns:r="http://schemas.openxmlformats.org/officeDocument/2006/relationships" xmlns:m="http://schemas.openxmlformats.org/officeDocument/2006/math" xmlns:v="urn:schemas-microsoft-com:vml" xmlns:wp14="http://schemas.microsoft.com/office/word/2010/wordprocessingDrawing" xmlns:wp="http://schemas.openxmlformats.org/drawingml/2006/wordprocessingDrawing" xmlns:w10="urn:schemas-microsoft-com:office:word" xmlns:w="http://schemas.openxmlformats.org/wordprocessingml/2006/main" xmlns:w14="http://schemas.microsoft.com/office/word/2010/wordml" xmlns:w15="http://schemas.microsoft.com/office/word/2012/wordml" xmlns:w16se="http://schemas.microsoft.com/office/word/2015/wordml/symex" xmlns:wpg="http://schemas.microsoft.com/office/word/2010/wordprocessingGroup" xmlns:wpi="http://schemas.microsoft.com/office/word/2010/wordprocessingInk" xmlns:wne="http://schemas.microsoft.com/office/word/2006/wordml" xmlns:wps="http://schemas.microsoft.com/office/word/2010/wordprocessingShape" mc:Ignorable="w14 w15 w16se wp14">
   <w:endnote w:type="separator" w:id="-1">
     <w:p>
       <w:pPr>
@@ -2353,7 +2552,7 @@
 </file>
 
 <file path=word/footer1.xml><?xml version="1.0" encoding="utf-8"?>
-<w:ftr xmlns:wpc="http://schemas.microsoft.com/office/word/2010/wordprocessingCanvas" xmlns:mc="http://schemas.openxmlformats.org/markup-compatibility/2006" xmlns:o="urn:schemas-microsoft-com:office:office" xmlns:r="http://schemas.openxmlformats.org/officeDocument/2006/relationships" xmlns:m="http://schemas.openxmlformats.org/officeDocument/2006/math" xmlns:v="urn:schemas-microsoft-com:vml" xmlns:wp14="http://schemas.microsoft.com/office/word/2010/wordprocessingDrawing" xmlns:wp="http://schemas.openxmlformats.org/drawingml/2006/wordprocessingDrawing" xmlns:w10="urn:schemas-microsoft-com:office:word" xmlns:w="http://schemas.openxmlformats.org/wordprocessingml/2006/main" xmlns:w14="http://schemas.microsoft.com/office/word/2010/wordml" xmlns:wpg="http://schemas.microsoft.com/office/word/2010/wordprocessingGroup" xmlns:wpi="http://schemas.microsoft.com/office/word/2010/wordprocessingInk" xmlns:wne="http://schemas.microsoft.com/office/word/2006/wordml" xmlns:wps="http://schemas.microsoft.com/office/word/2010/wordprocessingShape" mc:Ignorable="w14 wp14">
+<w:ftr xmlns:wpc="http://schemas.microsoft.com/office/word/2010/wordprocessingCanvas" xmlns:cx="http://schemas.microsoft.com/office/drawing/2014/chartex" xmlns:cx1="http://schemas.microsoft.com/office/drawing/2015/9/8/chartex" xmlns:cx2="http://schemas.microsoft.com/office/drawing/2015/10/21/chartex" xmlns:mc="http://schemas.openxmlformats.org/markup-compatibility/2006" xmlns:o="urn:schemas-microsoft-com:office:office" xmlns:r="http://schemas.openxmlformats.org/officeDocument/2006/relationships" xmlns:m="http://schemas.openxmlformats.org/officeDocument/2006/math" xmlns:v="urn:schemas-microsoft-com:vml" xmlns:wp14="http://schemas.microsoft.com/office/word/2010/wordprocessingDrawing" xmlns:wp="http://schemas.openxmlformats.org/drawingml/2006/wordprocessingDrawing" xmlns:w10="urn:schemas-microsoft-com:office:word" xmlns:w="http://schemas.openxmlformats.org/wordprocessingml/2006/main" xmlns:w14="http://schemas.microsoft.com/office/word/2010/wordml" xmlns:w15="http://schemas.microsoft.com/office/word/2012/wordml" xmlns:w16se="http://schemas.microsoft.com/office/word/2015/wordml/symex" xmlns:wpg="http://schemas.microsoft.com/office/word/2010/wordprocessingGroup" xmlns:wpi="http://schemas.microsoft.com/office/word/2010/wordprocessingInk" xmlns:wne="http://schemas.microsoft.com/office/word/2006/wordml" xmlns:wps="http://schemas.microsoft.com/office/word/2010/wordprocessingShape" mc:Ignorable="w14 w15 w16se wp14">
   <w:sdt>
     <w:sdtPr>
       <w:id w:val="-1276942555"/>
@@ -2362,10 +2561,11 @@
         <w:docPartUnique/>
       </w:docPartObj>
     </w:sdtPr>
+    <w:sdtEndPr/>
     <w:sdtContent>
       <w:p>
         <w:pPr>
-          <w:pStyle w:val="Footer"/>
+          <w:pStyle w:val="Rodap"/>
           <w:jc w:val="right"/>
         </w:pPr>
         <w:r>
@@ -2381,7 +2581,7 @@
           <w:rPr>
             <w:noProof/>
           </w:rPr>
-          <w:t>8</w:t>
+          <w:t>4</w:t>
         </w:r>
         <w:r>
           <w:fldChar w:fldCharType="end"/>
@@ -2391,14 +2591,14 @@
   </w:sdt>
   <w:p>
     <w:pPr>
-      <w:pStyle w:val="Footer"/>
+      <w:pStyle w:val="Rodap"/>
     </w:pPr>
   </w:p>
 </w:ftr>
 </file>
 
 <file path=word/footnotes.xml><?xml version="1.0" encoding="utf-8"?>
-<w:footnotes xmlns:wpc="http://schemas.microsoft.com/office/word/2010/wordprocessingCanvas" xmlns:mc="http://schemas.openxmlformats.org/markup-compatibility/2006" xmlns:o="urn:schemas-microsoft-com:office:office" xmlns:r="http://schemas.openxmlformats.org/officeDocument/2006/relationships" xmlns:m="http://schemas.openxmlformats.org/officeDocument/2006/math" xmlns:v="urn:schemas-microsoft-com:vml" xmlns:wp14="http://schemas.microsoft.com/office/word/2010/wordprocessingDrawing" xmlns:wp="http://schemas.openxmlformats.org/drawingml/2006/wordprocessingDrawing" xmlns:w10="urn:schemas-microsoft-com:office:word" xmlns:w="http://schemas.openxmlformats.org/wordprocessingml/2006/main" xmlns:w14="http://schemas.microsoft.com/office/word/2010/wordml" xmlns:wpg="http://schemas.microsoft.com/office/word/2010/wordprocessingGroup" xmlns:wpi="http://schemas.microsoft.com/office/word/2010/wordprocessingInk" xmlns:wne="http://schemas.microsoft.com/office/word/2006/wordml" xmlns:wps="http://schemas.microsoft.com/office/word/2010/wordprocessingShape" mc:Ignorable="w14 wp14">
+<w:footnotes xmlns:wpc="http://schemas.microsoft.com/office/word/2010/wordprocessingCanvas" xmlns:cx="http://schemas.microsoft.com/office/drawing/2014/chartex" xmlns:cx1="http://schemas.microsoft.com/office/drawing/2015/9/8/chartex" xmlns:cx2="http://schemas.microsoft.com/office/drawing/2015/10/21/chartex" xmlns:mc="http://schemas.openxmlformats.org/markup-compatibility/2006" xmlns:o="urn:schemas-microsoft-com:office:office" xmlns:r="http://schemas.openxmlformats.org/officeDocument/2006/relationships" xmlns:m="http://schemas.openxmlformats.org/officeDocument/2006/math" xmlns:v="urn:schemas-microsoft-com:vml" xmlns:wp14="http://schemas.microsoft.com/office/word/2010/wordprocessingDrawing" xmlns:wp="http://schemas.openxmlformats.org/drawingml/2006/wordprocessingDrawing" xmlns:w10="urn:schemas-microsoft-com:office:word" xmlns:w="http://schemas.openxmlformats.org/wordprocessingml/2006/main" xmlns:w14="http://schemas.microsoft.com/office/word/2010/wordml" xmlns:w15="http://schemas.microsoft.com/office/word/2012/wordml" xmlns:w16se="http://schemas.microsoft.com/office/word/2015/wordml/symex" xmlns:wpg="http://schemas.microsoft.com/office/word/2010/wordprocessingGroup" xmlns:wpi="http://schemas.microsoft.com/office/word/2010/wordprocessingInk" xmlns:wne="http://schemas.microsoft.com/office/word/2006/wordml" xmlns:wps="http://schemas.microsoft.com/office/word/2010/wordprocessingShape" mc:Ignorable="w14 w15 w16se wp14">
   <w:footnote w:type="separator" w:id="-1">
     <w:p>
       <w:pPr>
@@ -2423,7 +2623,7 @@
 </file>
 
 <file path=word/header1.xml><?xml version="1.0" encoding="utf-8"?>
-<w:hdr xmlns:wpc="http://schemas.microsoft.com/office/word/2010/wordprocessingCanvas" xmlns:mc="http://schemas.openxmlformats.org/markup-compatibility/2006" xmlns:o="urn:schemas-microsoft-com:office:office" xmlns:r="http://schemas.openxmlformats.org/officeDocument/2006/relationships" xmlns:m="http://schemas.openxmlformats.org/officeDocument/2006/math" xmlns:v="urn:schemas-microsoft-com:vml" xmlns:wp14="http://schemas.microsoft.com/office/word/2010/wordprocessingDrawing" xmlns:wp="http://schemas.openxmlformats.org/drawingml/2006/wordprocessingDrawing" xmlns:w10="urn:schemas-microsoft-com:office:word" xmlns:w="http://schemas.openxmlformats.org/wordprocessingml/2006/main" xmlns:w14="http://schemas.microsoft.com/office/word/2010/wordml" xmlns:wpg="http://schemas.microsoft.com/office/word/2010/wordprocessingGroup" xmlns:wpi="http://schemas.microsoft.com/office/word/2010/wordprocessingInk" xmlns:wne="http://schemas.microsoft.com/office/word/2006/wordml" xmlns:wps="http://schemas.microsoft.com/office/word/2010/wordprocessingShape" mc:Ignorable="w14 wp14">
+<w:hdr xmlns:wpc="http://schemas.microsoft.com/office/word/2010/wordprocessingCanvas" xmlns:cx="http://schemas.microsoft.com/office/drawing/2014/chartex" xmlns:cx1="http://schemas.microsoft.com/office/drawing/2015/9/8/chartex" xmlns:cx2="http://schemas.microsoft.com/office/drawing/2015/10/21/chartex" xmlns:mc="http://schemas.openxmlformats.org/markup-compatibility/2006" xmlns:o="urn:schemas-microsoft-com:office:office" xmlns:r="http://schemas.openxmlformats.org/officeDocument/2006/relationships" xmlns:m="http://schemas.openxmlformats.org/officeDocument/2006/math" xmlns:v="urn:schemas-microsoft-com:vml" xmlns:wp14="http://schemas.microsoft.com/office/word/2010/wordprocessingDrawing" xmlns:wp="http://schemas.openxmlformats.org/drawingml/2006/wordprocessingDrawing" xmlns:w10="urn:schemas-microsoft-com:office:word" xmlns:w="http://schemas.openxmlformats.org/wordprocessingml/2006/main" xmlns:w14="http://schemas.microsoft.com/office/word/2010/wordml" xmlns:w15="http://schemas.microsoft.com/office/word/2012/wordml" xmlns:w16se="http://schemas.microsoft.com/office/word/2015/wordml/symex" xmlns:wpg="http://schemas.microsoft.com/office/word/2010/wordprocessingGroup" xmlns:wpi="http://schemas.microsoft.com/office/word/2010/wordprocessingInk" xmlns:wne="http://schemas.microsoft.com/office/word/2006/wordml" xmlns:wps="http://schemas.microsoft.com/office/word/2010/wordprocessingShape" mc:Ignorable="w14 w15 w16se wp14">
   <w:sdt>
     <w:sdtPr>
       <w:id w:val="1585265853"/>
@@ -2432,10 +2632,11 @@
         <w:docPartUnique/>
       </w:docPartObj>
     </w:sdtPr>
+    <w:sdtEndPr/>
     <w:sdtContent>
       <w:p>
         <w:pPr>
-          <w:pStyle w:val="Header"/>
+          <w:pStyle w:val="Cabealho"/>
           <w:jc w:val="right"/>
         </w:pPr>
         <w:r>
@@ -2451,7 +2652,7 @@
           <w:rPr>
             <w:noProof/>
           </w:rPr>
-          <w:t>9</w:t>
+          <w:t>3</w:t>
         </w:r>
         <w:r>
           <w:fldChar w:fldCharType="end"/>
@@ -2472,11 +2673,11 @@
 </file>
 
 <file path=word/numbering.xml><?xml version="1.0" encoding="utf-8"?>
-<w:numbering xmlns:wpc="http://schemas.microsoft.com/office/word/2010/wordprocessingCanvas" xmlns:mc="http://schemas.openxmlformats.org/markup-compatibility/2006" xmlns:o="urn:schemas-microsoft-com:office:office" xmlns:r="http://schemas.openxmlformats.org/officeDocument/2006/relationships" xmlns:m="http://schemas.openxmlformats.org/officeDocument/2006/math" xmlns:v="urn:schemas-microsoft-com:vml" xmlns:wp14="http://schemas.microsoft.com/office/word/2010/wordprocessingDrawing" xmlns:wp="http://schemas.openxmlformats.org/drawingml/2006/wordprocessingDrawing" xmlns:w10="urn:schemas-microsoft-com:office:word" xmlns:w="http://schemas.openxmlformats.org/wordprocessingml/2006/main" xmlns:w14="http://schemas.microsoft.com/office/word/2010/wordml" xmlns:wpg="http://schemas.microsoft.com/office/word/2010/wordprocessingGroup" xmlns:wpi="http://schemas.microsoft.com/office/word/2010/wordprocessingInk" xmlns:wne="http://schemas.microsoft.com/office/word/2006/wordml" xmlns:wps="http://schemas.microsoft.com/office/word/2010/wordprocessingShape" mc:Ignorable="w14 wp14">
-  <w:abstractNum w:abstractNumId="0">
+<w:numbering xmlns:wpc="http://schemas.microsoft.com/office/word/2010/wordprocessingCanvas" xmlns:cx="http://schemas.microsoft.com/office/drawing/2014/chartex" xmlns:cx1="http://schemas.microsoft.com/office/drawing/2015/9/8/chartex" xmlns:cx2="http://schemas.microsoft.com/office/drawing/2015/10/21/chartex" xmlns:mc="http://schemas.openxmlformats.org/markup-compatibility/2006" xmlns:o="urn:schemas-microsoft-com:office:office" xmlns:r="http://schemas.openxmlformats.org/officeDocument/2006/relationships" xmlns:m="http://schemas.openxmlformats.org/officeDocument/2006/math" xmlns:v="urn:schemas-microsoft-com:vml" xmlns:wp14="http://schemas.microsoft.com/office/word/2010/wordprocessingDrawing" xmlns:wp="http://schemas.openxmlformats.org/drawingml/2006/wordprocessingDrawing" xmlns:w10="urn:schemas-microsoft-com:office:word" xmlns:w="http://schemas.openxmlformats.org/wordprocessingml/2006/main" xmlns:w14="http://schemas.microsoft.com/office/word/2010/wordml" xmlns:w15="http://schemas.microsoft.com/office/word/2012/wordml" xmlns:w16se="http://schemas.microsoft.com/office/word/2015/wordml/symex" xmlns:wpg="http://schemas.microsoft.com/office/word/2010/wordprocessingGroup" xmlns:wpi="http://schemas.microsoft.com/office/word/2010/wordprocessingInk" xmlns:wne="http://schemas.microsoft.com/office/word/2006/wordml" xmlns:wps="http://schemas.microsoft.com/office/word/2010/wordprocessingShape" mc:Ignorable="w14 w15 w16se wp14">
+  <w:abstractNum w:abstractNumId="0" w15:restartNumberingAfterBreak="0">
     <w:nsid w:val="2EB5121F"/>
     <w:multiLevelType w:val="multilevel"/>
-    <w:tmpl w:val="CBC61C66"/>
+    <w:tmpl w:val="CB74DF9C"/>
     <w:lvl w:ilvl="0">
       <w:start w:val="1"/>
       <w:numFmt w:val="decimal"/>
@@ -2559,7 +2760,7 @@
       </w:pPr>
     </w:lvl>
   </w:abstractNum>
-  <w:abstractNum w:abstractNumId="1">
+  <w:abstractNum w:abstractNumId="1" w15:restartNumberingAfterBreak="0">
     <w:nsid w:val="46520239"/>
     <w:multiLevelType w:val="hybridMultilevel"/>
     <w:tmpl w:val="04825DEA"/>
@@ -2672,7 +2873,94 @@
       </w:rPr>
     </w:lvl>
   </w:abstractNum>
-  <w:abstractNum w:abstractNumId="2">
+  <w:abstractNum w:abstractNumId="2" w15:restartNumberingAfterBreak="0">
+    <w:nsid w:val="54231091"/>
+    <w:multiLevelType w:val="multilevel"/>
+    <w:tmpl w:val="65BA26E0"/>
+    <w:lvl w:ilvl="0">
+      <w:start w:val="1"/>
+      <w:numFmt w:val="decimal"/>
+      <w:pStyle w:val="Estilo1"/>
+      <w:lvlText w:val="%1."/>
+      <w:lvlJc w:val="left"/>
+      <w:pPr>
+        <w:ind w:left="360" w:hanging="360"/>
+      </w:pPr>
+    </w:lvl>
+    <w:lvl w:ilvl="1">
+      <w:start w:val="1"/>
+      <w:numFmt w:val="decimal"/>
+      <w:lvlText w:val="%1.%2."/>
+      <w:lvlJc w:val="left"/>
+      <w:pPr>
+        <w:ind w:left="792" w:hanging="432"/>
+      </w:pPr>
+    </w:lvl>
+    <w:lvl w:ilvl="2">
+      <w:start w:val="1"/>
+      <w:numFmt w:val="decimal"/>
+      <w:lvlText w:val="%1.%2.%3."/>
+      <w:lvlJc w:val="left"/>
+      <w:pPr>
+        <w:ind w:left="1224" w:hanging="504"/>
+      </w:pPr>
+    </w:lvl>
+    <w:lvl w:ilvl="3">
+      <w:start w:val="1"/>
+      <w:numFmt w:val="decimal"/>
+      <w:lvlText w:val="%1.%2.%3.%4."/>
+      <w:lvlJc w:val="left"/>
+      <w:pPr>
+        <w:ind w:left="1728" w:hanging="648"/>
+      </w:pPr>
+    </w:lvl>
+    <w:lvl w:ilvl="4">
+      <w:start w:val="1"/>
+      <w:numFmt w:val="decimal"/>
+      <w:lvlText w:val="%1.%2.%3.%4.%5."/>
+      <w:lvlJc w:val="left"/>
+      <w:pPr>
+        <w:ind w:left="2232" w:hanging="792"/>
+      </w:pPr>
+    </w:lvl>
+    <w:lvl w:ilvl="5">
+      <w:start w:val="1"/>
+      <w:numFmt w:val="decimal"/>
+      <w:lvlText w:val="%1.%2.%3.%4.%5.%6."/>
+      <w:lvlJc w:val="left"/>
+      <w:pPr>
+        <w:ind w:left="2736" w:hanging="936"/>
+      </w:pPr>
+    </w:lvl>
+    <w:lvl w:ilvl="6">
+      <w:start w:val="1"/>
+      <w:numFmt w:val="decimal"/>
+      <w:lvlText w:val="%1.%2.%3.%4.%5.%6.%7."/>
+      <w:lvlJc w:val="left"/>
+      <w:pPr>
+        <w:ind w:left="3240" w:hanging="1080"/>
+      </w:pPr>
+    </w:lvl>
+    <w:lvl w:ilvl="7">
+      <w:start w:val="1"/>
+      <w:numFmt w:val="decimal"/>
+      <w:lvlText w:val="%1.%2.%3.%4.%5.%6.%7.%8."/>
+      <w:lvlJc w:val="left"/>
+      <w:pPr>
+        <w:ind w:left="3744" w:hanging="1224"/>
+      </w:pPr>
+    </w:lvl>
+    <w:lvl w:ilvl="8">
+      <w:start w:val="1"/>
+      <w:numFmt w:val="decimal"/>
+      <w:lvlText w:val="%1.%2.%3.%4.%5.%6.%7.%8.%9."/>
+      <w:lvlJc w:val="left"/>
+      <w:pPr>
+        <w:ind w:left="4320" w:hanging="1440"/>
+      </w:pPr>
+    </w:lvl>
+  </w:abstractNum>
+  <w:abstractNum w:abstractNumId="3" w15:restartNumberingAfterBreak="0">
     <w:nsid w:val="7A637306"/>
     <w:multiLevelType w:val="hybridMultilevel"/>
     <w:tmpl w:val="D58A97D4"/>
@@ -2789,16 +3077,19 @@
     <w:abstractNumId w:val="0"/>
   </w:num>
   <w:num w:numId="2">
-    <w:abstractNumId w:val="2"/>
+    <w:abstractNumId w:val="3"/>
   </w:num>
   <w:num w:numId="3">
     <w:abstractNumId w:val="1"/>
+  </w:num>
+  <w:num w:numId="4">
+    <w:abstractNumId w:val="2"/>
   </w:num>
 </w:numbering>
 </file>
 
 <file path=word/styles.xml><?xml version="1.0" encoding="utf-8"?>
-<w:styles xmlns:mc="http://schemas.openxmlformats.org/markup-compatibility/2006" xmlns:r="http://schemas.openxmlformats.org/officeDocument/2006/relationships" xmlns:w="http://schemas.openxmlformats.org/wordprocessingml/2006/main" xmlns:w14="http://schemas.microsoft.com/office/word/2010/wordml" mc:Ignorable="w14">
+<w:styles xmlns:mc="http://schemas.openxmlformats.org/markup-compatibility/2006" xmlns:r="http://schemas.openxmlformats.org/officeDocument/2006/relationships" xmlns:w="http://schemas.openxmlformats.org/wordprocessingml/2006/main" xmlns:w14="http://schemas.microsoft.com/office/word/2010/wordml" xmlns:w15="http://schemas.microsoft.com/office/word/2012/wordml" xmlns:w16se="http://schemas.microsoft.com/office/word/2015/wordml/symex" mc:Ignorable="w14 w15 w16se">
   <w:docDefaults>
     <w:rPrDefault>
       <w:rPr>
@@ -2816,153 +3107,389 @@
       </w:pPr>
     </w:pPrDefault>
   </w:docDefaults>
-  <w:latentStyles w:defLockedState="0" w:defUIPriority="99" w:defSemiHidden="1" w:defUnhideWhenUsed="1" w:defQFormat="0" w:count="267">
-    <w:lsdException w:name="Normal" w:semiHidden="0" w:uiPriority="0" w:unhideWhenUsed="0" w:qFormat="1"/>
-    <w:lsdException w:name="heading 1" w:semiHidden="0" w:uiPriority="0" w:unhideWhenUsed="0" w:qFormat="1"/>
-    <w:lsdException w:name="heading 2" w:uiPriority="9" w:qFormat="1"/>
-    <w:lsdException w:name="heading 3" w:uiPriority="9" w:qFormat="1"/>
-    <w:lsdException w:name="heading 4" w:uiPriority="9" w:qFormat="1"/>
-    <w:lsdException w:name="heading 5" w:uiPriority="9" w:qFormat="1"/>
-    <w:lsdException w:name="heading 6" w:uiPriority="9" w:qFormat="1"/>
-    <w:lsdException w:name="heading 7" w:uiPriority="9" w:qFormat="1"/>
-    <w:lsdException w:name="heading 8" w:uiPriority="9" w:qFormat="1"/>
-    <w:lsdException w:name="heading 9" w:uiPriority="9" w:qFormat="1"/>
-    <w:lsdException w:name="toc 1" w:uiPriority="39"/>
-    <w:lsdException w:name="toc 2" w:uiPriority="39"/>
-    <w:lsdException w:name="toc 3" w:uiPriority="39"/>
-    <w:lsdException w:name="toc 4" w:uiPriority="39"/>
-    <w:lsdException w:name="toc 5" w:uiPriority="39"/>
-    <w:lsdException w:name="toc 6" w:uiPriority="39"/>
-    <w:lsdException w:name="toc 7" w:uiPriority="39"/>
-    <w:lsdException w:name="toc 8" w:uiPriority="39"/>
-    <w:lsdException w:name="toc 9" w:uiPriority="39"/>
-    <w:lsdException w:name="caption" w:uiPriority="35" w:qFormat="1"/>
-    <w:lsdException w:name="Title" w:semiHidden="0" w:uiPriority="10" w:unhideWhenUsed="0" w:qFormat="1"/>
-    <w:lsdException w:name="Default Paragraph Font" w:uiPriority="1"/>
-    <w:lsdException w:name="Subtitle" w:semiHidden="0" w:uiPriority="11" w:unhideWhenUsed="0" w:qFormat="1"/>
-    <w:lsdException w:name="Strong" w:semiHidden="0" w:uiPriority="22" w:unhideWhenUsed="0" w:qFormat="1"/>
-    <w:lsdException w:name="Emphasis" w:semiHidden="0" w:uiPriority="20" w:unhideWhenUsed="0" w:qFormat="1"/>
-    <w:lsdException w:name="Table Grid" w:semiHidden="0" w:uiPriority="39" w:unhideWhenUsed="0"/>
-    <w:lsdException w:name="Placeholder Text" w:unhideWhenUsed="0"/>
-    <w:lsdException w:name="No Spacing" w:semiHidden="0" w:uiPriority="1" w:unhideWhenUsed="0" w:qFormat="1"/>
-    <w:lsdException w:name="Light Shading" w:semiHidden="0" w:uiPriority="60" w:unhideWhenUsed="0"/>
-    <w:lsdException w:name="Light List" w:semiHidden="0" w:uiPriority="61" w:unhideWhenUsed="0"/>
-    <w:lsdException w:name="Light Grid" w:semiHidden="0" w:uiPriority="62" w:unhideWhenUsed="0"/>
-    <w:lsdException w:name="Medium Shading 1" w:semiHidden="0" w:uiPriority="63" w:unhideWhenUsed="0"/>
-    <w:lsdException w:name="Medium Shading 2" w:semiHidden="0" w:uiPriority="64" w:unhideWhenUsed="0"/>
-    <w:lsdException w:name="Medium List 1" w:semiHidden="0" w:uiPriority="65" w:unhideWhenUsed="0"/>
-    <w:lsdException w:name="Medium List 2" w:semiHidden="0" w:uiPriority="66" w:unhideWhenUsed="0"/>
-    <w:lsdException w:name="Medium Grid 1" w:semiHidden="0" w:uiPriority="67" w:unhideWhenUsed="0"/>
-    <w:lsdException w:name="Medium Grid 2" w:semiHidden="0" w:uiPriority="68" w:unhideWhenUsed="0"/>
-    <w:lsdException w:name="Medium Grid 3" w:semiHidden="0" w:uiPriority="69" w:unhideWhenUsed="0"/>
-    <w:lsdException w:name="Dark List" w:semiHidden="0" w:uiPriority="70" w:unhideWhenUsed="0"/>
-    <w:lsdException w:name="Colorful Shading" w:semiHidden="0" w:uiPriority="71" w:unhideWhenUsed="0"/>
-    <w:lsdException w:name="Colorful List" w:semiHidden="0" w:uiPriority="72" w:unhideWhenUsed="0"/>
-    <w:lsdException w:name="Colorful Grid" w:semiHidden="0" w:uiPriority="73" w:unhideWhenUsed="0"/>
-    <w:lsdException w:name="Light Shading Accent 1" w:semiHidden="0" w:uiPriority="60" w:unhideWhenUsed="0"/>
-    <w:lsdException w:name="Light List Accent 1" w:semiHidden="0" w:uiPriority="61" w:unhideWhenUsed="0"/>
-    <w:lsdException w:name="Light Grid Accent 1" w:semiHidden="0" w:uiPriority="62" w:unhideWhenUsed="0"/>
-    <w:lsdException w:name="Medium Shading 1 Accent 1" w:semiHidden="0" w:uiPriority="63" w:unhideWhenUsed="0"/>
-    <w:lsdException w:name="Medium Shading 2 Accent 1" w:semiHidden="0" w:uiPriority="64" w:unhideWhenUsed="0"/>
-    <w:lsdException w:name="Medium List 1 Accent 1" w:semiHidden="0" w:uiPriority="65" w:unhideWhenUsed="0"/>
-    <w:lsdException w:name="Revision" w:unhideWhenUsed="0"/>
-    <w:lsdException w:name="List Paragraph" w:semiHidden="0" w:uiPriority="34" w:unhideWhenUsed="0" w:qFormat="1"/>
-    <w:lsdException w:name="Quote" w:semiHidden="0" w:uiPriority="29" w:unhideWhenUsed="0" w:qFormat="1"/>
-    <w:lsdException w:name="Intense Quote" w:semiHidden="0" w:uiPriority="30" w:unhideWhenUsed="0" w:qFormat="1"/>
-    <w:lsdException w:name="Medium List 2 Accent 1" w:semiHidden="0" w:uiPriority="66" w:unhideWhenUsed="0"/>
-    <w:lsdException w:name="Medium Grid 1 Accent 1" w:semiHidden="0" w:uiPriority="67" w:unhideWhenUsed="0"/>
-    <w:lsdException w:name="Medium Grid 2 Accent 1" w:semiHidden="0" w:uiPriority="68" w:unhideWhenUsed="0"/>
-    <w:lsdException w:name="Medium Grid 3 Accent 1" w:semiHidden="0" w:uiPriority="69" w:unhideWhenUsed="0"/>
-    <w:lsdException w:name="Dark List Accent 1" w:semiHidden="0" w:uiPriority="70" w:unhideWhenUsed="0"/>
-    <w:lsdException w:name="Colorful Shading Accent 1" w:semiHidden="0" w:uiPriority="71" w:unhideWhenUsed="0"/>
-    <w:lsdException w:name="Colorful List Accent 1" w:semiHidden="0" w:uiPriority="72" w:unhideWhenUsed="0"/>
-    <w:lsdException w:name="Colorful Grid Accent 1" w:semiHidden="0" w:uiPriority="73" w:unhideWhenUsed="0"/>
-    <w:lsdException w:name="Light Shading Accent 2" w:semiHidden="0" w:uiPriority="60" w:unhideWhenUsed="0"/>
-    <w:lsdException w:name="Light List Accent 2" w:semiHidden="0" w:uiPriority="61" w:unhideWhenUsed="0"/>
-    <w:lsdException w:name="Light Grid Accent 2" w:semiHidden="0" w:uiPriority="62" w:unhideWhenUsed="0"/>
-    <w:lsdException w:name="Medium Shading 1 Accent 2" w:semiHidden="0" w:uiPriority="63" w:unhideWhenUsed="0"/>
-    <w:lsdException w:name="Medium Shading 2 Accent 2" w:semiHidden="0" w:uiPriority="64" w:unhideWhenUsed="0"/>
-    <w:lsdException w:name="Medium List 1 Accent 2" w:semiHidden="0" w:uiPriority="65" w:unhideWhenUsed="0"/>
-    <w:lsdException w:name="Medium List 2 Accent 2" w:semiHidden="0" w:uiPriority="66" w:unhideWhenUsed="0"/>
-    <w:lsdException w:name="Medium Grid 1 Accent 2" w:semiHidden="0" w:uiPriority="67" w:unhideWhenUsed="0"/>
-    <w:lsdException w:name="Medium Grid 2 Accent 2" w:semiHidden="0" w:uiPriority="68" w:unhideWhenUsed="0"/>
-    <w:lsdException w:name="Medium Grid 3 Accent 2" w:semiHidden="0" w:uiPriority="69" w:unhideWhenUsed="0"/>
-    <w:lsdException w:name="Dark List Accent 2" w:semiHidden="0" w:uiPriority="70" w:unhideWhenUsed="0"/>
-    <w:lsdException w:name="Colorful Shading Accent 2" w:semiHidden="0" w:uiPriority="71" w:unhideWhenUsed="0"/>
-    <w:lsdException w:name="Colorful List Accent 2" w:semiHidden="0" w:uiPriority="72" w:unhideWhenUsed="0"/>
-    <w:lsdException w:name="Colorful Grid Accent 2" w:semiHidden="0" w:uiPriority="73" w:unhideWhenUsed="0"/>
-    <w:lsdException w:name="Light Shading Accent 3" w:semiHidden="0" w:uiPriority="60" w:unhideWhenUsed="0"/>
-    <w:lsdException w:name="Light List Accent 3" w:semiHidden="0" w:uiPriority="61" w:unhideWhenUsed="0"/>
-    <w:lsdException w:name="Light Grid Accent 3" w:semiHidden="0" w:uiPriority="62" w:unhideWhenUsed="0"/>
-    <w:lsdException w:name="Medium Shading 1 Accent 3" w:semiHidden="0" w:uiPriority="63" w:unhideWhenUsed="0"/>
-    <w:lsdException w:name="Medium Shading 2 Accent 3" w:semiHidden="0" w:uiPriority="64" w:unhideWhenUsed="0"/>
-    <w:lsdException w:name="Medium List 1 Accent 3" w:semiHidden="0" w:uiPriority="65" w:unhideWhenUsed="0"/>
-    <w:lsdException w:name="Medium List 2 Accent 3" w:semiHidden="0" w:uiPriority="66" w:unhideWhenUsed="0"/>
-    <w:lsdException w:name="Medium Grid 1 Accent 3" w:semiHidden="0" w:uiPriority="67" w:unhideWhenUsed="0"/>
-    <w:lsdException w:name="Medium Grid 2 Accent 3" w:semiHidden="0" w:uiPriority="68" w:unhideWhenUsed="0"/>
-    <w:lsdException w:name="Medium Grid 3 Accent 3" w:semiHidden="0" w:uiPriority="69" w:unhideWhenUsed="0"/>
-    <w:lsdException w:name="Dark List Accent 3" w:semiHidden="0" w:uiPriority="70" w:unhideWhenUsed="0"/>
-    <w:lsdException w:name="Colorful Shading Accent 3" w:semiHidden="0" w:uiPriority="71" w:unhideWhenUsed="0"/>
-    <w:lsdException w:name="Colorful List Accent 3" w:semiHidden="0" w:uiPriority="72" w:unhideWhenUsed="0"/>
-    <w:lsdException w:name="Colorful Grid Accent 3" w:semiHidden="0" w:uiPriority="73" w:unhideWhenUsed="0"/>
-    <w:lsdException w:name="Light Shading Accent 4" w:semiHidden="0" w:uiPriority="60" w:unhideWhenUsed="0"/>
-    <w:lsdException w:name="Light List Accent 4" w:semiHidden="0" w:uiPriority="61" w:unhideWhenUsed="0"/>
-    <w:lsdException w:name="Light Grid Accent 4" w:semiHidden="0" w:uiPriority="62" w:unhideWhenUsed="0"/>
-    <w:lsdException w:name="Medium Shading 1 Accent 4" w:semiHidden="0" w:uiPriority="63" w:unhideWhenUsed="0"/>
-    <w:lsdException w:name="Medium Shading 2 Accent 4" w:semiHidden="0" w:uiPriority="64" w:unhideWhenUsed="0"/>
-    <w:lsdException w:name="Medium List 1 Accent 4" w:semiHidden="0" w:uiPriority="65" w:unhideWhenUsed="0"/>
-    <w:lsdException w:name="Medium List 2 Accent 4" w:semiHidden="0" w:uiPriority="66" w:unhideWhenUsed="0"/>
-    <w:lsdException w:name="Medium Grid 1 Accent 4" w:semiHidden="0" w:uiPriority="67" w:unhideWhenUsed="0"/>
-    <w:lsdException w:name="Medium Grid 2 Accent 4" w:semiHidden="0" w:uiPriority="68" w:unhideWhenUsed="0"/>
-    <w:lsdException w:name="Medium Grid 3 Accent 4" w:semiHidden="0" w:uiPriority="69" w:unhideWhenUsed="0"/>
-    <w:lsdException w:name="Dark List Accent 4" w:semiHidden="0" w:uiPriority="70" w:unhideWhenUsed="0"/>
-    <w:lsdException w:name="Colorful Shading Accent 4" w:semiHidden="0" w:uiPriority="71" w:unhideWhenUsed="0"/>
-    <w:lsdException w:name="Colorful List Accent 4" w:semiHidden="0" w:uiPriority="72" w:unhideWhenUsed="0"/>
-    <w:lsdException w:name="Colorful Grid Accent 4" w:semiHidden="0" w:uiPriority="73" w:unhideWhenUsed="0"/>
-    <w:lsdException w:name="Light Shading Accent 5" w:semiHidden="0" w:uiPriority="60" w:unhideWhenUsed="0"/>
-    <w:lsdException w:name="Light List Accent 5" w:semiHidden="0" w:uiPriority="61" w:unhideWhenUsed="0"/>
-    <w:lsdException w:name="Light Grid Accent 5" w:semiHidden="0" w:uiPriority="62" w:unhideWhenUsed="0"/>
-    <w:lsdException w:name="Medium Shading 1 Accent 5" w:semiHidden="0" w:uiPriority="63" w:unhideWhenUsed="0"/>
-    <w:lsdException w:name="Medium Shading 2 Accent 5" w:semiHidden="0" w:uiPriority="64" w:unhideWhenUsed="0"/>
-    <w:lsdException w:name="Medium List 1 Accent 5" w:semiHidden="0" w:uiPriority="65" w:unhideWhenUsed="0"/>
-    <w:lsdException w:name="Medium List 2 Accent 5" w:semiHidden="0" w:uiPriority="66" w:unhideWhenUsed="0"/>
-    <w:lsdException w:name="Medium Grid 1 Accent 5" w:semiHidden="0" w:uiPriority="67" w:unhideWhenUsed="0"/>
-    <w:lsdException w:name="Medium Grid 2 Accent 5" w:semiHidden="0" w:uiPriority="68" w:unhideWhenUsed="0"/>
-    <w:lsdException w:name="Medium Grid 3 Accent 5" w:semiHidden="0" w:uiPriority="69" w:unhideWhenUsed="0"/>
-    <w:lsdException w:name="Dark List Accent 5" w:semiHidden="0" w:uiPriority="70" w:unhideWhenUsed="0"/>
-    <w:lsdException w:name="Colorful Shading Accent 5" w:semiHidden="0" w:uiPriority="71" w:unhideWhenUsed="0"/>
-    <w:lsdException w:name="Colorful List Accent 5" w:semiHidden="0" w:uiPriority="72" w:unhideWhenUsed="0"/>
-    <w:lsdException w:name="Colorful Grid Accent 5" w:semiHidden="0" w:uiPriority="73" w:unhideWhenUsed="0"/>
-    <w:lsdException w:name="Light Shading Accent 6" w:semiHidden="0" w:uiPriority="60" w:unhideWhenUsed="0"/>
-    <w:lsdException w:name="Light List Accent 6" w:semiHidden="0" w:uiPriority="61" w:unhideWhenUsed="0"/>
-    <w:lsdException w:name="Light Grid Accent 6" w:semiHidden="0" w:uiPriority="62" w:unhideWhenUsed="0"/>
-    <w:lsdException w:name="Medium Shading 1 Accent 6" w:semiHidden="0" w:uiPriority="63" w:unhideWhenUsed="0"/>
-    <w:lsdException w:name="Medium Shading 2 Accent 6" w:semiHidden="0" w:uiPriority="64" w:unhideWhenUsed="0"/>
-    <w:lsdException w:name="Medium List 1 Accent 6" w:semiHidden="0" w:uiPriority="65" w:unhideWhenUsed="0"/>
-    <w:lsdException w:name="Medium List 2 Accent 6" w:semiHidden="0" w:uiPriority="66" w:unhideWhenUsed="0"/>
-    <w:lsdException w:name="Medium Grid 1 Accent 6" w:semiHidden="0" w:uiPriority="67" w:unhideWhenUsed="0"/>
-    <w:lsdException w:name="Medium Grid 2 Accent 6" w:semiHidden="0" w:uiPriority="68" w:unhideWhenUsed="0"/>
-    <w:lsdException w:name="Medium Grid 3 Accent 6" w:semiHidden="0" w:uiPriority="69" w:unhideWhenUsed="0"/>
-    <w:lsdException w:name="Dark List Accent 6" w:semiHidden="0" w:uiPriority="70" w:unhideWhenUsed="0"/>
-    <w:lsdException w:name="Colorful Shading Accent 6" w:semiHidden="0" w:uiPriority="71" w:unhideWhenUsed="0"/>
-    <w:lsdException w:name="Colorful List Accent 6" w:semiHidden="0" w:uiPriority="72" w:unhideWhenUsed="0"/>
-    <w:lsdException w:name="Colorful Grid Accent 6" w:semiHidden="0" w:uiPriority="73" w:unhideWhenUsed="0"/>
-    <w:lsdException w:name="Subtle Emphasis" w:semiHidden="0" w:uiPriority="19" w:unhideWhenUsed="0" w:qFormat="1"/>
-    <w:lsdException w:name="Intense Emphasis" w:semiHidden="0" w:uiPriority="21" w:unhideWhenUsed="0" w:qFormat="1"/>
-    <w:lsdException w:name="Subtle Reference" w:semiHidden="0" w:uiPriority="31" w:unhideWhenUsed="0" w:qFormat="1"/>
-    <w:lsdException w:name="Intense Reference" w:semiHidden="0" w:uiPriority="32" w:unhideWhenUsed="0" w:qFormat="1"/>
-    <w:lsdException w:name="Book Title" w:semiHidden="0" w:uiPriority="33" w:unhideWhenUsed="0" w:qFormat="1"/>
-    <w:lsdException w:name="Bibliography" w:uiPriority="37"/>
-    <w:lsdException w:name="TOC Heading" w:uiPriority="39" w:qFormat="1"/>
+  <w:latentStyles w:defLockedState="0" w:defUIPriority="99" w:defSemiHidden="0" w:defUnhideWhenUsed="0" w:defQFormat="0" w:count="372">
+    <w:lsdException w:name="Normal" w:uiPriority="0" w:qFormat="1"/>
+    <w:lsdException w:name="heading 1" w:uiPriority="0" w:qFormat="1"/>
+    <w:lsdException w:name="heading 2" w:semiHidden="1" w:uiPriority="9" w:unhideWhenUsed="1" w:qFormat="1"/>
+    <w:lsdException w:name="heading 3" w:semiHidden="1" w:uiPriority="9" w:unhideWhenUsed="1" w:qFormat="1"/>
+    <w:lsdException w:name="heading 4" w:semiHidden="1" w:uiPriority="9" w:unhideWhenUsed="1" w:qFormat="1"/>
+    <w:lsdException w:name="heading 5" w:semiHidden="1" w:uiPriority="9" w:unhideWhenUsed="1" w:qFormat="1"/>
+    <w:lsdException w:name="heading 6" w:semiHidden="1" w:uiPriority="9" w:unhideWhenUsed="1" w:qFormat="1"/>
+    <w:lsdException w:name="heading 7" w:semiHidden="1" w:uiPriority="9" w:unhideWhenUsed="1" w:qFormat="1"/>
+    <w:lsdException w:name="heading 8" w:semiHidden="1" w:uiPriority="9" w:unhideWhenUsed="1" w:qFormat="1"/>
+    <w:lsdException w:name="heading 9" w:semiHidden="1" w:uiPriority="9" w:unhideWhenUsed="1" w:qFormat="1"/>
+    <w:lsdException w:name="index 1" w:semiHidden="1" w:unhideWhenUsed="1"/>
+    <w:lsdException w:name="index 2" w:semiHidden="1" w:unhideWhenUsed="1"/>
+    <w:lsdException w:name="index 3" w:semiHidden="1" w:unhideWhenUsed="1"/>
+    <w:lsdException w:name="index 4" w:semiHidden="1" w:unhideWhenUsed="1"/>
+    <w:lsdException w:name="index 5" w:semiHidden="1" w:unhideWhenUsed="1"/>
+    <w:lsdException w:name="index 6" w:semiHidden="1" w:unhideWhenUsed="1"/>
+    <w:lsdException w:name="index 7" w:semiHidden="1" w:unhideWhenUsed="1"/>
+    <w:lsdException w:name="index 8" w:semiHidden="1" w:unhideWhenUsed="1"/>
+    <w:lsdException w:name="index 9" w:semiHidden="1" w:unhideWhenUsed="1"/>
+    <w:lsdException w:name="toc 1" w:semiHidden="1" w:uiPriority="39" w:unhideWhenUsed="1"/>
+    <w:lsdException w:name="toc 2" w:semiHidden="1" w:uiPriority="39" w:unhideWhenUsed="1"/>
+    <w:lsdException w:name="toc 3" w:semiHidden="1" w:uiPriority="39" w:unhideWhenUsed="1"/>
+    <w:lsdException w:name="toc 4" w:semiHidden="1" w:uiPriority="39" w:unhideWhenUsed="1"/>
+    <w:lsdException w:name="toc 5" w:semiHidden="1" w:uiPriority="39" w:unhideWhenUsed="1"/>
+    <w:lsdException w:name="toc 6" w:semiHidden="1" w:uiPriority="39" w:unhideWhenUsed="1"/>
+    <w:lsdException w:name="toc 7" w:semiHidden="1" w:uiPriority="39" w:unhideWhenUsed="1"/>
+    <w:lsdException w:name="toc 8" w:semiHidden="1" w:uiPriority="39" w:unhideWhenUsed="1"/>
+    <w:lsdException w:name="toc 9" w:semiHidden="1" w:uiPriority="39" w:unhideWhenUsed="1"/>
+    <w:lsdException w:name="Normal Indent" w:semiHidden="1" w:unhideWhenUsed="1"/>
+    <w:lsdException w:name="footnote text" w:semiHidden="1" w:unhideWhenUsed="1"/>
+    <w:lsdException w:name="annotation text" w:semiHidden="1" w:unhideWhenUsed="1"/>
+    <w:lsdException w:name="header" w:semiHidden="1" w:unhideWhenUsed="1"/>
+    <w:lsdException w:name="footer" w:semiHidden="1" w:unhideWhenUsed="1"/>
+    <w:lsdException w:name="index heading" w:semiHidden="1" w:unhideWhenUsed="1"/>
+    <w:lsdException w:name="caption" w:semiHidden="1" w:uiPriority="35" w:unhideWhenUsed="1" w:qFormat="1"/>
+    <w:lsdException w:name="table of figures" w:semiHidden="1" w:unhideWhenUsed="1"/>
+    <w:lsdException w:name="envelope address" w:semiHidden="1" w:unhideWhenUsed="1"/>
+    <w:lsdException w:name="envelope return" w:semiHidden="1" w:unhideWhenUsed="1"/>
+    <w:lsdException w:name="footnote reference" w:semiHidden="1" w:unhideWhenUsed="1"/>
+    <w:lsdException w:name="annotation reference" w:semiHidden="1" w:unhideWhenUsed="1"/>
+    <w:lsdException w:name="line number" w:semiHidden="1" w:unhideWhenUsed="1"/>
+    <w:lsdException w:name="page number" w:semiHidden="1" w:unhideWhenUsed="1"/>
+    <w:lsdException w:name="endnote reference" w:semiHidden="1" w:unhideWhenUsed="1"/>
+    <w:lsdException w:name="endnote text" w:semiHidden="1" w:unhideWhenUsed="1"/>
+    <w:lsdException w:name="table of authorities" w:semiHidden="1" w:unhideWhenUsed="1"/>
+    <w:lsdException w:name="macro" w:semiHidden="1" w:unhideWhenUsed="1"/>
+    <w:lsdException w:name="toa heading" w:semiHidden="1" w:unhideWhenUsed="1"/>
+    <w:lsdException w:name="List" w:semiHidden="1" w:unhideWhenUsed="1"/>
+    <w:lsdException w:name="List Bullet" w:semiHidden="1" w:unhideWhenUsed="1"/>
+    <w:lsdException w:name="List Number" w:semiHidden="1" w:unhideWhenUsed="1"/>
+    <w:lsdException w:name="List 2" w:semiHidden="1" w:unhideWhenUsed="1"/>
+    <w:lsdException w:name="List 3" w:semiHidden="1" w:unhideWhenUsed="1"/>
+    <w:lsdException w:name="List 4" w:semiHidden="1" w:unhideWhenUsed="1"/>
+    <w:lsdException w:name="List 5" w:semiHidden="1" w:unhideWhenUsed="1"/>
+    <w:lsdException w:name="List Bullet 2" w:semiHidden="1" w:unhideWhenUsed="1"/>
+    <w:lsdException w:name="List Bullet 3" w:semiHidden="1" w:unhideWhenUsed="1"/>
+    <w:lsdException w:name="List Bullet 4" w:semiHidden="1" w:unhideWhenUsed="1"/>
+    <w:lsdException w:name="List Bullet 5" w:semiHidden="1" w:unhideWhenUsed="1"/>
+    <w:lsdException w:name="List Number 2" w:semiHidden="1" w:unhideWhenUsed="1"/>
+    <w:lsdException w:name="List Number 3" w:semiHidden="1" w:unhideWhenUsed="1"/>
+    <w:lsdException w:name="List Number 4" w:semiHidden="1" w:unhideWhenUsed="1"/>
+    <w:lsdException w:name="List Number 5" w:semiHidden="1" w:unhideWhenUsed="1"/>
+    <w:lsdException w:name="Title" w:uiPriority="10" w:qFormat="1"/>
+    <w:lsdException w:name="Closing" w:semiHidden="1" w:unhideWhenUsed="1"/>
+    <w:lsdException w:name="Signature" w:semiHidden="1" w:unhideWhenUsed="1"/>
+    <w:lsdException w:name="Default Paragraph Font" w:semiHidden="1" w:uiPriority="1" w:unhideWhenUsed="1"/>
+    <w:lsdException w:name="Body Text" w:semiHidden="1" w:unhideWhenUsed="1"/>
+    <w:lsdException w:name="Body Text Indent" w:semiHidden="1" w:unhideWhenUsed="1"/>
+    <w:lsdException w:name="List Continue" w:semiHidden="1" w:unhideWhenUsed="1"/>
+    <w:lsdException w:name="List Continue 2" w:semiHidden="1" w:unhideWhenUsed="1"/>
+    <w:lsdException w:name="List Continue 3" w:semiHidden="1" w:unhideWhenUsed="1"/>
+    <w:lsdException w:name="List Continue 4" w:semiHidden="1" w:unhideWhenUsed="1"/>
+    <w:lsdException w:name="List Continue 5" w:semiHidden="1" w:unhideWhenUsed="1"/>
+    <w:lsdException w:name="Message Header" w:semiHidden="1" w:unhideWhenUsed="1"/>
+    <w:lsdException w:name="Subtitle" w:uiPriority="11" w:qFormat="1"/>
+    <w:lsdException w:name="Salutation" w:semiHidden="1" w:unhideWhenUsed="1"/>
+    <w:lsdException w:name="Date" w:semiHidden="1" w:unhideWhenUsed="1"/>
+    <w:lsdException w:name="Body Text First Indent" w:semiHidden="1" w:unhideWhenUsed="1"/>
+    <w:lsdException w:name="Body Text First Indent 2" w:semiHidden="1" w:unhideWhenUsed="1"/>
+    <w:lsdException w:name="Note Heading" w:semiHidden="1" w:unhideWhenUsed="1"/>
+    <w:lsdException w:name="Body Text 2" w:semiHidden="1" w:unhideWhenUsed="1"/>
+    <w:lsdException w:name="Body Text 3" w:semiHidden="1" w:unhideWhenUsed="1"/>
+    <w:lsdException w:name="Body Text Indent 2" w:semiHidden="1" w:unhideWhenUsed="1"/>
+    <w:lsdException w:name="Body Text Indent 3" w:semiHidden="1" w:unhideWhenUsed="1"/>
+    <w:lsdException w:name="Block Text" w:semiHidden="1" w:unhideWhenUsed="1"/>
+    <w:lsdException w:name="Hyperlink" w:semiHidden="1" w:unhideWhenUsed="1"/>
+    <w:lsdException w:name="FollowedHyperlink" w:semiHidden="1" w:unhideWhenUsed="1"/>
+    <w:lsdException w:name="Strong" w:uiPriority="22" w:qFormat="1"/>
+    <w:lsdException w:name="Emphasis" w:uiPriority="20" w:qFormat="1"/>
+    <w:lsdException w:name="Document Map" w:semiHidden="1" w:unhideWhenUsed="1"/>
+    <w:lsdException w:name="Plain Text" w:semiHidden="1" w:unhideWhenUsed="1"/>
+    <w:lsdException w:name="E-mail Signature" w:semiHidden="1" w:unhideWhenUsed="1"/>
+    <w:lsdException w:name="HTML Top of Form" w:semiHidden="1" w:unhideWhenUsed="1"/>
+    <w:lsdException w:name="HTML Bottom of Form" w:semiHidden="1" w:unhideWhenUsed="1"/>
+    <w:lsdException w:name="Normal (Web)" w:semiHidden="1" w:unhideWhenUsed="1"/>
+    <w:lsdException w:name="HTML Acronym" w:semiHidden="1" w:unhideWhenUsed="1"/>
+    <w:lsdException w:name="HTML Address" w:semiHidden="1" w:unhideWhenUsed="1"/>
+    <w:lsdException w:name="HTML Cite" w:semiHidden="1" w:unhideWhenUsed="1"/>
+    <w:lsdException w:name="HTML Code" w:semiHidden="1" w:unhideWhenUsed="1"/>
+    <w:lsdException w:name="HTML Definition" w:semiHidden="1" w:unhideWhenUsed="1"/>
+    <w:lsdException w:name="HTML Keyboard" w:semiHidden="1" w:unhideWhenUsed="1"/>
+    <w:lsdException w:name="HTML Preformatted" w:semiHidden="1" w:unhideWhenUsed="1"/>
+    <w:lsdException w:name="HTML Sample" w:semiHidden="1" w:unhideWhenUsed="1"/>
+    <w:lsdException w:name="HTML Typewriter" w:semiHidden="1" w:unhideWhenUsed="1"/>
+    <w:lsdException w:name="HTML Variable" w:semiHidden="1" w:unhideWhenUsed="1"/>
+    <w:lsdException w:name="Normal Table" w:semiHidden="1" w:unhideWhenUsed="1"/>
+    <w:lsdException w:name="annotation subject" w:semiHidden="1" w:unhideWhenUsed="1"/>
+    <w:lsdException w:name="No List" w:semiHidden="1" w:unhideWhenUsed="1"/>
+    <w:lsdException w:name="Outline List 1" w:semiHidden="1" w:unhideWhenUsed="1"/>
+    <w:lsdException w:name="Outline List 2" w:semiHidden="1" w:unhideWhenUsed="1"/>
+    <w:lsdException w:name="Outline List 3" w:semiHidden="1" w:unhideWhenUsed="1"/>
+    <w:lsdException w:name="Table Simple 1" w:semiHidden="1" w:unhideWhenUsed="1"/>
+    <w:lsdException w:name="Table Simple 2" w:semiHidden="1" w:unhideWhenUsed="1"/>
+    <w:lsdException w:name="Table Simple 3" w:semiHidden="1" w:unhideWhenUsed="1"/>
+    <w:lsdException w:name="Table Classic 1" w:semiHidden="1" w:unhideWhenUsed="1"/>
+    <w:lsdException w:name="Table Classic 2" w:semiHidden="1" w:unhideWhenUsed="1"/>
+    <w:lsdException w:name="Table Classic 3" w:semiHidden="1" w:unhideWhenUsed="1"/>
+    <w:lsdException w:name="Table Classic 4" w:semiHidden="1" w:unhideWhenUsed="1"/>
+    <w:lsdException w:name="Table Colorful 1" w:semiHidden="1" w:unhideWhenUsed="1"/>
+    <w:lsdException w:name="Table Colorful 2" w:semiHidden="1" w:unhideWhenUsed="1"/>
+    <w:lsdException w:name="Table Colorful 3" w:semiHidden="1" w:unhideWhenUsed="1"/>
+    <w:lsdException w:name="Table Columns 1" w:semiHidden="1" w:unhideWhenUsed="1"/>
+    <w:lsdException w:name="Table Columns 2" w:semiHidden="1" w:unhideWhenUsed="1"/>
+    <w:lsdException w:name="Table Columns 3" w:semiHidden="1" w:unhideWhenUsed="1"/>
+    <w:lsdException w:name="Table Columns 4" w:semiHidden="1" w:unhideWhenUsed="1"/>
+    <w:lsdException w:name="Table Columns 5" w:semiHidden="1" w:unhideWhenUsed="1"/>
+    <w:lsdException w:name="Table Grid 1" w:semiHidden="1" w:unhideWhenUsed="1"/>
+    <w:lsdException w:name="Table Grid 2" w:semiHidden="1" w:unhideWhenUsed="1"/>
+    <w:lsdException w:name="Table Grid 3" w:semiHidden="1" w:unhideWhenUsed="1"/>
+    <w:lsdException w:name="Table Grid 4" w:semiHidden="1" w:unhideWhenUsed="1"/>
+    <w:lsdException w:name="Table Grid 5" w:semiHidden="1" w:unhideWhenUsed="1"/>
+    <w:lsdException w:name="Table Grid 6" w:semiHidden="1" w:unhideWhenUsed="1"/>
+    <w:lsdException w:name="Table Grid 7" w:semiHidden="1" w:unhideWhenUsed="1"/>
+    <w:lsdException w:name="Table Grid 8" w:semiHidden="1" w:unhideWhenUsed="1"/>
+    <w:lsdException w:name="Table List 1" w:semiHidden="1" w:unhideWhenUsed="1"/>
+    <w:lsdException w:name="Table List 2" w:semiHidden="1" w:unhideWhenUsed="1"/>
+    <w:lsdException w:name="Table List 3" w:semiHidden="1" w:unhideWhenUsed="1"/>
+    <w:lsdException w:name="Table List 4" w:semiHidden="1" w:unhideWhenUsed="1"/>
+    <w:lsdException w:name="Table List 5" w:semiHidden="1" w:unhideWhenUsed="1"/>
+    <w:lsdException w:name="Table List 6" w:semiHidden="1" w:unhideWhenUsed="1"/>
+    <w:lsdException w:name="Table List 7" w:semiHidden="1" w:unhideWhenUsed="1"/>
+    <w:lsdException w:name="Table List 8" w:semiHidden="1" w:unhideWhenUsed="1"/>
+    <w:lsdException w:name="Table 3D effects 1" w:semiHidden="1" w:unhideWhenUsed="1"/>
+    <w:lsdException w:name="Table 3D effects 2" w:semiHidden="1" w:unhideWhenUsed="1"/>
+    <w:lsdException w:name="Table 3D effects 3" w:semiHidden="1" w:unhideWhenUsed="1"/>
+    <w:lsdException w:name="Table Contemporary" w:semiHidden="1" w:unhideWhenUsed="1"/>
+    <w:lsdException w:name="Table Elegant" w:semiHidden="1" w:unhideWhenUsed="1"/>
+    <w:lsdException w:name="Table Professional" w:semiHidden="1" w:unhideWhenUsed="1"/>
+    <w:lsdException w:name="Table Subtle 1" w:semiHidden="1" w:unhideWhenUsed="1"/>
+    <w:lsdException w:name="Table Subtle 2" w:semiHidden="1" w:unhideWhenUsed="1"/>
+    <w:lsdException w:name="Table Web 1" w:semiHidden="1" w:unhideWhenUsed="1"/>
+    <w:lsdException w:name="Table Web 2" w:semiHidden="1" w:unhideWhenUsed="1"/>
+    <w:lsdException w:name="Table Web 3" w:semiHidden="1" w:unhideWhenUsed="1"/>
+    <w:lsdException w:name="Balloon Text" w:semiHidden="1" w:unhideWhenUsed="1"/>
+    <w:lsdException w:name="Table Grid" w:uiPriority="39"/>
+    <w:lsdException w:name="Table Theme" w:semiHidden="1" w:unhideWhenUsed="1"/>
+    <w:lsdException w:name="Placeholder Text" w:semiHidden="1"/>
+    <w:lsdException w:name="No Spacing" w:uiPriority="1" w:qFormat="1"/>
+    <w:lsdException w:name="Light Shading" w:uiPriority="60"/>
+    <w:lsdException w:name="Light List" w:uiPriority="61"/>
+    <w:lsdException w:name="Light Grid" w:uiPriority="62"/>
+    <w:lsdException w:name="Medium Shading 1" w:uiPriority="63"/>
+    <w:lsdException w:name="Medium Shading 2" w:uiPriority="64"/>
+    <w:lsdException w:name="Medium List 1" w:uiPriority="65"/>
+    <w:lsdException w:name="Medium List 2" w:uiPriority="66"/>
+    <w:lsdException w:name="Medium Grid 1" w:uiPriority="67"/>
+    <w:lsdException w:name="Medium Grid 2" w:uiPriority="68"/>
+    <w:lsdException w:name="Medium Grid 3" w:uiPriority="69"/>
+    <w:lsdException w:name="Dark List" w:uiPriority="70"/>
+    <w:lsdException w:name="Colorful Shading" w:uiPriority="71"/>
+    <w:lsdException w:name="Colorful List" w:uiPriority="72"/>
+    <w:lsdException w:name="Colorful Grid" w:uiPriority="73"/>
+    <w:lsdException w:name="Light Shading Accent 1" w:uiPriority="60"/>
+    <w:lsdException w:name="Light List Accent 1" w:uiPriority="61"/>
+    <w:lsdException w:name="Light Grid Accent 1" w:uiPriority="62"/>
+    <w:lsdException w:name="Medium Shading 1 Accent 1" w:uiPriority="63"/>
+    <w:lsdException w:name="Medium Shading 2 Accent 1" w:uiPriority="64"/>
+    <w:lsdException w:name="Medium List 1 Accent 1" w:uiPriority="65"/>
+    <w:lsdException w:name="Revision" w:semiHidden="1"/>
+    <w:lsdException w:name="List Paragraph" w:uiPriority="34" w:qFormat="1"/>
+    <w:lsdException w:name="Quote" w:uiPriority="29" w:qFormat="1"/>
+    <w:lsdException w:name="Intense Quote" w:uiPriority="30" w:qFormat="1"/>
+    <w:lsdException w:name="Medium List 2 Accent 1" w:uiPriority="66"/>
+    <w:lsdException w:name="Medium Grid 1 Accent 1" w:uiPriority="67"/>
+    <w:lsdException w:name="Medium Grid 2 Accent 1" w:uiPriority="68"/>
+    <w:lsdException w:name="Medium Grid 3 Accent 1" w:uiPriority="69"/>
+    <w:lsdException w:name="Dark List Accent 1" w:uiPriority="70"/>
+    <w:lsdException w:name="Colorful Shading Accent 1" w:uiPriority="71"/>
+    <w:lsdException w:name="Colorful List Accent 1" w:uiPriority="72"/>
+    <w:lsdException w:name="Colorful Grid Accent 1" w:uiPriority="73"/>
+    <w:lsdException w:name="Light Shading Accent 2" w:uiPriority="60"/>
+    <w:lsdException w:name="Light List Accent 2" w:uiPriority="61"/>
+    <w:lsdException w:name="Light Grid Accent 2" w:uiPriority="62"/>
+    <w:lsdException w:name="Medium Shading 1 Accent 2" w:uiPriority="63"/>
+    <w:lsdException w:name="Medium Shading 2 Accent 2" w:uiPriority="64"/>
+    <w:lsdException w:name="Medium List 1 Accent 2" w:uiPriority="65"/>
+    <w:lsdException w:name="Medium List 2 Accent 2" w:uiPriority="66"/>
+    <w:lsdException w:name="Medium Grid 1 Accent 2" w:uiPriority="67"/>
+    <w:lsdException w:name="Medium Grid 2 Accent 2" w:uiPriority="68"/>
+    <w:lsdException w:name="Medium Grid 3 Accent 2" w:uiPriority="69"/>
+    <w:lsdException w:name="Dark List Accent 2" w:uiPriority="70"/>
+    <w:lsdException w:name="Colorful Shading Accent 2" w:uiPriority="71"/>
+    <w:lsdException w:name="Colorful List Accent 2" w:uiPriority="72"/>
+    <w:lsdException w:name="Colorful Grid Accent 2" w:uiPriority="73"/>
+    <w:lsdException w:name="Light Shading Accent 3" w:uiPriority="60"/>
+    <w:lsdException w:name="Light List Accent 3" w:uiPriority="61"/>
+    <w:lsdException w:name="Light Grid Accent 3" w:uiPriority="62"/>
+    <w:lsdException w:name="Medium Shading 1 Accent 3" w:uiPriority="63"/>
+    <w:lsdException w:name="Medium Shading 2 Accent 3" w:uiPriority="64"/>
+    <w:lsdException w:name="Medium List 1 Accent 3" w:uiPriority="65"/>
+    <w:lsdException w:name="Medium List 2 Accent 3" w:uiPriority="66"/>
+    <w:lsdException w:name="Medium Grid 1 Accent 3" w:uiPriority="67"/>
+    <w:lsdException w:name="Medium Grid 2 Accent 3" w:uiPriority="68"/>
+    <w:lsdException w:name="Medium Grid 3 Accent 3" w:uiPriority="69"/>
+    <w:lsdException w:name="Dark List Accent 3" w:uiPriority="70"/>
+    <w:lsdException w:name="Colorful Shading Accent 3" w:uiPriority="71"/>
+    <w:lsdException w:name="Colorful List Accent 3" w:uiPriority="72"/>
+    <w:lsdException w:name="Colorful Grid Accent 3" w:uiPriority="73"/>
+    <w:lsdException w:name="Light Shading Accent 4" w:uiPriority="60"/>
+    <w:lsdException w:name="Light List Accent 4" w:uiPriority="61"/>
+    <w:lsdException w:name="Light Grid Accent 4" w:uiPriority="62"/>
+    <w:lsdException w:name="Medium Shading 1 Accent 4" w:uiPriority="63"/>
+    <w:lsdException w:name="Medium Shading 2 Accent 4" w:uiPriority="64"/>
+    <w:lsdException w:name="Medium List 1 Accent 4" w:uiPriority="65"/>
+    <w:lsdException w:name="Medium List 2 Accent 4" w:uiPriority="66"/>
+    <w:lsdException w:name="Medium Grid 1 Accent 4" w:uiPriority="67"/>
+    <w:lsdException w:name="Medium Grid 2 Accent 4" w:uiPriority="68"/>
+    <w:lsdException w:name="Medium Grid 3 Accent 4" w:uiPriority="69"/>
+    <w:lsdException w:name="Dark List Accent 4" w:uiPriority="70"/>
+    <w:lsdException w:name="Colorful Shading Accent 4" w:uiPriority="71"/>
+    <w:lsdException w:name="Colorful List Accent 4" w:uiPriority="72"/>
+    <w:lsdException w:name="Colorful Grid Accent 4" w:uiPriority="73"/>
+    <w:lsdException w:name="Light Shading Accent 5" w:uiPriority="60"/>
+    <w:lsdException w:name="Light List Accent 5" w:uiPriority="61"/>
+    <w:lsdException w:name="Light Grid Accent 5" w:uiPriority="62"/>
+    <w:lsdException w:name="Medium Shading 1 Accent 5" w:uiPriority="63"/>
+    <w:lsdException w:name="Medium Shading 2 Accent 5" w:uiPriority="64"/>
+    <w:lsdException w:name="Medium List 1 Accent 5" w:uiPriority="65"/>
+    <w:lsdException w:name="Medium List 2 Accent 5" w:uiPriority="66"/>
+    <w:lsdException w:name="Medium Grid 1 Accent 5" w:uiPriority="67"/>
+    <w:lsdException w:name="Medium Grid 2 Accent 5" w:uiPriority="68"/>
+    <w:lsdException w:name="Medium Grid 3 Accent 5" w:uiPriority="69"/>
+    <w:lsdException w:name="Dark List Accent 5" w:uiPriority="70"/>
+    <w:lsdException w:name="Colorful Shading Accent 5" w:uiPriority="71"/>
+    <w:lsdException w:name="Colorful List Accent 5" w:uiPriority="72"/>
+    <w:lsdException w:name="Colorful Grid Accent 5" w:uiPriority="73"/>
+    <w:lsdException w:name="Light Shading Accent 6" w:uiPriority="60"/>
+    <w:lsdException w:name="Light List Accent 6" w:uiPriority="61"/>
+    <w:lsdException w:name="Light Grid Accent 6" w:uiPriority="62"/>
+    <w:lsdException w:name="Medium Shading 1 Accent 6" w:uiPriority="63"/>
+    <w:lsdException w:name="Medium Shading 2 Accent 6" w:uiPriority="64"/>
+    <w:lsdException w:name="Medium List 1 Accent 6" w:uiPriority="65"/>
+    <w:lsdException w:name="Medium List 2 Accent 6" w:uiPriority="66"/>
+    <w:lsdException w:name="Medium Grid 1 Accent 6" w:uiPriority="67"/>
+    <w:lsdException w:name="Medium Grid 2 Accent 6" w:uiPriority="68"/>
+    <w:lsdException w:name="Medium Grid 3 Accent 6" w:uiPriority="69"/>
+    <w:lsdException w:name="Dark List Accent 6" w:uiPriority="70"/>
+    <w:lsdException w:name="Colorful Shading Accent 6" w:uiPriority="71"/>
+    <w:lsdException w:name="Colorful List Accent 6" w:uiPriority="72"/>
+    <w:lsdException w:name="Colorful Grid Accent 6" w:uiPriority="73"/>
+    <w:lsdException w:name="Subtle Emphasis" w:uiPriority="19" w:qFormat="1"/>
+    <w:lsdException w:name="Intense Emphasis" w:uiPriority="21" w:qFormat="1"/>
+    <w:lsdException w:name="Subtle Reference" w:uiPriority="31" w:qFormat="1"/>
+    <w:lsdException w:name="Intense Reference" w:uiPriority="32" w:qFormat="1"/>
+    <w:lsdException w:name="Book Title" w:uiPriority="33" w:qFormat="1"/>
+    <w:lsdException w:name="Bibliography" w:semiHidden="1" w:uiPriority="37" w:unhideWhenUsed="1"/>
+    <w:lsdException w:name="TOC Heading" w:semiHidden="1" w:uiPriority="39" w:unhideWhenUsed="1" w:qFormat="1"/>
+    <w:lsdException w:name="Plain Table 1" w:uiPriority="41"/>
+    <w:lsdException w:name="Plain Table 2" w:uiPriority="42"/>
+    <w:lsdException w:name="Plain Table 3" w:uiPriority="43"/>
+    <w:lsdException w:name="Plain Table 4" w:uiPriority="44"/>
+    <w:lsdException w:name="Plain Table 5" w:uiPriority="45"/>
+    <w:lsdException w:name="Grid Table Light" w:uiPriority="40"/>
+    <w:lsdException w:name="Grid Table 1 Light" w:uiPriority="46"/>
+    <w:lsdException w:name="Grid Table 2" w:uiPriority="47"/>
+    <w:lsdException w:name="Grid Table 3" w:uiPriority="48"/>
+    <w:lsdException w:name="Grid Table 4" w:uiPriority="49"/>
+    <w:lsdException w:name="Grid Table 5 Dark" w:uiPriority="50"/>
+    <w:lsdException w:name="Grid Table 6 Colorful" w:uiPriority="51"/>
+    <w:lsdException w:name="Grid Table 7 Colorful" w:uiPriority="52"/>
+    <w:lsdException w:name="Grid Table 1 Light Accent 1" w:uiPriority="46"/>
+    <w:lsdException w:name="Grid Table 2 Accent 1" w:uiPriority="47"/>
+    <w:lsdException w:name="Grid Table 3 Accent 1" w:uiPriority="48"/>
+    <w:lsdException w:name="Grid Table 4 Accent 1" w:uiPriority="49"/>
+    <w:lsdException w:name="Grid Table 5 Dark Accent 1" w:uiPriority="50"/>
+    <w:lsdException w:name="Grid Table 6 Colorful Accent 1" w:uiPriority="51"/>
+    <w:lsdException w:name="Grid Table 7 Colorful Accent 1" w:uiPriority="52"/>
+    <w:lsdException w:name="Grid Table 1 Light Accent 2" w:uiPriority="46"/>
+    <w:lsdException w:name="Grid Table 2 Accent 2" w:uiPriority="47"/>
+    <w:lsdException w:name="Grid Table 3 Accent 2" w:uiPriority="48"/>
+    <w:lsdException w:name="Grid Table 4 Accent 2" w:uiPriority="49"/>
+    <w:lsdException w:name="Grid Table 5 Dark Accent 2" w:uiPriority="50"/>
+    <w:lsdException w:name="Grid Table 6 Colorful Accent 2" w:uiPriority="51"/>
+    <w:lsdException w:name="Grid Table 7 Colorful Accent 2" w:uiPriority="52"/>
+    <w:lsdException w:name="Grid Table 1 Light Accent 3" w:uiPriority="46"/>
+    <w:lsdException w:name="Grid Table 2 Accent 3" w:uiPriority="47"/>
+    <w:lsdException w:name="Grid Table 3 Accent 3" w:uiPriority="48"/>
+    <w:lsdException w:name="Grid Table 4 Accent 3" w:uiPriority="49"/>
+    <w:lsdException w:name="Grid Table 5 Dark Accent 3" w:uiPriority="50"/>
+    <w:lsdException w:name="Grid Table 6 Colorful Accent 3" w:uiPriority="51"/>
+    <w:lsdException w:name="Grid Table 7 Colorful Accent 3" w:uiPriority="52"/>
+    <w:lsdException w:name="Grid Table 1 Light Accent 4" w:uiPriority="46"/>
+    <w:lsdException w:name="Grid Table 2 Accent 4" w:uiPriority="47"/>
+    <w:lsdException w:name="Grid Table 3 Accent 4" w:uiPriority="48"/>
+    <w:lsdException w:name="Grid Table 4 Accent 4" w:uiPriority="49"/>
+    <w:lsdException w:name="Grid Table 5 Dark Accent 4" w:uiPriority="50"/>
+    <w:lsdException w:name="Grid Table 6 Colorful Accent 4" w:uiPriority="51"/>
+    <w:lsdException w:name="Grid Table 7 Colorful Accent 4" w:uiPriority="52"/>
+    <w:lsdException w:name="Grid Table 1 Light Accent 5" w:uiPriority="46"/>
+    <w:lsdException w:name="Grid Table 2 Accent 5" w:uiPriority="47"/>
+    <w:lsdException w:name="Grid Table 3 Accent 5" w:uiPriority="48"/>
+    <w:lsdException w:name="Grid Table 4 Accent 5" w:uiPriority="49"/>
+    <w:lsdException w:name="Grid Table 5 Dark Accent 5" w:uiPriority="50"/>
+    <w:lsdException w:name="Grid Table 6 Colorful Accent 5" w:uiPriority="51"/>
+    <w:lsdException w:name="Grid Table 7 Colorful Accent 5" w:uiPriority="52"/>
+    <w:lsdException w:name="Grid Table 1 Light Accent 6" w:uiPriority="46"/>
+    <w:lsdException w:name="Grid Table 2 Accent 6" w:uiPriority="47"/>
+    <w:lsdException w:name="Grid Table 3 Accent 6" w:uiPriority="48"/>
+    <w:lsdException w:name="Grid Table 4 Accent 6" w:uiPriority="49"/>
+    <w:lsdException w:name="Grid Table 5 Dark Accent 6" w:uiPriority="50"/>
+    <w:lsdException w:name="Grid Table 6 Colorful Accent 6" w:uiPriority="51"/>
+    <w:lsdException w:name="Grid Table 7 Colorful Accent 6" w:uiPriority="52"/>
+    <w:lsdException w:name="List Table 1 Light" w:uiPriority="46"/>
+    <w:lsdException w:name="List Table 2" w:uiPriority="47"/>
+    <w:lsdException w:name="List Table 3" w:uiPriority="48"/>
+    <w:lsdException w:name="List Table 4" w:uiPriority="49"/>
+    <w:lsdException w:name="List Table 5 Dark" w:uiPriority="50"/>
+    <w:lsdException w:name="List Table 6 Colorful" w:uiPriority="51"/>
+    <w:lsdException w:name="List Table 7 Colorful" w:uiPriority="52"/>
+    <w:lsdException w:name="List Table 1 Light Accent 1" w:uiPriority="46"/>
+    <w:lsdException w:name="List Table 2 Accent 1" w:uiPriority="47"/>
+    <w:lsdException w:name="List Table 3 Accent 1" w:uiPriority="48"/>
+    <w:lsdException w:name="List Table 4 Accent 1" w:uiPriority="49"/>
+    <w:lsdException w:name="List Table 5 Dark Accent 1" w:uiPriority="50"/>
+    <w:lsdException w:name="List Table 6 Colorful Accent 1" w:uiPriority="51"/>
+    <w:lsdException w:name="List Table 7 Colorful Accent 1" w:uiPriority="52"/>
+    <w:lsdException w:name="List Table 1 Light Accent 2" w:uiPriority="46"/>
+    <w:lsdException w:name="List Table 2 Accent 2" w:uiPriority="47"/>
+    <w:lsdException w:name="List Table 3 Accent 2" w:uiPriority="48"/>
+    <w:lsdException w:name="List Table 4 Accent 2" w:uiPriority="49"/>
+    <w:lsdException w:name="List Table 5 Dark Accent 2" w:uiPriority="50"/>
+    <w:lsdException w:name="List Table 6 Colorful Accent 2" w:uiPriority="51"/>
+    <w:lsdException w:name="List Table 7 Colorful Accent 2" w:uiPriority="52"/>
+    <w:lsdException w:name="List Table 1 Light Accent 3" w:uiPriority="46"/>
+    <w:lsdException w:name="List Table 2 Accent 3" w:uiPriority="47"/>
+    <w:lsdException w:name="List Table 3 Accent 3" w:uiPriority="48"/>
+    <w:lsdException w:name="List Table 4 Accent 3" w:uiPriority="49"/>
+    <w:lsdException w:name="List Table 5 Dark Accent 3" w:uiPriority="50"/>
+    <w:lsdException w:name="List Table 6 Colorful Accent 3" w:uiPriority="51"/>
+    <w:lsdException w:name="List Table 7 Colorful Accent 3" w:uiPriority="52"/>
+    <w:lsdException w:name="List Table 1 Light Accent 4" w:uiPriority="46"/>
+    <w:lsdException w:name="List Table 2 Accent 4" w:uiPriority="47"/>
+    <w:lsdException w:name="List Table 3 Accent 4" w:uiPriority="48"/>
+    <w:lsdException w:name="List Table 4 Accent 4" w:uiPriority="49"/>
+    <w:lsdException w:name="List Table 5 Dark Accent 4" w:uiPriority="50"/>
+    <w:lsdException w:name="List Table 6 Colorful Accent 4" w:uiPriority="51"/>
+    <w:lsdException w:name="List Table 7 Colorful Accent 4" w:uiPriority="52"/>
+    <w:lsdException w:name="List Table 1 Light Accent 5" w:uiPriority="46"/>
+    <w:lsdException w:name="List Table 2 Accent 5" w:uiPriority="47"/>
+    <w:lsdException w:name="List Table 3 Accent 5" w:uiPriority="48"/>
+    <w:lsdException w:name="List Table 4 Accent 5" w:uiPriority="49"/>
+    <w:lsdException w:name="List Table 5 Dark Accent 5" w:uiPriority="50"/>
+    <w:lsdException w:name="List Table 6 Colorful Accent 5" w:uiPriority="51"/>
+    <w:lsdException w:name="List Table 7 Colorful Accent 5" w:uiPriority="52"/>
+    <w:lsdException w:name="List Table 1 Light Accent 6" w:uiPriority="46"/>
+    <w:lsdException w:name="List Table 2 Accent 6" w:uiPriority="47"/>
+    <w:lsdException w:name="List Table 3 Accent 6" w:uiPriority="48"/>
+    <w:lsdException w:name="List Table 4 Accent 6" w:uiPriority="49"/>
+    <w:lsdException w:name="List Table 5 Dark Accent 6" w:uiPriority="50"/>
+    <w:lsdException w:name="List Table 6 Colorful Accent 6" w:uiPriority="51"/>
+    <w:lsdException w:name="List Table 7 Colorful Accent 6" w:uiPriority="52"/>
+    <w:lsdException w:name="Mention" w:semiHidden="1" w:unhideWhenUsed="1"/>
   </w:latentStyles>
   <w:style w:type="paragraph" w:default="1" w:styleId="Normal">
     <w:name w:val="Normal"/>
     <w:rsid w:val="00983456"/>
   </w:style>
-  <w:style w:type="paragraph" w:styleId="Heading1">
+  <w:style w:type="paragraph" w:styleId="Ttulo1">
     <w:name w:val="heading 1"/>
     <w:basedOn w:val="Normal"/>
     <w:next w:val="Normal"/>
+    <w:link w:val="Ttulo1Char"/>
     <w:pPr>
       <w:keepNext/>
       <w:keepLines/>
@@ -2975,7 +3502,7 @@
       <w:smallCaps/>
     </w:rPr>
   </w:style>
-  <w:style w:type="paragraph" w:styleId="Heading2">
+  <w:style w:type="paragraph" w:styleId="Ttulo2">
     <w:name w:val="heading 2"/>
     <w:basedOn w:val="Normal"/>
     <w:next w:val="Normal"/>
@@ -2993,7 +3520,7 @@
       <w:szCs w:val="26"/>
     </w:rPr>
   </w:style>
-  <w:style w:type="paragraph" w:styleId="Heading3">
+  <w:style w:type="paragraph" w:styleId="Ttulo3">
     <w:name w:val="heading 3"/>
     <w:basedOn w:val="Normal"/>
     <w:next w:val="Normal"/>
@@ -3009,7 +3536,7 @@
       <w:color w:val="4F81BD"/>
     </w:rPr>
   </w:style>
-  <w:style w:type="paragraph" w:styleId="Heading4">
+  <w:style w:type="paragraph" w:styleId="Ttulo4">
     <w:name w:val="heading 4"/>
     <w:basedOn w:val="Normal"/>
     <w:next w:val="Normal"/>
@@ -3026,7 +3553,7 @@
       <w:color w:val="4F81BD"/>
     </w:rPr>
   </w:style>
-  <w:style w:type="paragraph" w:styleId="Heading5">
+  <w:style w:type="paragraph" w:styleId="Ttulo5">
     <w:name w:val="heading 5"/>
     <w:basedOn w:val="Normal"/>
     <w:next w:val="Normal"/>
@@ -3041,7 +3568,7 @@
       <w:color w:val="243F61"/>
     </w:rPr>
   </w:style>
-  <w:style w:type="paragraph" w:styleId="Heading6">
+  <w:style w:type="paragraph" w:styleId="Ttulo6">
     <w:name w:val="heading 6"/>
     <w:basedOn w:val="Normal"/>
     <w:next w:val="Normal"/>
@@ -3057,13 +3584,13 @@
       <w:color w:val="243F61"/>
     </w:rPr>
   </w:style>
-  <w:style w:type="character" w:default="1" w:styleId="DefaultParagraphFont">
+  <w:style w:type="character" w:default="1" w:styleId="Fontepargpadro">
     <w:name w:val="Default Paragraph Font"/>
     <w:uiPriority w:val="1"/>
     <w:semiHidden/>
     <w:unhideWhenUsed/>
   </w:style>
-  <w:style w:type="table" w:default="1" w:styleId="TableNormal">
+  <w:style w:type="table" w:default="1" w:styleId="Tabelanormal">
     <w:name w:val="Normal Table"/>
     <w:uiPriority w:val="99"/>
     <w:semiHidden/>
@@ -3078,7 +3605,7 @@
       </w:tblCellMar>
     </w:tblPr>
   </w:style>
-  <w:style w:type="numbering" w:default="1" w:styleId="NoList">
+  <w:style w:type="numbering" w:default="1" w:styleId="Semlista">
     <w:name w:val="No List"/>
     <w:uiPriority w:val="99"/>
     <w:semiHidden/>
@@ -3095,7 +3622,7 @@
       </w:tblCellMar>
     </w:tblPr>
   </w:style>
-  <w:style w:type="paragraph" w:styleId="Title">
+  <w:style w:type="paragraph" w:styleId="Ttulo">
     <w:name w:val="Title"/>
     <w:basedOn w:val="Normal"/>
     <w:next w:val="Normal"/>
@@ -3110,7 +3637,7 @@
       <w:szCs w:val="52"/>
     </w:rPr>
   </w:style>
-  <w:style w:type="paragraph" w:styleId="Subtitle">
+  <w:style w:type="paragraph" w:styleId="Subttulo">
     <w:name w:val="Subtitle"/>
     <w:basedOn w:val="Normal"/>
     <w:next w:val="Normal"/>
@@ -3124,10 +3651,10 @@
       <w:color w:val="4F81BD"/>
     </w:rPr>
   </w:style>
-  <w:style w:type="paragraph" w:styleId="Header">
+  <w:style w:type="paragraph" w:styleId="Cabealho">
     <w:name w:val="header"/>
     <w:basedOn w:val="Normal"/>
-    <w:link w:val="HeaderChar"/>
+    <w:link w:val="CabealhoChar"/>
     <w:uiPriority w:val="99"/>
     <w:unhideWhenUsed/>
     <w:rsid w:val="00F55761"/>
@@ -3139,17 +3666,17 @@
       <w:spacing w:line="240" w:lineRule="auto"/>
     </w:pPr>
   </w:style>
-  <w:style w:type="character" w:customStyle="1" w:styleId="HeaderChar">
-    <w:name w:val="Header Char"/>
-    <w:basedOn w:val="DefaultParagraphFont"/>
-    <w:link w:val="Header"/>
+  <w:style w:type="character" w:customStyle="1" w:styleId="CabealhoChar">
+    <w:name w:val="Cabeçalho Char"/>
+    <w:basedOn w:val="Fontepargpadro"/>
+    <w:link w:val="Cabealho"/>
     <w:uiPriority w:val="99"/>
     <w:rsid w:val="00F55761"/>
   </w:style>
-  <w:style w:type="paragraph" w:styleId="Footer">
+  <w:style w:type="paragraph" w:styleId="Rodap">
     <w:name w:val="footer"/>
     <w:basedOn w:val="Normal"/>
-    <w:link w:val="FooterChar"/>
+    <w:link w:val="RodapChar"/>
     <w:uiPriority w:val="99"/>
     <w:unhideWhenUsed/>
     <w:rsid w:val="00F55761"/>
@@ -3161,16 +3688,16 @@
       <w:spacing w:line="240" w:lineRule="auto"/>
     </w:pPr>
   </w:style>
-  <w:style w:type="character" w:customStyle="1" w:styleId="FooterChar">
-    <w:name w:val="Footer Char"/>
-    <w:basedOn w:val="DefaultParagraphFont"/>
-    <w:link w:val="Footer"/>
+  <w:style w:type="character" w:customStyle="1" w:styleId="RodapChar">
+    <w:name w:val="Rodapé Char"/>
+    <w:basedOn w:val="Fontepargpadro"/>
+    <w:link w:val="Rodap"/>
     <w:uiPriority w:val="99"/>
     <w:rsid w:val="00F55761"/>
   </w:style>
-  <w:style w:type="paragraph" w:styleId="TOCHeading">
+  <w:style w:type="paragraph" w:styleId="CabealhodoSumrio">
     <w:name w:val="TOC Heading"/>
-    <w:basedOn w:val="Heading1"/>
+    <w:basedOn w:val="Ttulo1"/>
     <w:next w:val="Normal"/>
     <w:uiPriority w:val="39"/>
     <w:unhideWhenUsed/>
@@ -3191,7 +3718,7 @@
       <w:szCs w:val="32"/>
     </w:rPr>
   </w:style>
-  <w:style w:type="paragraph" w:styleId="TOC1">
+  <w:style w:type="paragraph" w:styleId="Sumrio1">
     <w:name w:val="toc 1"/>
     <w:basedOn w:val="Normal"/>
     <w:next w:val="Normal"/>
@@ -3205,7 +3732,7 @@
   </w:style>
   <w:style w:type="character" w:styleId="Hyperlink">
     <w:name w:val="Hyperlink"/>
-    <w:basedOn w:val="DefaultParagraphFont"/>
+    <w:basedOn w:val="Fontepargpadro"/>
     <w:uiPriority w:val="99"/>
     <w:unhideWhenUsed/>
     <w:rsid w:val="008F00EB"/>
@@ -3214,10 +3741,10 @@
       <w:u w:val="single"/>
     </w:rPr>
   </w:style>
-  <w:style w:type="paragraph" w:styleId="BalloonText">
+  <w:style w:type="paragraph" w:styleId="Textodebalo">
     <w:name w:val="Balloon Text"/>
     <w:basedOn w:val="Normal"/>
-    <w:link w:val="BalloonTextChar"/>
+    <w:link w:val="TextodebaloChar"/>
     <w:uiPriority w:val="99"/>
     <w:semiHidden/>
     <w:unhideWhenUsed/>
@@ -3231,10 +3758,10 @@
       <w:szCs w:val="16"/>
     </w:rPr>
   </w:style>
-  <w:style w:type="character" w:customStyle="1" w:styleId="BalloonTextChar">
-    <w:name w:val="Balloon Text Char"/>
-    <w:basedOn w:val="DefaultParagraphFont"/>
-    <w:link w:val="BalloonText"/>
+  <w:style w:type="character" w:customStyle="1" w:styleId="TextodebaloChar">
+    <w:name w:val="Texto de balão Char"/>
+    <w:basedOn w:val="Fontepargpadro"/>
+    <w:link w:val="Textodebalo"/>
     <w:uiPriority w:val="99"/>
     <w:semiHidden/>
     <w:rsid w:val="005C6338"/>
@@ -3244,7 +3771,7 @@
       <w:szCs w:val="16"/>
     </w:rPr>
   </w:style>
-  <w:style w:type="paragraph" w:styleId="ListParagraph">
+  <w:style w:type="paragraph" w:styleId="PargrafodaLista">
     <w:name w:val="List Paragraph"/>
     <w:basedOn w:val="Normal"/>
     <w:uiPriority w:val="34"/>
@@ -3255,466 +3782,71 @@
       <w:contextualSpacing/>
     </w:pPr>
   </w:style>
-</w:styles>
-</file>
-
-<file path=word/stylesWithEffects.xml><?xml version="1.0" encoding="utf-8"?>
-<w:styles xmlns:wpc="http://schemas.microsoft.com/office/word/2010/wordprocessingCanvas" xmlns:mc="http://schemas.openxmlformats.org/markup-compatibility/2006" xmlns:o="urn:schemas-microsoft-com:office:office" xmlns:r="http://schemas.openxmlformats.org/officeDocument/2006/relationships" xmlns:m="http://schemas.openxmlformats.org/officeDocument/2006/math" xmlns:v="urn:schemas-microsoft-com:vml" xmlns:wp14="http://schemas.microsoft.com/office/word/2010/wordprocessingDrawing" xmlns:wp="http://schemas.openxmlformats.org/drawingml/2006/wordprocessingDrawing" xmlns:w10="urn:schemas-microsoft-com:office:word" xmlns:w="http://schemas.openxmlformats.org/wordprocessingml/2006/main" xmlns:w14="http://schemas.microsoft.com/office/word/2010/wordml" xmlns:wpg="http://schemas.microsoft.com/office/word/2010/wordprocessingGroup" xmlns:wpi="http://schemas.microsoft.com/office/word/2010/wordprocessingInk" xmlns:wne="http://schemas.microsoft.com/office/word/2006/wordml" xmlns:wps="http://schemas.microsoft.com/office/word/2010/wordprocessingShape" mc:Ignorable="w14 wp14">
-  <w:docDefaults>
-    <w:rPrDefault>
-      <w:rPr>
-        <w:rFonts w:ascii="Arial" w:eastAsia="Arial" w:hAnsi="Arial" w:cs="Arial"/>
-        <w:color w:val="000000"/>
-        <w:sz w:val="24"/>
-        <w:szCs w:val="24"/>
-        <w:lang w:val="pt-BR" w:eastAsia="pt-BR" w:bidi="ar-SA"/>
-      </w:rPr>
-    </w:rPrDefault>
-    <w:pPrDefault>
-      <w:pPr>
-        <w:spacing w:line="360" w:lineRule="auto"/>
-        <w:jc w:val="both"/>
-      </w:pPr>
-    </w:pPrDefault>
-  </w:docDefaults>
-  <w:latentStyles w:defLockedState="0" w:defUIPriority="99" w:defSemiHidden="1" w:defUnhideWhenUsed="1" w:defQFormat="0" w:count="267">
-    <w:lsdException w:name="Normal" w:semiHidden="0" w:uiPriority="0" w:unhideWhenUsed="0" w:qFormat="1"/>
-    <w:lsdException w:name="heading 1" w:semiHidden="0" w:uiPriority="0" w:unhideWhenUsed="0" w:qFormat="1"/>
-    <w:lsdException w:name="heading 2" w:uiPriority="9" w:qFormat="1"/>
-    <w:lsdException w:name="heading 3" w:uiPriority="9" w:qFormat="1"/>
-    <w:lsdException w:name="heading 4" w:uiPriority="9" w:qFormat="1"/>
-    <w:lsdException w:name="heading 5" w:uiPriority="9" w:qFormat="1"/>
-    <w:lsdException w:name="heading 6" w:uiPriority="9" w:qFormat="1"/>
-    <w:lsdException w:name="heading 7" w:uiPriority="9" w:qFormat="1"/>
-    <w:lsdException w:name="heading 8" w:uiPriority="9" w:qFormat="1"/>
-    <w:lsdException w:name="heading 9" w:uiPriority="9" w:qFormat="1"/>
-    <w:lsdException w:name="toc 1" w:uiPriority="39"/>
-    <w:lsdException w:name="toc 2" w:uiPriority="39"/>
-    <w:lsdException w:name="toc 3" w:uiPriority="39"/>
-    <w:lsdException w:name="toc 4" w:uiPriority="39"/>
-    <w:lsdException w:name="toc 5" w:uiPriority="39"/>
-    <w:lsdException w:name="toc 6" w:uiPriority="39"/>
-    <w:lsdException w:name="toc 7" w:uiPriority="39"/>
-    <w:lsdException w:name="toc 8" w:uiPriority="39"/>
-    <w:lsdException w:name="toc 9" w:uiPriority="39"/>
-    <w:lsdException w:name="caption" w:uiPriority="35" w:qFormat="1"/>
-    <w:lsdException w:name="Title" w:semiHidden="0" w:uiPriority="10" w:unhideWhenUsed="0" w:qFormat="1"/>
-    <w:lsdException w:name="Default Paragraph Font" w:uiPriority="1"/>
-    <w:lsdException w:name="Subtitle" w:semiHidden="0" w:uiPriority="11" w:unhideWhenUsed="0" w:qFormat="1"/>
-    <w:lsdException w:name="Strong" w:semiHidden="0" w:uiPriority="22" w:unhideWhenUsed="0" w:qFormat="1"/>
-    <w:lsdException w:name="Emphasis" w:semiHidden="0" w:uiPriority="20" w:unhideWhenUsed="0" w:qFormat="1"/>
-    <w:lsdException w:name="Table Grid" w:semiHidden="0" w:uiPriority="39" w:unhideWhenUsed="0"/>
-    <w:lsdException w:name="Placeholder Text" w:unhideWhenUsed="0"/>
-    <w:lsdException w:name="No Spacing" w:semiHidden="0" w:uiPriority="1" w:unhideWhenUsed="0" w:qFormat="1"/>
-    <w:lsdException w:name="Light Shading" w:semiHidden="0" w:uiPriority="60" w:unhideWhenUsed="0"/>
-    <w:lsdException w:name="Light List" w:semiHidden="0" w:uiPriority="61" w:unhideWhenUsed="0"/>
-    <w:lsdException w:name="Light Grid" w:semiHidden="0" w:uiPriority="62" w:unhideWhenUsed="0"/>
-    <w:lsdException w:name="Medium Shading 1" w:semiHidden="0" w:uiPriority="63" w:unhideWhenUsed="0"/>
-    <w:lsdException w:name="Medium Shading 2" w:semiHidden="0" w:uiPriority="64" w:unhideWhenUsed="0"/>
-    <w:lsdException w:name="Medium List 1" w:semiHidden="0" w:uiPriority="65" w:unhideWhenUsed="0"/>
-    <w:lsdException w:name="Medium List 2" w:semiHidden="0" w:uiPriority="66" w:unhideWhenUsed="0"/>
-    <w:lsdException w:name="Medium Grid 1" w:semiHidden="0" w:uiPriority="67" w:unhideWhenUsed="0"/>
-    <w:lsdException w:name="Medium Grid 2" w:semiHidden="0" w:uiPriority="68" w:unhideWhenUsed="0"/>
-    <w:lsdException w:name="Medium Grid 3" w:semiHidden="0" w:uiPriority="69" w:unhideWhenUsed="0"/>
-    <w:lsdException w:name="Dark List" w:semiHidden="0" w:uiPriority="70" w:unhideWhenUsed="0"/>
-    <w:lsdException w:name="Colorful Shading" w:semiHidden="0" w:uiPriority="71" w:unhideWhenUsed="0"/>
-    <w:lsdException w:name="Colorful List" w:semiHidden="0" w:uiPriority="72" w:unhideWhenUsed="0"/>
-    <w:lsdException w:name="Colorful Grid" w:semiHidden="0" w:uiPriority="73" w:unhideWhenUsed="0"/>
-    <w:lsdException w:name="Light Shading Accent 1" w:semiHidden="0" w:uiPriority="60" w:unhideWhenUsed="0"/>
-    <w:lsdException w:name="Light List Accent 1" w:semiHidden="0" w:uiPriority="61" w:unhideWhenUsed="0"/>
-    <w:lsdException w:name="Light Grid Accent 1" w:semiHidden="0" w:uiPriority="62" w:unhideWhenUsed="0"/>
-    <w:lsdException w:name="Medium Shading 1 Accent 1" w:semiHidden="0" w:uiPriority="63" w:unhideWhenUsed="0"/>
-    <w:lsdException w:name="Medium Shading 2 Accent 1" w:semiHidden="0" w:uiPriority="64" w:unhideWhenUsed="0"/>
-    <w:lsdException w:name="Medium List 1 Accent 1" w:semiHidden="0" w:uiPriority="65" w:unhideWhenUsed="0"/>
-    <w:lsdException w:name="Revision" w:unhideWhenUsed="0"/>
-    <w:lsdException w:name="List Paragraph" w:semiHidden="0" w:uiPriority="34" w:unhideWhenUsed="0" w:qFormat="1"/>
-    <w:lsdException w:name="Quote" w:semiHidden="0" w:uiPriority="29" w:unhideWhenUsed="0" w:qFormat="1"/>
-    <w:lsdException w:name="Intense Quote" w:semiHidden="0" w:uiPriority="30" w:unhideWhenUsed="0" w:qFormat="1"/>
-    <w:lsdException w:name="Medium List 2 Accent 1" w:semiHidden="0" w:uiPriority="66" w:unhideWhenUsed="0"/>
-    <w:lsdException w:name="Medium Grid 1 Accent 1" w:semiHidden="0" w:uiPriority="67" w:unhideWhenUsed="0"/>
-    <w:lsdException w:name="Medium Grid 2 Accent 1" w:semiHidden="0" w:uiPriority="68" w:unhideWhenUsed="0"/>
-    <w:lsdException w:name="Medium Grid 3 Accent 1" w:semiHidden="0" w:uiPriority="69" w:unhideWhenUsed="0"/>
-    <w:lsdException w:name="Dark List Accent 1" w:semiHidden="0" w:uiPriority="70" w:unhideWhenUsed="0"/>
-    <w:lsdException w:name="Colorful Shading Accent 1" w:semiHidden="0" w:uiPriority="71" w:unhideWhenUsed="0"/>
-    <w:lsdException w:name="Colorful List Accent 1" w:semiHidden="0" w:uiPriority="72" w:unhideWhenUsed="0"/>
-    <w:lsdException w:name="Colorful Grid Accent 1" w:semiHidden="0" w:uiPriority="73" w:unhideWhenUsed="0"/>
-    <w:lsdException w:name="Light Shading Accent 2" w:semiHidden="0" w:uiPriority="60" w:unhideWhenUsed="0"/>
-    <w:lsdException w:name="Light List Accent 2" w:semiHidden="0" w:uiPriority="61" w:unhideWhenUsed="0"/>
-    <w:lsdException w:name="Light Grid Accent 2" w:semiHidden="0" w:uiPriority="62" w:unhideWhenUsed="0"/>
-    <w:lsdException w:name="Medium Shading 1 Accent 2" w:semiHidden="0" w:uiPriority="63" w:unhideWhenUsed="0"/>
-    <w:lsdException w:name="Medium Shading 2 Accent 2" w:semiHidden="0" w:uiPriority="64" w:unhideWhenUsed="0"/>
-    <w:lsdException w:name="Medium List 1 Accent 2" w:semiHidden="0" w:uiPriority="65" w:unhideWhenUsed="0"/>
-    <w:lsdException w:name="Medium List 2 Accent 2" w:semiHidden="0" w:uiPriority="66" w:unhideWhenUsed="0"/>
-    <w:lsdException w:name="Medium Grid 1 Accent 2" w:semiHidden="0" w:uiPriority="67" w:unhideWhenUsed="0"/>
-    <w:lsdException w:name="Medium Grid 2 Accent 2" w:semiHidden="0" w:uiPriority="68" w:unhideWhenUsed="0"/>
-    <w:lsdException w:name="Medium Grid 3 Accent 2" w:semiHidden="0" w:uiPriority="69" w:unhideWhenUsed="0"/>
-    <w:lsdException w:name="Dark List Accent 2" w:semiHidden="0" w:uiPriority="70" w:unhideWhenUsed="0"/>
-    <w:lsdException w:name="Colorful Shading Accent 2" w:semiHidden="0" w:uiPriority="71" w:unhideWhenUsed="0"/>
-    <w:lsdException w:name="Colorful List Accent 2" w:semiHidden="0" w:uiPriority="72" w:unhideWhenUsed="0"/>
-    <w:lsdException w:name="Colorful Grid Accent 2" w:semiHidden="0" w:uiPriority="73" w:unhideWhenUsed="0"/>
-    <w:lsdException w:name="Light Shading Accent 3" w:semiHidden="0" w:uiPriority="60" w:unhideWhenUsed="0"/>
-    <w:lsdException w:name="Light List Accent 3" w:semiHidden="0" w:uiPriority="61" w:unhideWhenUsed="0"/>
-    <w:lsdException w:name="Light Grid Accent 3" w:semiHidden="0" w:uiPriority="62" w:unhideWhenUsed="0"/>
-    <w:lsdException w:name="Medium Shading 1 Accent 3" w:semiHidden="0" w:uiPriority="63" w:unhideWhenUsed="0"/>
-    <w:lsdException w:name="Medium Shading 2 Accent 3" w:semiHidden="0" w:uiPriority="64" w:unhideWhenUsed="0"/>
-    <w:lsdException w:name="Medium List 1 Accent 3" w:semiHidden="0" w:uiPriority="65" w:unhideWhenUsed="0"/>
-    <w:lsdException w:name="Medium List 2 Accent 3" w:semiHidden="0" w:uiPriority="66" w:unhideWhenUsed="0"/>
-    <w:lsdException w:name="Medium Grid 1 Accent 3" w:semiHidden="0" w:uiPriority="67" w:unhideWhenUsed="0"/>
-    <w:lsdException w:name="Medium Grid 2 Accent 3" w:semiHidden="0" w:uiPriority="68" w:unhideWhenUsed="0"/>
-    <w:lsdException w:name="Medium Grid 3 Accent 3" w:semiHidden="0" w:uiPriority="69" w:unhideWhenUsed="0"/>
-    <w:lsdException w:name="Dark List Accent 3" w:semiHidden="0" w:uiPriority="70" w:unhideWhenUsed="0"/>
-    <w:lsdException w:name="Colorful Shading Accent 3" w:semiHidden="0" w:uiPriority="71" w:unhideWhenUsed="0"/>
-    <w:lsdException w:name="Colorful List Accent 3" w:semiHidden="0" w:uiPriority="72" w:unhideWhenUsed="0"/>
-    <w:lsdException w:name="Colorful Grid Accent 3" w:semiHidden="0" w:uiPriority="73" w:unhideWhenUsed="0"/>
-    <w:lsdException w:name="Light Shading Accent 4" w:semiHidden="0" w:uiPriority="60" w:unhideWhenUsed="0"/>
-    <w:lsdException w:name="Light List Accent 4" w:semiHidden="0" w:uiPriority="61" w:unhideWhenUsed="0"/>
-    <w:lsdException w:name="Light Grid Accent 4" w:semiHidden="0" w:uiPriority="62" w:unhideWhenUsed="0"/>
-    <w:lsdException w:name="Medium Shading 1 Accent 4" w:semiHidden="0" w:uiPriority="63" w:unhideWhenUsed="0"/>
-    <w:lsdException w:name="Medium Shading 2 Accent 4" w:semiHidden="0" w:uiPriority="64" w:unhideWhenUsed="0"/>
-    <w:lsdException w:name="Medium List 1 Accent 4" w:semiHidden="0" w:uiPriority="65" w:unhideWhenUsed="0"/>
-    <w:lsdException w:name="Medium List 2 Accent 4" w:semiHidden="0" w:uiPriority="66" w:unhideWhenUsed="0"/>
-    <w:lsdException w:name="Medium Grid 1 Accent 4" w:semiHidden="0" w:uiPriority="67" w:unhideWhenUsed="0"/>
-    <w:lsdException w:name="Medium Grid 2 Accent 4" w:semiHidden="0" w:uiPriority="68" w:unhideWhenUsed="0"/>
-    <w:lsdException w:name="Medium Grid 3 Accent 4" w:semiHidden="0" w:uiPriority="69" w:unhideWhenUsed="0"/>
-    <w:lsdException w:name="Dark List Accent 4" w:semiHidden="0" w:uiPriority="70" w:unhideWhenUsed="0"/>
-    <w:lsdException w:name="Colorful Shading Accent 4" w:semiHidden="0" w:uiPriority="71" w:unhideWhenUsed="0"/>
-    <w:lsdException w:name="Colorful List Accent 4" w:semiHidden="0" w:uiPriority="72" w:unhideWhenUsed="0"/>
-    <w:lsdException w:name="Colorful Grid Accent 4" w:semiHidden="0" w:uiPriority="73" w:unhideWhenUsed="0"/>
-    <w:lsdException w:name="Light Shading Accent 5" w:semiHidden="0" w:uiPriority="60" w:unhideWhenUsed="0"/>
-    <w:lsdException w:name="Light List Accent 5" w:semiHidden="0" w:uiPriority="61" w:unhideWhenUsed="0"/>
-    <w:lsdException w:name="Light Grid Accent 5" w:semiHidden="0" w:uiPriority="62" w:unhideWhenUsed="0"/>
-    <w:lsdException w:name="Medium Shading 1 Accent 5" w:semiHidden="0" w:uiPriority="63" w:unhideWhenUsed="0"/>
-    <w:lsdException w:name="Medium Shading 2 Accent 5" w:semiHidden="0" w:uiPriority="64" w:unhideWhenUsed="0"/>
-    <w:lsdException w:name="Medium List 1 Accent 5" w:semiHidden="0" w:uiPriority="65" w:unhideWhenUsed="0"/>
-    <w:lsdException w:name="Medium List 2 Accent 5" w:semiHidden="0" w:uiPriority="66" w:unhideWhenUsed="0"/>
-    <w:lsdException w:name="Medium Grid 1 Accent 5" w:semiHidden="0" w:uiPriority="67" w:unhideWhenUsed="0"/>
-    <w:lsdException w:name="Medium Grid 2 Accent 5" w:semiHidden="0" w:uiPriority="68" w:unhideWhenUsed="0"/>
-    <w:lsdException w:name="Medium Grid 3 Accent 5" w:semiHidden="0" w:uiPriority="69" w:unhideWhenUsed="0"/>
-    <w:lsdException w:name="Dark List Accent 5" w:semiHidden="0" w:uiPriority="70" w:unhideWhenUsed="0"/>
-    <w:lsdException w:name="Colorful Shading Accent 5" w:semiHidden="0" w:uiPriority="71" w:unhideWhenUsed="0"/>
-    <w:lsdException w:name="Colorful List Accent 5" w:semiHidden="0" w:uiPriority="72" w:unhideWhenUsed="0"/>
-    <w:lsdException w:name="Colorful Grid Accent 5" w:semiHidden="0" w:uiPriority="73" w:unhideWhenUsed="0"/>
-    <w:lsdException w:name="Light Shading Accent 6" w:semiHidden="0" w:uiPriority="60" w:unhideWhenUsed="0"/>
-    <w:lsdException w:name="Light List Accent 6" w:semiHidden="0" w:uiPriority="61" w:unhideWhenUsed="0"/>
-    <w:lsdException w:name="Light Grid Accent 6" w:semiHidden="0" w:uiPriority="62" w:unhideWhenUsed="0"/>
-    <w:lsdException w:name="Medium Shading 1 Accent 6" w:semiHidden="0" w:uiPriority="63" w:unhideWhenUsed="0"/>
-    <w:lsdException w:name="Medium Shading 2 Accent 6" w:semiHidden="0" w:uiPriority="64" w:unhideWhenUsed="0"/>
-    <w:lsdException w:name="Medium List 1 Accent 6" w:semiHidden="0" w:uiPriority="65" w:unhideWhenUsed="0"/>
-    <w:lsdException w:name="Medium List 2 Accent 6" w:semiHidden="0" w:uiPriority="66" w:unhideWhenUsed="0"/>
-    <w:lsdException w:name="Medium Grid 1 Accent 6" w:semiHidden="0" w:uiPriority="67" w:unhideWhenUsed="0"/>
-    <w:lsdException w:name="Medium Grid 2 Accent 6" w:semiHidden="0" w:uiPriority="68" w:unhideWhenUsed="0"/>
-    <w:lsdException w:name="Medium Grid 3 Accent 6" w:semiHidden="0" w:uiPriority="69" w:unhideWhenUsed="0"/>
-    <w:lsdException w:name="Dark List Accent 6" w:semiHidden="0" w:uiPriority="70" w:unhideWhenUsed="0"/>
-    <w:lsdException w:name="Colorful Shading Accent 6" w:semiHidden="0" w:uiPriority="71" w:unhideWhenUsed="0"/>
-    <w:lsdException w:name="Colorful List Accent 6" w:semiHidden="0" w:uiPriority="72" w:unhideWhenUsed="0"/>
-    <w:lsdException w:name="Colorful Grid Accent 6" w:semiHidden="0" w:uiPriority="73" w:unhideWhenUsed="0"/>
-    <w:lsdException w:name="Subtle Emphasis" w:semiHidden="0" w:uiPriority="19" w:unhideWhenUsed="0" w:qFormat="1"/>
-    <w:lsdException w:name="Intense Emphasis" w:semiHidden="0" w:uiPriority="21" w:unhideWhenUsed="0" w:qFormat="1"/>
-    <w:lsdException w:name="Subtle Reference" w:semiHidden="0" w:uiPriority="31" w:unhideWhenUsed="0" w:qFormat="1"/>
-    <w:lsdException w:name="Intense Reference" w:semiHidden="0" w:uiPriority="32" w:unhideWhenUsed="0" w:qFormat="1"/>
-    <w:lsdException w:name="Book Title" w:semiHidden="0" w:uiPriority="33" w:unhideWhenUsed="0" w:qFormat="1"/>
-    <w:lsdException w:name="Bibliography" w:uiPriority="37"/>
-    <w:lsdException w:name="TOC Heading" w:uiPriority="39" w:qFormat="1"/>
-  </w:latentStyles>
-  <w:style w:type="paragraph" w:default="1" w:styleId="Normal">
-    <w:name w:val="Normal"/>
-    <w:rsid w:val="00983456"/>
+  <w:style w:type="character" w:customStyle="1" w:styleId="apple-converted-space">
+    <w:name w:val="apple-converted-space"/>
+    <w:basedOn w:val="Fontepargpadro"/>
+    <w:rsid w:val="00B50CBC"/>
   </w:style>
-  <w:style w:type="paragraph" w:styleId="Heading1">
-    <w:name w:val="heading 1"/>
-    <w:basedOn w:val="Normal"/>
-    <w:next w:val="Normal"/>
+  <w:style w:type="paragraph" w:customStyle="1" w:styleId="Estilo1">
+    <w:name w:val="Estilo1"/>
+    <w:basedOn w:val="Ttulo1"/>
+    <w:link w:val="Estilo1Char"/>
+    <w:qFormat/>
+    <w:rsid w:val="008C1A4B"/>
     <w:pPr>
-      <w:keepNext/>
-      <w:keepLines/>
-      <w:spacing w:before="480"/>
-      <w:ind w:left="360" w:hanging="360"/>
-      <w:outlineLvl w:val="0"/>
+      <w:numPr>
+        <w:numId w:val="4"/>
+      </w:numPr>
+      <w:jc w:val="left"/>
     </w:pPr>
+    <w:rPr>
+      <w:caps/>
+      <w:smallCaps w:val="0"/>
+    </w:rPr>
+  </w:style>
+  <w:style w:type="paragraph" w:customStyle="1" w:styleId="TITULOSEMNUMERAO">
+    <w:name w:val="TITULO SEM NUMERAÇÃO"/>
+    <w:basedOn w:val="Estilo1"/>
+    <w:link w:val="TITULOSEMNUMERAOChar"/>
+    <w:qFormat/>
+    <w:rsid w:val="00310661"/>
+    <w:pPr>
+      <w:numPr>
+        <w:numId w:val="0"/>
+      </w:numPr>
+    </w:pPr>
+  </w:style>
+  <w:style w:type="character" w:customStyle="1" w:styleId="Ttulo1Char">
+    <w:name w:val="Título 1 Char"/>
+    <w:basedOn w:val="Fontepargpadro"/>
+    <w:link w:val="Ttulo1"/>
+    <w:rsid w:val="008C1A4B"/>
     <w:rPr>
       <w:b/>
       <w:smallCaps/>
     </w:rPr>
   </w:style>
-  <w:style w:type="paragraph" w:styleId="Heading2">
-    <w:name w:val="heading 2"/>
-    <w:basedOn w:val="Normal"/>
-    <w:next w:val="Normal"/>
-    <w:pPr>
-      <w:keepNext/>
-      <w:keepLines/>
-      <w:spacing w:before="200"/>
-      <w:outlineLvl w:val="1"/>
-    </w:pPr>
+  <w:style w:type="character" w:customStyle="1" w:styleId="Estilo1Char">
+    <w:name w:val="Estilo1 Char"/>
+    <w:basedOn w:val="Ttulo1Char"/>
+    <w:link w:val="Estilo1"/>
+    <w:rsid w:val="008C1A4B"/>
     <w:rPr>
-      <w:rFonts w:ascii="Cambria" w:eastAsia="Cambria" w:hAnsi="Cambria" w:cs="Cambria"/>
       <w:b/>
-      <w:color w:val="4F81BD"/>
-      <w:sz w:val="26"/>
-      <w:szCs w:val="26"/>
+      <w:caps/>
+      <w:smallCaps w:val="0"/>
     </w:rPr>
   </w:style>
-  <w:style w:type="paragraph" w:styleId="Heading3">
-    <w:name w:val="heading 3"/>
-    <w:basedOn w:val="Normal"/>
-    <w:next w:val="Normal"/>
-    <w:pPr>
-      <w:keepNext/>
-      <w:keepLines/>
-      <w:spacing w:before="200"/>
-      <w:outlineLvl w:val="2"/>
-    </w:pPr>
+  <w:style w:type="character" w:customStyle="1" w:styleId="TITULOSEMNUMERAOChar">
+    <w:name w:val="TITULO SEM NUMERAÇÃO Char"/>
+    <w:basedOn w:val="Estilo1Char"/>
+    <w:link w:val="TITULOSEMNUMERAO"/>
+    <w:rsid w:val="00310661"/>
     <w:rPr>
-      <w:rFonts w:ascii="Cambria" w:eastAsia="Cambria" w:hAnsi="Cambria" w:cs="Cambria"/>
       <w:b/>
-      <w:color w:val="4F81BD"/>
+      <w:caps/>
+      <w:smallCaps w:val="0"/>
     </w:rPr>
-  </w:style>
-  <w:style w:type="paragraph" w:styleId="Heading4">
-    <w:name w:val="heading 4"/>
-    <w:basedOn w:val="Normal"/>
-    <w:next w:val="Normal"/>
-    <w:pPr>
-      <w:keepNext/>
-      <w:keepLines/>
-      <w:spacing w:before="200"/>
-      <w:outlineLvl w:val="3"/>
-    </w:pPr>
-    <w:rPr>
-      <w:rFonts w:ascii="Cambria" w:eastAsia="Cambria" w:hAnsi="Cambria" w:cs="Cambria"/>
-      <w:b/>
-      <w:i/>
-      <w:color w:val="4F81BD"/>
-    </w:rPr>
-  </w:style>
-  <w:style w:type="paragraph" w:styleId="Heading5">
-    <w:name w:val="heading 5"/>
-    <w:basedOn w:val="Normal"/>
-    <w:next w:val="Normal"/>
-    <w:pPr>
-      <w:keepNext/>
-      <w:keepLines/>
-      <w:spacing w:before="200"/>
-      <w:outlineLvl w:val="4"/>
-    </w:pPr>
-    <w:rPr>
-      <w:rFonts w:ascii="Cambria" w:eastAsia="Cambria" w:hAnsi="Cambria" w:cs="Cambria"/>
-      <w:color w:val="243F61"/>
-    </w:rPr>
-  </w:style>
-  <w:style w:type="paragraph" w:styleId="Heading6">
-    <w:name w:val="heading 6"/>
-    <w:basedOn w:val="Normal"/>
-    <w:next w:val="Normal"/>
-    <w:pPr>
-      <w:keepNext/>
-      <w:keepLines/>
-      <w:spacing w:before="200"/>
-      <w:outlineLvl w:val="5"/>
-    </w:pPr>
-    <w:rPr>
-      <w:rFonts w:ascii="Cambria" w:eastAsia="Cambria" w:hAnsi="Cambria" w:cs="Cambria"/>
-      <w:i/>
-      <w:color w:val="243F61"/>
-    </w:rPr>
-  </w:style>
-  <w:style w:type="character" w:default="1" w:styleId="DefaultParagraphFont">
-    <w:name w:val="Default Paragraph Font"/>
-    <w:uiPriority w:val="1"/>
-    <w:semiHidden/>
-    <w:unhideWhenUsed/>
-  </w:style>
-  <w:style w:type="table" w:default="1" w:styleId="TableNormal">
-    <w:name w:val="Normal Table"/>
-    <w:uiPriority w:val="99"/>
-    <w:semiHidden/>
-    <w:unhideWhenUsed/>
-    <w:tblPr>
-      <w:tblInd w:w="0" w:type="dxa"/>
-      <w:tblCellMar>
-        <w:top w:w="0" w:type="dxa"/>
-        <w:left w:w="108" w:type="dxa"/>
-        <w:bottom w:w="0" w:type="dxa"/>
-        <w:right w:w="108" w:type="dxa"/>
-      </w:tblCellMar>
-    </w:tblPr>
-  </w:style>
-  <w:style w:type="numbering" w:default="1" w:styleId="NoList">
-    <w:name w:val="No List"/>
-    <w:uiPriority w:val="99"/>
-    <w:semiHidden/>
-    <w:unhideWhenUsed/>
-  </w:style>
-  <w:style w:type="table" w:customStyle="1" w:styleId="TableNormal1">
-    <w:name w:val="Table Normal1"/>
-    <w:tblPr>
-      <w:tblCellMar>
-        <w:top w:w="0" w:type="dxa"/>
-        <w:left w:w="0" w:type="dxa"/>
-        <w:bottom w:w="0" w:type="dxa"/>
-        <w:right w:w="0" w:type="dxa"/>
-      </w:tblCellMar>
-    </w:tblPr>
-  </w:style>
-  <w:style w:type="paragraph" w:styleId="Title">
-    <w:name w:val="Title"/>
-    <w:basedOn w:val="Normal"/>
-    <w:next w:val="Normal"/>
-    <w:pPr>
-      <w:keepNext/>
-      <w:keepLines/>
-      <w:spacing w:after="300" w:line="240" w:lineRule="auto"/>
-    </w:pPr>
-    <w:rPr>
-      <w:rFonts w:ascii="Cambria" w:eastAsia="Cambria" w:hAnsi="Cambria" w:cs="Cambria"/>
-      <w:sz w:val="52"/>
-      <w:szCs w:val="52"/>
-    </w:rPr>
-  </w:style>
-  <w:style w:type="paragraph" w:styleId="Subtitle">
-    <w:name w:val="Subtitle"/>
-    <w:basedOn w:val="Normal"/>
-    <w:next w:val="Normal"/>
-    <w:pPr>
-      <w:keepNext/>
-      <w:keepLines/>
-    </w:pPr>
-    <w:rPr>
-      <w:rFonts w:ascii="Cambria" w:eastAsia="Cambria" w:hAnsi="Cambria" w:cs="Cambria"/>
-      <w:i/>
-      <w:color w:val="4F81BD"/>
-    </w:rPr>
-  </w:style>
-  <w:style w:type="paragraph" w:styleId="Header">
-    <w:name w:val="header"/>
-    <w:basedOn w:val="Normal"/>
-    <w:link w:val="HeaderChar"/>
-    <w:uiPriority w:val="99"/>
-    <w:unhideWhenUsed/>
-    <w:rsid w:val="00F55761"/>
-    <w:pPr>
-      <w:tabs>
-        <w:tab w:val="center" w:pos="4252"/>
-        <w:tab w:val="right" w:pos="8504"/>
-      </w:tabs>
-      <w:spacing w:line="240" w:lineRule="auto"/>
-    </w:pPr>
-  </w:style>
-  <w:style w:type="character" w:customStyle="1" w:styleId="HeaderChar">
-    <w:name w:val="Header Char"/>
-    <w:basedOn w:val="DefaultParagraphFont"/>
-    <w:link w:val="Header"/>
-    <w:uiPriority w:val="99"/>
-    <w:rsid w:val="00F55761"/>
-  </w:style>
-  <w:style w:type="paragraph" w:styleId="Footer">
-    <w:name w:val="footer"/>
-    <w:basedOn w:val="Normal"/>
-    <w:link w:val="FooterChar"/>
-    <w:uiPriority w:val="99"/>
-    <w:unhideWhenUsed/>
-    <w:rsid w:val="00F55761"/>
-    <w:pPr>
-      <w:tabs>
-        <w:tab w:val="center" w:pos="4252"/>
-        <w:tab w:val="right" w:pos="8504"/>
-      </w:tabs>
-      <w:spacing w:line="240" w:lineRule="auto"/>
-    </w:pPr>
-  </w:style>
-  <w:style w:type="character" w:customStyle="1" w:styleId="FooterChar">
-    <w:name w:val="Footer Char"/>
-    <w:basedOn w:val="DefaultParagraphFont"/>
-    <w:link w:val="Footer"/>
-    <w:uiPriority w:val="99"/>
-    <w:rsid w:val="00F55761"/>
-  </w:style>
-  <w:style w:type="paragraph" w:styleId="TOCHeading">
-    <w:name w:val="TOC Heading"/>
-    <w:basedOn w:val="Heading1"/>
-    <w:next w:val="Normal"/>
-    <w:uiPriority w:val="39"/>
-    <w:unhideWhenUsed/>
-    <w:qFormat/>
-    <w:rsid w:val="008F00EB"/>
-    <w:pPr>
-      <w:spacing w:before="240" w:line="259" w:lineRule="auto"/>
-      <w:ind w:left="0" w:firstLine="0"/>
-      <w:jc w:val="left"/>
-      <w:outlineLvl w:val="9"/>
-    </w:pPr>
-    <w:rPr>
-      <w:rFonts w:asciiTheme="majorHAnsi" w:eastAsiaTheme="majorEastAsia" w:hAnsiTheme="majorHAnsi" w:cstheme="majorBidi"/>
-      <w:b w:val="0"/>
-      <w:smallCaps w:val="0"/>
-      <w:color w:val="2E74B5" w:themeColor="accent1" w:themeShade="BF"/>
-      <w:sz w:val="32"/>
-      <w:szCs w:val="32"/>
-    </w:rPr>
-  </w:style>
-  <w:style w:type="paragraph" w:styleId="TOC1">
-    <w:name w:val="toc 1"/>
-    <w:basedOn w:val="Normal"/>
-    <w:next w:val="Normal"/>
-    <w:autoRedefine/>
-    <w:uiPriority w:val="39"/>
-    <w:unhideWhenUsed/>
-    <w:rsid w:val="008F00EB"/>
-    <w:pPr>
-      <w:spacing w:after="100"/>
-    </w:pPr>
-  </w:style>
-  <w:style w:type="character" w:styleId="Hyperlink">
-    <w:name w:val="Hyperlink"/>
-    <w:basedOn w:val="DefaultParagraphFont"/>
-    <w:uiPriority w:val="99"/>
-    <w:unhideWhenUsed/>
-    <w:rsid w:val="008F00EB"/>
-    <w:rPr>
-      <w:color w:val="0563C1" w:themeColor="hyperlink"/>
-      <w:u w:val="single"/>
-    </w:rPr>
-  </w:style>
-  <w:style w:type="paragraph" w:styleId="BalloonText">
-    <w:name w:val="Balloon Text"/>
-    <w:basedOn w:val="Normal"/>
-    <w:link w:val="BalloonTextChar"/>
-    <w:uiPriority w:val="99"/>
-    <w:semiHidden/>
-    <w:unhideWhenUsed/>
-    <w:rsid w:val="005C6338"/>
-    <w:pPr>
-      <w:spacing w:line="240" w:lineRule="auto"/>
-    </w:pPr>
-    <w:rPr>
-      <w:rFonts w:ascii="Tahoma" w:hAnsi="Tahoma" w:cs="Tahoma"/>
-      <w:sz w:val="16"/>
-      <w:szCs w:val="16"/>
-    </w:rPr>
-  </w:style>
-  <w:style w:type="character" w:customStyle="1" w:styleId="BalloonTextChar">
-    <w:name w:val="Balloon Text Char"/>
-    <w:basedOn w:val="DefaultParagraphFont"/>
-    <w:link w:val="BalloonText"/>
-    <w:uiPriority w:val="99"/>
-    <w:semiHidden/>
-    <w:rsid w:val="005C6338"/>
-    <w:rPr>
-      <w:rFonts w:ascii="Tahoma" w:hAnsi="Tahoma" w:cs="Tahoma"/>
-      <w:sz w:val="16"/>
-      <w:szCs w:val="16"/>
-    </w:rPr>
-  </w:style>
-  <w:style w:type="paragraph" w:styleId="ListParagraph">
-    <w:name w:val="List Paragraph"/>
-    <w:basedOn w:val="Normal"/>
-    <w:uiPriority w:val="34"/>
-    <w:qFormat/>
-    <w:rsid w:val="003D4385"/>
-    <w:pPr>
-      <w:ind w:left="720"/>
-      <w:contextualSpacing/>
-    </w:pPr>
   </w:style>
 </w:styles>
 </file>
@@ -3974,7 +4106,7 @@
   <a:extraClrSchemeLst/>
   <a:extLst>
     <a:ext uri="{05A4C25C-085E-4340-85A3-A5531E510DB2}">
-      <thm15:themeFamily xmlns="" xmlns:thm15="http://schemas.microsoft.com/office/thememl/2012/main" name="Office Theme" id="{62F939B6-93AF-4DB8-9C6B-D6C7DFDC589F}" vid="{4A3C46E8-61CC-4603-A589-7422A47A8E4A}"/>
+      <thm15:themeFamily xmlns:thm15="http://schemas.microsoft.com/office/thememl/2012/main" name="Office Theme" id="{62F939B6-93AF-4DB8-9C6B-D6C7DFDC589F}" vid="{4A3C46E8-61CC-4603-A589-7422A47A8E4A}"/>
     </a:ext>
   </a:extLst>
 </a:theme>
@@ -3985,7 +4117,7 @@
 </file>
 
 <file path=customXml/itemProps1.xml><?xml version="1.0" encoding="utf-8"?>
-<ds:datastoreItem xmlns:ds="http://schemas.openxmlformats.org/officeDocument/2006/customXml" ds:itemID="{27ABD2D9-EE5D-468D-AF3E-82CDBAC4B421}">
+<ds:datastoreItem xmlns:ds="http://schemas.openxmlformats.org/officeDocument/2006/customXml" ds:itemID="{5F7DA886-4ACF-4331-9713-A11D914B19B5}">
   <ds:schemaRefs>
     <ds:schemaRef ds:uri="http://schemas.openxmlformats.org/officeDocument/2006/bibliography"/>
   </ds:schemaRefs>

</xml_diff>

<commit_message>
Dados iniciais da pesquisa bibliografica
</commit_message>
<xml_diff>
--- a/Documentação/Metodologia de Pesquisa Científica.docx
+++ b/Documentação/Metodologia de Pesquisa Científica.docx
@@ -1687,13 +1687,12 @@
     </w:p>
     <w:p>
       <w:pPr>
-        <w:ind w:firstLine="360"/>
-      </w:pPr>
-    </w:p>
-    <w:p>
-      <w:pPr>
-        <w:spacing w:after="240" w:line="276" w:lineRule="auto"/>
-        <w:ind w:firstLine="360"/>
+        <w:pStyle w:val="PargrafodaLista"/>
+      </w:pPr>
+    </w:p>
+    <w:p>
+      <w:pPr>
+        <w:pStyle w:val="PargrafodaLista"/>
       </w:pPr>
       <w:r>
         <w:t>Quanto ao objetivo geral, o pesquisador deve dar uma visão global sobre</w:t>
@@ -1707,8 +1706,7 @@
     </w:p>
     <w:p>
       <w:pPr>
-        <w:spacing w:after="240" w:line="276" w:lineRule="auto"/>
-        <w:ind w:firstLine="360"/>
+        <w:pStyle w:val="PargrafodaLista"/>
       </w:pPr>
       <w:r>
         <w:t>Segundo L</w:t>
@@ -1874,7 +1872,6 @@
           <w:ilvl w:val="0"/>
           <w:numId w:val="2"/>
         </w:numPr>
-        <w:spacing w:after="240" w:line="276" w:lineRule="auto"/>
       </w:pPr>
       <w:r>
         <w:t>Perguntas durante o jogo que influenciaram no decorrer do mesm</w:t>
@@ -1890,7 +1887,6 @@
           <w:ilvl w:val="1"/>
           <w:numId w:val="2"/>
         </w:numPr>
-        <w:spacing w:after="240" w:line="276" w:lineRule="auto"/>
       </w:pPr>
       <w:r>
         <w:t>Ultrapassagem em curva;</w:t>
@@ -1903,7 +1899,6 @@
           <w:ilvl w:val="1"/>
           <w:numId w:val="2"/>
         </w:numPr>
-        <w:spacing w:after="240" w:line="276" w:lineRule="auto"/>
       </w:pPr>
       <w:r>
         <w:t>Troca de pneus;</w:t>
@@ -1916,7 +1911,6 @@
           <w:ilvl w:val="1"/>
           <w:numId w:val="2"/>
         </w:numPr>
-        <w:spacing w:after="240" w:line="276" w:lineRule="auto"/>
       </w:pPr>
       <w:r>
         <w:t xml:space="preserve">Decisões mediante a </w:t>
@@ -1935,7 +1929,6 @@
           <w:ilvl w:val="1"/>
           <w:numId w:val="2"/>
         </w:numPr>
-        <w:spacing w:after="240" w:line="276" w:lineRule="auto"/>
       </w:pPr>
       <w:r>
         <w:t xml:space="preserve">Momento de realizar o </w:t>
@@ -1957,7 +1950,6 @@
           <w:ilvl w:val="0"/>
           <w:numId w:val="2"/>
         </w:numPr>
-        <w:spacing w:after="240" w:line="276" w:lineRule="auto"/>
       </w:pPr>
       <w:r>
         <w:t>E ações tomadas pelos outros jogadores (jogadores controlados pela LPA).</w:t>
@@ -2067,9 +2059,8 @@
         <w:pStyle w:val="PargrafodaLista"/>
         <w:numPr>
           <w:ilvl w:val="0"/>
-          <w:numId w:val="3"/>
+          <w:numId w:val="7"/>
         </w:numPr>
-        <w:spacing w:after="240"/>
       </w:pPr>
       <w:r>
         <w:t>Lógica;</w:t>
@@ -2080,9 +2071,8 @@
         <w:pStyle w:val="PargrafodaLista"/>
         <w:numPr>
           <w:ilvl w:val="0"/>
-          <w:numId w:val="3"/>
+          <w:numId w:val="7"/>
         </w:numPr>
-        <w:spacing w:after="240"/>
       </w:pPr>
       <w:r>
         <w:t>Lógica clássica;</w:t>
@@ -2093,9 +2083,8 @@
         <w:pStyle w:val="PargrafodaLista"/>
         <w:numPr>
           <w:ilvl w:val="0"/>
-          <w:numId w:val="3"/>
+          <w:numId w:val="7"/>
         </w:numPr>
-        <w:spacing w:after="240"/>
       </w:pPr>
       <w:r>
         <w:t>Lógica não clássica;</w:t>
@@ -2106,9 +2095,8 @@
         <w:pStyle w:val="PargrafodaLista"/>
         <w:numPr>
           <w:ilvl w:val="0"/>
-          <w:numId w:val="3"/>
+          <w:numId w:val="7"/>
         </w:numPr>
-        <w:spacing w:after="240"/>
       </w:pPr>
       <w:r>
         <w:t>Inteligência;</w:t>
@@ -2119,9 +2107,8 @@
         <w:pStyle w:val="PargrafodaLista"/>
         <w:numPr>
           <w:ilvl w:val="0"/>
-          <w:numId w:val="3"/>
+          <w:numId w:val="7"/>
         </w:numPr>
-        <w:spacing w:after="240"/>
       </w:pPr>
       <w:r>
         <w:t>Inteligência Artificial;</w:t>
@@ -2132,9 +2119,8 @@
         <w:pStyle w:val="PargrafodaLista"/>
         <w:numPr>
           <w:ilvl w:val="0"/>
-          <w:numId w:val="3"/>
+          <w:numId w:val="7"/>
         </w:numPr>
-        <w:spacing w:after="240"/>
       </w:pPr>
       <w:r>
         <w:t>Lógica Paraconsistente;</w:t>
@@ -2145,9 +2131,8 @@
         <w:pStyle w:val="PargrafodaLista"/>
         <w:numPr>
           <w:ilvl w:val="0"/>
-          <w:numId w:val="3"/>
+          <w:numId w:val="7"/>
         </w:numPr>
-        <w:spacing w:after="240"/>
       </w:pPr>
       <w:r>
         <w:t>Linguagem de Programação;</w:t>
@@ -2158,9 +2143,8 @@
         <w:pStyle w:val="PargrafodaLista"/>
         <w:numPr>
           <w:ilvl w:val="0"/>
-          <w:numId w:val="3"/>
+          <w:numId w:val="7"/>
         </w:numPr>
-        <w:spacing w:after="240"/>
       </w:pPr>
       <w:r>
         <w:t>Java;</w:t>
@@ -2171,17 +2155,10 @@
         <w:pStyle w:val="PargrafodaLista"/>
         <w:numPr>
           <w:ilvl w:val="0"/>
-          <w:numId w:val="3"/>
+          <w:numId w:val="7"/>
         </w:numPr>
-        <w:spacing w:after="240"/>
-        <w:rPr>
-          <w:i/>
-        </w:rPr>
-      </w:pPr>
-      <w:r>
-        <w:rPr>
-          <w:i/>
-        </w:rPr>
+      </w:pPr>
+      <w:r>
         <w:t>Android;</w:t>
       </w:r>
     </w:p>
@@ -2190,14 +2167,11 @@
         <w:pStyle w:val="PargrafodaLista"/>
         <w:numPr>
           <w:ilvl w:val="0"/>
-          <w:numId w:val="3"/>
+          <w:numId w:val="7"/>
         </w:numPr>
-        <w:spacing w:after="240"/>
-      </w:pPr>
-      <w:r>
-        <w:rPr>
-          <w:i/>
-        </w:rPr>
+      </w:pPr>
+      <w:r>
+        <w:lastRenderedPageBreak/>
         <w:t>Mobile</w:t>
       </w:r>
       <w:r>
@@ -2209,14 +2183,10 @@
         <w:pStyle w:val="PargrafodaLista"/>
         <w:numPr>
           <w:ilvl w:val="0"/>
-          <w:numId w:val="3"/>
+          <w:numId w:val="7"/>
         </w:numPr>
-        <w:spacing w:after="240"/>
-      </w:pPr>
-      <w:r>
-        <w:rPr>
-          <w:i/>
-        </w:rPr>
+      </w:pPr>
+      <w:r>
         <w:t>Engine</w:t>
       </w:r>
       <w:r>
@@ -2228,18 +2198,11 @@
         <w:pStyle w:val="PargrafodaLista"/>
         <w:numPr>
           <w:ilvl w:val="0"/>
-          <w:numId w:val="3"/>
+          <w:numId w:val="7"/>
         </w:numPr>
-        <w:spacing w:after="240"/>
-      </w:pPr>
-      <w:r>
-        <w:rPr>
-          <w:i/>
-        </w:rPr>
-        <w:t>Cocos 2</w:t>
-      </w:r>
-      <w:r>
-        <w:t>d;</w:t>
+      </w:pPr>
+      <w:r>
+        <w:t>Cocos 2d;</w:t>
       </w:r>
     </w:p>
     <w:p>
@@ -2247,12 +2210,10 @@
         <w:pStyle w:val="PargrafodaLista"/>
         <w:numPr>
           <w:ilvl w:val="0"/>
-          <w:numId w:val="3"/>
+          <w:numId w:val="7"/>
         </w:numPr>
-        <w:spacing w:after="240"/>
-      </w:pPr>
-      <w:r>
-        <w:lastRenderedPageBreak/>
+      </w:pPr>
+      <w:r>
         <w:t>A</w:t>
       </w:r>
       <w:r>
@@ -2267,9 +2228,8 @@
         <w:pStyle w:val="PargrafodaLista"/>
         <w:numPr>
           <w:ilvl w:val="0"/>
-          <w:numId w:val="3"/>
+          <w:numId w:val="7"/>
         </w:numPr>
-        <w:spacing w:after="240"/>
       </w:pPr>
       <w:r>
         <w:t>G</w:t>
@@ -2286,9 +2246,8 @@
         <w:pStyle w:val="PargrafodaLista"/>
         <w:numPr>
           <w:ilvl w:val="0"/>
-          <w:numId w:val="3"/>
+          <w:numId w:val="7"/>
         </w:numPr>
-        <w:spacing w:after="240"/>
       </w:pPr>
       <w:r>
         <w:t>D</w:t>
@@ -2300,13 +2259,7 @@
         <w:t xml:space="preserve"> de aplicação</w:t>
       </w:r>
       <w:r>
-        <w:t xml:space="preserve"> em ambiente </w:t>
-      </w:r>
-      <w:r>
-        <w:rPr>
-          <w:i/>
-        </w:rPr>
-        <w:t>mobile</w:t>
+        <w:t xml:space="preserve"> em ambiente mobile</w:t>
       </w:r>
       <w:r>
         <w:t xml:space="preserve"> (dispositivos móveis);</w:t>
@@ -2317,9 +2270,8 @@
         <w:pStyle w:val="PargrafodaLista"/>
         <w:numPr>
           <w:ilvl w:val="0"/>
-          <w:numId w:val="3"/>
+          <w:numId w:val="7"/>
         </w:numPr>
-        <w:spacing w:after="240"/>
       </w:pPr>
       <w:r>
         <w:t>Jogos.</w:t>
@@ -2360,6 +2312,1422 @@
     <w:p>
       <w:pPr>
         <w:pStyle w:val="Estilo1"/>
+        <w:numPr>
+          <w:ilvl w:val="1"/>
+          <w:numId w:val="4"/>
+        </w:numPr>
+      </w:pPr>
+      <w:r>
+        <w:t>Lógica</w:t>
+      </w:r>
+    </w:p>
+    <w:p>
+      <w:pPr>
+        <w:pStyle w:val="PargrafodaLista"/>
+      </w:pPr>
+      <w:r>
+        <w:t>A enciclopédia Barsa tem a seguinte definição de lógica: “Ciência que estuda as leis do raciocínio e as condições de verdade em vários domínios do conhecimento”.</w:t>
+      </w:r>
+    </w:p>
+    <w:p>
+      <w:pPr>
+        <w:pStyle w:val="PargrafodaLista"/>
+      </w:pPr>
+      <w:r>
+        <w:t>Aristóteles foi um dos primeiros a desenvolver a lógica, nos dando regras para que um raciocínio esteja corretamente encadeado, obtendo conclusões verdadeiras a partir de premissas verdadeiras. George Boole</w:t>
+      </w:r>
+      <w:r>
+        <w:t xml:space="preserve"> </w:t>
+      </w:r>
+      <w:r>
+        <w:t>(1815-1925), Augustus de Morgan</w:t>
+      </w:r>
+      <w:r>
+        <w:t xml:space="preserve"> </w:t>
+      </w:r>
+      <w:r>
+        <w:t>(1806-1871), Bertrand Russel</w:t>
+      </w:r>
+      <w:r>
+        <w:t xml:space="preserve"> </w:t>
+      </w:r>
+      <w:r>
+        <w:t>(1872-1970) e Alfred North Whitehead</w:t>
+      </w:r>
+      <w:r>
+        <w:t xml:space="preserve"> </w:t>
+      </w:r>
+      <w:r>
+        <w:t xml:space="preserve">(1861-1947) iniciaram o uso da lógica para fundamentação matemática. Perceberam que, para isso, era preciso desenvolver uma simbologia própria para a linguagem lógica, para evadir os paradoxos e dúvidas provenientes da linguagem natural. Começaram a desenvolver a lógica simbólica. Assim foi criada a lógica simbólica, formada a partir de uma linguagem estrita e universal, livre de contexto. Compreende-se por linguagem um conjunto de símbolos que, dependendo do jeito como são colocados em sequência, apresentam significados distintos. Por exemplo, um idioma pode ser considera como duas linguagens: uma em que os símbolos são sonoros (a fala) e uma em que os símbolos são visuais (a linguagem escrita). </w:t>
+      </w:r>
+    </w:p>
+    <w:p>
+      <w:pPr>
+        <w:pStyle w:val="PargrafodaLista"/>
+      </w:pPr>
+      <w:r>
+        <w:t xml:space="preserve">Quando uma pessoa domina a língua escrita de um idioma, ela consegue entender quando letras formulam uma palavra, e quando um grupo de palavras formam frases corretas de sentido e gramaticalmente. Mas só isso não será o </w:t>
+      </w:r>
+      <w:r>
+        <w:lastRenderedPageBreak/>
+        <w:t>suficiente para se comunicar se não tiver um fator crucial na linguagem: o significado. Quem domina um determinado idioma não somente é capaz de reconhecer frases bem estruturadas, mas também sabe transpor esse conjunto de sinais ao mundo real, concedendo às palavras uma interpretação, e deixando que a linguagem seja usada para que possa transmitir para outras pessoas sua própria percepção do mundo. Então notamos que toda linguagem é formada de dois elementos. Uma é a sintaxe que consiste em um conjunto de símbolos usados e as regras de formulação de palavras e frases a partir desses símbolos. E a semântica é a forma que símbolos, palavras e frases obtém um significado em algum universo definido.</w:t>
+      </w:r>
+    </w:p>
+    <w:p>
+      <w:pPr>
+        <w:pStyle w:val="PargrafodaLista"/>
+      </w:pPr>
+      <w:r>
+        <w:t>Estabelecer uma linguagem adequada e bem estruturada é fundamental para resolvermos e entendermos problemas dos mais variados objetos de estudo.  O filósofo Wittgeinstein acreditava que muitos dos problemas da filosofia só existiam devido a falhas na linguagem usada, eles seriam resolvidos à medida que aperfeiçoássemos a linguagem.</w:t>
+      </w:r>
+    </w:p>
+    <w:p>
+      <w:pPr>
+        <w:pStyle w:val="PargrafodaLista"/>
+      </w:pPr>
+      <w:r>
+        <w:t>Foi a partir disso que Wittgeinstein ajudou a criar a lógica matemática, como uma linguagem rigorosa e livre de ambiguidades.</w:t>
+      </w:r>
+    </w:p>
+    <w:p>
+      <w:pPr>
+        <w:pStyle w:val="PargrafodaLista"/>
+      </w:pPr>
+      <w:r>
+        <w:t>Exemplos de como uma linguagem imprecisa pode trazer problemas como os paradoxos, que são afirmações que tem em si contradições aparentemente insolúveis.  Por exemplo, os paradoxos de Zenão de Eléia (490–430a.c.), que afirmava não haver movimento:</w:t>
+      </w:r>
+    </w:p>
+    <w:p>
+      <w:pPr>
+        <w:pStyle w:val="PargrafodaLista"/>
+      </w:pPr>
+    </w:p>
+    <w:p>
+      <w:pPr>
+        <w:pStyle w:val="PargrafodaLista"/>
+        <w:numPr>
+          <w:ilvl w:val="0"/>
+          <w:numId w:val="6"/>
+        </w:numPr>
+      </w:pPr>
+      <w:r>
+        <w:t>A flecha que voa nunca sai do lugar, pois, em cada instante de tempo ocupa uma só posição no espaço.   Logo, ela está imóvel em todo o tempo.</w:t>
+      </w:r>
+    </w:p>
+    <w:p>
+      <w:pPr>
+        <w:pStyle w:val="PargrafodaLista"/>
+        <w:numPr>
+          <w:ilvl w:val="0"/>
+          <w:numId w:val="6"/>
+        </w:numPr>
+      </w:pPr>
+      <w:r>
+        <w:t>O corredor Aquiles nunca alcança a tartaruga, quando postos a correr sim</w:t>
+      </w:r>
+      <w:r>
+        <w:t>ultaneamente, com a tartaruga à</w:t>
+      </w:r>
+      <w:r>
+        <w:t xml:space="preserve"> frente.  Pois, cada vez que Aquiles alcança a posição onde a tartaruga estava anteriormente, essa última</w:t>
+      </w:r>
+      <w:r>
+        <w:t>, por</w:t>
+      </w:r>
+      <w:r>
+        <w:t xml:space="preserve"> sua vez, já avança um pouco, de modo que nunca </w:t>
+      </w:r>
+      <w:r>
+        <w:t>s</w:t>
+      </w:r>
+      <w:r>
+        <w:t>erá possível</w:t>
+      </w:r>
+      <w:r>
+        <w:t xml:space="preserve"> a</w:t>
+      </w:r>
+      <w:r>
+        <w:t>lcançá-la.</w:t>
+      </w:r>
+    </w:p>
+    <w:p>
+      <w:pPr>
+        <w:pStyle w:val="PargrafodaLista"/>
+        <w:numPr>
+          <w:ilvl w:val="0"/>
+          <w:numId w:val="6"/>
+        </w:numPr>
+      </w:pPr>
+      <w:r>
+        <w:t>Entre dois pontos há infinitos pontos.</w:t>
+      </w:r>
+      <w:r>
+        <w:t xml:space="preserve"> Ninguém pode atravessar infinitos pontos.  Logo, não há movimento.</w:t>
+      </w:r>
+    </w:p>
+    <w:p>
+      <w:pPr>
+        <w:pStyle w:val="PargrafodaLista"/>
+      </w:pPr>
+    </w:p>
+    <w:p>
+      <w:pPr>
+        <w:pStyle w:val="PargrafodaLista"/>
+      </w:pPr>
+      <w:r>
+        <w:t>Os argumentos de Zenão eram, difíceis de serem rebatidos</w:t>
+      </w:r>
+      <w:r>
+        <w:t xml:space="preserve">. </w:t>
+      </w:r>
+      <w:r>
+        <w:t xml:space="preserve">Quando um argumento parece correto, e sua </w:t>
+      </w:r>
+      <w:r>
+        <w:t>conclusão é</w:t>
+      </w:r>
+      <w:r>
+        <w:t xml:space="preserve"> claramente falsa, mesmo partindo de premissas</w:t>
+      </w:r>
+      <w:r>
+        <w:t xml:space="preserve"> corretas, temos um sofisma</w:t>
+      </w:r>
+      <w:r>
+        <w:t>.  No caso dos paradoxos de Zenão</w:t>
+      </w:r>
+      <w:r>
+        <w:t>, o sofisma é</w:t>
+      </w:r>
+      <w:r>
+        <w:t xml:space="preserve"> oriundo da dificuldade de</w:t>
+      </w:r>
+      <w:r>
+        <w:t xml:space="preserve"> conceituar a infi</w:t>
+      </w:r>
+      <w:r>
+        <w:t>nitude</w:t>
+      </w:r>
+      <w:r>
+        <w:t xml:space="preserve">. </w:t>
+      </w:r>
+      <w:r>
+        <w:t xml:space="preserve">A lógica surgiu com dois propósitos:  o de formalizar as “leis do pensamento”, e o de estabelecer uma </w:t>
+      </w:r>
+      <w:r>
+        <w:lastRenderedPageBreak/>
+        <w:t xml:space="preserve">linguagem </w:t>
+      </w:r>
+      <w:r>
+        <w:t>mais apropriada</w:t>
+      </w:r>
+      <w:r>
+        <w:t xml:space="preserve"> para a matemática e a filosofia, para evitar as armadilhas dos paradoxos e dos sofismas.</w:t>
+      </w:r>
+    </w:p>
+    <w:p>
+      <w:pPr>
+        <w:pStyle w:val="PargrafodaLista"/>
+      </w:pPr>
+      <w:r>
+        <w:t xml:space="preserve">Para </w:t>
+      </w:r>
+      <w:r>
+        <w:t>esse propósito, a formulação</w:t>
+      </w:r>
+      <w:r>
+        <w:t xml:space="preserve"> de “palavras” e “frases” na lógica deve</w:t>
+      </w:r>
+      <w:r>
+        <w:t>m</w:t>
+      </w:r>
+      <w:r>
+        <w:t xml:space="preserve"> seguir regras objetivas, para que possamos ter controle sobre</w:t>
+      </w:r>
+      <w:r>
+        <w:t xml:space="preserve"> ela. P</w:t>
+      </w:r>
+      <w:r>
+        <w:t xml:space="preserve">ara </w:t>
+      </w:r>
+      <w:r>
+        <w:t xml:space="preserve">estudar propriedades gerais </w:t>
+      </w:r>
+      <w:r>
+        <w:t>sobre as sentenças lógicas</w:t>
+      </w:r>
+      <w:r>
+        <w:t>. Afirmamos</w:t>
+      </w:r>
+      <w:r>
+        <w:t>, então, que a lógica possui uma sintaxe controlada, livre de contexto.</w:t>
+      </w:r>
+    </w:p>
+    <w:p>
+      <w:pPr>
+        <w:pStyle w:val="PargrafodaLista"/>
+      </w:pPr>
+      <w:r>
+        <w:t>O significado de uma sentença lógica depende de uma interpretação.  No caso da lógica proposicional, essa interpreta</w:t>
+      </w:r>
+      <w:r>
+        <w:t>ção é</w:t>
+      </w:r>
+      <w:r>
+        <w:t xml:space="preserve"> dada pela valora</w:t>
+      </w:r>
+      <w:r>
+        <w:t>ç</w:t>
+      </w:r>
+      <w:r>
+        <w:t>ão, uma função que atribui a cada sentença</w:t>
+      </w:r>
+      <w:r>
+        <w:t xml:space="preserve"> o valor verdadeiro ou falso e</w:t>
+      </w:r>
+      <w:r>
+        <w:t xml:space="preserve"> </w:t>
+      </w:r>
+      <w:r>
+        <w:t>n</w:t>
+      </w:r>
+      <w:r>
+        <w:t xml:space="preserve">o caso da lógica de primeira ordem, essa </w:t>
+      </w:r>
+      <w:r>
+        <w:t>é</w:t>
+      </w:r>
+      <w:r>
+        <w:t xml:space="preserve"> </w:t>
+      </w:r>
+      <w:r>
+        <w:t>obtida</w:t>
+      </w:r>
+      <w:r>
+        <w:t xml:space="preserve"> por</w:t>
+      </w:r>
+      <w:r>
+        <w:t xml:space="preserve"> um modelo e uma valoraç</w:t>
+      </w:r>
+      <w:r>
+        <w:t>ão das variáveis</w:t>
+      </w:r>
+      <w:r>
+        <w:t xml:space="preserve">. </w:t>
+      </w:r>
+    </w:p>
+    <w:p>
+      <w:pPr>
+        <w:pStyle w:val="Estilo1"/>
+        <w:numPr>
+          <w:ilvl w:val="0"/>
+          <w:numId w:val="0"/>
+        </w:numPr>
+        <w:ind w:left="792"/>
+      </w:pPr>
+    </w:p>
+    <w:p>
+      <w:pPr>
+        <w:pStyle w:val="Estilo1"/>
+        <w:numPr>
+          <w:ilvl w:val="1"/>
+          <w:numId w:val="4"/>
+        </w:numPr>
+      </w:pPr>
+      <w:r>
+        <w:t>logica clássica</w:t>
+      </w:r>
+    </w:p>
+    <w:p>
+      <w:pPr>
+        <w:pStyle w:val="Estilo1"/>
+        <w:numPr>
+          <w:ilvl w:val="1"/>
+          <w:numId w:val="4"/>
+        </w:numPr>
+      </w:pPr>
+      <w:r>
+        <w:t>Lógica não clássica</w:t>
+      </w:r>
+    </w:p>
+    <w:p>
+      <w:pPr>
+        <w:pStyle w:val="Estilo1"/>
+        <w:numPr>
+          <w:ilvl w:val="1"/>
+          <w:numId w:val="4"/>
+        </w:numPr>
+      </w:pPr>
+      <w:r>
+        <w:t>inteligência</w:t>
+      </w:r>
+    </w:p>
+    <w:p>
+      <w:pPr>
+        <w:rPr>
+          <w:b/>
+        </w:rPr>
+      </w:pPr>
+    </w:p>
+    <w:p>
+      <w:pPr>
+        <w:pStyle w:val="PargrafodaLista"/>
+      </w:pPr>
+      <w:r>
+        <w:t>A Inteligência é formada por algumas características</w:t>
+      </w:r>
+      <w:r>
+        <w:t xml:space="preserve"> mentais do </w:t>
+      </w:r>
+      <w:r>
+        <w:t xml:space="preserve">ser humano, dentre algumas delas </w:t>
+      </w:r>
+      <w:r>
+        <w:t>estão</w:t>
+      </w:r>
+      <w:r>
+        <w:t xml:space="preserve"> o ato de compreender, raciocinar,</w:t>
+      </w:r>
+      <w:r>
+        <w:t xml:space="preserve"> pensar e interpretar. Com isso a inteligência diferencia a pessoa (o ser humano) do animal.</w:t>
+      </w:r>
+    </w:p>
+    <w:p>
+      <w:pPr>
+        <w:pStyle w:val="PargrafodaLista"/>
+      </w:pPr>
+      <w:r>
+        <w:t>Os estudos da Inteligência têm um aumento significante nos resultados obtidos pelos pesquisadores, como definem (</w:t>
+      </w:r>
+      <w:r>
+        <w:t>Santos, Noronha &amp; Sisto, 2005, p. 192</w:t>
+      </w:r>
+      <w:r>
+        <w:t>) “</w:t>
+      </w:r>
+      <w:r>
+        <w:rPr>
+          <w:rFonts w:eastAsia="Times New Roman"/>
+        </w:rPr>
+        <w:t>[...]</w:t>
+      </w:r>
+      <w:r>
+        <w:t>especialmente porque elas são frequentemente relacionadas a comportamentos socialmente valorizados, tais como desempenho acadêmico, desenvolvimento profissional, traços</w:t>
+      </w:r>
+      <w:r>
+        <w:t xml:space="preserve"> de personalidade, entre outros [...]”.</w:t>
+      </w:r>
+    </w:p>
+    <w:p>
+      <w:pPr>
+        <w:pStyle w:val="PargrafodaLista"/>
+      </w:pPr>
+      <w:r>
+        <w:t xml:space="preserve">A </w:t>
+      </w:r>
+      <w:r>
+        <w:t>pa</w:t>
+      </w:r>
+      <w:r>
+        <w:t>lavra "inteligência" vem</w:t>
+      </w:r>
+      <w:r>
+        <w:t xml:space="preserve"> do latim </w:t>
+      </w:r>
+      <w:r>
+        <w:rPr>
+          <w:i/>
+        </w:rPr>
+        <w:t>intelligentia</w:t>
+      </w:r>
+      <w:r>
+        <w:t xml:space="preserve">​, </w:t>
+      </w:r>
+      <w:r>
+        <w:t>originário</w:t>
+      </w:r>
+      <w:r>
+        <w:t xml:space="preserve"> </w:t>
+      </w:r>
+      <w:r>
+        <w:t xml:space="preserve">de </w:t>
+      </w:r>
+      <w:r>
+        <w:rPr>
+          <w:i/>
+        </w:rPr>
+        <w:t>intelligere</w:t>
+      </w:r>
+      <w:r>
+        <w:t>, onde a palavra</w:t>
+      </w:r>
+      <w:r>
+        <w:t xml:space="preserve"> </w:t>
+      </w:r>
+      <w:r>
+        <w:rPr>
+          <w:i/>
+        </w:rPr>
+        <w:t>inter</w:t>
+      </w:r>
+      <w:r>
+        <w:t xml:space="preserve"> significa "entre", e </w:t>
+      </w:r>
+      <w:r>
+        <w:rPr>
+          <w:i/>
+        </w:rPr>
+        <w:t>legere</w:t>
+      </w:r>
+      <w:r>
+        <w:t xml:space="preserve"> quer dizer "escolha". Portanto, é </w:t>
+      </w:r>
+      <w:r>
+        <w:t>a capacidade de</w:t>
+      </w:r>
+      <w:r>
+        <w:t xml:space="preserve"> um indivíduo escolher</w:t>
+      </w:r>
+      <w:r>
+        <w:t xml:space="preserve"> </w:t>
+      </w:r>
+      <w:r>
+        <w:t>entre as várias possibilidades</w:t>
+      </w:r>
+      <w:r>
+        <w:t xml:space="preserve"> ou opções que lhe são apresentadas. </w:t>
+      </w:r>
+    </w:p>
+    <w:p>
+      <w:pPr>
+        <w:pStyle w:val="PargrafodaLista"/>
+      </w:pPr>
+      <w:r>
+        <w:t>A escolha da mais adequada oportunidade entre as diversas opções, o indivíduo tem que pensar ao máximo todas as vantagens e desvantagens das hipóteses e, para tanto, precisa compreender, pensar e raciocinar para se ter a base do que forma a inteligência.</w:t>
+      </w:r>
+    </w:p>
+    <w:p>
+      <w:pPr>
+        <w:pStyle w:val="PargrafodaLista"/>
+      </w:pPr>
+      <w:r>
+        <w:lastRenderedPageBreak/>
+        <w:t>Entre os recursos que compõem</w:t>
+      </w:r>
+      <w:r>
+        <w:t xml:space="preserve"> a inteligência, também está</w:t>
+      </w:r>
+      <w:r>
+        <w:t xml:space="preserve"> relacionado</w:t>
+      </w:r>
+      <w:r>
+        <w:t xml:space="preserve"> </w:t>
+      </w:r>
+      <w:r>
+        <w:t>a</w:t>
+      </w:r>
+      <w:r>
+        <w:t xml:space="preserve">o funcionamento e uso da </w:t>
+      </w:r>
+      <w:r>
+        <w:t>abstração, da memória, do juízo, da concepção e da imaginação</w:t>
+      </w:r>
+      <w:r>
+        <w:t xml:space="preserve">. </w:t>
+      </w:r>
+    </w:p>
+    <w:p>
+      <w:pPr>
+        <w:pStyle w:val="PargrafodaLista"/>
+      </w:pPr>
+      <w:r>
+        <w:t>No ramo da psicologia, a chamada “</w:t>
+      </w:r>
+      <w:r>
+        <w:t>inteligência psicológica</w:t>
+      </w:r>
+      <w:r>
+        <w:t>”, é a capacidade de aprender e relacionar, é a cognição de um indivíduo. No ramo da biologia, a “</w:t>
+      </w:r>
+      <w:r>
+        <w:t>inteligência biológica</w:t>
+      </w:r>
+      <w:r>
+        <w:t>” é a capacidade de se adaptar a novos habitats ou situações.</w:t>
+      </w:r>
+    </w:p>
+    <w:p>
+      <w:pPr>
+        <w:pStyle w:val="PargrafodaLista"/>
+      </w:pPr>
+      <w:r>
+        <w:t xml:space="preserve">Os testes de </w:t>
+      </w:r>
+      <w:r>
+        <w:t>inteligência foram aplicados</w:t>
+      </w:r>
+      <w:r>
+        <w:t xml:space="preserve"> entre os séculos XIX e XX, </w:t>
+      </w:r>
+      <w:r>
+        <w:t>com o experimento</w:t>
+      </w:r>
+      <w:r>
+        <w:t xml:space="preserve"> de "medir" o tamanho da inteligência dos indivíduos. </w:t>
+      </w:r>
+    </w:p>
+    <w:p>
+      <w:pPr>
+        <w:pStyle w:val="PargrafodaLista"/>
+      </w:pPr>
+      <w:r>
+        <w:t>O</w:t>
+      </w:r>
+      <w:r>
+        <w:t>s</w:t>
+      </w:r>
+      <w:r>
+        <w:t xml:space="preserve"> primeiro</w:t>
+      </w:r>
+      <w:r>
+        <w:t>s</w:t>
+      </w:r>
+      <w:r>
+        <w:t xml:space="preserve"> teste</w:t>
+      </w:r>
+      <w:r>
+        <w:t>s</w:t>
+      </w:r>
+      <w:r>
+        <w:t xml:space="preserve"> desenvolvido</w:t>
+      </w:r>
+      <w:r>
+        <w:t xml:space="preserve">s foram aplicados nas escolas francesas pelo psicólogo </w:t>
+      </w:r>
+      <w:r>
+        <w:t>Alfred Binet (1859-1911)</w:t>
+      </w:r>
+      <w:r>
+        <w:t xml:space="preserve"> </w:t>
+      </w:r>
+      <w:r>
+        <w:t xml:space="preserve">para medir a capacidade intelectual </w:t>
+      </w:r>
+      <w:r>
+        <w:t xml:space="preserve">e </w:t>
+      </w:r>
+      <w:r>
+        <w:t>identificar os alunos com dificuldades de aprendizado</w:t>
+      </w:r>
+      <w:r>
+        <w:t>.</w:t>
+      </w:r>
+      <w:r>
+        <w:t xml:space="preserve"> </w:t>
+      </w:r>
+    </w:p>
+    <w:p>
+      <w:pPr>
+        <w:pStyle w:val="PargrafodaLista"/>
+      </w:pPr>
+      <w:r>
+        <w:t xml:space="preserve">Anos depois, foi criada a expressão </w:t>
+      </w:r>
+      <w:r>
+        <w:t>Quociente de Inteligência</w:t>
+      </w:r>
+      <w:r>
+        <w:t xml:space="preserve">, mais conhecido como “QI” pelo alemão Willian Stern </w:t>
+      </w:r>
+      <w:r>
+        <w:t>(1871-1938)</w:t>
+      </w:r>
+      <w:r>
+        <w:t xml:space="preserve">, com isso, Stern estabeleceu os termos </w:t>
+      </w:r>
+      <w:r>
+        <w:t>"IM (Idade Mental)" e "IC (Idade Cronológica)"</w:t>
+      </w:r>
+      <w:r>
+        <w:t xml:space="preserve"> para associar a capacidade da inteligência de um indivíduo à sua idade.</w:t>
+      </w:r>
+    </w:p>
+    <w:p>
+      <w:pPr>
+        <w:pStyle w:val="Estilo1"/>
+        <w:numPr>
+          <w:ilvl w:val="2"/>
+          <w:numId w:val="4"/>
+        </w:numPr>
+      </w:pPr>
+      <w:r>
+        <w:t>Tipos de Inteligência</w:t>
+      </w:r>
+    </w:p>
+    <w:p>
+      <w:pPr>
+        <w:pStyle w:val="PargrafodaLista"/>
+      </w:pPr>
+      <w:r>
+        <w:t>Com isso surge a Teoria das Inteligência Múltiplas, apresentadas pelo psicólogo Howard Gardner, que relatou ser a Inteligência um conjunto de no mínimo 8 processos mentais</w:t>
+      </w:r>
+      <w:r>
+        <w:t xml:space="preserve"> diferentes existentes dentro do cérebro</w:t>
+      </w:r>
+      <w:r>
+        <w:t>.</w:t>
+      </w:r>
+    </w:p>
+    <w:p>
+      <w:pPr>
+        <w:pStyle w:val="PargrafodaLista"/>
+      </w:pPr>
+      <w:r>
+        <w:t xml:space="preserve">Segundo </w:t>
+      </w:r>
+      <w:r>
+        <w:t xml:space="preserve">esta teoria, cada ser humano </w:t>
+      </w:r>
+      <w:r>
+        <w:t>possui um</w:t>
+      </w:r>
+      <w:r>
+        <w:t xml:space="preserve"> pouco de cada uma dessas "inteligências", </w:t>
+      </w:r>
+      <w:r>
+        <w:t>onde alguns indivíduos possuem alguma dessas “inteligências” mais desenvolvida do que em outros, fazendo com que cada um tenha sua importância e singularidade em determinados campos ou áreas de atividade. São elas:</w:t>
+      </w:r>
+    </w:p>
+    <w:p>
+      <w:pPr>
+        <w:pStyle w:val="PargrafodaLista"/>
+        <w:numPr>
+          <w:ilvl w:val="0"/>
+          <w:numId w:val="5"/>
+        </w:numPr>
+      </w:pPr>
+      <w:r>
+        <w:t xml:space="preserve">Inteligência </w:t>
+      </w:r>
+      <w:r>
+        <w:t>L</w:t>
+      </w:r>
+      <w:r>
+        <w:t xml:space="preserve">inguística: </w:t>
+      </w:r>
+      <w:r>
+        <w:t>Pessoas que possuem facilidade</w:t>
+      </w:r>
+      <w:r>
+        <w:t xml:space="preserve"> em conversação e escrita, t</w:t>
+      </w:r>
+      <w:r>
+        <w:t>ê</w:t>
+      </w:r>
+      <w:r>
+        <w:t>m mais facilidade em aprender outro</w:t>
+      </w:r>
+      <w:r>
+        <w:t>s</w:t>
+      </w:r>
+      <w:r>
+        <w:t xml:space="preserve"> idioma</w:t>
+      </w:r>
+      <w:r>
+        <w:t>s</w:t>
+      </w:r>
+      <w:r>
+        <w:t xml:space="preserve"> e possu</w:t>
+      </w:r>
+      <w:r>
+        <w:t>em</w:t>
+      </w:r>
+      <w:r>
+        <w:t xml:space="preserve"> </w:t>
+      </w:r>
+      <w:r>
+        <w:t>alto grau de atenção;</w:t>
+      </w:r>
+    </w:p>
+    <w:p>
+      <w:pPr>
+        <w:pStyle w:val="PargrafodaLista"/>
+        <w:numPr>
+          <w:ilvl w:val="0"/>
+          <w:numId w:val="5"/>
+        </w:numPr>
+      </w:pPr>
+      <w:r>
+        <w:t xml:space="preserve">Inteligência </w:t>
+      </w:r>
+      <w:r>
+        <w:t>L</w:t>
+      </w:r>
+      <w:r>
+        <w:t>ógica</w:t>
+      </w:r>
+      <w:r>
+        <w:t>: P</w:t>
+      </w:r>
+      <w:r>
+        <w:t xml:space="preserve">essoas com facilidade em </w:t>
+      </w:r>
+      <w:r>
+        <w:t>L</w:t>
+      </w:r>
+      <w:r>
+        <w:t>ógica, como</w:t>
+      </w:r>
+      <w:r>
+        <w:t>, por exemplo,</w:t>
+      </w:r>
+      <w:r>
+        <w:t xml:space="preserve"> solucionar problemas matemáticos. </w:t>
+      </w:r>
+      <w:r>
+        <w:t>Em geral c</w:t>
+      </w:r>
+      <w:r>
+        <w:t>onseguem resolver pr</w:t>
+      </w:r>
+      <w:r>
+        <w:t>oblemas complexos com facilidade;</w:t>
+      </w:r>
+    </w:p>
+    <w:p>
+      <w:pPr>
+        <w:pStyle w:val="PargrafodaLista"/>
+        <w:numPr>
+          <w:ilvl w:val="0"/>
+          <w:numId w:val="5"/>
+        </w:numPr>
+      </w:pPr>
+      <w:r>
+        <w:t xml:space="preserve">Inteligência </w:t>
+      </w:r>
+      <w:r>
+        <w:t>E</w:t>
+      </w:r>
+      <w:r>
+        <w:t xml:space="preserve">spacial: </w:t>
+      </w:r>
+      <w:r>
+        <w:t>Pessoas com facilidade em</w:t>
+      </w:r>
+      <w:r>
+        <w:t xml:space="preserve"> utilizar o mundo visual, exemplo de imagens em 2D e 3D. Geralmente estão relacionados e ligados à arte </w:t>
+      </w:r>
+      <w:r>
+        <w:t>gráfica;</w:t>
+      </w:r>
+    </w:p>
+    <w:p>
+      <w:pPr>
+        <w:pStyle w:val="PargrafodaLista"/>
+      </w:pPr>
+    </w:p>
+    <w:p>
+      <w:pPr>
+        <w:pStyle w:val="PargrafodaLista"/>
+        <w:numPr>
+          <w:ilvl w:val="0"/>
+          <w:numId w:val="5"/>
+        </w:numPr>
+      </w:pPr>
+      <w:r>
+        <w:lastRenderedPageBreak/>
+        <w:t xml:space="preserve">Inteligência </w:t>
+      </w:r>
+      <w:r>
+        <w:t>M</w:t>
+      </w:r>
+      <w:r>
+        <w:t xml:space="preserve">otora: </w:t>
+      </w:r>
+      <w:r>
+        <w:t>P</w:t>
+      </w:r>
+      <w:r>
+        <w:t xml:space="preserve">essoas que conseguem fazer movimentos complexos com o seu próprio corpo, </w:t>
+      </w:r>
+      <w:r>
+        <w:t>possuem</w:t>
+      </w:r>
+      <w:r>
+        <w:t xml:space="preserve"> noção de esp</w:t>
+      </w:r>
+      <w:r>
+        <w:t>aço para executar os movimentos;</w:t>
+      </w:r>
+    </w:p>
+    <w:p>
+      <w:pPr>
+        <w:pStyle w:val="PargrafodaLista"/>
+        <w:numPr>
+          <w:ilvl w:val="0"/>
+          <w:numId w:val="5"/>
+        </w:numPr>
+      </w:pPr>
+      <w:r>
+        <w:t xml:space="preserve">Inteligência </w:t>
+      </w:r>
+      <w:r>
+        <w:t>M</w:t>
+      </w:r>
+      <w:r>
+        <w:t xml:space="preserve">usical: </w:t>
+      </w:r>
+      <w:r>
+        <w:t>Pessoas com facilidade em produzir e criar músicas;</w:t>
+      </w:r>
+    </w:p>
+    <w:p>
+      <w:pPr>
+        <w:pStyle w:val="PargrafodaLista"/>
+        <w:numPr>
+          <w:ilvl w:val="0"/>
+          <w:numId w:val="5"/>
+        </w:numPr>
+      </w:pPr>
+      <w:r>
+        <w:t xml:space="preserve">Inteligência </w:t>
+      </w:r>
+      <w:r>
+        <w:t>I</w:t>
+      </w:r>
+      <w:r>
+        <w:t xml:space="preserve">nterpessoal: </w:t>
+      </w:r>
+      <w:r>
+        <w:t>P</w:t>
+      </w:r>
+      <w:r>
+        <w:t xml:space="preserve">essoas </w:t>
+      </w:r>
+      <w:r>
+        <w:t>com</w:t>
+      </w:r>
+      <w:r>
+        <w:t xml:space="preserve"> facilidade na comunicação e consegue</w:t>
+      </w:r>
+      <w:r>
+        <w:t>m</w:t>
+      </w:r>
+      <w:r>
+        <w:t xml:space="preserve"> entender o ponto de vista dos outros, um líder nato que gosta de desafios.</w:t>
+      </w:r>
+      <w:r>
+        <w:t xml:space="preserve"> Possuem alto grau de empatia;</w:t>
+      </w:r>
+    </w:p>
+    <w:p>
+      <w:pPr>
+        <w:pStyle w:val="PargrafodaLista"/>
+        <w:numPr>
+          <w:ilvl w:val="0"/>
+          <w:numId w:val="5"/>
+        </w:numPr>
+      </w:pPr>
+      <w:r>
+        <w:t xml:space="preserve">Inteligência </w:t>
+      </w:r>
+      <w:r>
+        <w:t>I</w:t>
+      </w:r>
+      <w:r>
+        <w:t xml:space="preserve">ntrapessoal: </w:t>
+      </w:r>
+      <w:r>
+        <w:t>P</w:t>
+      </w:r>
+      <w:r>
+        <w:t xml:space="preserve">essoas </w:t>
+      </w:r>
+      <w:r>
+        <w:t>com</w:t>
+      </w:r>
+      <w:r>
+        <w:t xml:space="preserve"> facilidade na observação, análise e compreensão</w:t>
+      </w:r>
+      <w:r>
+        <w:t xml:space="preserve"> do ambiente</w:t>
+      </w:r>
+      <w:r>
+        <w:t>. Conseguem influenciar as pessoas utilizando suas ideias.</w:t>
+      </w:r>
+    </w:p>
+    <w:p>
+      <w:pPr>
+        <w:pStyle w:val="PargrafodaLista"/>
+        <w:numPr>
+          <w:ilvl w:val="0"/>
+          <w:numId w:val="5"/>
+        </w:numPr>
+      </w:pPr>
+      <w:r>
+        <w:t xml:space="preserve">Inteligência </w:t>
+      </w:r>
+      <w:r>
+        <w:t>N</w:t>
+      </w:r>
+      <w:r>
+        <w:t xml:space="preserve">aturalista: </w:t>
+      </w:r>
+      <w:r>
+        <w:t>P</w:t>
+      </w:r>
+      <w:r>
+        <w:t>essoas que conseguem separar os diferentes padrões presentes na natureza.</w:t>
+      </w:r>
+    </w:p>
+    <w:p>
+      <w:pPr>
+        <w:pStyle w:val="Estilo1"/>
+        <w:numPr>
+          <w:ilvl w:val="2"/>
+          <w:numId w:val="4"/>
+        </w:numPr>
+      </w:pPr>
+      <w:r>
+        <w:t>I</w:t>
+      </w:r>
+      <w:r>
+        <w:t>nteligência emocional</w:t>
+      </w:r>
+    </w:p>
+    <w:p>
+      <w:pPr>
+        <w:pStyle w:val="PargrafodaLista"/>
+      </w:pPr>
+      <w:r>
+        <w:t>O conceito de inteligência emocional</w:t>
+      </w:r>
+      <w:r>
+        <w:t xml:space="preserve"> está presente dentro da psicologia e foi criado pelo psicólogo </w:t>
+      </w:r>
+      <w:r>
+        <w:t>Daniel Goleman</w:t>
+      </w:r>
+      <w:r>
+        <w:t>.</w:t>
+      </w:r>
+    </w:p>
+    <w:p>
+      <w:pPr>
+        <w:pStyle w:val="PargrafodaLista"/>
+      </w:pPr>
+      <w:r>
+        <w:t xml:space="preserve">Um indivíduo considerado emocionalmente inteligente é aquele que consegue identificar as suas emoções, motivando a si mesmo a persistir em situações de frustração, por exemplo. </w:t>
+      </w:r>
+    </w:p>
+    <w:p>
+      <w:pPr>
+        <w:pStyle w:val="PargrafodaLista"/>
+      </w:pPr>
+      <w:r>
+        <w:t>Entre as outras características da inteligência emocional est</w:t>
+      </w:r>
+      <w:r>
+        <w:t>ão</w:t>
+      </w:r>
+      <w:r>
+        <w:t xml:space="preserve"> a capacidade de controlar impulsos, canalizar emoções para </w:t>
+      </w:r>
+      <w:r>
+        <w:t>determinadas situações</w:t>
+      </w:r>
+      <w:r>
+        <w:t>, motiva</w:t>
+      </w:r>
+      <w:r>
+        <w:t>r</w:t>
+      </w:r>
+      <w:r>
+        <w:t xml:space="preserve"> as pessoas, praticar a gratidão, entre outras qualidades que podem ajudar a encorajar os outros. </w:t>
+      </w:r>
+    </w:p>
+    <w:p>
+      <w:pPr>
+        <w:pStyle w:val="PargrafodaLista"/>
+      </w:pPr>
+    </w:p>
+    <w:p>
+      <w:pPr>
+        <w:pStyle w:val="Estilo1"/>
+        <w:numPr>
+          <w:ilvl w:val="1"/>
+          <w:numId w:val="4"/>
+        </w:numPr>
+      </w:pPr>
+      <w:r>
+        <w:t>Inteligência Artificial</w:t>
+      </w:r>
+    </w:p>
+    <w:p>
+      <w:pPr>
+        <w:pStyle w:val="PargrafodaLista"/>
+      </w:pPr>
+    </w:p>
+    <w:p>
+      <w:pPr>
+        <w:pStyle w:val="PargrafodaLista"/>
+      </w:pPr>
+      <w:r>
+        <w:t xml:space="preserve">A </w:t>
+      </w:r>
+      <w:r>
+        <w:t>I</w:t>
+      </w:r>
+      <w:r>
+        <w:t xml:space="preserve">nteligência </w:t>
+      </w:r>
+      <w:r>
+        <w:t>A</w:t>
+      </w:r>
+      <w:r>
+        <w:t>rtificial ou I.A é um ramo de estudo da ci</w:t>
+      </w:r>
+      <w:r>
+        <w:t>ência da computação que se preocupa</w:t>
+      </w:r>
+      <w:r>
+        <w:t xml:space="preserve"> em desenvolver mecanismos e dispositivos tecnológicos qu</w:t>
+      </w:r>
+      <w:r>
+        <w:t xml:space="preserve">e consigam simular o cérebro </w:t>
+      </w:r>
+      <w:r>
+        <w:t>dos seres humanos</w:t>
+      </w:r>
+      <w:r>
+        <w:t>, isto é, a sua inteligência, como detalha Feigenbaum (1981):</w:t>
+      </w:r>
+    </w:p>
+    <w:p>
+      <w:pPr>
+        <w:ind w:left="2124"/>
+        <w:rPr>
+          <w:iCs/>
+          <w:sz w:val="20"/>
+          <w:szCs w:val="20"/>
+        </w:rPr>
+      </w:pPr>
+      <w:r>
+        <w:rPr>
+          <w:sz w:val="20"/>
+          <w:szCs w:val="20"/>
+        </w:rPr>
+        <w:t xml:space="preserve">“[...] </w:t>
+      </w:r>
+      <w:r>
+        <w:rPr>
+          <w:iCs/>
+          <w:sz w:val="20"/>
+          <w:szCs w:val="20"/>
+        </w:rPr>
+        <w:t xml:space="preserve">IA é a parte da ciência da computação voltada para o desenvolvimento de sistemas de computadores inteligentes, i.e. sistemas que exibem características, as quais nós associamos com a inteligência no </w:t>
+      </w:r>
+      <w:r>
+        <w:rPr>
+          <w:iCs/>
+          <w:sz w:val="20"/>
+          <w:szCs w:val="20"/>
+        </w:rPr>
+        <w:lastRenderedPageBreak/>
+        <w:t>comportamento humano - e.g. compreensão da linguagem, aprendizado, raciocínio, resolução de problemas, etc [...]”.</w:t>
+      </w:r>
+    </w:p>
+    <w:p>
+      <w:pPr>
+        <w:rPr>
+          <w:iCs/>
+        </w:rPr>
+      </w:pPr>
+    </w:p>
+    <w:p>
+      <w:pPr>
+        <w:pStyle w:val="Estilo1"/>
+        <w:numPr>
+          <w:ilvl w:val="2"/>
+          <w:numId w:val="4"/>
+        </w:numPr>
+      </w:pPr>
+      <w:r>
+        <w:t>História</w:t>
+      </w:r>
+    </w:p>
+    <w:p>
+      <w:pPr>
+        <w:pStyle w:val="PargrafodaLista"/>
+      </w:pPr>
+      <w:r>
+        <w:t xml:space="preserve">O início da Inteligência Artificial se dá em torno </w:t>
+      </w:r>
+      <w:r>
+        <w:t>dos anos</w:t>
+      </w:r>
+      <w:r>
+        <w:t xml:space="preserve"> de</w:t>
+      </w:r>
+      <w:r>
+        <w:t xml:space="preserve"> 1940, as pesquisas para essa ciência foram de</w:t>
+      </w:r>
+      <w:r>
+        <w:t>senvolvidas apenas para encontrar</w:t>
+      </w:r>
+      <w:r>
+        <w:t xml:space="preserve"> novas funcionalidades para o computador,</w:t>
+      </w:r>
+      <w:r>
+        <w:t xml:space="preserve"> ainda em projeto. Com o surgimento</w:t>
+      </w:r>
+      <w:r>
+        <w:t xml:space="preserve"> da Segunda Guerra Mundial, surgiu também a necessidade de desenvolv</w:t>
+      </w:r>
+      <w:r>
+        <w:t>er a tecnologia para motivar</w:t>
+      </w:r>
+      <w:r>
+        <w:t xml:space="preserve"> a indústria bélica.</w:t>
+      </w:r>
+    </w:p>
+    <w:p>
+      <w:pPr>
+        <w:pStyle w:val="PargrafodaLista"/>
+      </w:pPr>
+      <w:r>
+        <w:t>Ao decorrer do tempo, surgem estudos da IA, como por exemplo da biologia, que usa a IA para desenvolver conceitos com o objetivo de reproduzir as redes neurais humanas. Com isso nos 60 esta ciência recebe o nome de Inteligência Artificial, fazendo com que os pesquisadores biológicos acreditassem ser possível máquinas realizarem tarefas, como raciocinar.</w:t>
+      </w:r>
+    </w:p>
+    <w:p>
+      <w:pPr>
+        <w:pStyle w:val="Estilo1"/>
+        <w:numPr>
+          <w:ilvl w:val="2"/>
+          <w:numId w:val="4"/>
+        </w:numPr>
+      </w:pPr>
+      <w:r>
+        <w:t>IA na vida real</w:t>
+      </w:r>
+    </w:p>
+    <w:p>
+      <w:pPr>
+        <w:pStyle w:val="PargrafodaLista"/>
+      </w:pPr>
+      <w:r>
+        <w:t xml:space="preserve">Atualmente existem muitas aplicações na vida real da </w:t>
+      </w:r>
+      <w:r>
+        <w:t>IA</w:t>
+      </w:r>
+      <w:r>
+        <w:t>, como por exemplo: jogos, softwares, aplicativos de segurança, robótica (robôs auxiliares), reconhecimento de voz, programas de diagnósticos médicos, etc.</w:t>
+      </w:r>
+    </w:p>
+    <w:p>
+      <w:pPr>
+        <w:pStyle w:val="PargrafodaLista"/>
+      </w:pPr>
+    </w:p>
+    <w:p>
+      <w:pPr>
+        <w:pStyle w:val="Estilo1"/>
+        <w:numPr>
+          <w:ilvl w:val="2"/>
+          <w:numId w:val="4"/>
+        </w:numPr>
+      </w:pPr>
+      <w:r>
+        <w:t>IA na ficção</w:t>
+      </w:r>
+    </w:p>
+    <w:p>
+      <w:pPr>
+        <w:pStyle w:val="PargrafodaLista"/>
+      </w:pPr>
+      <w:r>
+        <w:t>É, também, um</w:t>
+      </w:r>
+      <w:r>
+        <w:t xml:space="preserve"> tema bastante recorrente em histórias de ficção científica, </w:t>
+      </w:r>
+      <w:r>
+        <w:t>estando</w:t>
+      </w:r>
+      <w:r>
+        <w:t xml:space="preserve"> presente em livros, desenhos animados</w:t>
+      </w:r>
+      <w:r>
+        <w:t xml:space="preserve">, </w:t>
+      </w:r>
+      <w:r>
+        <w:t>filmes</w:t>
+      </w:r>
+      <w:r>
+        <w:t>, entre outros</w:t>
+      </w:r>
+      <w:r>
+        <w:t xml:space="preserve">. Um autor de grande destaque nesta área é o russo Isaac Asimov, autor de histórias de sucesso como </w:t>
+      </w:r>
+      <w:r>
+        <w:t>“</w:t>
+      </w:r>
+      <w:r>
+        <w:t>O Homem Bicentenário</w:t>
+      </w:r>
+      <w:r>
+        <w:t>”</w:t>
+      </w:r>
+      <w:r>
+        <w:t xml:space="preserve"> e </w:t>
+      </w:r>
+      <w:r>
+        <w:t>“</w:t>
+      </w:r>
+      <w:r>
+        <w:t>Eu, Robô</w:t>
+      </w:r>
+      <w:r>
+        <w:t>”</w:t>
+      </w:r>
+      <w:r>
+        <w:t xml:space="preserve">. Ambas receberam adaptação para o cinema. Outra história que caiu nas graças do público foi </w:t>
+      </w:r>
+      <w:r>
+        <w:t>“</w:t>
+      </w:r>
+      <w:r>
+        <w:t>AI: Inteligência Artificial</w:t>
+      </w:r>
+      <w:r>
+        <w:t>”</w:t>
+      </w:r>
+      <w:r>
+        <w:t>, dirigido por Steven Spielberg.</w:t>
+      </w:r>
+    </w:p>
+    <w:p>
+      <w:pPr>
+        <w:pStyle w:val="PargrafodaLista"/>
+      </w:pPr>
+      <w:r>
+        <w:t>As pesquisas que envolve</w:t>
+      </w:r>
+      <w:r>
+        <w:t>m</w:t>
+      </w:r>
+      <w:r>
+        <w:t xml:space="preserve"> I</w:t>
+      </w:r>
+      <w:r>
+        <w:t>.</w:t>
+      </w:r>
+      <w:r>
+        <w:t>A</w:t>
+      </w:r>
+      <w:r>
+        <w:t>.</w:t>
+      </w:r>
+      <w:r>
+        <w:t xml:space="preserve"> são lentas, mas já mostraram resultados positivos de como dispositivos e softwares podem interpretar e sintetizar a voz ou os movimentos humanos, por exemplo. Mas, ainda falta muito para que as máquinas atinjam um estado próximo do que seria a inteligência humana.</w:t>
+      </w:r>
+    </w:p>
+    <w:p>
+      <w:pPr>
+        <w:pStyle w:val="PargrafodaLista"/>
+      </w:pPr>
+    </w:p>
+    <w:p>
+      <w:pPr>
+        <w:pStyle w:val="Estilo1"/>
+        <w:numPr>
+          <w:ilvl w:val="1"/>
+          <w:numId w:val="4"/>
+        </w:numPr>
+      </w:pPr>
+      <w:r>
+        <w:lastRenderedPageBreak/>
+        <w:t>Lógica Paraconsistente</w:t>
+      </w:r>
+    </w:p>
+    <w:p>
+      <w:pPr>
+        <w:pStyle w:val="Estilo1"/>
+        <w:numPr>
+          <w:ilvl w:val="1"/>
+          <w:numId w:val="4"/>
+        </w:numPr>
+      </w:pPr>
+      <w:r>
+        <w:t>Linguagem de Programação</w:t>
+      </w:r>
+    </w:p>
+    <w:p>
+      <w:pPr>
+        <w:pStyle w:val="Estilo1"/>
+        <w:numPr>
+          <w:ilvl w:val="1"/>
+          <w:numId w:val="4"/>
+        </w:numPr>
+      </w:pPr>
+      <w:r>
+        <w:t>Java</w:t>
+      </w:r>
+    </w:p>
+    <w:p>
+      <w:pPr>
+        <w:pStyle w:val="Estilo1"/>
+        <w:numPr>
+          <w:ilvl w:val="1"/>
+          <w:numId w:val="4"/>
+        </w:numPr>
+      </w:pPr>
+      <w:r>
+        <w:t>Android</w:t>
+      </w:r>
+    </w:p>
+    <w:p>
+      <w:pPr>
+        <w:pStyle w:val="Estilo1"/>
+        <w:numPr>
+          <w:ilvl w:val="1"/>
+          <w:numId w:val="4"/>
+        </w:numPr>
+      </w:pPr>
+      <w:r>
+        <w:t>Mobile</w:t>
+      </w:r>
+    </w:p>
+    <w:p>
+      <w:pPr>
+        <w:pStyle w:val="Estilo1"/>
+        <w:numPr>
+          <w:ilvl w:val="1"/>
+          <w:numId w:val="4"/>
+        </w:numPr>
+      </w:pPr>
+      <w:r>
+        <w:t>Engine</w:t>
+      </w:r>
+    </w:p>
+    <w:p>
+      <w:pPr>
+        <w:pStyle w:val="Estilo1"/>
+        <w:numPr>
+          <w:ilvl w:val="1"/>
+          <w:numId w:val="4"/>
+        </w:numPr>
+      </w:pPr>
+      <w:r>
+        <w:t>Cocos 2</w:t>
+      </w:r>
+      <w:r>
+        <w:t>d</w:t>
+      </w:r>
+    </w:p>
+    <w:p>
+      <w:pPr>
+        <w:pStyle w:val="Estilo1"/>
       </w:pPr>
       <w:r>
         <w:t>previsão do desenvolvimento</w:t>
@@ -2404,113 +3772,178 @@
       <w:r>
         <w:t>O, Amado Luiz; SILVA, Roberto</w:t>
       </w:r>
+      <w:r>
+        <w:t xml:space="preserve">; BERVIAN, Pedro A. </w:t>
+      </w:r>
+      <w:r>
+        <w:rPr>
+          <w:b/>
+        </w:rPr>
+        <w:t>Metodologia científica</w:t>
+      </w:r>
+      <w:r>
+        <w:t xml:space="preserve">. 6. ed. São Paulo: </w:t>
+      </w:r>
+      <w:r>
+        <w:t> Pearson Prentice. Hall</w:t>
+      </w:r>
+      <w:r>
+        <w:t>, 2007.</w:t>
+      </w:r>
+    </w:p>
+    <w:p>
+      <w:pPr>
+        <w:spacing w:after="240"/>
+        <w:ind w:firstLine="360"/>
+      </w:pPr>
+      <w:r>
+        <w:t xml:space="preserve">BARR, Avron; FEIGEBAUM, Edward A. </w:t>
+      </w:r>
+      <w:r>
+        <w:rPr>
+          <w:b/>
+          <w:lang w:val="en-US"/>
+        </w:rPr>
+        <w:t xml:space="preserve">The Handbook of Intelligence, </w:t>
+      </w:r>
+      <w:r>
+        <w:rPr>
+          <w:b/>
+          <w:lang w:val="en-US"/>
+        </w:rPr>
+        <w:t>Vol I</w:t>
+      </w:r>
+      <w:r>
+        <w:rPr>
+          <w:lang w:val="en-US"/>
+        </w:rPr>
+        <w:t>. California: Los Altos, 1981.</w:t>
+      </w:r>
+    </w:p>
+    <w:p>
+      <w:pPr>
+        <w:spacing w:after="240"/>
+        <w:ind w:firstLine="360"/>
+      </w:pPr>
+      <w:r>
+        <w:t>LAKATOS</w:t>
+      </w:r>
+      <w:r>
+        <w:t>, E</w:t>
+      </w:r>
+      <w:r>
+        <w:t>va Maria</w:t>
+      </w:r>
+      <w:r>
+        <w:t>; MARCONI, M</w:t>
+      </w:r>
+      <w:r>
+        <w:t>arina</w:t>
+      </w:r>
+      <w:r>
+        <w:t xml:space="preserve"> de A</w:t>
+      </w:r>
+      <w:r>
+        <w:t>ndrade</w:t>
+      </w:r>
+      <w:r>
+        <w:t>.</w:t>
+      </w:r>
+      <w:r>
+        <w:t xml:space="preserve"> </w:t>
+      </w:r>
+      <w:r>
+        <w:rPr>
+          <w:b/>
+        </w:rPr>
+        <w:t>Fundamento</w:t>
+      </w:r>
+      <w:r>
+        <w:rPr>
+          <w:b/>
+        </w:rPr>
+        <w:t>s</w:t>
+      </w:r>
+      <w:r>
+        <w:rPr>
+          <w:b/>
+        </w:rPr>
+        <w:t xml:space="preserve"> de metodologia cientifica</w:t>
+      </w:r>
+      <w:r>
+        <w:rPr>
+          <w:b/>
+        </w:rPr>
+        <w:t xml:space="preserve">. </w:t>
+      </w:r>
+      <w:r>
+        <w:t>7. ed. São Paulo: Atlas, 2010.</w:t>
+      </w:r>
+    </w:p>
+    <w:p>
+      <w:pPr>
+        <w:spacing w:after="240"/>
+        <w:ind w:firstLine="360"/>
+      </w:pPr>
+      <w:r>
+        <w:lastRenderedPageBreak/>
+        <w:t>SANTOS, Antonio Raimundo</w:t>
+      </w:r>
+      <w:r>
+        <w:t xml:space="preserve">. </w:t>
+      </w:r>
+      <w:r>
+        <w:rPr>
+          <w:b/>
+        </w:rPr>
+        <w:t xml:space="preserve">Metodologia científica: </w:t>
+      </w:r>
+      <w:r>
+        <w:t>a co</w:t>
+      </w:r>
+      <w:r>
+        <w:t>nstrução do conhecimento. 2. ed</w:t>
+      </w:r>
+      <w:r>
+        <w:t>. Rio de Janeiro: Futura, 1998.</w:t>
+      </w:r>
+    </w:p>
+    <w:p>
+      <w:r>
+        <w:t>Enciclopédia Barsa Universal, 3a ed. Editorial Planeta, S.A., 2010</w:t>
+      </w:r>
+    </w:p>
+    <w:p>
+      <w:r>
+        <w:t>Tiles, M. The Philosophy of Set Theory: an Historical Introduction to Cantor’s Paradise. Dover Publications, Nova York, 1989</w:t>
+      </w:r>
+    </w:p>
+    <w:p>
+      <w:r>
+        <w:t>Kline, M. Mathematical Thought – from Ancient to Modern Times. Oxford University Press, Nova York, 1972.</w:t>
+      </w:r>
+    </w:p>
+    <w:p>
+      <w:r>
+        <w:t xml:space="preserve">Santos, A. A. A., Noronha, A. P. P., &amp; Sisto, F. F. (2005). </w:t>
+      </w:r>
+      <w:r>
+        <w:rPr>
+          <w:b/>
+        </w:rPr>
+        <w:t>Teste de Inteligência R1-Forma B G36: Evidência de validade convergente</w:t>
+      </w:r>
+      <w:r>
+        <w:t>. Estudos de Psicologia (Natal), 10, 191-197.</w:t>
+      </w:r>
+    </w:p>
+    <w:p>
+      <w:pPr>
+        <w:spacing w:after="240"/>
+        <w:ind w:firstLine="360"/>
+      </w:pPr>
       <w:bookmarkStart w:id="9" w:name="_GoBack"/>
       <w:bookmarkEnd w:id="9"/>
-      <w:r>
-        <w:t xml:space="preserve">; BERVIAN, Pedro A. </w:t>
-      </w:r>
-      <w:r>
-        <w:rPr>
-          <w:b/>
-        </w:rPr>
-        <w:t>Metodologia científica</w:t>
-      </w:r>
-      <w:r>
-        <w:t xml:space="preserve">. 6. ed. São Paulo: </w:t>
-      </w:r>
-      <w:r>
-        <w:t> Pearson Prentice. Hall</w:t>
-      </w:r>
-      <w:r>
-        <w:t>, 2007.</w:t>
-      </w:r>
-    </w:p>
-    <w:p>
-      <w:pPr>
-        <w:spacing w:after="240"/>
-        <w:ind w:firstLine="360"/>
-      </w:pPr>
-      <w:r>
-        <w:t>LAKATOS</w:t>
-      </w:r>
-      <w:r>
-        <w:t>, E</w:t>
-      </w:r>
-      <w:r>
-        <w:t>va Maria</w:t>
-      </w:r>
-      <w:r>
-        <w:t>; MARCONI, M</w:t>
-      </w:r>
-      <w:r>
-        <w:t>arina</w:t>
-      </w:r>
-      <w:r>
-        <w:t xml:space="preserve"> de A</w:t>
-      </w:r>
-      <w:r>
-        <w:t>ndrade</w:t>
-      </w:r>
-      <w:r>
-        <w:t>.</w:t>
-      </w:r>
-      <w:r>
-        <w:t xml:space="preserve"> </w:t>
-      </w:r>
-      <w:r>
-        <w:rPr>
-          <w:b/>
-        </w:rPr>
-        <w:t>Fundamento</w:t>
-      </w:r>
-      <w:r>
-        <w:rPr>
-          <w:b/>
-        </w:rPr>
-        <w:t>s</w:t>
-      </w:r>
-      <w:r>
-        <w:rPr>
-          <w:b/>
-        </w:rPr>
-        <w:t xml:space="preserve"> de metodologia cientifica</w:t>
-      </w:r>
-      <w:r>
-        <w:rPr>
-          <w:b/>
-        </w:rPr>
-        <w:t xml:space="preserve">. </w:t>
-      </w:r>
-      <w:r>
-        <w:t>7. ed. São Paulo: Atlas, 2010.</w:t>
-      </w:r>
-    </w:p>
-    <w:p>
-      <w:pPr>
-        <w:spacing w:after="240"/>
-        <w:ind w:firstLine="360"/>
-      </w:pPr>
-      <w:r>
-        <w:t>SANTOS, Antonio Raimundo</w:t>
-      </w:r>
-      <w:r>
-        <w:t xml:space="preserve">. </w:t>
-      </w:r>
-      <w:r>
-        <w:rPr>
-          <w:b/>
-        </w:rPr>
-        <w:t xml:space="preserve">Metodologia científica: </w:t>
-      </w:r>
-      <w:r>
-        <w:t>a co</w:t>
-      </w:r>
-      <w:r>
-        <w:t>nstrução do conhecimento. 2. ed</w:t>
-      </w:r>
-      <w:r>
-        <w:t>. Rio de Janeiro: Futura, 1998.</w:t>
-      </w:r>
     </w:p>
     <w:sectPr>
       <w:headerReference w:type="default" r:id="rId8"/>
@@ -2581,7 +4014,7 @@
           <w:rPr>
             <w:noProof/>
           </w:rPr>
-          <w:t>4</w:t>
+          <w:t>16</w:t>
         </w:r>
         <w:r>
           <w:fldChar w:fldCharType="end"/>
@@ -2652,7 +4085,7 @@
           <w:rPr>
             <w:noProof/>
           </w:rPr>
-          <w:t>3</w:t>
+          <w:t>15</w:t>
         </w:r>
         <w:r>
           <w:fldChar w:fldCharType="end"/>
@@ -2763,8 +4196,8 @@
   <w:abstractNum w:abstractNumId="1" w15:restartNumberingAfterBreak="0">
     <w:nsid w:val="46520239"/>
     <w:multiLevelType w:val="hybridMultilevel"/>
-    <w:tmpl w:val="04825DEA"/>
-    <w:lvl w:ilvl="0" w:tplc="04160001">
+    <w:tmpl w:val="FE802EE0"/>
+    <w:lvl w:ilvl="0" w:tplc="CA62C8B4">
       <w:start w:val="1"/>
       <w:numFmt w:val="bullet"/>
       <w:lvlText w:val=""/>
@@ -2961,6 +4394,205 @@
     </w:lvl>
   </w:abstractNum>
   <w:abstractNum w:abstractNumId="3" w15:restartNumberingAfterBreak="0">
+    <w:nsid w:val="786A48E5"/>
+    <w:multiLevelType w:val="hybridMultilevel"/>
+    <w:tmpl w:val="A036E1E8"/>
+    <w:lvl w:ilvl="0" w:tplc="0416000F">
+      <w:start w:val="1"/>
+      <w:numFmt w:val="decimal"/>
+      <w:lvlText w:val="%1."/>
+      <w:lvlJc w:val="left"/>
+      <w:pPr>
+        <w:ind w:left="720" w:hanging="360"/>
+      </w:pPr>
+    </w:lvl>
+    <w:lvl w:ilvl="1" w:tplc="04160019" w:tentative="1">
+      <w:start w:val="1"/>
+      <w:numFmt w:val="lowerLetter"/>
+      <w:lvlText w:val="%2."/>
+      <w:lvlJc w:val="left"/>
+      <w:pPr>
+        <w:ind w:left="1440" w:hanging="360"/>
+      </w:pPr>
+    </w:lvl>
+    <w:lvl w:ilvl="2" w:tplc="0416001B" w:tentative="1">
+      <w:start w:val="1"/>
+      <w:numFmt w:val="lowerRoman"/>
+      <w:lvlText w:val="%3."/>
+      <w:lvlJc w:val="right"/>
+      <w:pPr>
+        <w:ind w:left="2160" w:hanging="180"/>
+      </w:pPr>
+    </w:lvl>
+    <w:lvl w:ilvl="3" w:tplc="0416000F" w:tentative="1">
+      <w:start w:val="1"/>
+      <w:numFmt w:val="decimal"/>
+      <w:lvlText w:val="%4."/>
+      <w:lvlJc w:val="left"/>
+      <w:pPr>
+        <w:ind w:left="2880" w:hanging="360"/>
+      </w:pPr>
+    </w:lvl>
+    <w:lvl w:ilvl="4" w:tplc="04160019" w:tentative="1">
+      <w:start w:val="1"/>
+      <w:numFmt w:val="lowerLetter"/>
+      <w:lvlText w:val="%5."/>
+      <w:lvlJc w:val="left"/>
+      <w:pPr>
+        <w:ind w:left="3600" w:hanging="360"/>
+      </w:pPr>
+    </w:lvl>
+    <w:lvl w:ilvl="5" w:tplc="0416001B" w:tentative="1">
+      <w:start w:val="1"/>
+      <w:numFmt w:val="lowerRoman"/>
+      <w:lvlText w:val="%6."/>
+      <w:lvlJc w:val="right"/>
+      <w:pPr>
+        <w:ind w:left="4320" w:hanging="180"/>
+      </w:pPr>
+    </w:lvl>
+    <w:lvl w:ilvl="6" w:tplc="0416000F" w:tentative="1">
+      <w:start w:val="1"/>
+      <w:numFmt w:val="decimal"/>
+      <w:lvlText w:val="%7."/>
+      <w:lvlJc w:val="left"/>
+      <w:pPr>
+        <w:ind w:left="5040" w:hanging="360"/>
+      </w:pPr>
+    </w:lvl>
+    <w:lvl w:ilvl="7" w:tplc="04160019" w:tentative="1">
+      <w:start w:val="1"/>
+      <w:numFmt w:val="lowerLetter"/>
+      <w:lvlText w:val="%8."/>
+      <w:lvlJc w:val="left"/>
+      <w:pPr>
+        <w:ind w:left="5760" w:hanging="360"/>
+      </w:pPr>
+    </w:lvl>
+    <w:lvl w:ilvl="8" w:tplc="0416001B" w:tentative="1">
+      <w:start w:val="1"/>
+      <w:numFmt w:val="lowerRoman"/>
+      <w:lvlText w:val="%9."/>
+      <w:lvlJc w:val="right"/>
+      <w:pPr>
+        <w:ind w:left="6480" w:hanging="180"/>
+      </w:pPr>
+    </w:lvl>
+  </w:abstractNum>
+  <w:abstractNum w:abstractNumId="4" w15:restartNumberingAfterBreak="0">
+    <w:nsid w:val="79CF3AE8"/>
+    <w:multiLevelType w:val="hybridMultilevel"/>
+    <w:tmpl w:val="EBC0DB76"/>
+    <w:lvl w:ilvl="0" w:tplc="04160001">
+      <w:start w:val="1"/>
+      <w:numFmt w:val="bullet"/>
+      <w:lvlText w:val=""/>
+      <w:lvlJc w:val="left"/>
+      <w:pPr>
+        <w:ind w:left="720" w:hanging="360"/>
+      </w:pPr>
+      <w:rPr>
+        <w:rFonts w:ascii="Symbol" w:hAnsi="Symbol" w:hint="default"/>
+      </w:rPr>
+    </w:lvl>
+    <w:lvl w:ilvl="1" w:tplc="04160003" w:tentative="1">
+      <w:start w:val="1"/>
+      <w:numFmt w:val="bullet"/>
+      <w:lvlText w:val="o"/>
+      <w:lvlJc w:val="left"/>
+      <w:pPr>
+        <w:ind w:left="1440" w:hanging="360"/>
+      </w:pPr>
+      <w:rPr>
+        <w:rFonts w:ascii="Courier New" w:hAnsi="Courier New" w:cs="Courier New" w:hint="default"/>
+      </w:rPr>
+    </w:lvl>
+    <w:lvl w:ilvl="2" w:tplc="04160005" w:tentative="1">
+      <w:start w:val="1"/>
+      <w:numFmt w:val="bullet"/>
+      <w:lvlText w:val=""/>
+      <w:lvlJc w:val="left"/>
+      <w:pPr>
+        <w:ind w:left="2160" w:hanging="360"/>
+      </w:pPr>
+      <w:rPr>
+        <w:rFonts w:ascii="Wingdings" w:hAnsi="Wingdings" w:hint="default"/>
+      </w:rPr>
+    </w:lvl>
+    <w:lvl w:ilvl="3" w:tplc="04160001" w:tentative="1">
+      <w:start w:val="1"/>
+      <w:numFmt w:val="bullet"/>
+      <w:lvlText w:val=""/>
+      <w:lvlJc w:val="left"/>
+      <w:pPr>
+        <w:ind w:left="2880" w:hanging="360"/>
+      </w:pPr>
+      <w:rPr>
+        <w:rFonts w:ascii="Symbol" w:hAnsi="Symbol" w:hint="default"/>
+      </w:rPr>
+    </w:lvl>
+    <w:lvl w:ilvl="4" w:tplc="04160003" w:tentative="1">
+      <w:start w:val="1"/>
+      <w:numFmt w:val="bullet"/>
+      <w:lvlText w:val="o"/>
+      <w:lvlJc w:val="left"/>
+      <w:pPr>
+        <w:ind w:left="3600" w:hanging="360"/>
+      </w:pPr>
+      <w:rPr>
+        <w:rFonts w:ascii="Courier New" w:hAnsi="Courier New" w:cs="Courier New" w:hint="default"/>
+      </w:rPr>
+    </w:lvl>
+    <w:lvl w:ilvl="5" w:tplc="04160005" w:tentative="1">
+      <w:start w:val="1"/>
+      <w:numFmt w:val="bullet"/>
+      <w:lvlText w:val=""/>
+      <w:lvlJc w:val="left"/>
+      <w:pPr>
+        <w:ind w:left="4320" w:hanging="360"/>
+      </w:pPr>
+      <w:rPr>
+        <w:rFonts w:ascii="Wingdings" w:hAnsi="Wingdings" w:hint="default"/>
+      </w:rPr>
+    </w:lvl>
+    <w:lvl w:ilvl="6" w:tplc="04160001" w:tentative="1">
+      <w:start w:val="1"/>
+      <w:numFmt w:val="bullet"/>
+      <w:lvlText w:val=""/>
+      <w:lvlJc w:val="left"/>
+      <w:pPr>
+        <w:ind w:left="5040" w:hanging="360"/>
+      </w:pPr>
+      <w:rPr>
+        <w:rFonts w:ascii="Symbol" w:hAnsi="Symbol" w:hint="default"/>
+      </w:rPr>
+    </w:lvl>
+    <w:lvl w:ilvl="7" w:tplc="04160003" w:tentative="1">
+      <w:start w:val="1"/>
+      <w:numFmt w:val="bullet"/>
+      <w:lvlText w:val="o"/>
+      <w:lvlJc w:val="left"/>
+      <w:pPr>
+        <w:ind w:left="5760" w:hanging="360"/>
+      </w:pPr>
+      <w:rPr>
+        <w:rFonts w:ascii="Courier New" w:hAnsi="Courier New" w:cs="Courier New" w:hint="default"/>
+      </w:rPr>
+    </w:lvl>
+    <w:lvl w:ilvl="8" w:tplc="04160005" w:tentative="1">
+      <w:start w:val="1"/>
+      <w:numFmt w:val="bullet"/>
+      <w:lvlText w:val=""/>
+      <w:lvlJc w:val="left"/>
+      <w:pPr>
+        <w:ind w:left="6480" w:hanging="360"/>
+      </w:pPr>
+      <w:rPr>
+        <w:rFonts w:ascii="Wingdings" w:hAnsi="Wingdings" w:hint="default"/>
+      </w:rPr>
+    </w:lvl>
+  </w:abstractNum>
+  <w:abstractNum w:abstractNumId="5" w15:restartNumberingAfterBreak="0">
     <w:nsid w:val="7A637306"/>
     <w:multiLevelType w:val="hybridMultilevel"/>
     <w:tmpl w:val="D58A97D4"/>
@@ -2977,6 +4609,119 @@
       </w:rPr>
     </w:lvl>
     <w:lvl w:ilvl="1" w:tplc="04160003">
+      <w:start w:val="1"/>
+      <w:numFmt w:val="bullet"/>
+      <w:lvlText w:val="o"/>
+      <w:lvlJc w:val="left"/>
+      <w:pPr>
+        <w:ind w:left="1800" w:hanging="360"/>
+      </w:pPr>
+      <w:rPr>
+        <w:rFonts w:ascii="Courier New" w:hAnsi="Courier New" w:cs="Courier New" w:hint="default"/>
+      </w:rPr>
+    </w:lvl>
+    <w:lvl w:ilvl="2" w:tplc="04160005" w:tentative="1">
+      <w:start w:val="1"/>
+      <w:numFmt w:val="bullet"/>
+      <w:lvlText w:val=""/>
+      <w:lvlJc w:val="left"/>
+      <w:pPr>
+        <w:ind w:left="2520" w:hanging="360"/>
+      </w:pPr>
+      <w:rPr>
+        <w:rFonts w:ascii="Wingdings" w:hAnsi="Wingdings" w:hint="default"/>
+      </w:rPr>
+    </w:lvl>
+    <w:lvl w:ilvl="3" w:tplc="04160001" w:tentative="1">
+      <w:start w:val="1"/>
+      <w:numFmt w:val="bullet"/>
+      <w:lvlText w:val=""/>
+      <w:lvlJc w:val="left"/>
+      <w:pPr>
+        <w:ind w:left="3240" w:hanging="360"/>
+      </w:pPr>
+      <w:rPr>
+        <w:rFonts w:ascii="Symbol" w:hAnsi="Symbol" w:hint="default"/>
+      </w:rPr>
+    </w:lvl>
+    <w:lvl w:ilvl="4" w:tplc="04160003" w:tentative="1">
+      <w:start w:val="1"/>
+      <w:numFmt w:val="bullet"/>
+      <w:lvlText w:val="o"/>
+      <w:lvlJc w:val="left"/>
+      <w:pPr>
+        <w:ind w:left="3960" w:hanging="360"/>
+      </w:pPr>
+      <w:rPr>
+        <w:rFonts w:ascii="Courier New" w:hAnsi="Courier New" w:cs="Courier New" w:hint="default"/>
+      </w:rPr>
+    </w:lvl>
+    <w:lvl w:ilvl="5" w:tplc="04160005" w:tentative="1">
+      <w:start w:val="1"/>
+      <w:numFmt w:val="bullet"/>
+      <w:lvlText w:val=""/>
+      <w:lvlJc w:val="left"/>
+      <w:pPr>
+        <w:ind w:left="4680" w:hanging="360"/>
+      </w:pPr>
+      <w:rPr>
+        <w:rFonts w:ascii="Wingdings" w:hAnsi="Wingdings" w:hint="default"/>
+      </w:rPr>
+    </w:lvl>
+    <w:lvl w:ilvl="6" w:tplc="04160001" w:tentative="1">
+      <w:start w:val="1"/>
+      <w:numFmt w:val="bullet"/>
+      <w:lvlText w:val=""/>
+      <w:lvlJc w:val="left"/>
+      <w:pPr>
+        <w:ind w:left="5400" w:hanging="360"/>
+      </w:pPr>
+      <w:rPr>
+        <w:rFonts w:ascii="Symbol" w:hAnsi="Symbol" w:hint="default"/>
+      </w:rPr>
+    </w:lvl>
+    <w:lvl w:ilvl="7" w:tplc="04160003" w:tentative="1">
+      <w:start w:val="1"/>
+      <w:numFmt w:val="bullet"/>
+      <w:lvlText w:val="o"/>
+      <w:lvlJc w:val="left"/>
+      <w:pPr>
+        <w:ind w:left="6120" w:hanging="360"/>
+      </w:pPr>
+      <w:rPr>
+        <w:rFonts w:ascii="Courier New" w:hAnsi="Courier New" w:cs="Courier New" w:hint="default"/>
+      </w:rPr>
+    </w:lvl>
+    <w:lvl w:ilvl="8" w:tplc="04160005" w:tentative="1">
+      <w:start w:val="1"/>
+      <w:numFmt w:val="bullet"/>
+      <w:lvlText w:val=""/>
+      <w:lvlJc w:val="left"/>
+      <w:pPr>
+        <w:ind w:left="6840" w:hanging="360"/>
+      </w:pPr>
+      <w:rPr>
+        <w:rFonts w:ascii="Wingdings" w:hAnsi="Wingdings" w:hint="default"/>
+      </w:rPr>
+    </w:lvl>
+  </w:abstractNum>
+  <w:abstractNum w:abstractNumId="6" w15:restartNumberingAfterBreak="0">
+    <w:nsid w:val="7FF05D8F"/>
+    <w:multiLevelType w:val="hybridMultilevel"/>
+    <w:tmpl w:val="E29E78B6"/>
+    <w:lvl w:ilvl="0" w:tplc="04160001">
+      <w:start w:val="1"/>
+      <w:numFmt w:val="bullet"/>
+      <w:lvlText w:val=""/>
+      <w:lvlJc w:val="left"/>
+      <w:pPr>
+        <w:ind w:left="1080" w:hanging="360"/>
+      </w:pPr>
+      <w:rPr>
+        <w:rFonts w:ascii="Symbol" w:hAnsi="Symbol" w:hint="default"/>
+      </w:rPr>
+    </w:lvl>
+    <w:lvl w:ilvl="1" w:tplc="04160003" w:tentative="1">
       <w:start w:val="1"/>
       <w:numFmt w:val="bullet"/>
       <w:lvlText w:val="o"/>
@@ -3077,13 +4822,22 @@
     <w:abstractNumId w:val="0"/>
   </w:num>
   <w:num w:numId="2">
-    <w:abstractNumId w:val="3"/>
+    <w:abstractNumId w:val="5"/>
   </w:num>
   <w:num w:numId="3">
     <w:abstractNumId w:val="1"/>
   </w:num>
   <w:num w:numId="4">
     <w:abstractNumId w:val="2"/>
+  </w:num>
+  <w:num w:numId="5">
+    <w:abstractNumId w:val="4"/>
+  </w:num>
+  <w:num w:numId="6">
+    <w:abstractNumId w:val="3"/>
+  </w:num>
+  <w:num w:numId="7">
+    <w:abstractNumId w:val="6"/>
   </w:num>
 </w:numbering>
 </file>
@@ -3776,10 +5530,10 @@
     <w:basedOn w:val="Normal"/>
     <w:uiPriority w:val="34"/>
     <w:qFormat/>
-    <w:rsid w:val="003D4385"/>
+    <w:rsid w:val="00FE196F"/>
     <w:pPr>
-      <w:ind w:left="720"/>
-      <w:contextualSpacing/>
+      <w:spacing w:after="240" w:line="276" w:lineRule="auto"/>
+      <w:ind w:firstLine="360"/>
     </w:pPr>
   </w:style>
   <w:style w:type="character" w:customStyle="1" w:styleId="apple-converted-space">
@@ -4117,7 +5871,7 @@
 </file>
 
 <file path=customXml/itemProps1.xml><?xml version="1.0" encoding="utf-8"?>
-<ds:datastoreItem xmlns:ds="http://schemas.openxmlformats.org/officeDocument/2006/customXml" ds:itemID="{5F7DA886-4ACF-4331-9713-A11D914B19B5}">
+<ds:datastoreItem xmlns:ds="http://schemas.openxmlformats.org/officeDocument/2006/customXml" ds:itemID="{21107C71-BDC0-49EA-9B34-D74B967818DD}">
   <ds:schemaRefs>
     <ds:schemaRef ds:uri="http://schemas.openxmlformats.org/officeDocument/2006/bibliography"/>
   </ds:schemaRefs>

</xml_diff>

<commit_message>
Atualizado Metodologia de Pesquisa Científica
</commit_message>
<xml_diff>
--- a/Documentação/Metodologia de Pesquisa Científica.docx
+++ b/Documentação/Metodologia de Pesquisa Científica.docx
@@ -1,6 +1,6 @@
 
 <file path=word/document.xml><?xml version="1.0" encoding="utf-8"?>
-<w:document xmlns:wpc="http://schemas.microsoft.com/office/word/2010/wordprocessingCanvas" xmlns:cx="http://schemas.microsoft.com/office/drawing/2014/chartex" xmlns:cx1="http://schemas.microsoft.com/office/drawing/2015/9/8/chartex" xmlns:cx2="http://schemas.microsoft.com/office/drawing/2015/10/21/chartex" xmlns:mc="http://schemas.openxmlformats.org/markup-compatibility/2006" xmlns:o="urn:schemas-microsoft-com:office:office" xmlns:r="http://schemas.openxmlformats.org/officeDocument/2006/relationships" xmlns:m="http://schemas.openxmlformats.org/officeDocument/2006/math" xmlns:v="urn:schemas-microsoft-com:vml" xmlns:wp14="http://schemas.microsoft.com/office/word/2010/wordprocessingDrawing" xmlns:wp="http://schemas.openxmlformats.org/drawingml/2006/wordprocessingDrawing" xmlns:w10="urn:schemas-microsoft-com:office:word" xmlns:w="http://schemas.openxmlformats.org/wordprocessingml/2006/main" xmlns:w14="http://schemas.microsoft.com/office/word/2010/wordml" xmlns:w15="http://schemas.microsoft.com/office/word/2012/wordml" xmlns:w16se="http://schemas.microsoft.com/office/word/2015/wordml/symex" xmlns:wpg="http://schemas.microsoft.com/office/word/2010/wordprocessingGroup" xmlns:wpi="http://schemas.microsoft.com/office/word/2010/wordprocessingInk" xmlns:wne="http://schemas.microsoft.com/office/word/2006/wordml" xmlns:wps="http://schemas.microsoft.com/office/word/2010/wordprocessingShape" mc:Ignorable="w14 w15 w16se wp14">
+<w:document xmlns:wpc="http://schemas.microsoft.com/office/word/2010/wordprocessingCanvas" xmlns:mc="http://schemas.openxmlformats.org/markup-compatibility/2006" xmlns:o="urn:schemas-microsoft-com:office:office" xmlns:r="http://schemas.openxmlformats.org/officeDocument/2006/relationships" xmlns:m="http://schemas.openxmlformats.org/officeDocument/2006/math" xmlns:v="urn:schemas-microsoft-com:vml" xmlns:wp14="http://schemas.microsoft.com/office/word/2010/wordprocessingDrawing" xmlns:wp="http://schemas.openxmlformats.org/drawingml/2006/wordprocessingDrawing" xmlns:w10="urn:schemas-microsoft-com:office:word" xmlns:w="http://schemas.openxmlformats.org/wordprocessingml/2006/main" xmlns:w14="http://schemas.microsoft.com/office/word/2010/wordml" xmlns:w15="http://schemas.microsoft.com/office/word/2012/wordml" xmlns:wpg="http://schemas.microsoft.com/office/word/2010/wordprocessingGroup" xmlns:wpi="http://schemas.microsoft.com/office/word/2010/wordprocessingInk" xmlns:wne="http://schemas.microsoft.com/office/word/2006/wordml" xmlns:wps="http://schemas.microsoft.com/office/word/2010/wordprocessingShape" mc:Ignorable="w14 w15 wp14">
   <w:background w:color="FFFFFF"/>
   <w:body>
     <w:p>
@@ -4026,6 +4026,44 @@
       </w:r>
     </w:p>
     <w:p>
+      <w:pPr>
+        <w:ind w:firstLine="360"/>
+      </w:pPr>
+      <w:r>
+        <w:t xml:space="preserve">Será abordado os conceitos e definições de Lógica, Lógica Clássica, Lógica Não Clássica, Inteligência, Inteligência Artificial, Lógica </w:t>
+      </w:r>
+      <w:proofErr w:type="spellStart"/>
+      <w:r>
+        <w:t>Paraconsistente</w:t>
+      </w:r>
+      <w:proofErr w:type="spellEnd"/>
+      <w:r>
+        <w:t>, Linguagem de Programação,</w:t>
+      </w:r>
+      <w:r>
+        <w:t xml:space="preserve"> JAVA, </w:t>
+      </w:r>
+      <w:proofErr w:type="spellStart"/>
+      <w:r>
+        <w:t>Android</w:t>
+      </w:r>
+      <w:proofErr w:type="spellEnd"/>
+      <w:r>
+        <w:t xml:space="preserve">, Mobile, </w:t>
+      </w:r>
+      <w:proofErr w:type="spellStart"/>
+      <w:r>
+        <w:t>Engine</w:t>
+      </w:r>
+      <w:proofErr w:type="spellEnd"/>
+      <w:r>
+        <w:t xml:space="preserve"> e </w:t>
+      </w:r>
+      <w:r>
+        <w:t>Cocos 2D.</w:t>
+      </w:r>
+    </w:p>
+    <w:p>
       <w:r>
         <w:br w:type="page"/>
       </w:r>
@@ -4629,21 +4667,13 @@
         <w:t>probabilidade</w:t>
       </w:r>
       <w:r>
-        <w:t xml:space="preserve"> </w:t>
-      </w:r>
-      <w:proofErr w:type="gramStart"/>
-      <w:r>
-        <w:t>des</w:t>
+        <w:t xml:space="preserve"> des</w:t>
       </w:r>
       <w:r>
         <w:t>s</w:t>
       </w:r>
       <w:r>
-        <w:t>as</w:t>
-      </w:r>
-      <w:proofErr w:type="gramEnd"/>
-      <w:r>
-        <w:t xml:space="preserve"> ocorrerem</w:t>
+        <w:t>as ocorrerem</w:t>
       </w:r>
       <w:r>
         <w:t xml:space="preserve"> em um jogo de corrida</w:t>
@@ -5118,15 +5148,26 @@
         <w:t xml:space="preserve">“Como todo pesquisador normalmente trabalha ou é financiado por instituições, ele tem que justificar as razões para a realização do trabalho. Essa justificativa servirá também para mostrar o porquê de prováveis limitações à </w:t>
       </w:r>
       <w:r>
-        <w:t>proposta de trabalho [...]”.</w:t>
-      </w:r>
-    </w:p>
-    <w:p>
-      <w:pPr>
-        <w:pStyle w:val="PargrafodaLista"/>
-      </w:pPr>
-      <w:r>
-        <w:t xml:space="preserve">Já Lakatos e Marconi dizem que: “É o único item do projeto que apresenta respostas à questão por quê? ”, uma vez que expõe de forma sucinta, porém completa, as razões teóricas e os motivos práticos que dão a importância da realização da pesquisa. </w:t>
+        <w:t>proposta de trabalho</w:t>
+      </w:r>
+      <w:r>
+        <w:t>”.</w:t>
+      </w:r>
+    </w:p>
+    <w:p>
+      <w:pPr>
+        <w:pStyle w:val="PargrafodaLista"/>
+      </w:pPr>
+      <w:r>
+        <w:t>Já Lakatos e Marconi dizem que: “É o único item do projeto que apresenta respostas à questão por quê</w:t>
+      </w:r>
+      <w:proofErr w:type="gramStart"/>
+      <w:r>
+        <w:t>? ”</w:t>
+      </w:r>
+      <w:proofErr w:type="gramEnd"/>
+      <w:r>
+        <w:t xml:space="preserve">, uma vez que expõe de forma sucinta, porém completa, as razões teóricas e os motivos práticos que dão a importância da realização da pesquisa. </w:t>
       </w:r>
     </w:p>
     <w:p>
@@ -5144,7 +5185,15 @@
       </w:r>
       <w:proofErr w:type="spellEnd"/>
       <w:r>
-        <w:t xml:space="preserve"> e Silva (2007) é na justificativa que temos a clareza daquilo que será realizado ao longo do trabalho, tanto das questões teórica como prática“.</w:t>
+        <w:t xml:space="preserve"> e Silva (2007) é na justificativa que temos a clareza daquilo que será realizado ao longo do trabalho, tanto das questões teórica como </w:t>
+      </w:r>
+      <w:proofErr w:type="gramStart"/>
+      <w:r>
+        <w:t>prática“</w:t>
+      </w:r>
+      <w:proofErr w:type="gramEnd"/>
+      <w:r>
+        <w:t>.</w:t>
       </w:r>
     </w:p>
     <w:p>
@@ -5611,13 +5660,33 @@
         <w:t>elos pesquisadores, como define</w:t>
       </w:r>
       <w:r>
+        <w:t>m</w:t>
+      </w:r>
+      <w:r>
         <w:t xml:space="preserve"> </w:t>
       </w:r>
       <w:r>
-        <w:t>Santos (</w:t>
-      </w:r>
-      <w:r>
-        <w:t>1998</w:t>
+        <w:t>Santos</w:t>
+      </w:r>
+      <w:r>
+        <w:t xml:space="preserve">, Noronha e </w:t>
+      </w:r>
+      <w:proofErr w:type="spellStart"/>
+      <w:r>
+        <w:t>Sisto</w:t>
+      </w:r>
+      <w:proofErr w:type="spellEnd"/>
+      <w:r>
+        <w:t xml:space="preserve"> </w:t>
+      </w:r>
+      <w:r>
+        <w:t>(</w:t>
+      </w:r>
+      <w:r>
+        <w:t>2005</w:t>
+      </w:r>
+      <w:r>
+        <w:t>, p. 192</w:t>
       </w:r>
       <w:r>
         <w:t>)</w:t>
@@ -5632,10 +5701,22 @@
         <w:t>[...]</w:t>
       </w:r>
       <w:r>
+        <w:rPr>
+          <w:rFonts w:eastAsia="Times New Roman"/>
+        </w:rPr>
+        <w:t xml:space="preserve"> </w:t>
+      </w:r>
+      <w:r>
         <w:t>especialmente porque elas são frequentemente relacionadas a comportamentos socialmente valorizados, tais como desempenho acadêmico, desenvolvimento profissional, traços</w:t>
       </w:r>
       <w:r>
-        <w:t xml:space="preserve"> de personalidade, entre outros [...]”.</w:t>
+        <w:t xml:space="preserve"> de pe</w:t>
+      </w:r>
+      <w:r>
+        <w:t>rsonalidade, entre outros”</w:t>
+      </w:r>
+      <w:r>
+        <w:t>.</w:t>
       </w:r>
     </w:p>
     <w:p>
@@ -5768,8 +5849,13 @@
       <w:r>
         <w:t>”, é a capacidade de aprender e relacionar, é a cognição de um indivíduo. No ramo da biologia, a “</w:t>
       </w:r>
-      <w:r>
-        <w:t>inteligência biológica</w:t>
+      <w:proofErr w:type="gramStart"/>
+      <w:r>
+        <w:t>inteligência</w:t>
+      </w:r>
+      <w:proofErr w:type="gramEnd"/>
+      <w:r>
+        <w:t xml:space="preserve"> biológica</w:t>
       </w:r>
       <w:r>
         <w:t>” é a capacidade de se adaptar a novos habitats ou situações.</w:t>
@@ -6333,7 +6419,40 @@
         <w:t>, isto é, a sua inteligência,</w:t>
       </w:r>
       <w:r>
-        <w:t xml:space="preserve"> como detalha Feigenbaum (1981).</w:t>
+        <w:t xml:space="preserve"> como detalha </w:t>
+      </w:r>
+      <w:proofErr w:type="spellStart"/>
+      <w:r>
+        <w:t>Feigenbaum</w:t>
+      </w:r>
+      <w:proofErr w:type="spellEnd"/>
+      <w:r>
+        <w:t xml:space="preserve"> (1981</w:t>
+      </w:r>
+      <w:r>
+        <w:t>, p. 3</w:t>
+      </w:r>
+      <w:bookmarkStart w:id="37" w:name="_GoBack"/>
+      <w:bookmarkEnd w:id="37"/>
+      <w:r>
+        <w:t>).</w:t>
+      </w:r>
+      <w:r>
+        <w:t xml:space="preserve"> </w:t>
+      </w:r>
+      <w:r>
+        <w:t>“[...] IA é a parte da ciência da computação voltada para o desenvolvimento de sistemas de computadores inteligentes, i.e. sistemas que exibem características, as quais nós associamos com a inteligência no comportamento humano - e.g. compreensão da linguagem, aprendizado, raciocínio, r</w:t>
+      </w:r>
+      <w:r>
+        <w:t xml:space="preserve">esolução de problemas, </w:t>
+      </w:r>
+      <w:proofErr w:type="spellStart"/>
+      <w:r>
+        <w:t>etc</w:t>
+      </w:r>
+      <w:proofErr w:type="spellEnd"/>
+      <w:r>
+        <w:t>”.</w:t>
       </w:r>
     </w:p>
     <w:p>
@@ -6344,13 +6463,13 @@
           <w:numId w:val="4"/>
         </w:numPr>
       </w:pPr>
-      <w:bookmarkStart w:id="37" w:name="_Toc448074247"/>
-      <w:bookmarkStart w:id="38" w:name="_Toc448074290"/>
+      <w:bookmarkStart w:id="38" w:name="_Toc448074247"/>
+      <w:bookmarkStart w:id="39" w:name="_Toc448074290"/>
       <w:r>
         <w:t>História</w:t>
       </w:r>
-      <w:bookmarkEnd w:id="37"/>
       <w:bookmarkEnd w:id="38"/>
+      <w:bookmarkEnd w:id="39"/>
     </w:p>
     <w:p>
       <w:pPr>
@@ -6408,24 +6527,25 @@
           <w:numId w:val="4"/>
         </w:numPr>
       </w:pPr>
-      <w:bookmarkStart w:id="39" w:name="_Toc448074248"/>
-      <w:bookmarkStart w:id="40" w:name="_Toc448074291"/>
+      <w:bookmarkStart w:id="40" w:name="_Toc448074248"/>
+      <w:bookmarkStart w:id="41" w:name="_Toc448074291"/>
       <w:r>
         <w:t>IA na vida real</w:t>
       </w:r>
-      <w:bookmarkEnd w:id="39"/>
       <w:bookmarkEnd w:id="40"/>
-    </w:p>
-    <w:p>
-      <w:pPr>
-        <w:pStyle w:val="PargrafodaLista"/>
-      </w:pPr>
-    </w:p>
-    <w:p>
-      <w:pPr>
-        <w:pStyle w:val="PargrafodaLista"/>
-      </w:pPr>
-      <w:r>
+      <w:bookmarkEnd w:id="41"/>
+    </w:p>
+    <w:p>
+      <w:pPr>
+        <w:pStyle w:val="PargrafodaLista"/>
+      </w:pPr>
+    </w:p>
+    <w:p>
+      <w:pPr>
+        <w:pStyle w:val="PargrafodaLista"/>
+      </w:pPr>
+      <w:r>
+        <w:lastRenderedPageBreak/>
         <w:t xml:space="preserve">Atualmente existem muitas aplicações na vida real da </w:t>
       </w:r>
       <w:r>
@@ -6443,14 +6563,13 @@
           <w:numId w:val="4"/>
         </w:numPr>
       </w:pPr>
-      <w:bookmarkStart w:id="41" w:name="_Toc448074249"/>
-      <w:bookmarkStart w:id="42" w:name="_Toc448074292"/>
-      <w:r>
-        <w:lastRenderedPageBreak/>
+      <w:bookmarkStart w:id="42" w:name="_Toc448074249"/>
+      <w:bookmarkStart w:id="43" w:name="_Toc448074292"/>
+      <w:r>
         <w:t>IA na ficção</w:t>
       </w:r>
-      <w:bookmarkEnd w:id="41"/>
       <w:bookmarkEnd w:id="42"/>
+      <w:bookmarkEnd w:id="43"/>
     </w:p>
     <w:p>
       <w:pPr>
@@ -6561,13 +6680,13 @@
           <w:numId w:val="4"/>
         </w:numPr>
       </w:pPr>
-      <w:bookmarkStart w:id="43" w:name="_Toc448074250"/>
-      <w:bookmarkStart w:id="44" w:name="_Toc448074293"/>
+      <w:bookmarkStart w:id="44" w:name="_Toc448074250"/>
+      <w:bookmarkStart w:id="45" w:name="_Toc448074293"/>
       <w:r>
         <w:t>Lógica Paraconsistente</w:t>
       </w:r>
-      <w:bookmarkEnd w:id="43"/>
       <w:bookmarkEnd w:id="44"/>
+      <w:bookmarkEnd w:id="45"/>
     </w:p>
     <w:p>
       <w:pPr>
@@ -6577,13 +6696,13 @@
           <w:numId w:val="4"/>
         </w:numPr>
       </w:pPr>
-      <w:bookmarkStart w:id="45" w:name="_Toc448074251"/>
-      <w:bookmarkStart w:id="46" w:name="_Toc448074294"/>
+      <w:bookmarkStart w:id="46" w:name="_Toc448074251"/>
+      <w:bookmarkStart w:id="47" w:name="_Toc448074294"/>
       <w:r>
         <w:t>Linguagem de Programação</w:t>
       </w:r>
-      <w:bookmarkEnd w:id="45"/>
       <w:bookmarkEnd w:id="46"/>
+      <w:bookmarkEnd w:id="47"/>
     </w:p>
     <w:p>
       <w:pPr>
@@ -6593,13 +6712,13 @@
           <w:numId w:val="4"/>
         </w:numPr>
       </w:pPr>
-      <w:bookmarkStart w:id="47" w:name="_Toc448074252"/>
-      <w:bookmarkStart w:id="48" w:name="_Toc448074295"/>
+      <w:bookmarkStart w:id="48" w:name="_Toc448074252"/>
+      <w:bookmarkStart w:id="49" w:name="_Toc448074295"/>
       <w:r>
         <w:t>Java</w:t>
       </w:r>
-      <w:bookmarkEnd w:id="47"/>
       <w:bookmarkEnd w:id="48"/>
+      <w:bookmarkEnd w:id="49"/>
     </w:p>
     <w:p>
       <w:pPr>
@@ -6661,15 +6780,18 @@
         <w:pStyle w:val="PargrafodaLista"/>
       </w:pPr>
       <w:r>
-        <w:t>A orientação a objetos está em quase todas as formas de representação na linguagem, com exceção dos tipos de dados primitivos, tudo são objetos sendo que até mesmo os tipos de dados primitivos podem ser encapsulados em objetos quando se julgar necessário. Estes objetos são construídos através de classes, que possuem suas características e ações (métodos).</w:t>
-      </w:r>
-    </w:p>
-    <w:p>
-      <w:pPr>
-        <w:pStyle w:val="PargrafodaLista"/>
-      </w:pPr>
+        <w:t xml:space="preserve">A orientação a objetos está em quase todas as formas de representação na linguagem, com exceção dos tipos de dados primitivos, tudo são objetos sendo que até mesmo os tipos de dados primitivos podem ser encapsulados em objetos </w:t>
+      </w:r>
       <w:r>
         <w:lastRenderedPageBreak/>
+        <w:t>quando se julgar necessário. Estes objetos são construídos através de classes, que possuem suas características e ações (métodos).</w:t>
+      </w:r>
+    </w:p>
+    <w:p>
+      <w:pPr>
+        <w:pStyle w:val="PargrafodaLista"/>
+      </w:pPr>
+      <w:r>
         <w:t xml:space="preserve">É uma linguagem de alto nível, ou seja, onde detalhes das representações das maquinas não estão disponíveis através dela, entre estes detalhes considera-se o gerenciamento de memória, execução de pilhas, threads, etc. </w:t>
       </w:r>
     </w:p>
@@ -6720,6 +6842,7 @@
         </w:rPr>
         <w:t xml:space="preserve">, ela não conhece a forma como o Java trabalha, sua função é retirar de arquivos </w:t>
       </w:r>
+      <w:proofErr w:type="gramStart"/>
       <w:r>
         <w:rPr>
           <w:rFonts w:eastAsia="Times New Roman"/>
@@ -6736,6 +6859,7 @@
         <w:t>class</w:t>
       </w:r>
       <w:proofErr w:type="spellEnd"/>
+      <w:proofErr w:type="gramEnd"/>
       <w:r>
         <w:rPr>
           <w:rFonts w:eastAsia="Times New Roman"/>
@@ -6834,13 +6958,13 @@
           <w:numId w:val="4"/>
         </w:numPr>
       </w:pPr>
-      <w:bookmarkStart w:id="49" w:name="_Toc448074253"/>
-      <w:bookmarkStart w:id="50" w:name="_Toc448074296"/>
+      <w:bookmarkStart w:id="50" w:name="_Toc448074253"/>
+      <w:bookmarkStart w:id="51" w:name="_Toc448074296"/>
       <w:r>
         <w:t>Android</w:t>
       </w:r>
-      <w:bookmarkEnd w:id="49"/>
       <w:bookmarkEnd w:id="50"/>
+      <w:bookmarkEnd w:id="51"/>
     </w:p>
     <w:p>
       <w:pPr>
@@ -6938,7 +7062,11 @@
         <w:t>móvel</w:t>
       </w:r>
       <w:r>
-        <w:t xml:space="preserve">, operadores de celular, fabricantes de dispositivos, empresas de semicondutores, </w:t>
+        <w:t xml:space="preserve">, operadores de </w:t>
+      </w:r>
+      <w:r>
+        <w:lastRenderedPageBreak/>
+        <w:t xml:space="preserve">celular, fabricantes de dispositivos, empresas de semicondutores, </w:t>
       </w:r>
       <w:r>
         <w:t>softwares</w:t>
@@ -6952,7 +7080,6 @@
         <w:pStyle w:val="PargrafodaLista"/>
       </w:pPr>
       <w:r>
-        <w:lastRenderedPageBreak/>
         <w:tab/>
         <w:t xml:space="preserve">O </w:t>
       </w:r>
@@ -7122,13 +7249,14 @@
           <w:numId w:val="4"/>
         </w:numPr>
       </w:pPr>
-      <w:bookmarkStart w:id="51" w:name="_Toc448074254"/>
-      <w:bookmarkStart w:id="52" w:name="_Toc448074297"/>
-      <w:r>
+      <w:bookmarkStart w:id="52" w:name="_Toc448074254"/>
+      <w:bookmarkStart w:id="53" w:name="_Toc448074297"/>
+      <w:r>
+        <w:lastRenderedPageBreak/>
         <w:t>Mobile</w:t>
       </w:r>
-      <w:bookmarkEnd w:id="51"/>
       <w:bookmarkEnd w:id="52"/>
+      <w:bookmarkEnd w:id="53"/>
     </w:p>
     <w:p>
       <w:pPr>
@@ -7138,13 +7266,13 @@
           <w:numId w:val="4"/>
         </w:numPr>
       </w:pPr>
-      <w:bookmarkStart w:id="53" w:name="_Toc448074255"/>
-      <w:bookmarkStart w:id="54" w:name="_Toc448074298"/>
+      <w:bookmarkStart w:id="54" w:name="_Toc448074255"/>
+      <w:bookmarkStart w:id="55" w:name="_Toc448074298"/>
       <w:r>
         <w:t>Engine</w:t>
       </w:r>
-      <w:bookmarkEnd w:id="53"/>
       <w:bookmarkEnd w:id="54"/>
+      <w:bookmarkEnd w:id="55"/>
     </w:p>
     <w:p>
       <w:pPr>
@@ -7154,16 +7282,16 @@
           <w:numId w:val="4"/>
         </w:numPr>
       </w:pPr>
-      <w:bookmarkStart w:id="55" w:name="_Toc448074256"/>
-      <w:bookmarkStart w:id="56" w:name="_Toc448074299"/>
+      <w:bookmarkStart w:id="56" w:name="_Toc448074256"/>
+      <w:bookmarkStart w:id="57" w:name="_Toc448074299"/>
       <w:r>
         <w:t>Cocos 2</w:t>
       </w:r>
       <w:r>
         <w:t>d</w:t>
       </w:r>
-      <w:bookmarkEnd w:id="55"/>
       <w:bookmarkEnd w:id="56"/>
+      <w:bookmarkEnd w:id="57"/>
     </w:p>
     <w:p>
       <w:r>
@@ -7175,7 +7303,6 @@
         <w:ind w:firstLine="360"/>
       </w:pPr>
       <w:r>
-        <w:lastRenderedPageBreak/>
         <w:t xml:space="preserve">Cocos2D é uma família de </w:t>
       </w:r>
       <w:r>
@@ -7318,7 +7445,35 @@
         <w:rPr>
           <w:rFonts w:ascii="Arial" w:hAnsi="Arial" w:cs="Arial"/>
         </w:rPr>
-        <w:t xml:space="preserve">Cocos2D-ObjC também conhecida como Cocos2D-iPhone - Engine de desenvolvimento de jogos e aplicativos open-source multi-plataforma desenvolvida em </w:t>
+        <w:t>Cocos2D-ObjC também conhecida como Cocos2D-iPhone - Engine de desenvolvimento de jogos e aplicativos open-</w:t>
+      </w:r>
+      <w:proofErr w:type="spellStart"/>
+      <w:r>
+        <w:rPr>
+          <w:rFonts w:ascii="Arial" w:hAnsi="Arial" w:cs="Arial"/>
+        </w:rPr>
+        <w:t>source</w:t>
+      </w:r>
+      <w:proofErr w:type="spellEnd"/>
+      <w:r>
+        <w:rPr>
+          <w:rFonts w:ascii="Arial" w:hAnsi="Arial" w:cs="Arial"/>
+        </w:rPr>
+        <w:t xml:space="preserve"> </w:t>
+      </w:r>
+      <w:proofErr w:type="spellStart"/>
+      <w:r>
+        <w:rPr>
+          <w:rFonts w:ascii="Arial" w:hAnsi="Arial" w:cs="Arial"/>
+        </w:rPr>
+        <w:t>multi-plataforma</w:t>
+      </w:r>
+      <w:proofErr w:type="spellEnd"/>
+      <w:r>
+        <w:rPr>
+          <w:rFonts w:ascii="Arial" w:hAnsi="Arial" w:cs="Arial"/>
+        </w:rPr>
+        <w:t xml:space="preserve"> desenvolvida em </w:t>
       </w:r>
       <w:proofErr w:type="spellStart"/>
       <w:r>
@@ -7380,7 +7535,21 @@
         <w:rPr>
           <w:rFonts w:ascii="Arial" w:hAnsi="Arial" w:cs="Arial"/>
         </w:rPr>
-        <w:t xml:space="preserve">) - Engine de desenvolvimento de jogos e aplicativos open-source multi-plataforma, é o “pai” das outras </w:t>
+        <w:t xml:space="preserve">) - </w:t>
+      </w:r>
+      <w:proofErr w:type="spellStart"/>
+      <w:r>
+        <w:rPr>
+          <w:rFonts w:ascii="Arial" w:hAnsi="Arial" w:cs="Arial"/>
+        </w:rPr>
+        <w:t>Engine</w:t>
+      </w:r>
+      <w:proofErr w:type="spellEnd"/>
+      <w:r>
+        <w:rPr>
+          <w:rFonts w:ascii="Arial" w:hAnsi="Arial" w:cs="Arial"/>
+        </w:rPr>
+        <w:t xml:space="preserve"> de desenvolvimento de jogos e aplicativos open-source multi-plataforma, é o “pai” das outras </w:t>
       </w:r>
       <w:r>
         <w:rPr>
@@ -7405,13 +7574,14 @@
           <w:numId w:val="4"/>
         </w:numPr>
       </w:pPr>
-      <w:bookmarkStart w:id="57" w:name="_Toc448074257"/>
-      <w:bookmarkStart w:id="58" w:name="_Toc448074300"/>
-      <w:r>
+      <w:bookmarkStart w:id="58" w:name="_Toc448074257"/>
+      <w:bookmarkStart w:id="59" w:name="_Toc448074300"/>
+      <w:r>
+        <w:lastRenderedPageBreak/>
         <w:t>Desenvolvimento de jogos com o Cocos2D-X</w:t>
       </w:r>
-      <w:bookmarkEnd w:id="57"/>
       <w:bookmarkEnd w:id="58"/>
+      <w:bookmarkEnd w:id="59"/>
     </w:p>
     <w:p/>
     <w:p>
@@ -7484,14 +7654,13 @@
           <w:numId w:val="4"/>
         </w:numPr>
       </w:pPr>
-      <w:bookmarkStart w:id="59" w:name="_Toc448074258"/>
-      <w:bookmarkStart w:id="60" w:name="_Toc448074301"/>
-      <w:r>
-        <w:lastRenderedPageBreak/>
+      <w:bookmarkStart w:id="60" w:name="_Toc448074258"/>
+      <w:bookmarkStart w:id="61" w:name="_Toc448074301"/>
+      <w:r>
         <w:t>Como funciona o Cocos2D-X</w:t>
       </w:r>
-      <w:bookmarkEnd w:id="59"/>
       <w:bookmarkEnd w:id="60"/>
+      <w:bookmarkEnd w:id="61"/>
     </w:p>
     <w:p>
       <w:pPr>
@@ -7863,6 +8032,7 @@
         <w:contextualSpacing/>
       </w:pPr>
       <w:r>
+        <w:lastRenderedPageBreak/>
         <w:t xml:space="preserve">Entre outras. </w:t>
       </w:r>
     </w:p>
@@ -7906,7 +8076,6 @@
         <w:pStyle w:val="PargrafodaLista"/>
       </w:pPr>
       <w:r>
-        <w:lastRenderedPageBreak/>
         <w:t xml:space="preserve">Sendo assim, as ações são bastante completas, sendo possível executar diversas ações ao mesmo tempo ou de forma única, uma após a outra, e, para tanto, utiliza-se os comandos </w:t>
       </w:r>
       <w:r>
@@ -8038,14 +8207,14 @@
       <w:pPr>
         <w:pStyle w:val="Estilo1"/>
       </w:pPr>
-      <w:bookmarkStart w:id="61" w:name="_Toc448074259"/>
-      <w:bookmarkStart w:id="62" w:name="_Toc448074302"/>
+      <w:bookmarkStart w:id="62" w:name="_Toc448074259"/>
+      <w:bookmarkStart w:id="63" w:name="_Toc448074302"/>
       <w:r>
         <w:lastRenderedPageBreak/>
         <w:t>previsão do desenvolvimento</w:t>
       </w:r>
-      <w:bookmarkEnd w:id="61"/>
       <w:bookmarkEnd w:id="62"/>
+      <w:bookmarkEnd w:id="63"/>
     </w:p>
     <w:p>
       <w:pPr>
@@ -8062,14 +8231,14 @@
       <w:pPr>
         <w:pStyle w:val="Estilo1"/>
       </w:pPr>
-      <w:bookmarkStart w:id="63" w:name="_Toc448074260"/>
-      <w:bookmarkStart w:id="64" w:name="_Toc448074303"/>
+      <w:bookmarkStart w:id="64" w:name="_Toc448074260"/>
+      <w:bookmarkStart w:id="65" w:name="_Toc448074303"/>
       <w:r>
         <w:lastRenderedPageBreak/>
         <w:t>considerações finais</w:t>
       </w:r>
-      <w:bookmarkEnd w:id="63"/>
       <w:bookmarkEnd w:id="64"/>
+      <w:bookmarkEnd w:id="65"/>
     </w:p>
     <w:p>
       <w:pPr>
@@ -8086,20 +8255,23 @@
       <w:pPr>
         <w:pStyle w:val="TITULOSEMNUMERAO"/>
       </w:pPr>
-      <w:bookmarkStart w:id="65" w:name="_Toc448074261"/>
-      <w:bookmarkStart w:id="66" w:name="_Toc448074304"/>
+      <w:bookmarkStart w:id="66" w:name="_Toc448074261"/>
+      <w:bookmarkStart w:id="67" w:name="_Toc448074304"/>
       <w:r>
         <w:lastRenderedPageBreak/>
         <w:t>Referência Bibliográfica</w:t>
       </w:r>
-      <w:bookmarkEnd w:id="65"/>
       <w:bookmarkEnd w:id="66"/>
+      <w:bookmarkEnd w:id="67"/>
     </w:p>
     <w:p/>
     <w:p>
       <w:pPr>
         <w:spacing w:after="240"/>
         <w:ind w:firstLine="360"/>
+        <w:rPr>
+          <w:lang w:val="en-US"/>
+        </w:rPr>
       </w:pPr>
       <w:r>
         <w:t>CERV</w:t>
@@ -8117,13 +8289,13 @@
         <w:t>Metodologia científica</w:t>
       </w:r>
       <w:r>
-        <w:t xml:space="preserve">. 6. ed. São Paulo: </w:t>
-      </w:r>
-      <w:r>
-        <w:t> Pearson Prentice. Hall</w:t>
-      </w:r>
-      <w:r>
-        <w:t>, 2007.</w:t>
+        <w:t xml:space="preserve">. </w:t>
+      </w:r>
+      <w:r>
+        <w:rPr>
+          <w:lang w:val="en-US"/>
+        </w:rPr>
+        <w:t>6. ed. São Paulo:  Pearson Prentice. Hall, 2007.</w:t>
       </w:r>
     </w:p>
     <w:p>
@@ -8135,14 +8307,23 @@
         </w:rPr>
       </w:pPr>
       <w:r>
+        <w:rPr>
+          <w:lang w:val="en-US"/>
+        </w:rPr>
         <w:t xml:space="preserve">BARR, </w:t>
       </w:r>
       <w:proofErr w:type="spellStart"/>
       <w:r>
+        <w:rPr>
+          <w:lang w:val="en-US"/>
+        </w:rPr>
         <w:t>Avron</w:t>
       </w:r>
       <w:proofErr w:type="spellEnd"/>
       <w:r>
+        <w:rPr>
+          <w:lang w:val="en-US"/>
+        </w:rPr>
         <w:t xml:space="preserve">; FEIGEBAUM, Edward A. </w:t>
       </w:r>
       <w:r>
@@ -8165,15 +8346,10 @@
         </w:rPr>
         <w:t>. California: Los Altos, 1981.</w:t>
       </w:r>
-      <w:bookmarkStart w:id="67" w:name="_GoBack"/>
-      <w:bookmarkEnd w:id="67"/>
-    </w:p>
-    <w:p>
-      <w:pPr>
-        <w:pStyle w:val="PargrafodaLista"/>
-        <w:rPr>
-          <w:lang w:val="en-US"/>
-        </w:rPr>
+    </w:p>
+    <w:p>
+      <w:pPr>
+        <w:pStyle w:val="PargrafodaLista"/>
       </w:pPr>
       <w:r>
         <w:t>GOLEMAN, Daniel.</w:t>
@@ -8200,21 +8376,9 @@
         <w:t xml:space="preserve"> Objetiva</w:t>
       </w:r>
       <w:r>
-        <w:rPr>
-          <w:lang w:val="en-US"/>
-        </w:rPr>
-        <w:t>.</w:t>
-      </w:r>
-      <w:r>
-        <w:rPr>
-          <w:lang w:val="en-US"/>
-        </w:rPr>
-        <w:t xml:space="preserve"> 1996.</w:t>
-      </w:r>
-      <w:r>
-        <w:rPr>
-          <w:lang w:val="en-US"/>
-        </w:rPr>
+        <w:t>. 1996.</w:t>
+      </w:r>
+      <w:r>
         <w:t xml:space="preserve"> </w:t>
       </w:r>
     </w:p>
@@ -8224,13 +8388,11 @@
         <w:ind w:firstLine="708"/>
         <w:rPr>
           <w:rFonts w:eastAsia="Times New Roman"/>
-          <w:lang w:val="en-US"/>
         </w:rPr>
       </w:pPr>
       <w:r>
         <w:rPr>
           <w:rFonts w:eastAsia="Times New Roman"/>
-          <w:lang w:val="en-US"/>
         </w:rPr>
         <w:t xml:space="preserve">GOSLING, James. et. al. </w:t>
       </w:r>
@@ -8257,34 +8419,21 @@
         </w:rPr>
         <w:t xml:space="preserve"> </w:t>
       </w:r>
+      <w:r>
+        <w:rPr>
+          <w:rFonts w:eastAsia="Times New Roman"/>
+        </w:rPr>
+        <w:t xml:space="preserve">Califórnia. </w:t>
+      </w:r>
       <w:proofErr w:type="spellStart"/>
       <w:r>
-        <w:rPr>
-          <w:rFonts w:eastAsia="Times New Roman"/>
-          <w:lang w:val="en-US"/>
-        </w:rPr>
-        <w:t>Califórnia</w:t>
+        <w:t>Addison</w:t>
       </w:r>
       <w:proofErr w:type="spellEnd"/>
       <w:r>
-        <w:rPr>
-          <w:rFonts w:eastAsia="Times New Roman"/>
-          <w:lang w:val="en-US"/>
-        </w:rPr>
-        <w:t xml:space="preserve">. </w:t>
-      </w:r>
-      <w:proofErr w:type="spellStart"/>
-      <w:r>
-        <w:t>Addison</w:t>
-      </w:r>
-      <w:proofErr w:type="spellEnd"/>
-      <w:r>
         <w:t>-Wesley</w:t>
       </w:r>
       <w:r>
-        <w:rPr>
-          <w:lang w:val="en-US"/>
-        </w:rPr>
         <w:t>, 2013.</w:t>
       </w:r>
     </w:p>
@@ -8356,9 +8505,6 @@
         </w:rPr>
       </w:pPr>
       <w:r>
-        <w:rPr>
-          <w:lang w:val="en-US"/>
-        </w:rPr>
         <w:t xml:space="preserve">LINDHOLM, Tim. et. al. </w:t>
       </w:r>
       <w:r>
@@ -8396,50 +8542,59 @@
         </w:rPr>
         <w:t xml:space="preserve"> </w:t>
       </w:r>
+      <w:proofErr w:type="spellStart"/>
       <w:r>
         <w:rPr>
           <w:rFonts w:eastAsia="Times New Roman"/>
           <w:b/>
         </w:rPr>
-        <w:t xml:space="preserve">Machine </w:t>
-      </w:r>
-      <w:proofErr w:type="spellStart"/>
+        <w:t>Machine</w:t>
+      </w:r>
+      <w:proofErr w:type="spellEnd"/>
       <w:r>
         <w:rPr>
           <w:rFonts w:eastAsia="Times New Roman"/>
           <w:b/>
         </w:rPr>
-        <w:t>Specification</w:t>
-      </w:r>
-      <w:proofErr w:type="spellEnd"/>
+        <w:t xml:space="preserve"> </w:t>
+      </w:r>
+      <w:proofErr w:type="spellStart"/>
       <w:r>
         <w:rPr>
           <w:rFonts w:eastAsia="Times New Roman"/>
           <w:b/>
         </w:rPr>
-        <w:t xml:space="preserve"> </w:t>
-      </w:r>
+        <w:t>Specification</w:t>
+      </w:r>
+      <w:proofErr w:type="spellEnd"/>
       <w:r>
         <w:rPr>
           <w:rFonts w:eastAsia="Times New Roman"/>
           <w:b/>
         </w:rPr>
-        <w:t xml:space="preserve">Java SE 7 </w:t>
-      </w:r>
-      <w:proofErr w:type="spellStart"/>
+        <w:t xml:space="preserve"> </w:t>
+      </w:r>
       <w:r>
         <w:rPr>
           <w:rFonts w:eastAsia="Times New Roman"/>
           <w:b/>
         </w:rPr>
-        <w:t>Edition</w:t>
-      </w:r>
-      <w:proofErr w:type="spellEnd"/>
+        <w:t xml:space="preserve">Java SE 7 </w:t>
+      </w:r>
+      <w:proofErr w:type="spellStart"/>
       <w:r>
         <w:rPr>
           <w:rFonts w:eastAsia="Times New Roman"/>
           <w:b/>
         </w:rPr>
+        <w:t>Edition</w:t>
+      </w:r>
+      <w:proofErr w:type="spellEnd"/>
+      <w:r>
+        <w:rPr>
+          <w:rFonts w:eastAsia="Times New Roman"/>
+          <w:b/>
+        </w:rPr>
         <w:t xml:space="preserve">. </w:t>
       </w:r>
       <w:r>
@@ -8546,61 +8701,135 @@
       <w:pPr>
         <w:spacing w:after="240"/>
         <w:ind w:firstLine="360"/>
+      </w:pPr>
+      <w:r>
+        <w:t xml:space="preserve">SEANA, Moran; GARDNER, Howard; CHEN, </w:t>
+      </w:r>
+      <w:proofErr w:type="spellStart"/>
+      <w:r>
+        <w:t>Jie-Qi</w:t>
+      </w:r>
+      <w:proofErr w:type="spellEnd"/>
+      <w:r>
+        <w:t xml:space="preserve">; </w:t>
+      </w:r>
+      <w:r>
+        <w:rPr>
+          <w:b/>
+        </w:rPr>
+        <w:t>Inteligências Múltiplas - ao Redor do Mundo</w:t>
+      </w:r>
+      <w:r>
+        <w:t xml:space="preserve">. Tradução Ronaldo Costa </w:t>
+      </w:r>
+      <w:proofErr w:type="spellStart"/>
+      <w:r>
+        <w:t>Cataldo</w:t>
+      </w:r>
+      <w:proofErr w:type="spellEnd"/>
+      <w:r>
+        <w:t>. São Paulo: Artmed, 2010.</w:t>
+      </w:r>
+    </w:p>
+    <w:p>
+      <w:pPr>
+        <w:ind w:firstLine="708"/>
         <w:rPr>
           <w:lang w:val="en-US"/>
         </w:rPr>
       </w:pPr>
       <w:r>
+        <w:t xml:space="preserve">TANEMBAUM, Andrew S. WOODHULL, Albert S. </w:t>
+      </w:r>
+      <w:r>
+        <w:rPr>
+          <w:b/>
+        </w:rPr>
+        <w:t xml:space="preserve">Sistemas Operacionais: </w:t>
+      </w:r>
+      <w:r>
+        <w:t>projeto e implantação</w:t>
+      </w:r>
+      <w:r>
+        <w:t xml:space="preserve">. </w:t>
+      </w:r>
+      <w:proofErr w:type="spellStart"/>
+      <w:r>
         <w:rPr>
           <w:lang w:val="en-US"/>
         </w:rPr>
-        <w:t xml:space="preserve">SEANA, Moran; GARDNER, Howard; CHEN, </w:t>
+        <w:t>Tradução</w:t>
+      </w:r>
+      <w:proofErr w:type="spellEnd"/>
+      <w:r>
+        <w:rPr>
+          <w:lang w:val="en-US"/>
+        </w:rPr>
+        <w:t xml:space="preserve"> Edson </w:t>
       </w:r>
       <w:proofErr w:type="spellStart"/>
       <w:r>
         <w:rPr>
           <w:lang w:val="en-US"/>
         </w:rPr>
-        <w:t>Jie</w:t>
+        <w:t>Furmankiewicz</w:t>
       </w:r>
       <w:proofErr w:type="spellEnd"/>
       <w:r>
         <w:rPr>
           <w:lang w:val="en-US"/>
         </w:rPr>
-        <w:t xml:space="preserve">-Qi; </w:t>
-      </w:r>
-      <w:proofErr w:type="spellStart"/>
+        <w:t>. 2. São Paulo: Bookman, 2000</w:t>
+      </w:r>
+      <w:r>
+        <w:rPr>
+          <w:lang w:val="en-US"/>
+        </w:rPr>
+        <w:t>.</w:t>
+      </w:r>
+    </w:p>
+    <w:p>
+      <w:pPr>
+        <w:spacing w:line="240" w:lineRule="auto"/>
+        <w:ind w:firstLine="708"/>
+      </w:pPr>
+      <w:r>
+        <w:rPr>
+          <w:lang w:val="en-US"/>
+        </w:rPr>
+        <w:t xml:space="preserve">VINOSKI, Steve. </w:t>
+      </w:r>
       <w:r>
         <w:rPr>
           <w:b/>
           <w:lang w:val="en-US"/>
         </w:rPr>
-        <w:t>Inteligências</w:t>
-      </w:r>
-      <w:proofErr w:type="spellEnd"/>
+        <w:t xml:space="preserve">Where is </w:t>
+      </w:r>
+      <w:proofErr w:type="spellStart"/>
       <w:r>
         <w:rPr>
           <w:b/>
           <w:lang w:val="en-US"/>
         </w:rPr>
-        <w:t xml:space="preserve"> </w:t>
-      </w:r>
-      <w:proofErr w:type="spellStart"/>
+        <w:t>Middleware</w:t>
+      </w:r>
+      <w:proofErr w:type="gramStart"/>
       <w:r>
         <w:rPr>
           <w:b/>
           <w:lang w:val="en-US"/>
         </w:rPr>
-        <w:t>Múltiplas</w:t>
+        <w:t>?IEEE</w:t>
       </w:r>
       <w:proofErr w:type="spellEnd"/>
+      <w:proofErr w:type="gramEnd"/>
       <w:r>
         <w:rPr>
           <w:b/>
           <w:lang w:val="en-US"/>
         </w:rPr>
-        <w:t xml:space="preserve"> - </w:t>
+        <w:t xml:space="preserve"> Internet </w:t>
       </w:r>
       <w:proofErr w:type="spellStart"/>
       <w:r>
@@ -8608,190 +8837,13 @@
           <w:b/>
           <w:lang w:val="en-US"/>
         </w:rPr>
-        <w:t>ao</w:t>
+        <w:t>Compuiting</w:t>
       </w:r>
       <w:proofErr w:type="spellEnd"/>
       <w:r>
         <w:rPr>
-          <w:b/>
           <w:lang w:val="en-US"/>
         </w:rPr>
-        <w:t xml:space="preserve"> </w:t>
-      </w:r>
-      <w:proofErr w:type="spellStart"/>
-      <w:r>
-        <w:rPr>
-          <w:b/>
-          <w:lang w:val="en-US"/>
-        </w:rPr>
-        <w:t>Redor</w:t>
-      </w:r>
-      <w:proofErr w:type="spellEnd"/>
-      <w:r>
-        <w:rPr>
-          <w:b/>
-          <w:lang w:val="en-US"/>
-        </w:rPr>
-        <w:t xml:space="preserve"> do </w:t>
-      </w:r>
-      <w:proofErr w:type="spellStart"/>
-      <w:r>
-        <w:rPr>
-          <w:b/>
-          <w:lang w:val="en-US"/>
-        </w:rPr>
-        <w:t>Mundo</w:t>
-      </w:r>
-      <w:proofErr w:type="spellEnd"/>
-      <w:r>
-        <w:rPr>
-          <w:lang w:val="en-US"/>
-        </w:rPr>
-        <w:t xml:space="preserve">. </w:t>
-      </w:r>
-      <w:proofErr w:type="spellStart"/>
-      <w:r>
-        <w:rPr>
-          <w:lang w:val="en-US"/>
-        </w:rPr>
-        <w:t>Tradução</w:t>
-      </w:r>
-      <w:proofErr w:type="spellEnd"/>
-      <w:r>
-        <w:rPr>
-          <w:lang w:val="en-US"/>
-        </w:rPr>
-        <w:t xml:space="preserve"> Ronaldo Costa </w:t>
-      </w:r>
-      <w:proofErr w:type="spellStart"/>
-      <w:r>
-        <w:rPr>
-          <w:lang w:val="en-US"/>
-        </w:rPr>
-        <w:t>Cataldo</w:t>
-      </w:r>
-      <w:proofErr w:type="spellEnd"/>
-      <w:r>
-        <w:rPr>
-          <w:lang w:val="en-US"/>
-        </w:rPr>
-        <w:t xml:space="preserve">. São Paulo: </w:t>
-      </w:r>
-      <w:proofErr w:type="spellStart"/>
-      <w:r>
-        <w:rPr>
-          <w:lang w:val="en-US"/>
-        </w:rPr>
-        <w:t>Artmed</w:t>
-      </w:r>
-      <w:proofErr w:type="spellEnd"/>
-      <w:r>
-        <w:rPr>
-          <w:lang w:val="en-US"/>
-        </w:rPr>
-        <w:t>, 2010.</w:t>
-      </w:r>
-    </w:p>
-    <w:p>
-      <w:pPr>
-        <w:ind w:firstLine="708"/>
-      </w:pPr>
-      <w:r>
-        <w:t xml:space="preserve">TANEMBAUM, Andrew S. WOODHULL, Albert S. </w:t>
-      </w:r>
-      <w:r>
-        <w:rPr>
-          <w:b/>
-        </w:rPr>
-        <w:t xml:space="preserve">Sistemas Operacionais: </w:t>
-      </w:r>
-      <w:r>
-        <w:t>projeto e implantação</w:t>
-      </w:r>
-      <w:r>
-        <w:t xml:space="preserve">. Tradução Edson </w:t>
-      </w:r>
-      <w:proofErr w:type="spellStart"/>
-      <w:r>
-        <w:t>Furmankiewicz</w:t>
-      </w:r>
-      <w:proofErr w:type="spellEnd"/>
-      <w:r>
-        <w:t xml:space="preserve">. 2. São Paulo: </w:t>
-      </w:r>
-      <w:proofErr w:type="spellStart"/>
-      <w:r>
-        <w:t>Bookman</w:t>
-      </w:r>
-      <w:proofErr w:type="spellEnd"/>
-      <w:r>
-        <w:t>, 2000</w:t>
-      </w:r>
-      <w:r>
-        <w:t>.</w:t>
-      </w:r>
-    </w:p>
-    <w:p>
-      <w:pPr>
-        <w:spacing w:line="240" w:lineRule="auto"/>
-        <w:ind w:firstLine="708"/>
-      </w:pPr>
-      <w:r>
-        <w:t xml:space="preserve">VINOSKI, Steve. </w:t>
-      </w:r>
-      <w:proofErr w:type="spellStart"/>
-      <w:r>
-        <w:rPr>
-          <w:b/>
-        </w:rPr>
-        <w:t>Where</w:t>
-      </w:r>
-      <w:proofErr w:type="spellEnd"/>
-      <w:r>
-        <w:rPr>
-          <w:b/>
-        </w:rPr>
-        <w:t xml:space="preserve"> </w:t>
-      </w:r>
-      <w:proofErr w:type="spellStart"/>
-      <w:r>
-        <w:rPr>
-          <w:b/>
-        </w:rPr>
-        <w:t>is</w:t>
-      </w:r>
-      <w:proofErr w:type="spellEnd"/>
-      <w:r>
-        <w:rPr>
-          <w:b/>
-        </w:rPr>
-        <w:t xml:space="preserve"> </w:t>
-      </w:r>
-      <w:proofErr w:type="spellStart"/>
-      <w:proofErr w:type="gramStart"/>
-      <w:r>
-        <w:rPr>
-          <w:b/>
-        </w:rPr>
-        <w:t>Middleware?IEEE</w:t>
-      </w:r>
-      <w:proofErr w:type="spellEnd"/>
-      <w:proofErr w:type="gramEnd"/>
-      <w:r>
-        <w:rPr>
-          <w:b/>
-        </w:rPr>
-        <w:t xml:space="preserve"> Internet </w:t>
-      </w:r>
-      <w:proofErr w:type="spellStart"/>
-      <w:r>
-        <w:rPr>
-          <w:b/>
-        </w:rPr>
-        <w:t>Compuiting</w:t>
-      </w:r>
-      <w:proofErr w:type="spellEnd"/>
-      <w:r>
         <w:t xml:space="preserve">. </w:t>
       </w:r>
       <w:r>
@@ -8834,6 +8886,11 @@
     </w:p>
     <w:p/>
     <w:p>
+      <w:pPr>
+        <w:rPr>
+          <w:lang w:val="en-US"/>
+        </w:rPr>
+      </w:pPr>
       <w:r>
         <w:t xml:space="preserve">Enciclopédia </w:t>
       </w:r>
@@ -8843,153 +8900,67 @@
       </w:r>
       <w:proofErr w:type="spellEnd"/>
       <w:r>
-        <w:t xml:space="preserve"> Universal, 3a ed. Editorial Planeta, S.A., 2010</w:t>
-      </w:r>
-    </w:p>
-    <w:p>
-      <w:r>
-        <w:t xml:space="preserve">Tiles, M. The </w:t>
+        <w:t xml:space="preserve"> Universal, 3a ed. </w:t>
+      </w:r>
+      <w:r>
+        <w:rPr>
+          <w:lang w:val="en-US"/>
+        </w:rPr>
+        <w:t xml:space="preserve">Editorial </w:t>
       </w:r>
       <w:proofErr w:type="spellStart"/>
       <w:r>
-        <w:t>Philosophy</w:t>
+        <w:rPr>
+          <w:lang w:val="en-US"/>
+        </w:rPr>
+        <w:t>Planeta</w:t>
       </w:r>
       <w:proofErr w:type="spellEnd"/>
       <w:r>
-        <w:t xml:space="preserve"> </w:t>
-      </w:r>
-      <w:proofErr w:type="spellStart"/>
-      <w:r>
-        <w:t>of</w:t>
-      </w:r>
-      <w:proofErr w:type="spellEnd"/>
-      <w:r>
-        <w:t xml:space="preserve"> Set </w:t>
-      </w:r>
-      <w:proofErr w:type="spellStart"/>
-      <w:r>
-        <w:t>Theory</w:t>
-      </w:r>
-      <w:proofErr w:type="spellEnd"/>
-      <w:r>
-        <w:t xml:space="preserve">: </w:t>
-      </w:r>
-      <w:proofErr w:type="spellStart"/>
-      <w:r>
+        <w:rPr>
+          <w:lang w:val="en-US"/>
+        </w:rPr>
+        <w:t>, S.A., 2010</w:t>
+      </w:r>
+    </w:p>
+    <w:p>
+      <w:pPr>
+        <w:rPr>
+          <w:lang w:val="en-US"/>
+        </w:rPr>
+      </w:pPr>
+      <w:r>
+        <w:rPr>
+          <w:lang w:val="en-US"/>
+        </w:rPr>
+        <w:t xml:space="preserve">Tiles, M. The Philosophy of Set Theory: </w:t>
+      </w:r>
+      <w:proofErr w:type="gramStart"/>
+      <w:r>
+        <w:rPr>
+          <w:lang w:val="en-US"/>
+        </w:rPr>
         <w:t>an</w:t>
       </w:r>
-      <w:proofErr w:type="spellEnd"/>
-      <w:r>
-        <w:t xml:space="preserve"> </w:t>
-      </w:r>
-      <w:proofErr w:type="spellStart"/>
-      <w:r>
-        <w:t>Historical</w:t>
-      </w:r>
-      <w:proofErr w:type="spellEnd"/>
-      <w:r>
-        <w:t xml:space="preserve"> </w:t>
-      </w:r>
-      <w:proofErr w:type="spellStart"/>
-      <w:r>
-        <w:t>Introduction</w:t>
-      </w:r>
-      <w:proofErr w:type="spellEnd"/>
-      <w:r>
-        <w:t xml:space="preserve"> </w:t>
-      </w:r>
-      <w:proofErr w:type="spellStart"/>
-      <w:r>
-        <w:t>to</w:t>
-      </w:r>
-      <w:proofErr w:type="spellEnd"/>
-      <w:r>
-        <w:t xml:space="preserve"> </w:t>
-      </w:r>
-      <w:proofErr w:type="spellStart"/>
-      <w:r>
-        <w:t>Cantor’s</w:t>
-      </w:r>
-      <w:proofErr w:type="spellEnd"/>
-      <w:r>
-        <w:t xml:space="preserve"> Paradise. </w:t>
-      </w:r>
-      <w:proofErr w:type="spellStart"/>
-      <w:r>
-        <w:t>Dover</w:t>
-      </w:r>
-      <w:proofErr w:type="spellEnd"/>
-      <w:r>
-        <w:t xml:space="preserve"> </w:t>
-      </w:r>
-      <w:proofErr w:type="spellStart"/>
-      <w:r>
-        <w:t>Publications</w:t>
-      </w:r>
-      <w:proofErr w:type="spellEnd"/>
-      <w:r>
-        <w:t>, Nova York, 1989</w:t>
-      </w:r>
-    </w:p>
-    <w:p>
-      <w:r>
-        <w:t xml:space="preserve">Kline, M. </w:t>
-      </w:r>
-      <w:proofErr w:type="spellStart"/>
-      <w:r>
-        <w:t>Mathematical</w:t>
-      </w:r>
-      <w:proofErr w:type="spellEnd"/>
-      <w:r>
-        <w:t xml:space="preserve"> </w:t>
-      </w:r>
-      <w:proofErr w:type="spellStart"/>
-      <w:r>
-        <w:t>Thought</w:t>
-      </w:r>
-      <w:proofErr w:type="spellEnd"/>
-      <w:r>
-        <w:t xml:space="preserve"> – </w:t>
-      </w:r>
-      <w:proofErr w:type="spellStart"/>
-      <w:r>
-        <w:t>from</w:t>
-      </w:r>
-      <w:proofErr w:type="spellEnd"/>
-      <w:r>
-        <w:t xml:space="preserve"> </w:t>
-      </w:r>
-      <w:proofErr w:type="spellStart"/>
-      <w:r>
-        <w:t>Ancient</w:t>
-      </w:r>
-      <w:proofErr w:type="spellEnd"/>
-      <w:r>
-        <w:t xml:space="preserve"> </w:t>
-      </w:r>
-      <w:proofErr w:type="spellStart"/>
-      <w:r>
-        <w:t>to</w:t>
-      </w:r>
-      <w:proofErr w:type="spellEnd"/>
-      <w:r>
-        <w:t xml:space="preserve"> </w:t>
-      </w:r>
-      <w:proofErr w:type="spellStart"/>
-      <w:r>
-        <w:t>Modern</w:t>
-      </w:r>
-      <w:proofErr w:type="spellEnd"/>
-      <w:r>
-        <w:t xml:space="preserve"> Times. Oxford </w:t>
-      </w:r>
-      <w:proofErr w:type="spellStart"/>
-      <w:r>
-        <w:t>University</w:t>
-      </w:r>
-      <w:proofErr w:type="spellEnd"/>
-      <w:r>
-        <w:t xml:space="preserve"> Press, Nova York, 1972.</w:t>
+      <w:proofErr w:type="gramEnd"/>
+      <w:r>
+        <w:rPr>
+          <w:lang w:val="en-US"/>
+        </w:rPr>
+        <w:t xml:space="preserve"> Historical Introduction to Cantor’s Paradise. Dover Publications, Nova York, 1989</w:t>
+      </w:r>
+    </w:p>
+    <w:p>
+      <w:pPr>
+        <w:rPr>
+          <w:lang w:val="en-US"/>
+        </w:rPr>
+      </w:pPr>
+      <w:r>
+        <w:rPr>
+          <w:lang w:val="en-US"/>
+        </w:rPr>
+        <w:t>Kline, M. Mathematical Thought – from Ancient to Modern Times. Oxford University Press, Nova York, 1972.</w:t>
       </w:r>
     </w:p>
     <w:p>
@@ -9059,7 +9030,7 @@
 </file>
 
 <file path=word/endnotes.xml><?xml version="1.0" encoding="utf-8"?>
-<w:endnotes xmlns:wpc="http://schemas.microsoft.com/office/word/2010/wordprocessingCanvas" xmlns:cx="http://schemas.microsoft.com/office/drawing/2014/chartex" xmlns:cx1="http://schemas.microsoft.com/office/drawing/2015/9/8/chartex" xmlns:cx2="http://schemas.microsoft.com/office/drawing/2015/10/21/chartex" xmlns:mc="http://schemas.openxmlformats.org/markup-compatibility/2006" xmlns:o="urn:schemas-microsoft-com:office:office" xmlns:r="http://schemas.openxmlformats.org/officeDocument/2006/relationships" xmlns:m="http://schemas.openxmlformats.org/officeDocument/2006/math" xmlns:v="urn:schemas-microsoft-com:vml" xmlns:wp14="http://schemas.microsoft.com/office/word/2010/wordprocessingDrawing" xmlns:wp="http://schemas.openxmlformats.org/drawingml/2006/wordprocessingDrawing" xmlns:w10="urn:schemas-microsoft-com:office:word" xmlns:w="http://schemas.openxmlformats.org/wordprocessingml/2006/main" xmlns:w14="http://schemas.microsoft.com/office/word/2010/wordml" xmlns:w15="http://schemas.microsoft.com/office/word/2012/wordml" xmlns:w16se="http://schemas.microsoft.com/office/word/2015/wordml/symex" xmlns:wpg="http://schemas.microsoft.com/office/word/2010/wordprocessingGroup" xmlns:wpi="http://schemas.microsoft.com/office/word/2010/wordprocessingInk" xmlns:wne="http://schemas.microsoft.com/office/word/2006/wordml" xmlns:wps="http://schemas.microsoft.com/office/word/2010/wordprocessingShape" mc:Ignorable="w14 w15 w16se wp14">
+<w:endnotes xmlns:wpc="http://schemas.microsoft.com/office/word/2010/wordprocessingCanvas" xmlns:mc="http://schemas.openxmlformats.org/markup-compatibility/2006" xmlns:o="urn:schemas-microsoft-com:office:office" xmlns:r="http://schemas.openxmlformats.org/officeDocument/2006/relationships" xmlns:m="http://schemas.openxmlformats.org/officeDocument/2006/math" xmlns:v="urn:schemas-microsoft-com:vml" xmlns:wp14="http://schemas.microsoft.com/office/word/2010/wordprocessingDrawing" xmlns:wp="http://schemas.openxmlformats.org/drawingml/2006/wordprocessingDrawing" xmlns:w10="urn:schemas-microsoft-com:office:word" xmlns:w="http://schemas.openxmlformats.org/wordprocessingml/2006/main" xmlns:w14="http://schemas.microsoft.com/office/word/2010/wordml" xmlns:w15="http://schemas.microsoft.com/office/word/2012/wordml" xmlns:wpg="http://schemas.microsoft.com/office/word/2010/wordprocessingGroup" xmlns:wpi="http://schemas.microsoft.com/office/word/2010/wordprocessingInk" xmlns:wne="http://schemas.microsoft.com/office/word/2006/wordml" xmlns:wps="http://schemas.microsoft.com/office/word/2010/wordprocessingShape" mc:Ignorable="w14 w15 wp14">
   <w:endnote w:type="separator" w:id="-1">
     <w:p>
       <w:pPr>
@@ -9084,7 +9055,7 @@
 </file>
 
 <file path=word/footer1.xml><?xml version="1.0" encoding="utf-8"?>
-<w:ftr xmlns:wpc="http://schemas.microsoft.com/office/word/2010/wordprocessingCanvas" xmlns:cx="http://schemas.microsoft.com/office/drawing/2014/chartex" xmlns:cx1="http://schemas.microsoft.com/office/drawing/2015/9/8/chartex" xmlns:cx2="http://schemas.microsoft.com/office/drawing/2015/10/21/chartex" xmlns:mc="http://schemas.openxmlformats.org/markup-compatibility/2006" xmlns:o="urn:schemas-microsoft-com:office:office" xmlns:r="http://schemas.openxmlformats.org/officeDocument/2006/relationships" xmlns:m="http://schemas.openxmlformats.org/officeDocument/2006/math" xmlns:v="urn:schemas-microsoft-com:vml" xmlns:wp14="http://schemas.microsoft.com/office/word/2010/wordprocessingDrawing" xmlns:wp="http://schemas.openxmlformats.org/drawingml/2006/wordprocessingDrawing" xmlns:w10="urn:schemas-microsoft-com:office:word" xmlns:w="http://schemas.openxmlformats.org/wordprocessingml/2006/main" xmlns:w14="http://schemas.microsoft.com/office/word/2010/wordml" xmlns:w15="http://schemas.microsoft.com/office/word/2012/wordml" xmlns:w16se="http://schemas.microsoft.com/office/word/2015/wordml/symex" xmlns:wpg="http://schemas.microsoft.com/office/word/2010/wordprocessingGroup" xmlns:wpi="http://schemas.microsoft.com/office/word/2010/wordprocessingInk" xmlns:wne="http://schemas.microsoft.com/office/word/2006/wordml" xmlns:wps="http://schemas.microsoft.com/office/word/2010/wordprocessingShape" mc:Ignorable="w14 w15 w16se wp14">
+<w:ftr xmlns:wpc="http://schemas.microsoft.com/office/word/2010/wordprocessingCanvas" xmlns:mc="http://schemas.openxmlformats.org/markup-compatibility/2006" xmlns:o="urn:schemas-microsoft-com:office:office" xmlns:r="http://schemas.openxmlformats.org/officeDocument/2006/relationships" xmlns:m="http://schemas.openxmlformats.org/officeDocument/2006/math" xmlns:v="urn:schemas-microsoft-com:vml" xmlns:wp14="http://schemas.microsoft.com/office/word/2010/wordprocessingDrawing" xmlns:wp="http://schemas.openxmlformats.org/drawingml/2006/wordprocessingDrawing" xmlns:w10="urn:schemas-microsoft-com:office:word" xmlns:w="http://schemas.openxmlformats.org/wordprocessingml/2006/main" xmlns:w14="http://schemas.microsoft.com/office/word/2010/wordml" xmlns:w15="http://schemas.microsoft.com/office/word/2012/wordml" xmlns:wpg="http://schemas.microsoft.com/office/word/2010/wordprocessingGroup" xmlns:wpi="http://schemas.microsoft.com/office/word/2010/wordprocessingInk" xmlns:wne="http://schemas.microsoft.com/office/word/2006/wordml" xmlns:wps="http://schemas.microsoft.com/office/word/2010/wordprocessingShape" mc:Ignorable="w14 w15 wp14">
   <w:sdt>
     <w:sdtPr>
       <w:id w:val="-1276942555"/>
@@ -9093,6 +9064,7 @@
         <w:docPartUnique/>
       </w:docPartObj>
     </w:sdtPr>
+    <w:sdtEndPr/>
     <w:sdtContent>
       <w:p>
         <w:pPr>
@@ -9129,7 +9101,7 @@
 </file>
 
 <file path=word/footnotes.xml><?xml version="1.0" encoding="utf-8"?>
-<w:footnotes xmlns:wpc="http://schemas.microsoft.com/office/word/2010/wordprocessingCanvas" xmlns:cx="http://schemas.microsoft.com/office/drawing/2014/chartex" xmlns:cx1="http://schemas.microsoft.com/office/drawing/2015/9/8/chartex" xmlns:cx2="http://schemas.microsoft.com/office/drawing/2015/10/21/chartex" xmlns:mc="http://schemas.openxmlformats.org/markup-compatibility/2006" xmlns:o="urn:schemas-microsoft-com:office:office" xmlns:r="http://schemas.openxmlformats.org/officeDocument/2006/relationships" xmlns:m="http://schemas.openxmlformats.org/officeDocument/2006/math" xmlns:v="urn:schemas-microsoft-com:vml" xmlns:wp14="http://schemas.microsoft.com/office/word/2010/wordprocessingDrawing" xmlns:wp="http://schemas.openxmlformats.org/drawingml/2006/wordprocessingDrawing" xmlns:w10="urn:schemas-microsoft-com:office:word" xmlns:w="http://schemas.openxmlformats.org/wordprocessingml/2006/main" xmlns:w14="http://schemas.microsoft.com/office/word/2010/wordml" xmlns:w15="http://schemas.microsoft.com/office/word/2012/wordml" xmlns:w16se="http://schemas.microsoft.com/office/word/2015/wordml/symex" xmlns:wpg="http://schemas.microsoft.com/office/word/2010/wordprocessingGroup" xmlns:wpi="http://schemas.microsoft.com/office/word/2010/wordprocessingInk" xmlns:wne="http://schemas.microsoft.com/office/word/2006/wordml" xmlns:wps="http://schemas.microsoft.com/office/word/2010/wordprocessingShape" mc:Ignorable="w14 w15 w16se wp14">
+<w:footnotes xmlns:wpc="http://schemas.microsoft.com/office/word/2010/wordprocessingCanvas" xmlns:mc="http://schemas.openxmlformats.org/markup-compatibility/2006" xmlns:o="urn:schemas-microsoft-com:office:office" xmlns:r="http://schemas.openxmlformats.org/officeDocument/2006/relationships" xmlns:m="http://schemas.openxmlformats.org/officeDocument/2006/math" xmlns:v="urn:schemas-microsoft-com:vml" xmlns:wp14="http://schemas.microsoft.com/office/word/2010/wordprocessingDrawing" xmlns:wp="http://schemas.openxmlformats.org/drawingml/2006/wordprocessingDrawing" xmlns:w10="urn:schemas-microsoft-com:office:word" xmlns:w="http://schemas.openxmlformats.org/wordprocessingml/2006/main" xmlns:w14="http://schemas.microsoft.com/office/word/2010/wordml" xmlns:w15="http://schemas.microsoft.com/office/word/2012/wordml" xmlns:wpg="http://schemas.microsoft.com/office/word/2010/wordprocessingGroup" xmlns:wpi="http://schemas.microsoft.com/office/word/2010/wordprocessingInk" xmlns:wne="http://schemas.microsoft.com/office/word/2006/wordml" xmlns:wps="http://schemas.microsoft.com/office/word/2010/wordprocessingShape" mc:Ignorable="w14 w15 wp14">
   <w:footnote w:type="separator" w:id="-1">
     <w:p>
       <w:pPr>
@@ -9154,7 +9126,7 @@
 </file>
 
 <file path=word/header1.xml><?xml version="1.0" encoding="utf-8"?>
-<w:hdr xmlns:wpc="http://schemas.microsoft.com/office/word/2010/wordprocessingCanvas" xmlns:cx="http://schemas.microsoft.com/office/drawing/2014/chartex" xmlns:cx1="http://schemas.microsoft.com/office/drawing/2015/9/8/chartex" xmlns:cx2="http://schemas.microsoft.com/office/drawing/2015/10/21/chartex" xmlns:mc="http://schemas.openxmlformats.org/markup-compatibility/2006" xmlns:o="urn:schemas-microsoft-com:office:office" xmlns:r="http://schemas.openxmlformats.org/officeDocument/2006/relationships" xmlns:m="http://schemas.openxmlformats.org/officeDocument/2006/math" xmlns:v="urn:schemas-microsoft-com:vml" xmlns:wp14="http://schemas.microsoft.com/office/word/2010/wordprocessingDrawing" xmlns:wp="http://schemas.openxmlformats.org/drawingml/2006/wordprocessingDrawing" xmlns:w10="urn:schemas-microsoft-com:office:word" xmlns:w="http://schemas.openxmlformats.org/wordprocessingml/2006/main" xmlns:w14="http://schemas.microsoft.com/office/word/2010/wordml" xmlns:w15="http://schemas.microsoft.com/office/word/2012/wordml" xmlns:w16se="http://schemas.microsoft.com/office/word/2015/wordml/symex" xmlns:wpg="http://schemas.microsoft.com/office/word/2010/wordprocessingGroup" xmlns:wpi="http://schemas.microsoft.com/office/word/2010/wordprocessingInk" xmlns:wne="http://schemas.microsoft.com/office/word/2006/wordml" xmlns:wps="http://schemas.microsoft.com/office/word/2010/wordprocessingShape" mc:Ignorable="w14 w15 w16se wp14">
+<w:hdr xmlns:wpc="http://schemas.microsoft.com/office/word/2010/wordprocessingCanvas" xmlns:mc="http://schemas.openxmlformats.org/markup-compatibility/2006" xmlns:o="urn:schemas-microsoft-com:office:office" xmlns:r="http://schemas.openxmlformats.org/officeDocument/2006/relationships" xmlns:m="http://schemas.openxmlformats.org/officeDocument/2006/math" xmlns:v="urn:schemas-microsoft-com:vml" xmlns:wp14="http://schemas.microsoft.com/office/word/2010/wordprocessingDrawing" xmlns:wp="http://schemas.openxmlformats.org/drawingml/2006/wordprocessingDrawing" xmlns:w10="urn:schemas-microsoft-com:office:word" xmlns:w="http://schemas.openxmlformats.org/wordprocessingml/2006/main" xmlns:w14="http://schemas.microsoft.com/office/word/2010/wordml" xmlns:w15="http://schemas.microsoft.com/office/word/2012/wordml" xmlns:wpg="http://schemas.microsoft.com/office/word/2010/wordprocessingGroup" xmlns:wpi="http://schemas.microsoft.com/office/word/2010/wordprocessingInk" xmlns:wne="http://schemas.microsoft.com/office/word/2006/wordml" xmlns:wps="http://schemas.microsoft.com/office/word/2010/wordprocessingShape" mc:Ignorable="w14 w15 wp14">
   <w:p>
     <w:pPr>
       <w:tabs>
@@ -9170,7 +9142,7 @@
 </file>
 
 <file path=word/numbering.xml><?xml version="1.0" encoding="utf-8"?>
-<w:numbering xmlns:wpc="http://schemas.microsoft.com/office/word/2010/wordprocessingCanvas" xmlns:cx="http://schemas.microsoft.com/office/drawing/2014/chartex" xmlns:cx1="http://schemas.microsoft.com/office/drawing/2015/9/8/chartex" xmlns:cx2="http://schemas.microsoft.com/office/drawing/2015/10/21/chartex" xmlns:mc="http://schemas.openxmlformats.org/markup-compatibility/2006" xmlns:o="urn:schemas-microsoft-com:office:office" xmlns:r="http://schemas.openxmlformats.org/officeDocument/2006/relationships" xmlns:m="http://schemas.openxmlformats.org/officeDocument/2006/math" xmlns:v="urn:schemas-microsoft-com:vml" xmlns:wp14="http://schemas.microsoft.com/office/word/2010/wordprocessingDrawing" xmlns:wp="http://schemas.openxmlformats.org/drawingml/2006/wordprocessingDrawing" xmlns:w10="urn:schemas-microsoft-com:office:word" xmlns:w="http://schemas.openxmlformats.org/wordprocessingml/2006/main" xmlns:w14="http://schemas.microsoft.com/office/word/2010/wordml" xmlns:w15="http://schemas.microsoft.com/office/word/2012/wordml" xmlns:w16se="http://schemas.microsoft.com/office/word/2015/wordml/symex" xmlns:wpg="http://schemas.microsoft.com/office/word/2010/wordprocessingGroup" xmlns:wpi="http://schemas.microsoft.com/office/word/2010/wordprocessingInk" xmlns:wne="http://schemas.microsoft.com/office/word/2006/wordml" xmlns:wps="http://schemas.microsoft.com/office/word/2010/wordprocessingShape" mc:Ignorable="w14 w15 w16se wp14">
+<w:numbering xmlns:wpc="http://schemas.microsoft.com/office/word/2010/wordprocessingCanvas" xmlns:mc="http://schemas.openxmlformats.org/markup-compatibility/2006" xmlns:o="urn:schemas-microsoft-com:office:office" xmlns:r="http://schemas.openxmlformats.org/officeDocument/2006/relationships" xmlns:m="http://schemas.openxmlformats.org/officeDocument/2006/math" xmlns:v="urn:schemas-microsoft-com:vml" xmlns:wp14="http://schemas.microsoft.com/office/word/2010/wordprocessingDrawing" xmlns:wp="http://schemas.openxmlformats.org/drawingml/2006/wordprocessingDrawing" xmlns:w10="urn:schemas-microsoft-com:office:word" xmlns:w="http://schemas.openxmlformats.org/wordprocessingml/2006/main" xmlns:w14="http://schemas.microsoft.com/office/word/2010/wordml" xmlns:w15="http://schemas.microsoft.com/office/word/2012/wordml" xmlns:wpg="http://schemas.microsoft.com/office/word/2010/wordprocessingGroup" xmlns:wpi="http://schemas.microsoft.com/office/word/2010/wordprocessingInk" xmlns:wne="http://schemas.microsoft.com/office/word/2006/wordml" xmlns:wps="http://schemas.microsoft.com/office/word/2010/wordprocessingShape" mc:Ignorable="w14 w15 wp14">
   <w:abstractNum w:abstractNumId="0" w15:restartNumberingAfterBreak="0">
     <w:nsid w:val="16E2054C"/>
     <w:multiLevelType w:val="hybridMultilevel"/>
@@ -10487,7 +10459,7 @@
 </file>
 
 <file path=word/styles.xml><?xml version="1.0" encoding="utf-8"?>
-<w:styles xmlns:mc="http://schemas.openxmlformats.org/markup-compatibility/2006" xmlns:r="http://schemas.openxmlformats.org/officeDocument/2006/relationships" xmlns:w="http://schemas.openxmlformats.org/wordprocessingml/2006/main" xmlns:w14="http://schemas.microsoft.com/office/word/2010/wordml" xmlns:w15="http://schemas.microsoft.com/office/word/2012/wordml" xmlns:w16se="http://schemas.microsoft.com/office/word/2015/wordml/symex" mc:Ignorable="w14 w15 w16se">
+<w:styles xmlns:mc="http://schemas.openxmlformats.org/markup-compatibility/2006" xmlns:r="http://schemas.openxmlformats.org/officeDocument/2006/relationships" xmlns:w="http://schemas.openxmlformats.org/wordprocessingml/2006/main" xmlns:w14="http://schemas.microsoft.com/office/word/2010/wordml" xmlns:w15="http://schemas.microsoft.com/office/word/2012/wordml" mc:Ignorable="w14 w15">
   <w:docDefaults>
     <w:rPrDefault>
       <w:rPr>
@@ -10505,7 +10477,7 @@
       </w:pPr>
     </w:pPrDefault>
   </w:docDefaults>
-  <w:latentStyles w:defLockedState="0" w:defUIPriority="99" w:defSemiHidden="0" w:defUnhideWhenUsed="0" w:defQFormat="0" w:count="372">
+  <w:latentStyles w:defLockedState="0" w:defUIPriority="99" w:defSemiHidden="0" w:defUnhideWhenUsed="0" w:defQFormat="0" w:count="371">
     <w:lsdException w:name="Normal" w:uiPriority="0" w:qFormat="1"/>
     <w:lsdException w:name="heading 1" w:uiPriority="0" w:qFormat="1"/>
     <w:lsdException w:name="heading 2" w:semiHidden="1" w:uiPriority="9" w:unhideWhenUsed="1" w:qFormat="1"/>
@@ -10877,7 +10849,6 @@
     <w:lsdException w:name="List Table 5 Dark Accent 6" w:uiPriority="50"/>
     <w:lsdException w:name="List Table 6 Colorful Accent 6" w:uiPriority="51"/>
     <w:lsdException w:name="List Table 7 Colorful Accent 6" w:uiPriority="52"/>
-    <w:lsdException w:name="Mention" w:semiHidden="1" w:unhideWhenUsed="1"/>
   </w:latentStyles>
   <w:style w:type="paragraph" w:default="1" w:styleId="Normal">
     <w:name w:val="Normal"/>
@@ -11530,7 +11501,7 @@
 </file>
 
 <file path=customXml/itemProps1.xml><?xml version="1.0" encoding="utf-8"?>
-<ds:datastoreItem xmlns:ds="http://schemas.openxmlformats.org/officeDocument/2006/customXml" ds:itemID="{CDA7286C-D74B-46EC-B5F2-811AFF38EE52}">
+<ds:datastoreItem xmlns:ds="http://schemas.openxmlformats.org/officeDocument/2006/customXml" ds:itemID="{CCF642B1-A4B6-44BC-B3C3-0D79BD89BC67}">
   <ds:schemaRefs>
     <ds:schemaRef ds:uri="http://schemas.openxmlformats.org/officeDocument/2006/bibliography"/>
   </ds:schemaRefs>

</xml_diff>